<commit_message>
Changes made to Letterhead, Custom Layout of 0.75inch, Skills, and Education sections
</commit_message>
<xml_diff>
--- a/Resume.docx
+++ b/Resume.docx
@@ -1,6 +1,6 @@
 
 <file path=word/document.xml><?xml version="1.0" encoding="utf-8"?>
-<w:document xmlns:ve="http://schemas.openxmlformats.org/markup-compatibility/2006" xmlns:o="urn:schemas-microsoft-com:office:office" xmlns:r="http://schemas.openxmlformats.org/officeDocument/2006/relationships" xmlns:m="http://schemas.openxmlformats.org/officeDocument/2006/math" xmlns:v="urn:schemas-microsoft-com:vml" xmlns:wp="http://schemas.openxmlformats.org/drawingml/2006/wordprocessingDrawing" xmlns:w10="urn:schemas-microsoft-com:office:word" xmlns:w="http://schemas.openxmlformats.org/wordprocessingml/2006/main" xmlns:wne="http://schemas.microsoft.com/office/word/2006/wordml">
+<w:document xmlns:wpc="http://schemas.microsoft.com/office/word/2010/wordprocessingCanvas" xmlns:cx="http://schemas.microsoft.com/office/drawing/2014/chartex" xmlns:cx1="http://schemas.microsoft.com/office/drawing/2015/9/8/chartex" xmlns:cx2="http://schemas.microsoft.com/office/drawing/2015/10/21/chartex" xmlns:cx3="http://schemas.microsoft.com/office/drawing/2016/5/9/chartex" xmlns:cx4="http://schemas.microsoft.com/office/drawing/2016/5/10/chartex" xmlns:cx5="http://schemas.microsoft.com/office/drawing/2016/5/11/chartex" xmlns:cx6="http://schemas.microsoft.com/office/drawing/2016/5/12/chartex" xmlns:cx7="http://schemas.microsoft.com/office/drawing/2016/5/13/chartex" xmlns:cx8="http://schemas.microsoft.com/office/drawing/2016/5/14/chartex" xmlns:mc="http://schemas.openxmlformats.org/markup-compatibility/2006" xmlns:aink="http://schemas.microsoft.com/office/drawing/2016/ink" xmlns:am3d="http://schemas.microsoft.com/office/drawing/2017/model3d" xmlns:o="urn:schemas-microsoft-com:office:office" xmlns:r="http://schemas.openxmlformats.org/officeDocument/2006/relationships" xmlns:m="http://schemas.openxmlformats.org/officeDocument/2006/math" xmlns:v="urn:schemas-microsoft-com:vml" xmlns:wp14="http://schemas.microsoft.com/office/word/2010/wordprocessingDrawing" xmlns:wp="http://schemas.openxmlformats.org/drawingml/2006/wordprocessingDrawing" xmlns:w10="urn:schemas-microsoft-com:office:word" xmlns:w="http://schemas.openxmlformats.org/wordprocessingml/2006/main" xmlns:w14="http://schemas.microsoft.com/office/word/2010/wordml" xmlns:w15="http://schemas.microsoft.com/office/word/2012/wordml" xmlns:w16cid="http://schemas.microsoft.com/office/word/2016/wordml/cid" xmlns:w16se="http://schemas.microsoft.com/office/word/2015/wordml/symex" xmlns:wpg="http://schemas.microsoft.com/office/word/2010/wordprocessingGroup" xmlns:wpi="http://schemas.microsoft.com/office/word/2010/wordprocessingInk" xmlns:wne="http://schemas.microsoft.com/office/word/2006/wordml" xmlns:wps="http://schemas.microsoft.com/office/word/2010/wordprocessingShape" mc:Ignorable="w14 w15 w16se w16cid wp14">
   <w:body>
     <w:p>
       <w:pPr>
@@ -12,6 +12,8 @@
           <w:sz w:val="28"/>
         </w:rPr>
       </w:pPr>
+      <w:bookmarkStart w:id="0" w:name="_GoBack"/>
+      <w:bookmarkEnd w:id="0"/>
       <w:r>
         <w:rPr>
           <w:rFonts w:ascii="Cambria" w:hAnsi="Cambria"/>
@@ -65,19 +67,37 @@
         <w:rPr>
           <w:rFonts w:ascii="Cambria" w:hAnsi="Cambria"/>
         </w:rPr>
-        <w:t xml:space="preserve">222 </w:t>
-      </w:r>
-      <w:r>
-        <w:rPr>
-          <w:rFonts w:ascii="Cambria" w:hAnsi="Cambria"/>
-        </w:rPr>
-        <w:t>Senator Place</w:t>
-      </w:r>
-      <w:r>
-        <w:rPr>
-          <w:rFonts w:ascii="Cambria" w:hAnsi="Cambria"/>
-        </w:rPr>
-        <w:t xml:space="preserve"> Apt #67, Cincinnati, Ohio 45220</w:t>
+        <w:t>3305 Jefferson Avenue</w:t>
+      </w:r>
+      <w:r>
+        <w:rPr>
+          <w:rFonts w:ascii="Cambria" w:hAnsi="Cambria"/>
+        </w:rPr>
+        <w:t xml:space="preserve"> Apt #</w:t>
+      </w:r>
+      <w:r>
+        <w:rPr>
+          <w:rFonts w:ascii="Cambria" w:hAnsi="Cambria"/>
+        </w:rPr>
+        <w:t>12</w:t>
+      </w:r>
+      <w:r>
+        <w:rPr>
+          <w:rFonts w:ascii="Cambria" w:hAnsi="Cambria"/>
+        </w:rPr>
+        <w:t>, Cincinnati, Ohio 45220</w:t>
+      </w:r>
+      <w:r>
+        <w:rPr>
+          <w:rFonts w:ascii="Cambria" w:hAnsi="Cambria"/>
+        </w:rPr>
+        <w:t xml:space="preserve"> </w:t>
+      </w:r>
+      <w:r>
+        <w:rPr>
+          <w:rFonts w:ascii="Cambria" w:hAnsi="Cambria"/>
+        </w:rPr>
+        <w:t>| (513) 372-2338</w:t>
       </w:r>
     </w:p>
     <w:p>
@@ -94,20 +114,19 @@
             <w:rStyle w:val="Hyperlink"/>
             <w:rFonts w:ascii="Cambria" w:hAnsi="Cambria"/>
           </w:rPr>
-          <w:t>rahul.s.jhunjhunwala@gmail.com</w:t>
+          <w:t>Gmail</w:t>
         </w:r>
       </w:hyperlink>
       <w:r>
         <w:rPr>
-          <w:rFonts w:ascii="Cambria" w:hAnsi="Cambria"/>
+          <w:rStyle w:val="Hyperlink"/>
+          <w:rFonts w:ascii="Cambria" w:hAnsi="Cambria"/>
+          <w:u w:val="none"/>
         </w:rPr>
         <w:t xml:space="preserve"> </w:t>
       </w:r>
       <w:r>
-        <w:rPr>
-          <w:rFonts w:ascii="Cambria" w:hAnsi="Cambria"/>
-        </w:rPr>
-        <w:t xml:space="preserve">| (513) 372-2338 | </w:t>
+        <w:t xml:space="preserve">| </w:t>
       </w:r>
       <w:hyperlink r:id="rId10" w:history="1">
         <w:r>
@@ -115,21 +134,42 @@
             <w:rStyle w:val="Hyperlink"/>
             <w:rFonts w:ascii="Cambria" w:hAnsi="Cambria"/>
           </w:rPr>
-          <w:t>https://www.linkedin.com/in/jhunjhunwalarahul</w:t>
+          <w:t>Linked</w:t>
+        </w:r>
+      </w:hyperlink>
+      <w:r>
+        <w:rPr>
+          <w:rStyle w:val="Hyperlink"/>
+          <w:rFonts w:ascii="Cambria" w:hAnsi="Cambria"/>
+        </w:rPr>
+        <w:t>In</w:t>
+      </w:r>
+      <w:r>
+        <w:rPr>
+          <w:rStyle w:val="Hyperlink"/>
+          <w:rFonts w:ascii="Cambria" w:hAnsi="Cambria"/>
+          <w:u w:val="none"/>
+        </w:rPr>
+        <w:t xml:space="preserve"> </w:t>
+      </w:r>
+      <w:r>
+        <w:rPr>
+          <w:rFonts w:ascii="Cambria" w:hAnsi="Cambria"/>
+        </w:rPr>
+        <w:t xml:space="preserve">| </w:t>
+      </w:r>
+      <w:hyperlink r:id="rId11" w:history="1">
+        <w:r>
+          <w:rPr>
+            <w:rStyle w:val="Hyperlink"/>
+            <w:rFonts w:ascii="Cambria" w:hAnsi="Cambria"/>
+          </w:rPr>
+          <w:t>GitHub</w:t>
         </w:r>
       </w:hyperlink>
     </w:p>
     <w:p>
       <w:pPr>
-        <w:spacing w:after="0"/>
-        <w:jc w:val="center"/>
-        <w:rPr>
-          <w:rFonts w:ascii="Cambria" w:hAnsi="Cambria"/>
-        </w:rPr>
-      </w:pPr>
-    </w:p>
-    <w:p>
-      <w:pPr>
         <w:spacing w:after="0" w:line="240" w:lineRule="auto"/>
         <w:jc w:val="both"/>
         <w:rPr>
@@ -170,7 +210,7 @@
         <w:rPr>
           <w:rFonts w:ascii="Cambria" w:hAnsi="Cambria"/>
         </w:rPr>
-        <w:t>Engineering in Computer Science (GPA 3.8)</w:t>
+        <w:t>Engineering in Computer Science</w:t>
       </w:r>
       <w:r>
         <w:rPr>
@@ -201,13 +241,24 @@
           <w:rFonts w:ascii="Cambria" w:hAnsi="Cambria"/>
         </w:rPr>
         <w:tab/>
+      </w:r>
+      <w:r>
+        <w:rPr>
+          <w:rFonts w:ascii="Cambria" w:hAnsi="Cambria"/>
+        </w:rPr>
         <w:t xml:space="preserve">Expected in </w:t>
       </w:r>
       <w:r>
         <w:rPr>
           <w:rFonts w:ascii="Cambria" w:hAnsi="Cambria"/>
         </w:rPr>
-        <w:t>May 2017</w:t>
+        <w:t>Dec.</w:t>
+      </w:r>
+      <w:r>
+        <w:rPr>
+          <w:rFonts w:ascii="Cambria" w:hAnsi="Cambria"/>
+        </w:rPr>
+        <w:t xml:space="preserve"> 2017</w:t>
       </w:r>
     </w:p>
     <w:p>
@@ -231,15 +282,11 @@
           <w:rFonts w:ascii="Cambria" w:hAnsi="Cambria"/>
           <w:i/>
         </w:rPr>
-        <w:t xml:space="preserve"> of Cincinnati, Cincinnati, Ohio, United States</w:t>
+        <w:t xml:space="preserve"> of Cincinnati, Cincinnati</w:t>
       </w:r>
     </w:p>
     <w:p>
       <w:pPr>
-        <w:numPr>
-          <w:ilvl w:val="0"/>
-          <w:numId w:val="24"/>
-        </w:numPr>
         <w:spacing w:after="0"/>
         <w:jc w:val="both"/>
         <w:rPr>
@@ -288,18 +335,6 @@
         </w:rPr>
         <w:t>Database Management</w:t>
       </w:r>
-      <w:r>
-        <w:rPr>
-          <w:rFonts w:ascii="Cambria" w:hAnsi="Cambria"/>
-        </w:rPr>
-        <w:t>, Effectiveness in Technical Organizations, Innovation and Design Thinking</w:t>
-      </w:r>
-      <w:r>
-        <w:rPr>
-          <w:rFonts w:ascii="Cambria" w:hAnsi="Cambria"/>
-        </w:rPr>
-        <w:t>.</w:t>
-      </w:r>
     </w:p>
     <w:p>
       <w:pPr>
@@ -359,7 +394,6 @@
         <w:rPr>
           <w:rFonts w:ascii="Cambria" w:hAnsi="Cambria"/>
         </w:rPr>
-        <w:tab/>
         <w:t>May 2012</w:t>
       </w:r>
     </w:p>
@@ -382,10 +416,6 @@
     </w:p>
     <w:p>
       <w:pPr>
-        <w:numPr>
-          <w:ilvl w:val="0"/>
-          <w:numId w:val="24"/>
-        </w:numPr>
         <w:spacing w:after="0"/>
         <w:jc w:val="both"/>
         <w:rPr>
@@ -510,14 +540,19 @@
         <w:rPr>
           <w:rFonts w:ascii="Cambria" w:hAnsi="Cambria"/>
         </w:rPr>
-        <w:tab/>
-      </w:r>
-      <w:r>
-        <w:rPr>
-          <w:rFonts w:ascii="Cambria" w:hAnsi="Cambria"/>
-        </w:rPr>
-        <w:tab/>
-        <w:t xml:space="preserve">: </w:t>
+        <w:t xml:space="preserve"> &amp; </w:t>
+      </w:r>
+      <w:r>
+        <w:rPr>
+          <w:rFonts w:ascii="Cambria" w:hAnsi="Cambria"/>
+        </w:rPr>
+        <w:t>Frameworks:</w:t>
+      </w:r>
+      <w:r>
+        <w:rPr>
+          <w:rFonts w:ascii="Cambria" w:hAnsi="Cambria"/>
+        </w:rPr>
+        <w:t xml:space="preserve"> </w:t>
       </w:r>
       <w:r>
         <w:rPr>
@@ -553,7 +588,13 @@
         <w:rPr>
           <w:rFonts w:ascii="Cambria" w:hAnsi="Cambria"/>
         </w:rPr>
-        <w:t>C++</w:t>
+        <w:t xml:space="preserve">Spring, Hibernate, </w:t>
+      </w:r>
+      <w:r>
+        <w:rPr>
+          <w:rFonts w:ascii="Cambria" w:hAnsi="Cambria"/>
+        </w:rPr>
+        <w:t>Django</w:t>
       </w:r>
     </w:p>
     <w:p>
@@ -568,32 +609,52 @@
         <w:rPr>
           <w:rFonts w:ascii="Cambria" w:hAnsi="Cambria"/>
         </w:rPr>
-        <w:t>Databases</w:t>
+        <w:t>Web Technologies</w:t>
       </w:r>
       <w:r>
         <w:rPr>
           <w:rFonts w:ascii="Cambria" w:hAnsi="Cambria"/>
         </w:rPr>
         <w:tab/>
-      </w:r>
-      <w:r>
-        <w:rPr>
-          <w:rFonts w:ascii="Cambria" w:hAnsi="Cambria"/>
-        </w:rPr>
-        <w:tab/>
-        <w:t xml:space="preserve">: Oracle </w:t>
-      </w:r>
-      <w:r>
-        <w:rPr>
-          <w:rFonts w:ascii="Cambria" w:hAnsi="Cambria"/>
-        </w:rPr>
-        <w:t>11g</w:t>
-      </w:r>
-      <w:r>
-        <w:rPr>
-          <w:rFonts w:ascii="Cambria" w:hAnsi="Cambria"/>
-        </w:rPr>
-        <w:t>, Sybase, MySql</w:t>
+        <w:t xml:space="preserve">    </w:t>
+      </w:r>
+      <w:proofErr w:type="gramStart"/>
+      <w:r>
+        <w:rPr>
+          <w:rFonts w:ascii="Cambria" w:hAnsi="Cambria"/>
+        </w:rPr>
+        <w:t xml:space="preserve">  :</w:t>
+      </w:r>
+      <w:proofErr w:type="gramEnd"/>
+      <w:r>
+        <w:rPr>
+          <w:rFonts w:ascii="Cambria" w:hAnsi="Cambria"/>
+        </w:rPr>
+        <w:t xml:space="preserve"> </w:t>
+      </w:r>
+      <w:r>
+        <w:rPr>
+          <w:rFonts w:ascii="Cambria" w:hAnsi="Cambria"/>
+        </w:rPr>
+        <w:t>JavaScript, HTML5,</w:t>
+      </w:r>
+      <w:r>
+        <w:rPr>
+          <w:rFonts w:ascii="Cambria" w:hAnsi="Cambria"/>
+        </w:rPr>
+        <w:t xml:space="preserve"> CSS3, </w:t>
+      </w:r>
+      <w:r>
+        <w:rPr>
+          <w:rFonts w:ascii="Cambria" w:hAnsi="Cambria"/>
+        </w:rPr>
+        <w:t>Twitter Bootstrap</w:t>
+      </w:r>
+      <w:r>
+        <w:rPr>
+          <w:rFonts w:ascii="Cambria" w:hAnsi="Cambria"/>
+        </w:rPr>
+        <w:t>, REST, SOAP</w:t>
       </w:r>
     </w:p>
     <w:p>
@@ -602,107 +663,143 @@
         <w:jc w:val="both"/>
         <w:rPr>
           <w:rFonts w:ascii="Cambria" w:hAnsi="Cambria"/>
-          <w:b/>
-        </w:rPr>
-      </w:pPr>
-      <w:r>
-        <w:rPr>
-          <w:rFonts w:ascii="Cambria" w:hAnsi="Cambria"/>
-        </w:rPr>
-        <w:t>Web Technologies</w:t>
+        </w:rPr>
+      </w:pPr>
+      <w:r>
+        <w:rPr>
+          <w:rFonts w:ascii="Cambria" w:hAnsi="Cambria"/>
+        </w:rPr>
+        <w:t>Databases</w:t>
+      </w:r>
+      <w:r>
+        <w:rPr>
+          <w:rFonts w:ascii="Cambria" w:hAnsi="Cambria"/>
+        </w:rPr>
+        <w:t xml:space="preserve"> &amp; </w:t>
+      </w:r>
+      <w:r>
+        <w:rPr>
+          <w:rFonts w:ascii="Cambria" w:hAnsi="Cambria"/>
+        </w:rPr>
+        <w:t>Tools</w:t>
       </w:r>
       <w:r>
         <w:rPr>
           <w:rFonts w:ascii="Cambria" w:hAnsi="Cambria"/>
         </w:rPr>
         <w:tab/>
-        <w:t>: HTML5, CSS3, JavaScript</w:t>
-      </w:r>
-      <w:r>
-        <w:rPr>
-          <w:rFonts w:ascii="Cambria" w:hAnsi="Cambria"/>
-        </w:rPr>
-        <w:t xml:space="preserve"> using Twitter Bootstrap framework</w:t>
-      </w:r>
-    </w:p>
-    <w:p>
-      <w:pPr>
-        <w:spacing w:after="0"/>
-        <w:jc w:val="both"/>
-        <w:rPr>
-          <w:rFonts w:ascii="Cambria" w:hAnsi="Cambria"/>
-        </w:rPr>
-      </w:pPr>
-      <w:r>
-        <w:rPr>
-          <w:rFonts w:ascii="Cambria" w:hAnsi="Cambria"/>
-        </w:rPr>
-        <w:t>Software and Tools</w:t>
-      </w:r>
-      <w:r>
-        <w:rPr>
-          <w:rFonts w:ascii="Cambria" w:hAnsi="Cambria"/>
-        </w:rPr>
-        <w:tab/>
-        <w:t>: Eclipse, Matlab, S</w:t>
-      </w:r>
-      <w:r>
-        <w:rPr>
-          <w:rFonts w:ascii="Cambria" w:hAnsi="Cambria"/>
-        </w:rPr>
-        <w:t>VN, GitHub</w:t>
-      </w:r>
-      <w:r>
-        <w:rPr>
-          <w:rFonts w:ascii="Cambria" w:hAnsi="Cambria"/>
-        </w:rPr>
-        <w:t>, Visual S</w:t>
-      </w:r>
-      <w:r>
-        <w:rPr>
-          <w:rFonts w:ascii="Cambria" w:hAnsi="Cambria"/>
-        </w:rPr>
-        <w:t>tudio</w:t>
-      </w:r>
-    </w:p>
-    <w:p>
-      <w:pPr>
-        <w:spacing w:after="0"/>
-        <w:jc w:val="both"/>
-        <w:rPr>
-          <w:rFonts w:ascii="Cambria" w:hAnsi="Cambria"/>
-        </w:rPr>
-      </w:pPr>
-      <w:r>
-        <w:rPr>
-          <w:rFonts w:ascii="Cambria" w:hAnsi="Cambria"/>
-        </w:rPr>
-        <w:t>Architecture</w:t>
-      </w:r>
-      <w:r>
-        <w:rPr>
-          <w:rFonts w:ascii="Cambria" w:hAnsi="Cambria"/>
-        </w:rPr>
-        <w:tab/>
-      </w:r>
-      <w:r>
-        <w:rPr>
-          <w:rFonts w:ascii="Cambria" w:hAnsi="Cambria"/>
-        </w:rPr>
-        <w:tab/>
-        <w:t>: Iaas</w:t>
-      </w:r>
-      <w:r>
-        <w:rPr>
-          <w:rFonts w:ascii="Cambria" w:hAnsi="Cambria"/>
-        </w:rPr>
-        <w:t>, Paas, and Saas</w:t>
-      </w:r>
-      <w:r>
-        <w:rPr>
-          <w:rFonts w:ascii="Cambria" w:hAnsi="Cambria"/>
-        </w:rPr>
-        <w:t xml:space="preserve"> using Eucalyptus Cloud services</w:t>
+      </w:r>
+      <w:r>
+        <w:rPr>
+          <w:rFonts w:ascii="Cambria" w:hAnsi="Cambria"/>
+        </w:rPr>
+        <w:t xml:space="preserve">    </w:t>
+      </w:r>
+      <w:proofErr w:type="gramStart"/>
+      <w:r>
+        <w:rPr>
+          <w:rFonts w:ascii="Cambria" w:hAnsi="Cambria"/>
+        </w:rPr>
+        <w:t xml:space="preserve">  </w:t>
+      </w:r>
+      <w:r>
+        <w:rPr>
+          <w:rFonts w:ascii="Cambria" w:hAnsi="Cambria"/>
+        </w:rPr>
+        <w:t>:</w:t>
+      </w:r>
+      <w:proofErr w:type="gramEnd"/>
+      <w:r>
+        <w:rPr>
+          <w:rFonts w:ascii="Cambria" w:hAnsi="Cambria"/>
+        </w:rPr>
+        <w:t xml:space="preserve"> </w:t>
+      </w:r>
+      <w:r>
+        <w:rPr>
+          <w:rFonts w:ascii="Cambria" w:hAnsi="Cambria"/>
+        </w:rPr>
+        <w:t>Eclipse,</w:t>
+      </w:r>
+      <w:r>
+        <w:rPr>
+          <w:rFonts w:ascii="Cambria" w:hAnsi="Cambria"/>
+        </w:rPr>
+        <w:t xml:space="preserve"> </w:t>
+      </w:r>
+      <w:r>
+        <w:rPr>
+          <w:rFonts w:ascii="Cambria" w:hAnsi="Cambria"/>
+        </w:rPr>
+        <w:t xml:space="preserve">Oracle </w:t>
+      </w:r>
+      <w:r>
+        <w:rPr>
+          <w:rFonts w:ascii="Cambria" w:hAnsi="Cambria"/>
+        </w:rPr>
+        <w:t>11g</w:t>
+      </w:r>
+      <w:r>
+        <w:rPr>
+          <w:rFonts w:ascii="Cambria" w:hAnsi="Cambria"/>
+        </w:rPr>
+        <w:t>, Sybase, MySQL</w:t>
+      </w:r>
+      <w:r>
+        <w:rPr>
+          <w:rFonts w:ascii="Cambria" w:hAnsi="Cambria"/>
+        </w:rPr>
+        <w:t xml:space="preserve">, </w:t>
+      </w:r>
+      <w:r>
+        <w:rPr>
+          <w:rFonts w:ascii="Cambria" w:hAnsi="Cambria"/>
+        </w:rPr>
+        <w:t>MATLAB</w:t>
+      </w:r>
+      <w:r>
+        <w:rPr>
+          <w:rFonts w:ascii="Cambria" w:hAnsi="Cambria"/>
+        </w:rPr>
+        <w:t>, S</w:t>
+      </w:r>
+      <w:r>
+        <w:rPr>
+          <w:rFonts w:ascii="Cambria" w:hAnsi="Cambria"/>
+        </w:rPr>
+        <w:t>VN</w:t>
+      </w:r>
+      <w:r>
+        <w:rPr>
+          <w:rFonts w:ascii="Cambria" w:hAnsi="Cambria"/>
+        </w:rPr>
+        <w:t>, Git</w:t>
+      </w:r>
+      <w:r>
+        <w:rPr>
+          <w:rFonts w:ascii="Cambria" w:hAnsi="Cambria"/>
+        </w:rPr>
+        <w:t>, Maven</w:t>
+      </w:r>
+      <w:r>
+        <w:rPr>
+          <w:rFonts w:ascii="Cambria" w:hAnsi="Cambria"/>
+        </w:rPr>
+        <w:t xml:space="preserve">, </w:t>
+      </w:r>
+      <w:proofErr w:type="spellStart"/>
+      <w:r>
+        <w:rPr>
+          <w:rFonts w:ascii="Cambria" w:hAnsi="Cambria"/>
+        </w:rPr>
+        <w:t>Iaas</w:t>
+      </w:r>
+      <w:proofErr w:type="spellEnd"/>
+      <w:r>
+        <w:rPr>
+          <w:rFonts w:ascii="Cambria" w:hAnsi="Cambria"/>
+        </w:rPr>
+        <w:t xml:space="preserve"> using Eucalyptus</w:t>
       </w:r>
     </w:p>
     <w:p>
@@ -836,7 +933,21 @@
         <w:rPr>
           <w:rFonts w:ascii="Cambria" w:hAnsi="Cambria"/>
         </w:rPr>
-        <w:t>GUI using Swing and JFreeChart.</w:t>
+        <w:t xml:space="preserve">GUI using Swing and </w:t>
+      </w:r>
+      <w:proofErr w:type="spellStart"/>
+      <w:r>
+        <w:rPr>
+          <w:rFonts w:ascii="Cambria" w:hAnsi="Cambria"/>
+        </w:rPr>
+        <w:t>JFreeChart</w:t>
+      </w:r>
+      <w:proofErr w:type="spellEnd"/>
+      <w:r>
+        <w:rPr>
+          <w:rFonts w:ascii="Cambria" w:hAnsi="Cambria"/>
+        </w:rPr>
+        <w:t>.</w:t>
       </w:r>
     </w:p>
     <w:p>
@@ -917,7 +1028,21 @@
         <w:rPr>
           <w:rFonts w:ascii="Cambria" w:hAnsi="Cambria"/>
         </w:rPr>
-        <w:t>Sending 34 bytes of data to SpaceX in signed and unsigned integer and byte datatypes using ByteBuffer class.</w:t>
+        <w:t xml:space="preserve">Sending 34 bytes of data to SpaceX in signed and unsigned integer and byte datatypes using </w:t>
+      </w:r>
+      <w:proofErr w:type="spellStart"/>
+      <w:r>
+        <w:rPr>
+          <w:rFonts w:ascii="Cambria" w:hAnsi="Cambria"/>
+        </w:rPr>
+        <w:t>ByteBuffer</w:t>
+      </w:r>
+      <w:proofErr w:type="spellEnd"/>
+      <w:r>
+        <w:rPr>
+          <w:rFonts w:ascii="Cambria" w:hAnsi="Cambria"/>
+        </w:rPr>
+        <w:t xml:space="preserve"> class.</w:t>
       </w:r>
     </w:p>
     <w:p>
@@ -942,7 +1067,21 @@
         <w:rPr>
           <w:rFonts w:ascii="Cambria" w:hAnsi="Cambria"/>
         </w:rPr>
-        <w:t xml:space="preserve"> functions like logging, unit and integration testing, and</w:t>
+        <w:t xml:space="preserve"> functions like logging, </w:t>
+      </w:r>
+      <w:proofErr w:type="gramStart"/>
+      <w:r>
+        <w:rPr>
+          <w:rFonts w:ascii="Cambria" w:hAnsi="Cambria"/>
+        </w:rPr>
+        <w:t>unit</w:t>
+      </w:r>
+      <w:proofErr w:type="gramEnd"/>
+      <w:r>
+        <w:rPr>
+          <w:rFonts w:ascii="Cambria" w:hAnsi="Cambria"/>
+        </w:rPr>
+        <w:t xml:space="preserve"> and integration testing, and</w:t>
       </w:r>
       <w:r>
         <w:rPr>
@@ -1085,7 +1224,21 @@
         <w:rPr>
           <w:rFonts w:ascii="Cambria" w:hAnsi="Cambria"/>
         </w:rPr>
-        <w:t>elements with the data and saved it in a csv file using Python and ElementTree library.</w:t>
+        <w:t xml:space="preserve">elements with the data and saved it in a csv file using Python and </w:t>
+      </w:r>
+      <w:proofErr w:type="spellStart"/>
+      <w:r>
+        <w:rPr>
+          <w:rFonts w:ascii="Cambria" w:hAnsi="Cambria"/>
+        </w:rPr>
+        <w:t>ElementTree</w:t>
+      </w:r>
+      <w:proofErr w:type="spellEnd"/>
+      <w:r>
+        <w:rPr>
+          <w:rFonts w:ascii="Cambria" w:hAnsi="Cambria"/>
+        </w:rPr>
+        <w:t xml:space="preserve"> library.</w:t>
       </w:r>
     </w:p>
     <w:p>
@@ -1254,7 +1407,35 @@
         <w:rPr>
           <w:rFonts w:ascii="Cambria" w:hAnsi="Cambria"/>
         </w:rPr>
-        <w:t>Performed kernel and ramdisk modifications in order to enhance features of Androidx86 Froyo and Honeycomb images.</w:t>
+        <w:t xml:space="preserve">Performed kernel and </w:t>
+      </w:r>
+      <w:proofErr w:type="spellStart"/>
+      <w:r>
+        <w:rPr>
+          <w:rFonts w:ascii="Cambria" w:hAnsi="Cambria"/>
+        </w:rPr>
+        <w:t>ramdisk</w:t>
+      </w:r>
+      <w:proofErr w:type="spellEnd"/>
+      <w:r>
+        <w:rPr>
+          <w:rFonts w:ascii="Cambria" w:hAnsi="Cambria"/>
+        </w:rPr>
+        <w:t xml:space="preserve"> modifications </w:t>
+      </w:r>
+      <w:proofErr w:type="gramStart"/>
+      <w:r>
+        <w:rPr>
+          <w:rFonts w:ascii="Cambria" w:hAnsi="Cambria"/>
+        </w:rPr>
+        <w:t>in order to</w:t>
+      </w:r>
+      <w:proofErr w:type="gramEnd"/>
+      <w:r>
+        <w:rPr>
+          <w:rFonts w:ascii="Cambria" w:hAnsi="Cambria"/>
+        </w:rPr>
+        <w:t xml:space="preserve"> enhance features of Androidx86 Froyo and Honeycomb images.</w:t>
       </w:r>
     </w:p>
     <w:p>
@@ -1320,7 +1501,6 @@
           <w:rFonts w:ascii="Cambria" w:hAnsi="Cambria"/>
           <w:b/>
         </w:rPr>
-        <w:lastRenderedPageBreak/>
         <w:t>WORK EXPERIENCE</w:t>
       </w:r>
     </w:p>
@@ -1355,6 +1535,7 @@
           <w:rFonts w:ascii="Cambria" w:hAnsi="Cambria"/>
           <w:b/>
         </w:rPr>
+        <w:lastRenderedPageBreak/>
         <w:t>JPMorgan Chase &amp; Co.</w:t>
       </w:r>
       <w:r>
@@ -1574,8 +1755,16 @@
         <w:rPr>
           <w:rFonts w:ascii="Cambria" w:hAnsi="Cambria"/>
         </w:rPr>
-        <w:t>Risk and PnL</w:t>
-      </w:r>
+        <w:t xml:space="preserve">Risk and </w:t>
+      </w:r>
+      <w:proofErr w:type="spellStart"/>
+      <w:r>
+        <w:rPr>
+          <w:rFonts w:ascii="Cambria" w:hAnsi="Cambria"/>
+        </w:rPr>
+        <w:t>PnL</w:t>
+      </w:r>
+      <w:proofErr w:type="spellEnd"/>
       <w:r>
         <w:rPr>
           <w:rFonts w:ascii="Cambria" w:hAnsi="Cambria"/>
@@ -1641,7 +1830,21 @@
         <w:rPr>
           <w:rFonts w:ascii="Cambria" w:hAnsi="Cambria"/>
         </w:rPr>
-        <w:t>build, test and</w:t>
+        <w:t xml:space="preserve">build, </w:t>
+      </w:r>
+      <w:proofErr w:type="gramStart"/>
+      <w:r>
+        <w:rPr>
+          <w:rFonts w:ascii="Cambria" w:hAnsi="Cambria"/>
+        </w:rPr>
+        <w:t>test</w:t>
+      </w:r>
+      <w:proofErr w:type="gramEnd"/>
+      <w:r>
+        <w:rPr>
+          <w:rFonts w:ascii="Cambria" w:hAnsi="Cambria"/>
+        </w:rPr>
+        <w:t xml:space="preserve"> and</w:t>
       </w:r>
       <w:r>
         <w:rPr>
@@ -1782,8 +1985,30 @@
         <w:rPr>
           <w:rFonts w:ascii="Cambria" w:hAnsi="Cambria"/>
         </w:rPr>
-        <w:t>odified business logic in pl/sql</w:t>
-      </w:r>
+        <w:t xml:space="preserve">odified business logic in </w:t>
+      </w:r>
+      <w:proofErr w:type="spellStart"/>
+      <w:r>
+        <w:rPr>
+          <w:rFonts w:ascii="Cambria" w:hAnsi="Cambria"/>
+        </w:rPr>
+        <w:t>pl</w:t>
+      </w:r>
+      <w:proofErr w:type="spellEnd"/>
+      <w:r>
+        <w:rPr>
+          <w:rFonts w:ascii="Cambria" w:hAnsi="Cambria"/>
+        </w:rPr>
+        <w:t>/</w:t>
+      </w:r>
+      <w:proofErr w:type="spellStart"/>
+      <w:r>
+        <w:rPr>
+          <w:rFonts w:ascii="Cambria" w:hAnsi="Cambria"/>
+        </w:rPr>
+        <w:t>sql</w:t>
+      </w:r>
+      <w:proofErr w:type="spellEnd"/>
       <w:r>
         <w:rPr>
           <w:rFonts w:ascii="Cambria" w:hAnsi="Cambria"/>
@@ -1861,8 +2086,16 @@
         <w:rPr>
           <w:rFonts w:ascii="Cambria" w:hAnsi="Cambria"/>
         </w:rPr>
-        <w:t xml:space="preserve"> transparent</w:t>
-      </w:r>
+        <w:t xml:space="preserve"> </w:t>
+      </w:r>
+      <w:proofErr w:type="gramStart"/>
+      <w:r>
+        <w:rPr>
+          <w:rFonts w:ascii="Cambria" w:hAnsi="Cambria"/>
+        </w:rPr>
+        <w:t>transparent</w:t>
+      </w:r>
+      <w:proofErr w:type="gramEnd"/>
       <w:r>
         <w:rPr>
           <w:rFonts w:ascii="Cambria" w:hAnsi="Cambria"/>
@@ -2023,7 +2256,21 @@
         <w:rPr>
           <w:rFonts w:ascii="Cambria" w:hAnsi="Cambria"/>
         </w:rPr>
-        <w:t>ses, reduced inconsistencies and</w:t>
+        <w:t xml:space="preserve">ses, reduced </w:t>
+      </w:r>
+      <w:proofErr w:type="gramStart"/>
+      <w:r>
+        <w:rPr>
+          <w:rFonts w:ascii="Cambria" w:hAnsi="Cambria"/>
+        </w:rPr>
+        <w:t>inconsistencies</w:t>
+      </w:r>
+      <w:proofErr w:type="gramEnd"/>
+      <w:r>
+        <w:rPr>
+          <w:rFonts w:ascii="Cambria" w:hAnsi="Cambria"/>
+        </w:rPr>
+        <w:t xml:space="preserve"> and</w:t>
       </w:r>
       <w:r>
         <w:rPr>
@@ -2223,8 +2470,8 @@
       </w:r>
     </w:p>
     <w:sectPr>
-      <w:pgSz w:w="12240" w:h="15840"/>
-      <w:pgMar w:top="864" w:right="432" w:bottom="864" w:left="432" w:header="720" w:footer="720" w:gutter="0"/>
+      <w:pgSz w:w="11906" w:h="16838" w:code="9"/>
+      <w:pgMar w:top="720" w:right="720" w:bottom="720" w:left="720" w:header="720" w:footer="720" w:gutter="0"/>
       <w:cols w:space="720"/>
       <w:titlePg/>
       <w:docGrid w:linePitch="360"/>
@@ -2234,8 +2481,8 @@
 </file>
 
 <file path=word/endnotes.xml><?xml version="1.0" encoding="utf-8"?>
-<w:endnotes xmlns:ve="http://schemas.openxmlformats.org/markup-compatibility/2006" xmlns:o="urn:schemas-microsoft-com:office:office" xmlns:r="http://schemas.openxmlformats.org/officeDocument/2006/relationships" xmlns:m="http://schemas.openxmlformats.org/officeDocument/2006/math" xmlns:v="urn:schemas-microsoft-com:vml" xmlns:wp="http://schemas.openxmlformats.org/drawingml/2006/wordprocessingDrawing" xmlns:w10="urn:schemas-microsoft-com:office:word" xmlns:w="http://schemas.openxmlformats.org/wordprocessingml/2006/main" xmlns:wne="http://schemas.microsoft.com/office/word/2006/wordml">
-  <w:endnote w:type="separator" w:id="0">
+<w:endnotes xmlns:wpc="http://schemas.microsoft.com/office/word/2010/wordprocessingCanvas" xmlns:cx="http://schemas.microsoft.com/office/drawing/2014/chartex" xmlns:cx1="http://schemas.microsoft.com/office/drawing/2015/9/8/chartex" xmlns:cx2="http://schemas.microsoft.com/office/drawing/2015/10/21/chartex" xmlns:cx3="http://schemas.microsoft.com/office/drawing/2016/5/9/chartex" xmlns:cx4="http://schemas.microsoft.com/office/drawing/2016/5/10/chartex" xmlns:cx5="http://schemas.microsoft.com/office/drawing/2016/5/11/chartex" xmlns:cx6="http://schemas.microsoft.com/office/drawing/2016/5/12/chartex" xmlns:cx7="http://schemas.microsoft.com/office/drawing/2016/5/13/chartex" xmlns:cx8="http://schemas.microsoft.com/office/drawing/2016/5/14/chartex" xmlns:mc="http://schemas.openxmlformats.org/markup-compatibility/2006" xmlns:aink="http://schemas.microsoft.com/office/drawing/2016/ink" xmlns:am3d="http://schemas.microsoft.com/office/drawing/2017/model3d" xmlns:o="urn:schemas-microsoft-com:office:office" xmlns:r="http://schemas.openxmlformats.org/officeDocument/2006/relationships" xmlns:m="http://schemas.openxmlformats.org/officeDocument/2006/math" xmlns:v="urn:schemas-microsoft-com:vml" xmlns:wp14="http://schemas.microsoft.com/office/word/2010/wordprocessingDrawing" xmlns:wp="http://schemas.openxmlformats.org/drawingml/2006/wordprocessingDrawing" xmlns:w10="urn:schemas-microsoft-com:office:word" xmlns:w="http://schemas.openxmlformats.org/wordprocessingml/2006/main" xmlns:w14="http://schemas.microsoft.com/office/word/2010/wordml" xmlns:w15="http://schemas.microsoft.com/office/word/2012/wordml" xmlns:w16cid="http://schemas.microsoft.com/office/word/2016/wordml/cid" xmlns:w16se="http://schemas.microsoft.com/office/word/2015/wordml/symex" xmlns:wpg="http://schemas.microsoft.com/office/word/2010/wordprocessingGroup" xmlns:wpi="http://schemas.microsoft.com/office/word/2010/wordprocessingInk" xmlns:wne="http://schemas.microsoft.com/office/word/2006/wordml" xmlns:wps="http://schemas.microsoft.com/office/word/2010/wordprocessingShape" mc:Ignorable="w14 w15 w16se w16cid wp14">
+  <w:endnote w:type="separator" w:id="-1">
     <w:p>
       <w:pPr>
         <w:spacing w:after="0" w:line="240" w:lineRule="auto"/>
@@ -2245,7 +2492,7 @@
       </w:r>
     </w:p>
   </w:endnote>
-  <w:endnote w:type="continuationSeparator" w:id="1">
+  <w:endnote w:type="continuationSeparator" w:id="0">
     <w:p>
       <w:pPr>
         <w:spacing w:after="0" w:line="240" w:lineRule="auto"/>
@@ -2259,8 +2506,8 @@
 </file>
 
 <file path=word/footnotes.xml><?xml version="1.0" encoding="utf-8"?>
-<w:footnotes xmlns:ve="http://schemas.openxmlformats.org/markup-compatibility/2006" xmlns:o="urn:schemas-microsoft-com:office:office" xmlns:r="http://schemas.openxmlformats.org/officeDocument/2006/relationships" xmlns:m="http://schemas.openxmlformats.org/officeDocument/2006/math" xmlns:v="urn:schemas-microsoft-com:vml" xmlns:wp="http://schemas.openxmlformats.org/drawingml/2006/wordprocessingDrawing" xmlns:w10="urn:schemas-microsoft-com:office:word" xmlns:w="http://schemas.openxmlformats.org/wordprocessingml/2006/main" xmlns:wne="http://schemas.microsoft.com/office/word/2006/wordml">
-  <w:footnote w:type="separator" w:id="0">
+<w:footnotes xmlns:wpc="http://schemas.microsoft.com/office/word/2010/wordprocessingCanvas" xmlns:cx="http://schemas.microsoft.com/office/drawing/2014/chartex" xmlns:cx1="http://schemas.microsoft.com/office/drawing/2015/9/8/chartex" xmlns:cx2="http://schemas.microsoft.com/office/drawing/2015/10/21/chartex" xmlns:cx3="http://schemas.microsoft.com/office/drawing/2016/5/9/chartex" xmlns:cx4="http://schemas.microsoft.com/office/drawing/2016/5/10/chartex" xmlns:cx5="http://schemas.microsoft.com/office/drawing/2016/5/11/chartex" xmlns:cx6="http://schemas.microsoft.com/office/drawing/2016/5/12/chartex" xmlns:cx7="http://schemas.microsoft.com/office/drawing/2016/5/13/chartex" xmlns:cx8="http://schemas.microsoft.com/office/drawing/2016/5/14/chartex" xmlns:mc="http://schemas.openxmlformats.org/markup-compatibility/2006" xmlns:aink="http://schemas.microsoft.com/office/drawing/2016/ink" xmlns:am3d="http://schemas.microsoft.com/office/drawing/2017/model3d" xmlns:o="urn:schemas-microsoft-com:office:office" xmlns:r="http://schemas.openxmlformats.org/officeDocument/2006/relationships" xmlns:m="http://schemas.openxmlformats.org/officeDocument/2006/math" xmlns:v="urn:schemas-microsoft-com:vml" xmlns:wp14="http://schemas.microsoft.com/office/word/2010/wordprocessingDrawing" xmlns:wp="http://schemas.openxmlformats.org/drawingml/2006/wordprocessingDrawing" xmlns:w10="urn:schemas-microsoft-com:office:word" xmlns:w="http://schemas.openxmlformats.org/wordprocessingml/2006/main" xmlns:w14="http://schemas.microsoft.com/office/word/2010/wordml" xmlns:w15="http://schemas.microsoft.com/office/word/2012/wordml" xmlns:w16cid="http://schemas.microsoft.com/office/word/2016/wordml/cid" xmlns:w16se="http://schemas.microsoft.com/office/word/2015/wordml/symex" xmlns:wpg="http://schemas.microsoft.com/office/word/2010/wordprocessingGroup" xmlns:wpi="http://schemas.microsoft.com/office/word/2010/wordprocessingInk" xmlns:wne="http://schemas.microsoft.com/office/word/2006/wordml" xmlns:wps="http://schemas.microsoft.com/office/word/2010/wordprocessingShape" mc:Ignorable="w14 w15 w16se w16cid wp14">
+  <w:footnote w:type="separator" w:id="-1">
     <w:p>
       <w:pPr>
         <w:spacing w:after="0" w:line="240" w:lineRule="auto"/>
@@ -2270,7 +2517,7 @@
       </w:r>
     </w:p>
   </w:footnote>
-  <w:footnote w:type="continuationSeparator" w:id="1">
+  <w:footnote w:type="continuationSeparator" w:id="0">
     <w:p>
       <w:pPr>
         <w:spacing w:after="0" w:line="240" w:lineRule="auto"/>
@@ -2284,8 +2531,8 @@
 </file>
 
 <file path=word/numbering.xml><?xml version="1.0" encoding="utf-8"?>
-<w:numbering xmlns:ve="http://schemas.openxmlformats.org/markup-compatibility/2006" xmlns:o="urn:schemas-microsoft-com:office:office" xmlns:r="http://schemas.openxmlformats.org/officeDocument/2006/relationships" xmlns:m="http://schemas.openxmlformats.org/officeDocument/2006/math" xmlns:v="urn:schemas-microsoft-com:vml" xmlns:wp="http://schemas.openxmlformats.org/drawingml/2006/wordprocessingDrawing" xmlns:w10="urn:schemas-microsoft-com:office:word" xmlns:w="http://schemas.openxmlformats.org/wordprocessingml/2006/main" xmlns:wne="http://schemas.microsoft.com/office/word/2006/wordml">
-  <w:abstractNum w:abstractNumId="0">
+<w:numbering xmlns:wpc="http://schemas.microsoft.com/office/word/2010/wordprocessingCanvas" xmlns:cx="http://schemas.microsoft.com/office/drawing/2014/chartex" xmlns:cx1="http://schemas.microsoft.com/office/drawing/2015/9/8/chartex" xmlns:cx2="http://schemas.microsoft.com/office/drawing/2015/10/21/chartex" xmlns:cx3="http://schemas.microsoft.com/office/drawing/2016/5/9/chartex" xmlns:cx4="http://schemas.microsoft.com/office/drawing/2016/5/10/chartex" xmlns:cx5="http://schemas.microsoft.com/office/drawing/2016/5/11/chartex" xmlns:cx6="http://schemas.microsoft.com/office/drawing/2016/5/12/chartex" xmlns:cx7="http://schemas.microsoft.com/office/drawing/2016/5/13/chartex" xmlns:cx8="http://schemas.microsoft.com/office/drawing/2016/5/14/chartex" xmlns:mc="http://schemas.openxmlformats.org/markup-compatibility/2006" xmlns:aink="http://schemas.microsoft.com/office/drawing/2016/ink" xmlns:am3d="http://schemas.microsoft.com/office/drawing/2017/model3d" xmlns:o="urn:schemas-microsoft-com:office:office" xmlns:r="http://schemas.openxmlformats.org/officeDocument/2006/relationships" xmlns:m="http://schemas.openxmlformats.org/officeDocument/2006/math" xmlns:v="urn:schemas-microsoft-com:vml" xmlns:wp14="http://schemas.microsoft.com/office/word/2010/wordprocessingDrawing" xmlns:wp="http://schemas.openxmlformats.org/drawingml/2006/wordprocessingDrawing" xmlns:w10="urn:schemas-microsoft-com:office:word" xmlns:w="http://schemas.openxmlformats.org/wordprocessingml/2006/main" xmlns:w14="http://schemas.microsoft.com/office/word/2010/wordml" xmlns:w15="http://schemas.microsoft.com/office/word/2012/wordml" xmlns:w16cid="http://schemas.microsoft.com/office/word/2016/wordml/cid" xmlns:w16se="http://schemas.microsoft.com/office/word/2015/wordml/symex" xmlns:wpg="http://schemas.microsoft.com/office/word/2010/wordprocessingGroup" xmlns:wpi="http://schemas.microsoft.com/office/word/2010/wordprocessingInk" xmlns:wne="http://schemas.microsoft.com/office/word/2006/wordml" xmlns:wps="http://schemas.microsoft.com/office/word/2010/wordprocessingShape" mc:Ignorable="w14 w15 w16se w16cid wp14">
+  <w:abstractNum w:abstractNumId="0" w15:restartNumberingAfterBreak="0">
     <w:nsid w:val="12950F25"/>
     <w:multiLevelType w:val="hybridMultilevel"/>
     <w:tmpl w:val="82D4A20C"/>
@@ -2398,7 +2645,7 @@
       </w:rPr>
     </w:lvl>
   </w:abstractNum>
-  <w:abstractNum w:abstractNumId="1">
+  <w:abstractNum w:abstractNumId="1" w15:restartNumberingAfterBreak="0">
     <w:nsid w:val="12BD190F"/>
     <w:multiLevelType w:val="hybridMultilevel"/>
     <w:tmpl w:val="556CA336"/>
@@ -2515,7 +2762,7 @@
       </w:pPr>
     </w:lvl>
   </w:abstractNum>
-  <w:abstractNum w:abstractNumId="2">
+  <w:abstractNum w:abstractNumId="2" w15:restartNumberingAfterBreak="0">
     <w:nsid w:val="13E621A5"/>
     <w:multiLevelType w:val="hybridMultilevel"/>
     <w:tmpl w:val="BB2C3AD6"/>
@@ -2629,7 +2876,7 @@
       </w:rPr>
     </w:lvl>
   </w:abstractNum>
-  <w:abstractNum w:abstractNumId="3">
+  <w:abstractNum w:abstractNumId="3" w15:restartNumberingAfterBreak="0">
     <w:nsid w:val="14ED0275"/>
     <w:multiLevelType w:val="hybridMultilevel"/>
     <w:tmpl w:val="EE549004"/>
@@ -2742,7 +2989,7 @@
       </w:rPr>
     </w:lvl>
   </w:abstractNum>
-  <w:abstractNum w:abstractNumId="4">
+  <w:abstractNum w:abstractNumId="4" w15:restartNumberingAfterBreak="0">
     <w:nsid w:val="195913E2"/>
     <w:multiLevelType w:val="hybridMultilevel"/>
     <w:tmpl w:val="F7820266"/>
@@ -2855,7 +3102,7 @@
       </w:rPr>
     </w:lvl>
   </w:abstractNum>
-  <w:abstractNum w:abstractNumId="5">
+  <w:abstractNum w:abstractNumId="5" w15:restartNumberingAfterBreak="0">
     <w:nsid w:val="1B6E7B96"/>
     <w:multiLevelType w:val="hybridMultilevel"/>
     <w:tmpl w:val="E4BEF67C"/>
@@ -2969,7 +3216,7 @@
       </w:rPr>
     </w:lvl>
   </w:abstractNum>
-  <w:abstractNum w:abstractNumId="6">
+  <w:abstractNum w:abstractNumId="6" w15:restartNumberingAfterBreak="0">
     <w:nsid w:val="208970A2"/>
     <w:multiLevelType w:val="hybridMultilevel"/>
     <w:tmpl w:val="98187220"/>
@@ -3082,7 +3329,7 @@
       </w:rPr>
     </w:lvl>
   </w:abstractNum>
-  <w:abstractNum w:abstractNumId="7">
+  <w:abstractNum w:abstractNumId="7" w15:restartNumberingAfterBreak="0">
     <w:nsid w:val="22444BDE"/>
     <w:multiLevelType w:val="multilevel"/>
     <w:tmpl w:val="45D2EB5C"/>
@@ -3195,7 +3442,7 @@
       </w:rPr>
     </w:lvl>
   </w:abstractNum>
-  <w:abstractNum w:abstractNumId="8">
+  <w:abstractNum w:abstractNumId="8" w15:restartNumberingAfterBreak="0">
     <w:nsid w:val="278F5D0B"/>
     <w:multiLevelType w:val="hybridMultilevel"/>
     <w:tmpl w:val="66D0C39A"/>
@@ -3308,7 +3555,7 @@
       </w:rPr>
     </w:lvl>
   </w:abstractNum>
-  <w:abstractNum w:abstractNumId="9">
+  <w:abstractNum w:abstractNumId="9" w15:restartNumberingAfterBreak="0">
     <w:nsid w:val="298A50A7"/>
     <w:multiLevelType w:val="hybridMultilevel"/>
     <w:tmpl w:val="A1026CC4"/>
@@ -3421,7 +3668,7 @@
       </w:rPr>
     </w:lvl>
   </w:abstractNum>
-  <w:abstractNum w:abstractNumId="10">
+  <w:abstractNum w:abstractNumId="10" w15:restartNumberingAfterBreak="0">
     <w:nsid w:val="2DFC4BF5"/>
     <w:multiLevelType w:val="hybridMultilevel"/>
     <w:tmpl w:val="66402D3C"/>
@@ -3562,7 +3809,7 @@
       </w:rPr>
     </w:lvl>
   </w:abstractNum>
-  <w:abstractNum w:abstractNumId="11">
+  <w:abstractNum w:abstractNumId="11" w15:restartNumberingAfterBreak="0">
     <w:nsid w:val="3A6F61AD"/>
     <w:multiLevelType w:val="hybridMultilevel"/>
     <w:tmpl w:val="F6CA692A"/>
@@ -3675,7 +3922,7 @@
       </w:rPr>
     </w:lvl>
   </w:abstractNum>
-  <w:abstractNum w:abstractNumId="12">
+  <w:abstractNum w:abstractNumId="12" w15:restartNumberingAfterBreak="0">
     <w:nsid w:val="3E601F2F"/>
     <w:multiLevelType w:val="hybridMultilevel"/>
     <w:tmpl w:val="C83E754C"/>
@@ -3790,7 +4037,7 @@
       </w:rPr>
     </w:lvl>
   </w:abstractNum>
-  <w:abstractNum w:abstractNumId="13">
+  <w:abstractNum w:abstractNumId="13" w15:restartNumberingAfterBreak="0">
     <w:nsid w:val="405C421A"/>
     <w:multiLevelType w:val="hybridMultilevel"/>
     <w:tmpl w:val="4B160458"/>
@@ -3903,7 +4150,7 @@
       </w:rPr>
     </w:lvl>
   </w:abstractNum>
-  <w:abstractNum w:abstractNumId="14">
+  <w:abstractNum w:abstractNumId="14" w15:restartNumberingAfterBreak="0">
     <w:nsid w:val="42F74860"/>
     <w:multiLevelType w:val="hybridMultilevel"/>
     <w:tmpl w:val="9916508C"/>
@@ -4016,7 +4263,7 @@
       </w:rPr>
     </w:lvl>
   </w:abstractNum>
-  <w:abstractNum w:abstractNumId="15">
+  <w:abstractNum w:abstractNumId="15" w15:restartNumberingAfterBreak="0">
     <w:nsid w:val="436653E2"/>
     <w:multiLevelType w:val="hybridMultilevel"/>
     <w:tmpl w:val="A24E32D6"/>
@@ -4105,7 +4352,7 @@
       </w:pPr>
     </w:lvl>
   </w:abstractNum>
-  <w:abstractNum w:abstractNumId="16">
+  <w:abstractNum w:abstractNumId="16" w15:restartNumberingAfterBreak="0">
     <w:nsid w:val="44AD6272"/>
     <w:multiLevelType w:val="hybridMultilevel"/>
     <w:tmpl w:val="12F46A4C"/>
@@ -4219,7 +4466,7 @@
       </w:rPr>
     </w:lvl>
   </w:abstractNum>
-  <w:abstractNum w:abstractNumId="17">
+  <w:abstractNum w:abstractNumId="17" w15:restartNumberingAfterBreak="0">
     <w:nsid w:val="51F44CDF"/>
     <w:multiLevelType w:val="hybridMultilevel"/>
     <w:tmpl w:val="A288BFA6"/>
@@ -4332,7 +4579,7 @@
       </w:rPr>
     </w:lvl>
   </w:abstractNum>
-  <w:abstractNum w:abstractNumId="18">
+  <w:abstractNum w:abstractNumId="18" w15:restartNumberingAfterBreak="0">
     <w:nsid w:val="53F06078"/>
     <w:multiLevelType w:val="hybridMultilevel"/>
     <w:tmpl w:val="81CE5EE4"/>
@@ -4445,7 +4692,7 @@
       </w:rPr>
     </w:lvl>
   </w:abstractNum>
-  <w:abstractNum w:abstractNumId="19">
+  <w:abstractNum w:abstractNumId="19" w15:restartNumberingAfterBreak="0">
     <w:nsid w:val="58395E0E"/>
     <w:multiLevelType w:val="hybridMultilevel"/>
     <w:tmpl w:val="307A230A"/>
@@ -4558,7 +4805,7 @@
       </w:rPr>
     </w:lvl>
   </w:abstractNum>
-  <w:abstractNum w:abstractNumId="20">
+  <w:abstractNum w:abstractNumId="20" w15:restartNumberingAfterBreak="0">
     <w:nsid w:val="5A9F3F6A"/>
     <w:multiLevelType w:val="hybridMultilevel"/>
     <w:tmpl w:val="2AE032A2"/>
@@ -4671,7 +4918,7 @@
       </w:rPr>
     </w:lvl>
   </w:abstractNum>
-  <w:abstractNum w:abstractNumId="21">
+  <w:abstractNum w:abstractNumId="21" w15:restartNumberingAfterBreak="0">
     <w:nsid w:val="63353016"/>
     <w:multiLevelType w:val="hybridMultilevel"/>
     <w:tmpl w:val="AE2A279A"/>
@@ -4785,7 +5032,7 @@
       </w:rPr>
     </w:lvl>
   </w:abstractNum>
-  <w:abstractNum w:abstractNumId="22">
+  <w:abstractNum w:abstractNumId="22" w15:restartNumberingAfterBreak="0">
     <w:nsid w:val="6E272B9D"/>
     <w:multiLevelType w:val="hybridMultilevel"/>
     <w:tmpl w:val="C0340BD0"/>
@@ -4898,7 +5145,7 @@
       </w:rPr>
     </w:lvl>
   </w:abstractNum>
-  <w:abstractNum w:abstractNumId="23">
+  <w:abstractNum w:abstractNumId="23" w15:restartNumberingAfterBreak="0">
     <w:nsid w:val="70443B25"/>
     <w:multiLevelType w:val="hybridMultilevel"/>
     <w:tmpl w:val="B290E5A6"/>
@@ -4987,7 +5234,7 @@
       </w:pPr>
     </w:lvl>
   </w:abstractNum>
-  <w:abstractNum w:abstractNumId="24">
+  <w:abstractNum w:abstractNumId="24" w15:restartNumberingAfterBreak="0">
     <w:nsid w:val="71133C85"/>
     <w:multiLevelType w:val="hybridMultilevel"/>
     <w:tmpl w:val="E2822400"/>
@@ -5100,7 +5347,7 @@
       </w:rPr>
     </w:lvl>
   </w:abstractNum>
-  <w:abstractNum w:abstractNumId="25">
+  <w:abstractNum w:abstractNumId="25" w15:restartNumberingAfterBreak="0">
     <w:nsid w:val="78C33566"/>
     <w:multiLevelType w:val="multilevel"/>
     <w:tmpl w:val="81C4E22A"/>
@@ -5249,7 +5496,7 @@
       </w:rPr>
     </w:lvl>
   </w:abstractNum>
-  <w:abstractNum w:abstractNumId="26">
+  <w:abstractNum w:abstractNumId="26" w15:restartNumberingAfterBreak="0">
     <w:nsid w:val="7F633A3E"/>
     <w:multiLevelType w:val="hybridMultilevel"/>
     <w:tmpl w:val="45D2EB5C"/>
@@ -5447,7 +5694,7 @@
 </file>
 
 <file path=word/styles.xml><?xml version="1.0" encoding="utf-8"?>
-<w:styles xmlns:r="http://schemas.openxmlformats.org/officeDocument/2006/relationships" xmlns:w="http://schemas.openxmlformats.org/wordprocessingml/2006/main">
+<w:styles xmlns:mc="http://schemas.openxmlformats.org/markup-compatibility/2006" xmlns:r="http://schemas.openxmlformats.org/officeDocument/2006/relationships" xmlns:w="http://schemas.openxmlformats.org/wordprocessingml/2006/main" xmlns:w14="http://schemas.microsoft.com/office/word/2010/wordml" xmlns:w15="http://schemas.microsoft.com/office/word/2012/wordml" xmlns:w16cid="http://schemas.microsoft.com/office/word/2016/wordml/cid" xmlns:w16se="http://schemas.microsoft.com/office/word/2015/wordml/symex" mc:Ignorable="w14 w15 w16se w16cid">
   <w:docDefaults>
     <w:rPrDefault>
       <w:rPr>
@@ -5457,7 +5704,7 @@
     </w:rPrDefault>
     <w:pPrDefault/>
   </w:docDefaults>
-  <w:latentStyles w:defLockedState="0" w:defUIPriority="0" w:defSemiHidden="0" w:defUnhideWhenUsed="0" w:defQFormat="0" w:count="267">
+  <w:latentStyles w:defLockedState="0" w:defUIPriority="0" w:defSemiHidden="0" w:defUnhideWhenUsed="0" w:defQFormat="0" w:count="375">
     <w:lsdException w:name="Normal" w:qFormat="1"/>
     <w:lsdException w:name="heading 1" w:qFormat="1"/>
     <w:lsdException w:name="heading 2" w:semiHidden="1" w:unhideWhenUsed="1" w:qFormat="1"/>
@@ -5468,22 +5715,357 @@
     <w:lsdException w:name="heading 7" w:semiHidden="1" w:unhideWhenUsed="1" w:qFormat="1"/>
     <w:lsdException w:name="heading 8" w:semiHidden="1" w:unhideWhenUsed="1" w:qFormat="1"/>
     <w:lsdException w:name="heading 9" w:semiHidden="1" w:unhideWhenUsed="1" w:qFormat="1"/>
-    <w:lsdException w:name="header" w:uiPriority="99"/>
+    <w:lsdException w:name="index 1" w:semiHidden="1" w:unhideWhenUsed="1"/>
+    <w:lsdException w:name="index 2" w:semiHidden="1" w:unhideWhenUsed="1"/>
+    <w:lsdException w:name="index 3" w:semiHidden="1" w:unhideWhenUsed="1"/>
+    <w:lsdException w:name="index 4" w:semiHidden="1" w:unhideWhenUsed="1"/>
+    <w:lsdException w:name="index 5" w:semiHidden="1" w:unhideWhenUsed="1"/>
+    <w:lsdException w:name="index 6" w:semiHidden="1" w:unhideWhenUsed="1"/>
+    <w:lsdException w:name="index 7" w:semiHidden="1" w:unhideWhenUsed="1"/>
+    <w:lsdException w:name="index 8" w:semiHidden="1" w:unhideWhenUsed="1"/>
+    <w:lsdException w:name="index 9" w:semiHidden="1" w:unhideWhenUsed="1"/>
+    <w:lsdException w:name="toc 1" w:semiHidden="1" w:unhideWhenUsed="1"/>
+    <w:lsdException w:name="toc 2" w:semiHidden="1" w:unhideWhenUsed="1"/>
+    <w:lsdException w:name="toc 3" w:semiHidden="1" w:unhideWhenUsed="1"/>
+    <w:lsdException w:name="toc 4" w:semiHidden="1" w:unhideWhenUsed="1"/>
+    <w:lsdException w:name="toc 5" w:semiHidden="1" w:unhideWhenUsed="1"/>
+    <w:lsdException w:name="toc 6" w:semiHidden="1" w:unhideWhenUsed="1"/>
+    <w:lsdException w:name="toc 7" w:semiHidden="1" w:unhideWhenUsed="1"/>
+    <w:lsdException w:name="toc 8" w:semiHidden="1" w:unhideWhenUsed="1"/>
+    <w:lsdException w:name="toc 9" w:semiHidden="1" w:unhideWhenUsed="1"/>
+    <w:lsdException w:name="Normal Indent" w:semiHidden="1" w:unhideWhenUsed="1"/>
+    <w:lsdException w:name="footnote text" w:semiHidden="1" w:unhideWhenUsed="1"/>
+    <w:lsdException w:name="annotation text" w:semiHidden="1" w:unhideWhenUsed="1"/>
+    <w:lsdException w:name="header" w:semiHidden="1" w:uiPriority="99" w:unhideWhenUsed="1"/>
+    <w:lsdException w:name="footer" w:semiHidden="1" w:unhideWhenUsed="1"/>
+    <w:lsdException w:name="index heading" w:semiHidden="1" w:unhideWhenUsed="1"/>
     <w:lsdException w:name="caption" w:semiHidden="1" w:unhideWhenUsed="1" w:qFormat="1"/>
+    <w:lsdException w:name="table of figures" w:semiHidden="1" w:unhideWhenUsed="1"/>
+    <w:lsdException w:name="envelope address" w:semiHidden="1" w:unhideWhenUsed="1"/>
+    <w:lsdException w:name="envelope return" w:semiHidden="1" w:unhideWhenUsed="1"/>
+    <w:lsdException w:name="footnote reference" w:semiHidden="1" w:unhideWhenUsed="1"/>
+    <w:lsdException w:name="annotation reference" w:semiHidden="1" w:unhideWhenUsed="1"/>
+    <w:lsdException w:name="line number" w:semiHidden="1" w:unhideWhenUsed="1"/>
+    <w:lsdException w:name="page number" w:semiHidden="1" w:unhideWhenUsed="1"/>
+    <w:lsdException w:name="endnote reference" w:semiHidden="1" w:unhideWhenUsed="1"/>
+    <w:lsdException w:name="endnote text" w:semiHidden="1" w:unhideWhenUsed="1"/>
+    <w:lsdException w:name="table of authorities" w:semiHidden="1" w:unhideWhenUsed="1"/>
+    <w:lsdException w:name="toa heading" w:semiHidden="1" w:unhideWhenUsed="1"/>
+    <w:lsdException w:name="List" w:semiHidden="1" w:unhideWhenUsed="1"/>
+    <w:lsdException w:name="List 2" w:semiHidden="1" w:unhideWhenUsed="1"/>
+    <w:lsdException w:name="List 3" w:semiHidden="1" w:unhideWhenUsed="1"/>
+    <w:lsdException w:name="List 4" w:semiHidden="1" w:unhideWhenUsed="1"/>
+    <w:lsdException w:name="List 5" w:semiHidden="1" w:unhideWhenUsed="1"/>
+    <w:lsdException w:name="List Bullet 2" w:semiHidden="1" w:unhideWhenUsed="1"/>
+    <w:lsdException w:name="List Bullet 3" w:semiHidden="1" w:unhideWhenUsed="1"/>
+    <w:lsdException w:name="List Bullet 4" w:semiHidden="1" w:unhideWhenUsed="1"/>
+    <w:lsdException w:name="List Bullet 5" w:semiHidden="1" w:unhideWhenUsed="1"/>
+    <w:lsdException w:name="List Number 2" w:semiHidden="1" w:unhideWhenUsed="1"/>
+    <w:lsdException w:name="List Number 3" w:semiHidden="1" w:unhideWhenUsed="1"/>
+    <w:lsdException w:name="List Number 4" w:semiHidden="1" w:unhideWhenUsed="1"/>
+    <w:lsdException w:name="List Number 5" w:semiHidden="1" w:unhideWhenUsed="1"/>
     <w:lsdException w:name="Title" w:qFormat="1"/>
+    <w:lsdException w:name="Closing" w:semiHidden="1" w:unhideWhenUsed="1"/>
+    <w:lsdException w:name="Signature" w:semiHidden="1" w:unhideWhenUsed="1"/>
+    <w:lsdException w:name="Default Paragraph Font" w:semiHidden="1" w:unhideWhenUsed="1"/>
+    <w:lsdException w:name="Body Text" w:semiHidden="1" w:unhideWhenUsed="1"/>
+    <w:lsdException w:name="Body Text Indent" w:semiHidden="1" w:unhideWhenUsed="1"/>
+    <w:lsdException w:name="List Continue" w:semiHidden="1" w:unhideWhenUsed="1"/>
+    <w:lsdException w:name="List Continue 2" w:semiHidden="1" w:unhideWhenUsed="1"/>
     <w:lsdException w:name="Subtitle" w:qFormat="1"/>
+    <w:lsdException w:name="Salutation" w:semiHidden="1" w:unhideWhenUsed="1"/>
+    <w:lsdException w:name="Date" w:semiHidden="1" w:unhideWhenUsed="1"/>
+    <w:lsdException w:name="Body Text First Indent" w:semiHidden="1" w:unhideWhenUsed="1"/>
+    <w:lsdException w:name="Body Text First Indent 2" w:semiHidden="1" w:unhideWhenUsed="1"/>
+    <w:lsdException w:name="Note Heading" w:semiHidden="1" w:unhideWhenUsed="1"/>
+    <w:lsdException w:name="Body Text 2" w:semiHidden="1" w:unhideWhenUsed="1"/>
+    <w:lsdException w:name="Body Text 3" w:semiHidden="1" w:unhideWhenUsed="1"/>
+    <w:lsdException w:name="Body Text Indent 2" w:semiHidden="1" w:unhideWhenUsed="1"/>
+    <w:lsdException w:name="Body Text Indent 3" w:semiHidden="1" w:unhideWhenUsed="1"/>
+    <w:lsdException w:name="Block Text" w:semiHidden="1" w:unhideWhenUsed="1"/>
+    <w:lsdException w:name="Hyperlink" w:semiHidden="1" w:unhideWhenUsed="1"/>
+    <w:lsdException w:name="FollowedHyperlink" w:semiHidden="1" w:unhideWhenUsed="1"/>
     <w:lsdException w:name="Strong" w:qFormat="1"/>
     <w:lsdException w:name="Emphasis" w:qFormat="1"/>
+    <w:lsdException w:name="Document Map" w:semiHidden="1" w:unhideWhenUsed="1"/>
+    <w:lsdException w:name="Plain Text" w:semiHidden="1" w:unhideWhenUsed="1"/>
+    <w:lsdException w:name="E-mail Signature" w:semiHidden="1" w:unhideWhenUsed="1"/>
+    <w:lsdException w:name="HTML Top of Form" w:semiHidden="1" w:unhideWhenUsed="1"/>
+    <w:lsdException w:name="HTML Bottom of Form" w:semiHidden="1" w:unhideWhenUsed="1"/>
+    <w:lsdException w:name="Normal (Web)" w:semiHidden="1" w:unhideWhenUsed="1"/>
+    <w:lsdException w:name="HTML Acronym" w:semiHidden="1" w:unhideWhenUsed="1"/>
+    <w:lsdException w:name="HTML Address" w:semiHidden="1" w:unhideWhenUsed="1"/>
+    <w:lsdException w:name="HTML Cite" w:semiHidden="1" w:unhideWhenUsed="1"/>
+    <w:lsdException w:name="HTML Code" w:semiHidden="1" w:unhideWhenUsed="1"/>
+    <w:lsdException w:name="HTML Definition" w:semiHidden="1" w:unhideWhenUsed="1"/>
+    <w:lsdException w:name="HTML Keyboard" w:semiHidden="1" w:unhideWhenUsed="1"/>
+    <w:lsdException w:name="HTML Preformatted" w:semiHidden="1" w:unhideWhenUsed="1"/>
+    <w:lsdException w:name="HTML Sample" w:semiHidden="1" w:unhideWhenUsed="1"/>
+    <w:lsdException w:name="HTML Typewriter" w:semiHidden="1" w:unhideWhenUsed="1"/>
+    <w:lsdException w:name="HTML Variable" w:semiHidden="1" w:unhideWhenUsed="1"/>
+    <w:lsdException w:name="Normal Table" w:semiHidden="1" w:unhideWhenUsed="1"/>
+    <w:lsdException w:name="annotation subject" w:semiHidden="1" w:unhideWhenUsed="1"/>
+    <w:lsdException w:name="No List" w:semiHidden="1" w:unhideWhenUsed="1"/>
+    <w:lsdException w:name="Outline List 1" w:semiHidden="1" w:unhideWhenUsed="1"/>
+    <w:lsdException w:name="Outline List 2" w:semiHidden="1" w:unhideWhenUsed="1"/>
+    <w:lsdException w:name="Outline List 3" w:semiHidden="1" w:unhideWhenUsed="1"/>
+    <w:lsdException w:name="Table Simple 1" w:semiHidden="1" w:unhideWhenUsed="1"/>
+    <w:lsdException w:name="Table Simple 2" w:semiHidden="1" w:unhideWhenUsed="1"/>
+    <w:lsdException w:name="Table Simple 3" w:semiHidden="1" w:unhideWhenUsed="1"/>
+    <w:lsdException w:name="Table Classic 1" w:semiHidden="1" w:unhideWhenUsed="1"/>
+    <w:lsdException w:name="Table Classic 2" w:semiHidden="1" w:unhideWhenUsed="1"/>
+    <w:lsdException w:name="Table Classic 3" w:semiHidden="1" w:unhideWhenUsed="1"/>
+    <w:lsdException w:name="Table Classic 4" w:semiHidden="1" w:unhideWhenUsed="1"/>
+    <w:lsdException w:name="Table Colorful 1" w:semiHidden="1" w:unhideWhenUsed="1"/>
+    <w:lsdException w:name="Table Colorful 2" w:semiHidden="1" w:unhideWhenUsed="1"/>
+    <w:lsdException w:name="Table Colorful 3" w:semiHidden="1" w:unhideWhenUsed="1"/>
+    <w:lsdException w:name="Table Columns 1" w:semiHidden="1" w:unhideWhenUsed="1"/>
+    <w:lsdException w:name="Table Columns 2" w:semiHidden="1" w:unhideWhenUsed="1"/>
+    <w:lsdException w:name="Table Columns 3" w:semiHidden="1" w:unhideWhenUsed="1"/>
+    <w:lsdException w:name="Table Columns 4" w:semiHidden="1" w:unhideWhenUsed="1"/>
+    <w:lsdException w:name="Table Columns 5" w:semiHidden="1" w:unhideWhenUsed="1"/>
+    <w:lsdException w:name="Table Grid 1" w:semiHidden="1" w:unhideWhenUsed="1"/>
+    <w:lsdException w:name="Table Grid 2" w:semiHidden="1" w:unhideWhenUsed="1"/>
+    <w:lsdException w:name="Table Grid 3" w:semiHidden="1" w:unhideWhenUsed="1"/>
+    <w:lsdException w:name="Table Grid 4" w:semiHidden="1" w:unhideWhenUsed="1"/>
+    <w:lsdException w:name="Table Grid 5" w:semiHidden="1" w:unhideWhenUsed="1"/>
+    <w:lsdException w:name="Table Grid 6" w:semiHidden="1" w:unhideWhenUsed="1"/>
+    <w:lsdException w:name="Table Grid 7" w:semiHidden="1" w:unhideWhenUsed="1"/>
+    <w:lsdException w:name="Table Grid 8" w:semiHidden="1" w:unhideWhenUsed="1"/>
+    <w:lsdException w:name="Table List 1" w:semiHidden="1" w:unhideWhenUsed="1"/>
+    <w:lsdException w:name="Table List 2" w:semiHidden="1" w:unhideWhenUsed="1"/>
+    <w:lsdException w:name="Table List 3" w:semiHidden="1" w:unhideWhenUsed="1"/>
+    <w:lsdException w:name="Table List 4" w:semiHidden="1" w:unhideWhenUsed="1"/>
+    <w:lsdException w:name="Table List 5" w:semiHidden="1" w:unhideWhenUsed="1"/>
+    <w:lsdException w:name="Table List 6" w:semiHidden="1" w:unhideWhenUsed="1"/>
+    <w:lsdException w:name="Table List 7" w:semiHidden="1" w:unhideWhenUsed="1"/>
+    <w:lsdException w:name="Table List 8" w:semiHidden="1" w:unhideWhenUsed="1"/>
+    <w:lsdException w:name="Table 3D effects 1" w:semiHidden="1" w:unhideWhenUsed="1"/>
+    <w:lsdException w:name="Table 3D effects 2" w:semiHidden="1" w:unhideWhenUsed="1"/>
+    <w:lsdException w:name="Table 3D effects 3" w:semiHidden="1" w:unhideWhenUsed="1"/>
+    <w:lsdException w:name="Table Contemporary" w:semiHidden="1" w:unhideWhenUsed="1"/>
+    <w:lsdException w:name="Table Elegant" w:semiHidden="1" w:unhideWhenUsed="1"/>
+    <w:lsdException w:name="Table Professional" w:semiHidden="1" w:unhideWhenUsed="1"/>
+    <w:lsdException w:name="Table Subtle 1" w:semiHidden="1" w:unhideWhenUsed="1"/>
+    <w:lsdException w:name="Table Subtle 2" w:semiHidden="1" w:unhideWhenUsed="1"/>
+    <w:lsdException w:name="Table Web 1" w:semiHidden="1" w:unhideWhenUsed="1"/>
+    <w:lsdException w:name="Table Web 2" w:semiHidden="1" w:unhideWhenUsed="1"/>
     <w:lsdException w:name="No Spacing" w:qFormat="1"/>
+    <w:lsdException w:name="Light List"/>
+    <w:lsdException w:name="Light Grid"/>
+    <w:lsdException w:name="Medium Shading 1"/>
+    <w:lsdException w:name="Medium Shading 2"/>
+    <w:lsdException w:name="Medium List 1"/>
+    <w:lsdException w:name="Medium List 2"/>
+    <w:lsdException w:name="Medium Grid 1"/>
+    <w:lsdException w:name="Medium Grid 2"/>
+    <w:lsdException w:name="Medium Grid 3"/>
+    <w:lsdException w:name="Dark List"/>
+    <w:lsdException w:name="Colorful Shading"/>
+    <w:lsdException w:name="Colorful List"/>
+    <w:lsdException w:name="Colorful Grid"/>
+    <w:lsdException w:name="Light Shading Accent 1"/>
+    <w:lsdException w:name="Light List Accent 1"/>
+    <w:lsdException w:name="Light Grid Accent 1"/>
+    <w:lsdException w:name="Medium Shading 1 Accent 1"/>
+    <w:lsdException w:name="Medium Shading 2 Accent 1"/>
+    <w:lsdException w:name="Medium List 1 Accent 1"/>
+    <w:lsdException w:name="Revision" w:semiHidden="1"/>
     <w:lsdException w:name="List Paragraph" w:qFormat="1"/>
     <w:lsdException w:name="Quote" w:qFormat="1"/>
     <w:lsdException w:name="Intense Quote" w:qFormat="1"/>
+    <w:lsdException w:name="Medium List 2 Accent 1"/>
+    <w:lsdException w:name="Medium Grid 1 Accent 1"/>
+    <w:lsdException w:name="Medium Grid 2 Accent 1"/>
+    <w:lsdException w:name="Medium Grid 3 Accent 1"/>
+    <w:lsdException w:name="Dark List Accent 1"/>
+    <w:lsdException w:name="Colorful Shading Accent 1"/>
+    <w:lsdException w:name="Colorful List Accent 1"/>
+    <w:lsdException w:name="Colorful Grid Accent 1"/>
+    <w:lsdException w:name="Light Shading Accent 2"/>
+    <w:lsdException w:name="Light List Accent 2"/>
+    <w:lsdException w:name="Light Grid Accent 2"/>
+    <w:lsdException w:name="Medium Shading 1 Accent 2"/>
+    <w:lsdException w:name="Medium Shading 2 Accent 2"/>
+    <w:lsdException w:name="Medium List 1 Accent 2"/>
+    <w:lsdException w:name="Medium List 2 Accent 2"/>
+    <w:lsdException w:name="Medium Grid 1 Accent 2"/>
+    <w:lsdException w:name="Medium Grid 2 Accent 2"/>
+    <w:lsdException w:name="Medium Grid 3 Accent 2"/>
+    <w:lsdException w:name="Dark List Accent 2"/>
+    <w:lsdException w:name="Colorful Shading Accent 2"/>
+    <w:lsdException w:name="Colorful List Accent 2"/>
+    <w:lsdException w:name="Colorful Grid Accent 2"/>
+    <w:lsdException w:name="Light Shading Accent 3"/>
+    <w:lsdException w:name="Light List Accent 3"/>
+    <w:lsdException w:name="Light Grid Accent 3"/>
+    <w:lsdException w:name="Medium Shading 1 Accent 3"/>
+    <w:lsdException w:name="Medium Shading 2 Accent 3"/>
+    <w:lsdException w:name="Medium List 1 Accent 3"/>
+    <w:lsdException w:name="Medium List 2 Accent 3"/>
+    <w:lsdException w:name="Medium Grid 1 Accent 3"/>
+    <w:lsdException w:name="Medium Grid 2 Accent 3"/>
+    <w:lsdException w:name="Medium Grid 3 Accent 3"/>
+    <w:lsdException w:name="Dark List Accent 3"/>
+    <w:lsdException w:name="Colorful Shading Accent 3"/>
+    <w:lsdException w:name="Colorful List Accent 3"/>
+    <w:lsdException w:name="Colorful Grid Accent 3"/>
+    <w:lsdException w:name="Light Shading Accent 4"/>
+    <w:lsdException w:name="Light List Accent 4"/>
+    <w:lsdException w:name="Light Grid Accent 4"/>
+    <w:lsdException w:name="Medium Shading 1 Accent 4"/>
+    <w:lsdException w:name="Medium Shading 2 Accent 4"/>
+    <w:lsdException w:name="Medium List 1 Accent 4"/>
+    <w:lsdException w:name="Medium List 2 Accent 4"/>
+    <w:lsdException w:name="Medium Grid 1 Accent 4"/>
+    <w:lsdException w:name="Medium Grid 2 Accent 4"/>
+    <w:lsdException w:name="Medium Grid 3 Accent 4"/>
+    <w:lsdException w:name="Dark List Accent 4"/>
+    <w:lsdException w:name="Colorful Shading Accent 4"/>
+    <w:lsdException w:name="Colorful List Accent 4"/>
+    <w:lsdException w:name="Colorful Grid Accent 4"/>
+    <w:lsdException w:name="Light Shading Accent 5"/>
+    <w:lsdException w:name="Light List Accent 5"/>
+    <w:lsdException w:name="Light Grid Accent 5"/>
+    <w:lsdException w:name="Medium Shading 1 Accent 5"/>
+    <w:lsdException w:name="Medium Shading 2 Accent 5"/>
+    <w:lsdException w:name="Medium List 1 Accent 5"/>
+    <w:lsdException w:name="Medium List 2 Accent 5"/>
+    <w:lsdException w:name="Medium Grid 1 Accent 5"/>
+    <w:lsdException w:name="Medium Grid 2 Accent 5"/>
+    <w:lsdException w:name="Medium Grid 3 Accent 5"/>
+    <w:lsdException w:name="Dark List Accent 5"/>
+    <w:lsdException w:name="Colorful Shading Accent 5"/>
+    <w:lsdException w:name="Colorful List Accent 5"/>
+    <w:lsdException w:name="Colorful Grid Accent 5"/>
+    <w:lsdException w:name="Light Shading Accent 6"/>
+    <w:lsdException w:name="Light List Accent 6"/>
+    <w:lsdException w:name="Light Grid Accent 6"/>
+    <w:lsdException w:name="Medium Shading 1 Accent 6"/>
+    <w:lsdException w:name="Medium Shading 2 Accent 6"/>
+    <w:lsdException w:name="Medium List 1 Accent 6"/>
+    <w:lsdException w:name="Medium List 2 Accent 6"/>
+    <w:lsdException w:name="Medium Grid 1 Accent 6"/>
+    <w:lsdException w:name="Medium Grid 2 Accent 6"/>
+    <w:lsdException w:name="Medium Grid 3 Accent 6"/>
+    <w:lsdException w:name="Dark List Accent 6"/>
+    <w:lsdException w:name="Colorful Shading Accent 6"/>
+    <w:lsdException w:name="Colorful List Accent 6"/>
+    <w:lsdException w:name="Colorful Grid Accent 6"/>
     <w:lsdException w:name="Subtle Emphasis" w:qFormat="1"/>
     <w:lsdException w:name="Intense Emphasis" w:qFormat="1"/>
     <w:lsdException w:name="Subtle Reference" w:qFormat="1"/>
     <w:lsdException w:name="Intense Reference" w:qFormat="1"/>
     <w:lsdException w:name="Book Title" w:qFormat="1"/>
     <w:lsdException w:name="TOC Heading" w:semiHidden="1" w:unhideWhenUsed="1" w:qFormat="1"/>
+    <w:lsdException w:name="Plain Table 1" w:uiPriority="41"/>
+    <w:lsdException w:name="Plain Table 2" w:uiPriority="42"/>
+    <w:lsdException w:name="Plain Table 3" w:uiPriority="43"/>
+    <w:lsdException w:name="Plain Table 4" w:uiPriority="44"/>
+    <w:lsdException w:name="Plain Table 5" w:uiPriority="45"/>
+    <w:lsdException w:name="Grid Table Light" w:uiPriority="40"/>
+    <w:lsdException w:name="Grid Table 1 Light" w:uiPriority="46"/>
+    <w:lsdException w:name="Grid Table 2" w:uiPriority="47"/>
+    <w:lsdException w:name="Grid Table 3" w:uiPriority="48"/>
+    <w:lsdException w:name="Grid Table 4" w:uiPriority="49"/>
+    <w:lsdException w:name="Grid Table 5 Dark" w:uiPriority="50"/>
+    <w:lsdException w:name="Grid Table 6 Colorful" w:uiPriority="51"/>
+    <w:lsdException w:name="Grid Table 7 Colorful" w:uiPriority="52"/>
+    <w:lsdException w:name="Grid Table 1 Light Accent 1" w:uiPriority="46"/>
+    <w:lsdException w:name="Grid Table 2 Accent 1" w:uiPriority="47"/>
+    <w:lsdException w:name="Grid Table 3 Accent 1" w:uiPriority="48"/>
+    <w:lsdException w:name="Grid Table 4 Accent 1" w:uiPriority="49"/>
+    <w:lsdException w:name="Grid Table 5 Dark Accent 1" w:uiPriority="50"/>
+    <w:lsdException w:name="Grid Table 6 Colorful Accent 1" w:uiPriority="51"/>
+    <w:lsdException w:name="Grid Table 7 Colorful Accent 1" w:uiPriority="52"/>
+    <w:lsdException w:name="Grid Table 1 Light Accent 2" w:uiPriority="46"/>
+    <w:lsdException w:name="Grid Table 2 Accent 2" w:uiPriority="47"/>
+    <w:lsdException w:name="Grid Table 3 Accent 2" w:uiPriority="48"/>
+    <w:lsdException w:name="Grid Table 4 Accent 2" w:uiPriority="49"/>
+    <w:lsdException w:name="Grid Table 5 Dark Accent 2" w:uiPriority="50"/>
+    <w:lsdException w:name="Grid Table 6 Colorful Accent 2" w:uiPriority="51"/>
+    <w:lsdException w:name="Grid Table 7 Colorful Accent 2" w:uiPriority="52"/>
+    <w:lsdException w:name="Grid Table 1 Light Accent 3" w:uiPriority="46"/>
+    <w:lsdException w:name="Grid Table 2 Accent 3" w:uiPriority="47"/>
+    <w:lsdException w:name="Grid Table 3 Accent 3" w:uiPriority="48"/>
+    <w:lsdException w:name="Grid Table 4 Accent 3" w:uiPriority="49"/>
+    <w:lsdException w:name="Grid Table 5 Dark Accent 3" w:uiPriority="50"/>
+    <w:lsdException w:name="Grid Table 6 Colorful Accent 3" w:uiPriority="51"/>
+    <w:lsdException w:name="Grid Table 7 Colorful Accent 3" w:uiPriority="52"/>
+    <w:lsdException w:name="Grid Table 1 Light Accent 4" w:uiPriority="46"/>
+    <w:lsdException w:name="Grid Table 2 Accent 4" w:uiPriority="47"/>
+    <w:lsdException w:name="Grid Table 3 Accent 4" w:uiPriority="48"/>
+    <w:lsdException w:name="Grid Table 4 Accent 4" w:uiPriority="49"/>
+    <w:lsdException w:name="Grid Table 5 Dark Accent 4" w:uiPriority="50"/>
+    <w:lsdException w:name="Grid Table 6 Colorful Accent 4" w:uiPriority="51"/>
+    <w:lsdException w:name="Grid Table 7 Colorful Accent 4" w:uiPriority="52"/>
+    <w:lsdException w:name="Grid Table 1 Light Accent 5" w:uiPriority="46"/>
+    <w:lsdException w:name="Grid Table 2 Accent 5" w:uiPriority="47"/>
+    <w:lsdException w:name="Grid Table 3 Accent 5" w:uiPriority="48"/>
+    <w:lsdException w:name="Grid Table 4 Accent 5" w:uiPriority="49"/>
+    <w:lsdException w:name="Grid Table 5 Dark Accent 5" w:uiPriority="50"/>
+    <w:lsdException w:name="Grid Table 6 Colorful Accent 5" w:uiPriority="51"/>
+    <w:lsdException w:name="Grid Table 7 Colorful Accent 5" w:uiPriority="52"/>
+    <w:lsdException w:name="Grid Table 1 Light Accent 6" w:uiPriority="46"/>
+    <w:lsdException w:name="Grid Table 2 Accent 6" w:uiPriority="47"/>
+    <w:lsdException w:name="Grid Table 3 Accent 6" w:uiPriority="48"/>
+    <w:lsdException w:name="Grid Table 4 Accent 6" w:uiPriority="49"/>
+    <w:lsdException w:name="Grid Table 5 Dark Accent 6" w:uiPriority="50"/>
+    <w:lsdException w:name="Grid Table 6 Colorful Accent 6" w:uiPriority="51"/>
+    <w:lsdException w:name="Grid Table 7 Colorful Accent 6" w:uiPriority="52"/>
+    <w:lsdException w:name="List Table 1 Light" w:uiPriority="46"/>
+    <w:lsdException w:name="List Table 2" w:uiPriority="47"/>
+    <w:lsdException w:name="List Table 3" w:uiPriority="48"/>
+    <w:lsdException w:name="List Table 4" w:uiPriority="49"/>
+    <w:lsdException w:name="List Table 5 Dark" w:uiPriority="50"/>
+    <w:lsdException w:name="List Table 6 Colorful" w:uiPriority="51"/>
+    <w:lsdException w:name="List Table 7 Colorful" w:uiPriority="52"/>
+    <w:lsdException w:name="List Table 1 Light Accent 1" w:uiPriority="46"/>
+    <w:lsdException w:name="List Table 2 Accent 1" w:uiPriority="47"/>
+    <w:lsdException w:name="List Table 3 Accent 1" w:uiPriority="48"/>
+    <w:lsdException w:name="List Table 4 Accent 1" w:uiPriority="49"/>
+    <w:lsdException w:name="List Table 5 Dark Accent 1" w:uiPriority="50"/>
+    <w:lsdException w:name="List Table 6 Colorful Accent 1" w:uiPriority="51"/>
+    <w:lsdException w:name="List Table 7 Colorful Accent 1" w:uiPriority="52"/>
+    <w:lsdException w:name="List Table 1 Light Accent 2" w:uiPriority="46"/>
+    <w:lsdException w:name="List Table 2 Accent 2" w:uiPriority="47"/>
+    <w:lsdException w:name="List Table 3 Accent 2" w:uiPriority="48"/>
+    <w:lsdException w:name="List Table 4 Accent 2" w:uiPriority="49"/>
+    <w:lsdException w:name="List Table 5 Dark Accent 2" w:uiPriority="50"/>
+    <w:lsdException w:name="List Table 6 Colorful Accent 2" w:uiPriority="51"/>
+    <w:lsdException w:name="List Table 7 Colorful Accent 2" w:uiPriority="52"/>
+    <w:lsdException w:name="List Table 1 Light Accent 3" w:uiPriority="46"/>
+    <w:lsdException w:name="List Table 2 Accent 3" w:uiPriority="47"/>
+    <w:lsdException w:name="List Table 3 Accent 3" w:uiPriority="48"/>
+    <w:lsdException w:name="List Table 4 Accent 3" w:uiPriority="49"/>
+    <w:lsdException w:name="List Table 5 Dark Accent 3" w:uiPriority="50"/>
+    <w:lsdException w:name="List Table 6 Colorful Accent 3" w:uiPriority="51"/>
+    <w:lsdException w:name="List Table 7 Colorful Accent 3" w:uiPriority="52"/>
+    <w:lsdException w:name="List Table 1 Light Accent 4" w:uiPriority="46"/>
+    <w:lsdException w:name="List Table 2 Accent 4" w:uiPriority="47"/>
+    <w:lsdException w:name="List Table 3 Accent 4" w:uiPriority="48"/>
+    <w:lsdException w:name="List Table 4 Accent 4" w:uiPriority="49"/>
+    <w:lsdException w:name="List Table 5 Dark Accent 4" w:uiPriority="50"/>
+    <w:lsdException w:name="List Table 6 Colorful Accent 4" w:uiPriority="51"/>
+    <w:lsdException w:name="List Table 7 Colorful Accent 4" w:uiPriority="52"/>
+    <w:lsdException w:name="List Table 1 Light Accent 5" w:uiPriority="46"/>
+    <w:lsdException w:name="List Table 2 Accent 5" w:uiPriority="47"/>
+    <w:lsdException w:name="List Table 3 Accent 5" w:uiPriority="48"/>
+    <w:lsdException w:name="List Table 4 Accent 5" w:uiPriority="49"/>
+    <w:lsdException w:name="List Table 5 Dark Accent 5" w:uiPriority="50"/>
+    <w:lsdException w:name="List Table 6 Colorful Accent 5" w:uiPriority="51"/>
+    <w:lsdException w:name="List Table 7 Colorful Accent 5" w:uiPriority="52"/>
+    <w:lsdException w:name="List Table 1 Light Accent 6" w:uiPriority="46"/>
+    <w:lsdException w:name="List Table 2 Accent 6" w:uiPriority="47"/>
+    <w:lsdException w:name="List Table 3 Accent 6" w:uiPriority="48"/>
+    <w:lsdException w:name="List Table 4 Accent 6" w:uiPriority="49"/>
+    <w:lsdException w:name="List Table 5 Dark Accent 6" w:uiPriority="50"/>
+    <w:lsdException w:name="List Table 6 Colorful Accent 6" w:uiPriority="51"/>
+    <w:lsdException w:name="List Table 7 Colorful Accent 6" w:uiPriority="52"/>
+    <w:lsdException w:name="Mention" w:semiHidden="1" w:uiPriority="99" w:unhideWhenUsed="1"/>
+    <w:lsdException w:name="Smart Hyperlink" w:semiHidden="1" w:uiPriority="99" w:unhideWhenUsed="1"/>
+    <w:lsdException w:name="Hashtag" w:semiHidden="1" w:uiPriority="99" w:unhideWhenUsed="1"/>
+    <w:lsdException w:name="Unresolved Mention" w:semiHidden="1" w:uiPriority="99" w:unhideWhenUsed="1"/>
   </w:latentStyles>
   <w:style w:type="paragraph" w:default="1" w:styleId="Normal">
     <w:name w:val="Normal"/>
@@ -5500,7 +6082,6 @@
   <w:style w:type="character" w:default="1" w:styleId="DefaultParagraphFont">
     <w:name w:val="Default Paragraph Font"/>
     <w:uiPriority w:val="1"/>
-    <w:semiHidden/>
     <w:unhideWhenUsed/>
   </w:style>
   <w:style w:type="table" w:default="1" w:styleId="TableNormal">
@@ -5508,7 +6089,6 @@
     <w:uiPriority w:val="99"/>
     <w:semiHidden/>
     <w:unhideWhenUsed/>
-    <w:qFormat/>
     <w:tblPr>
       <w:tblInd w:w="0" w:type="dxa"/>
       <w:tblCellMar>
@@ -5572,7 +6152,6 @@
     <w:basedOn w:val="Normal"/>
     <w:link w:val="FooterChar"/>
     <w:uiPriority w:val="99"/>
-    <w:semiHidden/>
     <w:unhideWhenUsed/>
     <w:rsid w:val="00964374"/>
     <w:pPr>
@@ -5588,7 +6167,6 @@
     <w:basedOn w:val="DefaultParagraphFont"/>
     <w:link w:val="Footer"/>
     <w:uiPriority w:val="99"/>
-    <w:semiHidden/>
     <w:rsid w:val="00964374"/>
   </w:style>
   <w:style w:type="paragraph" w:styleId="BalloonText">
@@ -5626,7 +6204,6 @@
     <w:uiPriority w:val="59"/>
     <w:rsid w:val="00FB0F60"/>
     <w:tblPr>
-      <w:tblInd w:w="0" w:type="dxa"/>
       <w:tblBorders>
         <w:top w:val="single" w:sz="4" w:space="0" w:color="000000"/>
         <w:left w:val="single" w:sz="4" w:space="0" w:color="000000"/>
@@ -5635,12 +6212,6 @@
         <w:insideH w:val="single" w:sz="4" w:space="0" w:color="000000"/>
         <w:insideV w:val="single" w:sz="4" w:space="0" w:color="000000"/>
       </w:tblBorders>
-      <w:tblCellMar>
-        <w:top w:w="0" w:type="dxa"/>
-        <w:left w:w="108" w:type="dxa"/>
-        <w:bottom w:w="0" w:type="dxa"/>
-        <w:right w:w="108" w:type="dxa"/>
-      </w:tblCellMar>
     </w:tblPr>
   </w:style>
   <w:style w:type="paragraph" w:customStyle="1" w:styleId="Default">
@@ -5702,6 +6273,18 @@
       <w:ind w:left="720"/>
       <w:contextualSpacing/>
     </w:pPr>
+  </w:style>
+  <w:style w:type="character" w:styleId="UnresolvedMention">
+    <w:name w:val="Unresolved Mention"/>
+    <w:basedOn w:val="DefaultParagraphFont"/>
+    <w:uiPriority w:val="99"/>
+    <w:semiHidden/>
+    <w:unhideWhenUsed/>
+    <w:rsid w:val="00F57CE5"/>
+    <w:rPr>
+      <w:color w:val="808080"/>
+      <w:shd w:val="clear" w:color="auto" w:fill="E6E6E6"/>
+    </w:rPr>
   </w:style>
 </w:styles>
 </file>
@@ -5990,27 +6573,27 @@
 </file>
 
 <file path=customXml/item1.xml><?xml version="1.0" encoding="utf-8"?>
-<b:Sources xmlns:b="http://schemas.openxmlformats.org/officeDocument/2006/bibliography" xmlns="http://schemas.openxmlformats.org/officeDocument/2006/bibliography" SelectedStyle="\APA.XSL" StyleName="APA"/>
-</file>
-
-<file path=customXml/item2.xml><?xml version="1.0" encoding="utf-8"?>
 <ControlsStorage xmlns="urn:schemas-microsoft-com.VSTO2008Demos.ControlsStorage">
   <Controls>AAEAAAD/////AQAAAAAAAAAMAgAAAEVDaGVtNFdvcmQuQ29yZSwgVmVyc2lvbj0xLjYuMC4wLCBDdWx0dXJlPW5ldXRyYWwsIFB1YmxpY0tleVRva2VuPW51bGwHAQAAAAABAAAAAAAAAAQgQ2hlbTRXb3JkLkNvcmUuQ29udHJvbFByb3BlcnRpZXMCAAAACw==</Controls>
 </ControlsStorage>
 </file>
 
+<file path=customXml/item2.xml><?xml version="1.0" encoding="utf-8"?>
+<b:Sources xmlns:b="http://schemas.openxmlformats.org/officeDocument/2006/bibliography" xmlns="http://schemas.openxmlformats.org/officeDocument/2006/bibliography" SelectedStyle="\APA.XSL" StyleName="APA"/>
+</file>
+
 <file path=customXml/itemProps1.xml><?xml version="1.0" encoding="utf-8"?>
-<ds:datastoreItem xmlns:ds="http://schemas.openxmlformats.org/officeDocument/2006/customXml" ds:itemID="{594F4035-3F61-4936-A903-0306E2323E50}">
+<ds:datastoreItem xmlns:ds="http://schemas.openxmlformats.org/officeDocument/2006/customXml" ds:itemID="{DF85000F-C76F-4431-880D-B46BEEE97A2E}">
   <ds:schemaRefs>
-    <ds:schemaRef ds:uri="http://schemas.openxmlformats.org/officeDocument/2006/bibliography"/>
+    <ds:schemaRef ds:uri="urn:schemas-microsoft-com.VSTO2008Demos.ControlsStorage"/>
   </ds:schemaRefs>
 </ds:datastoreItem>
 </file>
 
 <file path=customXml/itemProps2.xml><?xml version="1.0" encoding="utf-8"?>
-<ds:datastoreItem xmlns:ds="http://schemas.openxmlformats.org/officeDocument/2006/customXml" ds:itemID="{DF85000F-C76F-4431-880D-B46BEEE97A2E}">
+<ds:datastoreItem xmlns:ds="http://schemas.openxmlformats.org/officeDocument/2006/customXml" ds:itemID="{7F43FC3F-71E9-4B1E-8ADD-A05BB18D0A6F}">
   <ds:schemaRefs>
-    <ds:schemaRef ds:uri="urn:schemas-microsoft-com.VSTO2008Demos.ControlsStorage"/>
+    <ds:schemaRef ds:uri="http://schemas.openxmlformats.org/officeDocument/2006/bibliography"/>
   </ds:schemaRefs>
 </ds:datastoreItem>
 </file>
</xml_diff>

<commit_message>
Changed Work Experience section and added Hadoop in Skills. Decreased font size to 10. Next: Change the project section.
</commit_message>
<xml_diff>
--- a/Resume.docx
+++ b/Resume.docx
@@ -12,48 +12,48 @@
           <w:sz w:val="28"/>
         </w:rPr>
       </w:pPr>
+      <w:r>
+        <w:rPr>
+          <w:rFonts w:ascii="Cambria" w:hAnsi="Cambria"/>
+          <w:b/>
+          <w:sz w:val="28"/>
+        </w:rPr>
+        <w:t>Rahul</w:t>
+      </w:r>
+      <w:r>
+        <w:rPr>
+          <w:rFonts w:ascii="Cambria" w:hAnsi="Cambria"/>
+          <w:b/>
+          <w:sz w:val="28"/>
+        </w:rPr>
+        <w:t xml:space="preserve"> S</w:t>
+      </w:r>
+      <w:r>
+        <w:rPr>
+          <w:rFonts w:ascii="Cambria" w:hAnsi="Cambria"/>
+          <w:b/>
+          <w:sz w:val="28"/>
+        </w:rPr>
+        <w:t>ureshkumar</w:t>
+      </w:r>
+      <w:r>
+        <w:rPr>
+          <w:rFonts w:ascii="Cambria" w:hAnsi="Cambria"/>
+          <w:b/>
+          <w:sz w:val="28"/>
+        </w:rPr>
+        <w:t xml:space="preserve"> J</w:t>
+      </w:r>
+      <w:r>
+        <w:rPr>
+          <w:rFonts w:ascii="Cambria" w:hAnsi="Cambria"/>
+          <w:b/>
+          <w:sz w:val="28"/>
+        </w:rPr>
+        <w:t>hunjhunwala</w:t>
+      </w:r>
       <w:bookmarkStart w:id="0" w:name="_GoBack"/>
       <w:bookmarkEnd w:id="0"/>
-      <w:r>
-        <w:rPr>
-          <w:rFonts w:ascii="Cambria" w:hAnsi="Cambria"/>
-          <w:b/>
-          <w:sz w:val="28"/>
-        </w:rPr>
-        <w:t>Rahul</w:t>
-      </w:r>
-      <w:r>
-        <w:rPr>
-          <w:rFonts w:ascii="Cambria" w:hAnsi="Cambria"/>
-          <w:b/>
-          <w:sz w:val="28"/>
-        </w:rPr>
-        <w:t xml:space="preserve"> S</w:t>
-      </w:r>
-      <w:r>
-        <w:rPr>
-          <w:rFonts w:ascii="Cambria" w:hAnsi="Cambria"/>
-          <w:b/>
-          <w:sz w:val="28"/>
-        </w:rPr>
-        <w:t>ureshkumar</w:t>
-      </w:r>
-      <w:r>
-        <w:rPr>
-          <w:rFonts w:ascii="Cambria" w:hAnsi="Cambria"/>
-          <w:b/>
-          <w:sz w:val="28"/>
-        </w:rPr>
-        <w:t xml:space="preserve"> J</w:t>
-      </w:r>
-      <w:r>
-        <w:rPr>
-          <w:rFonts w:ascii="Cambria" w:hAnsi="Cambria"/>
-          <w:b/>
-          <w:sz w:val="28"/>
-        </w:rPr>
-        <w:t>hunjhunwala</w:t>
-      </w:r>
     </w:p>
     <w:p>
       <w:pPr>
@@ -61,41 +61,48 @@
         <w:jc w:val="center"/>
         <w:rPr>
           <w:rFonts w:ascii="Cambria" w:hAnsi="Cambria"/>
-        </w:rPr>
-      </w:pPr>
-      <w:r>
-        <w:rPr>
-          <w:rFonts w:ascii="Cambria" w:hAnsi="Cambria"/>
+          <w:sz w:val="20"/>
+        </w:rPr>
+      </w:pPr>
+      <w:r>
+        <w:rPr>
+          <w:rFonts w:ascii="Cambria" w:hAnsi="Cambria"/>
+          <w:sz w:val="20"/>
         </w:rPr>
         <w:t>3305 Jefferson Avenue</w:t>
       </w:r>
       <w:r>
         <w:rPr>
           <w:rFonts w:ascii="Cambria" w:hAnsi="Cambria"/>
+          <w:sz w:val="20"/>
         </w:rPr>
         <w:t xml:space="preserve"> Apt #</w:t>
       </w:r>
       <w:r>
         <w:rPr>
           <w:rFonts w:ascii="Cambria" w:hAnsi="Cambria"/>
+          <w:sz w:val="20"/>
         </w:rPr>
         <w:t>12</w:t>
       </w:r>
       <w:r>
         <w:rPr>
           <w:rFonts w:ascii="Cambria" w:hAnsi="Cambria"/>
+          <w:sz w:val="20"/>
         </w:rPr>
         <w:t>, Cincinnati, Ohio 45220</w:t>
       </w:r>
       <w:r>
         <w:rPr>
           <w:rFonts w:ascii="Cambria" w:hAnsi="Cambria"/>
+          <w:sz w:val="20"/>
         </w:rPr>
         <w:t xml:space="preserve"> </w:t>
       </w:r>
       <w:r>
         <w:rPr>
           <w:rFonts w:ascii="Cambria" w:hAnsi="Cambria"/>
+          <w:sz w:val="20"/>
         </w:rPr>
         <w:t>| (513) 372-2338</w:t>
       </w:r>
@@ -106,6 +113,7 @@
         <w:jc w:val="center"/>
         <w:rPr>
           <w:rFonts w:ascii="Cambria" w:hAnsi="Cambria"/>
+          <w:sz w:val="20"/>
         </w:rPr>
       </w:pPr>
       <w:hyperlink r:id="rId9" w:history="1">
@@ -113,6 +121,7 @@
           <w:rPr>
             <w:rStyle w:val="Hyperlink"/>
             <w:rFonts w:ascii="Cambria" w:hAnsi="Cambria"/>
+            <w:sz w:val="20"/>
           </w:rPr>
           <w:t>Gmail</w:t>
         </w:r>
@@ -121,11 +130,15 @@
         <w:rPr>
           <w:rStyle w:val="Hyperlink"/>
           <w:rFonts w:ascii="Cambria" w:hAnsi="Cambria"/>
+          <w:sz w:val="20"/>
           <w:u w:val="none"/>
         </w:rPr>
         <w:t xml:space="preserve"> </w:t>
       </w:r>
       <w:r>
+        <w:rPr>
+          <w:sz w:val="20"/>
+        </w:rPr>
         <w:t xml:space="preserve">| </w:t>
       </w:r>
       <w:hyperlink r:id="rId10" w:history="1">
@@ -133,6 +146,7 @@
           <w:rPr>
             <w:rStyle w:val="Hyperlink"/>
             <w:rFonts w:ascii="Cambria" w:hAnsi="Cambria"/>
+            <w:sz w:val="20"/>
           </w:rPr>
           <w:t>Linked</w:t>
         </w:r>
@@ -141,6 +155,7 @@
         <w:rPr>
           <w:rStyle w:val="Hyperlink"/>
           <w:rFonts w:ascii="Cambria" w:hAnsi="Cambria"/>
+          <w:sz w:val="20"/>
         </w:rPr>
         <w:t>In</w:t>
       </w:r>
@@ -148,6 +163,7 @@
         <w:rPr>
           <w:rStyle w:val="Hyperlink"/>
           <w:rFonts w:ascii="Cambria" w:hAnsi="Cambria"/>
+          <w:sz w:val="20"/>
           <w:u w:val="none"/>
         </w:rPr>
         <w:t xml:space="preserve"> </w:t>
@@ -155,6 +171,7 @@
       <w:r>
         <w:rPr>
           <w:rFonts w:ascii="Cambria" w:hAnsi="Cambria"/>
+          <w:sz w:val="20"/>
         </w:rPr>
         <w:t xml:space="preserve">| </w:t>
       </w:r>
@@ -163,6 +180,7 @@
           <w:rPr>
             <w:rStyle w:val="Hyperlink"/>
             <w:rFonts w:ascii="Cambria" w:hAnsi="Cambria"/>
+            <w:sz w:val="20"/>
           </w:rPr>
           <w:t>GitHub</w:t>
         </w:r>
@@ -174,18 +192,21 @@
         <w:jc w:val="both"/>
         <w:rPr>
           <w:rFonts w:ascii="Cambria" w:hAnsi="Cambria"/>
-        </w:rPr>
-      </w:pPr>
-      <w:r>
-        <w:rPr>
-          <w:rFonts w:ascii="Cambria" w:hAnsi="Cambria"/>
-          <w:b/>
+          <w:sz w:val="20"/>
+        </w:rPr>
+      </w:pPr>
+      <w:r>
+        <w:rPr>
+          <w:rFonts w:ascii="Cambria" w:hAnsi="Cambria"/>
+          <w:b/>
+          <w:sz w:val="20"/>
         </w:rPr>
         <w:t>EDUCATION</w:t>
       </w:r>
       <w:r>
         <w:rPr>
           <w:rFonts w:ascii="Cambria" w:hAnsi="Cambria"/>
+          <w:sz w:val="20"/>
         </w:rPr>
         <w:pict>
           <v:rect id="_x0000_i1025" style="width:468pt;height:1.5pt" o:hrstd="t" o:hrnoshade="t" o:hr="t" fillcolor="black" stroked="f"/>
@@ -198,65 +219,95 @@
         <w:jc w:val="both"/>
         <w:rPr>
           <w:rFonts w:ascii="Cambria" w:hAnsi="Cambria"/>
-        </w:rPr>
-      </w:pPr>
-      <w:r>
-        <w:rPr>
-          <w:rFonts w:ascii="Cambria" w:hAnsi="Cambria"/>
+          <w:b/>
+          <w:sz w:val="20"/>
+        </w:rPr>
+      </w:pPr>
+      <w:r>
+        <w:rPr>
+          <w:rFonts w:ascii="Cambria" w:hAnsi="Cambria"/>
+          <w:b/>
+          <w:sz w:val="20"/>
         </w:rPr>
         <w:t xml:space="preserve">Master of </w:t>
       </w:r>
       <w:r>
         <w:rPr>
           <w:rFonts w:ascii="Cambria" w:hAnsi="Cambria"/>
+          <w:b/>
+          <w:sz w:val="20"/>
         </w:rPr>
         <w:t>Engineering in Computer Science</w:t>
       </w:r>
       <w:r>
         <w:rPr>
           <w:rFonts w:ascii="Cambria" w:hAnsi="Cambria"/>
+          <w:b/>
+          <w:sz w:val="20"/>
         </w:rPr>
         <w:tab/>
       </w:r>
       <w:r>
         <w:rPr>
           <w:rFonts w:ascii="Cambria" w:hAnsi="Cambria"/>
+          <w:b/>
+          <w:sz w:val="20"/>
         </w:rPr>
         <w:tab/>
       </w:r>
       <w:r>
         <w:rPr>
           <w:rFonts w:ascii="Cambria" w:hAnsi="Cambria"/>
+          <w:b/>
+          <w:sz w:val="20"/>
         </w:rPr>
         <w:tab/>
       </w:r>
       <w:r>
         <w:rPr>
           <w:rFonts w:ascii="Cambria" w:hAnsi="Cambria"/>
+          <w:b/>
+          <w:sz w:val="20"/>
         </w:rPr>
         <w:tab/>
       </w:r>
       <w:r>
         <w:rPr>
           <w:rFonts w:ascii="Cambria" w:hAnsi="Cambria"/>
+          <w:b/>
+          <w:sz w:val="20"/>
         </w:rPr>
         <w:tab/>
       </w:r>
       <w:r>
         <w:rPr>
           <w:rFonts w:ascii="Cambria" w:hAnsi="Cambria"/>
+          <w:b/>
+          <w:sz w:val="20"/>
+        </w:rPr>
+        <w:tab/>
+      </w:r>
+      <w:r>
+        <w:rPr>
+          <w:rFonts w:ascii="Cambria" w:hAnsi="Cambria"/>
+          <w:b/>
+          <w:sz w:val="20"/>
         </w:rPr>
         <w:t xml:space="preserve">Expected in </w:t>
       </w:r>
       <w:r>
         <w:rPr>
           <w:rFonts w:ascii="Cambria" w:hAnsi="Cambria"/>
+          <w:b/>
+          <w:sz w:val="20"/>
         </w:rPr>
         <w:t>Dec.</w:t>
       </w:r>
       <w:r>
         <w:rPr>
           <w:rFonts w:ascii="Cambria" w:hAnsi="Cambria"/>
+          <w:b/>
+          <w:sz w:val="20"/>
         </w:rPr>
         <w:t xml:space="preserve"> 2017</w:t>
       </w:r>
@@ -268,12 +319,14 @@
         <w:rPr>
           <w:rFonts w:ascii="Cambria" w:hAnsi="Cambria"/>
           <w:i/>
+          <w:sz w:val="20"/>
         </w:rPr>
       </w:pPr>
       <w:r>
         <w:rPr>
           <w:rFonts w:ascii="Cambria" w:hAnsi="Cambria"/>
           <w:i/>
+          <w:sz w:val="20"/>
         </w:rPr>
         <w:t>University</w:t>
       </w:r>
@@ -281,6 +334,7 @@
         <w:rPr>
           <w:rFonts w:ascii="Cambria" w:hAnsi="Cambria"/>
           <w:i/>
+          <w:sz w:val="20"/>
         </w:rPr>
         <w:t xml:space="preserve"> of Cincinnati, Cincinnati</w:t>
       </w:r>
@@ -291,47 +345,55 @@
         <w:jc w:val="both"/>
         <w:rPr>
           <w:rFonts w:ascii="Cambria" w:hAnsi="Cambria"/>
-        </w:rPr>
-      </w:pPr>
-      <w:r>
-        <w:rPr>
-          <w:rFonts w:ascii="Cambria" w:hAnsi="Cambria"/>
+          <w:sz w:val="20"/>
+        </w:rPr>
+      </w:pPr>
+      <w:r>
+        <w:rPr>
+          <w:rFonts w:ascii="Cambria" w:hAnsi="Cambria"/>
+          <w:sz w:val="20"/>
         </w:rPr>
         <w:t>Cou</w:t>
       </w:r>
       <w:r>
         <w:rPr>
           <w:rFonts w:ascii="Cambria" w:hAnsi="Cambria"/>
+          <w:sz w:val="20"/>
         </w:rPr>
         <w:t xml:space="preserve">rsework: </w:t>
       </w:r>
       <w:r>
         <w:rPr>
           <w:rFonts w:ascii="Cambria" w:hAnsi="Cambria"/>
+          <w:sz w:val="20"/>
         </w:rPr>
         <w:t xml:space="preserve">Advanced Algorithms, Artificial Intelligence, </w:t>
       </w:r>
       <w:r>
         <w:rPr>
           <w:rFonts w:ascii="Cambria" w:hAnsi="Cambria"/>
+          <w:sz w:val="20"/>
         </w:rPr>
         <w:t>Machine Learning</w:t>
       </w:r>
       <w:r>
         <w:rPr>
           <w:rFonts w:ascii="Cambria" w:hAnsi="Cambria"/>
+          <w:sz w:val="20"/>
         </w:rPr>
         <w:t>,</w:t>
       </w:r>
       <w:r>
         <w:rPr>
           <w:rFonts w:ascii="Cambria" w:hAnsi="Cambria"/>
+          <w:sz w:val="20"/>
         </w:rPr>
         <w:t xml:space="preserve"> </w:t>
       </w:r>
       <w:r>
         <w:rPr>
           <w:rFonts w:ascii="Cambria" w:hAnsi="Cambria"/>
+          <w:sz w:val="20"/>
         </w:rPr>
         <w:t>Database Management</w:t>
       </w:r>
@@ -342,6 +404,7 @@
         <w:jc w:val="both"/>
         <w:rPr>
           <w:rFonts w:ascii="Cambria" w:hAnsi="Cambria"/>
+          <w:sz w:val="20"/>
         </w:rPr>
       </w:pPr>
     </w:p>
@@ -351,48 +414,72 @@
         <w:jc w:val="both"/>
         <w:rPr>
           <w:rFonts w:ascii="Cambria" w:hAnsi="Cambria"/>
+          <w:b/>
           <w:caps/>
-        </w:rPr>
-      </w:pPr>
-      <w:r>
-        <w:rPr>
-          <w:rFonts w:ascii="Cambria" w:hAnsi="Cambria"/>
+          <w:sz w:val="20"/>
+        </w:rPr>
+      </w:pPr>
+      <w:r>
+        <w:rPr>
+          <w:rFonts w:ascii="Cambria" w:hAnsi="Cambria"/>
+          <w:b/>
+          <w:sz w:val="20"/>
         </w:rPr>
         <w:t>Bachelor of Engineering</w:t>
       </w:r>
       <w:r>
         <w:rPr>
           <w:rFonts w:ascii="Cambria" w:hAnsi="Cambria"/>
+          <w:b/>
+          <w:sz w:val="20"/>
         </w:rPr>
         <w:t xml:space="preserve"> in Information Technology</w:t>
       </w:r>
       <w:r>
         <w:rPr>
           <w:rFonts w:ascii="Cambria" w:hAnsi="Cambria"/>
+          <w:b/>
+          <w:sz w:val="20"/>
         </w:rPr>
         <w:tab/>
       </w:r>
       <w:r>
         <w:rPr>
           <w:rFonts w:ascii="Cambria" w:hAnsi="Cambria"/>
+          <w:b/>
+          <w:sz w:val="20"/>
         </w:rPr>
         <w:tab/>
       </w:r>
       <w:r>
         <w:rPr>
           <w:rFonts w:ascii="Cambria" w:hAnsi="Cambria"/>
+          <w:b/>
+          <w:sz w:val="20"/>
         </w:rPr>
         <w:tab/>
       </w:r>
       <w:r>
         <w:rPr>
           <w:rFonts w:ascii="Cambria" w:hAnsi="Cambria"/>
+          <w:b/>
+          <w:sz w:val="20"/>
         </w:rPr>
         <w:tab/>
       </w:r>
       <w:r>
         <w:rPr>
           <w:rFonts w:ascii="Cambria" w:hAnsi="Cambria"/>
+          <w:b/>
+          <w:sz w:val="20"/>
+        </w:rPr>
+        <w:tab/>
+      </w:r>
+      <w:r>
+        <w:rPr>
+          <w:rFonts w:ascii="Cambria" w:hAnsi="Cambria"/>
+          <w:b/>
+          <w:sz w:val="20"/>
         </w:rPr>
         <w:t>May 2012</w:t>
       </w:r>
@@ -404,12 +491,14 @@
         <w:rPr>
           <w:rFonts w:ascii="Cambria" w:hAnsi="Cambria"/>
           <w:i/>
+          <w:sz w:val="20"/>
         </w:rPr>
       </w:pPr>
       <w:r>
         <w:rPr>
           <w:rFonts w:ascii="Cambria" w:hAnsi="Cambria"/>
           <w:i/>
+          <w:sz w:val="20"/>
         </w:rPr>
         <w:t>Sardar Patel Institute of Technology, Mumbai University, Mumbai, India</w:t>
       </w:r>
@@ -421,59 +510,69 @@
         <w:rPr>
           <w:rFonts w:ascii="Cambria" w:hAnsi="Cambria"/>
           <w:caps/>
-        </w:rPr>
-      </w:pPr>
-      <w:r>
-        <w:rPr>
-          <w:rFonts w:ascii="Cambria" w:hAnsi="Cambria"/>
+          <w:sz w:val="20"/>
+        </w:rPr>
+      </w:pPr>
+      <w:r>
+        <w:rPr>
+          <w:rFonts w:ascii="Cambria" w:hAnsi="Cambria"/>
+          <w:sz w:val="20"/>
         </w:rPr>
         <w:t>C</w:t>
       </w:r>
       <w:r>
         <w:rPr>
           <w:rFonts w:ascii="Cambria" w:hAnsi="Cambria"/>
+          <w:sz w:val="20"/>
         </w:rPr>
         <w:t>ourse</w:t>
       </w:r>
       <w:r>
         <w:rPr>
           <w:rFonts w:ascii="Cambria" w:hAnsi="Cambria"/>
+          <w:sz w:val="20"/>
         </w:rPr>
         <w:t>work:</w:t>
       </w:r>
       <w:r>
         <w:rPr>
           <w:rFonts w:ascii="Cambria" w:hAnsi="Cambria"/>
+          <w:sz w:val="20"/>
         </w:rPr>
         <w:t xml:space="preserve"> </w:t>
       </w:r>
       <w:r>
         <w:rPr>
           <w:rFonts w:ascii="Cambria" w:hAnsi="Cambria"/>
+          <w:sz w:val="20"/>
         </w:rPr>
         <w:t>Data Structures and Algorithms, Operating S</w:t>
       </w:r>
       <w:r>
         <w:rPr>
           <w:rFonts w:ascii="Cambria" w:hAnsi="Cambria"/>
+          <w:sz w:val="20"/>
         </w:rPr>
         <w:t>ystems</w:t>
       </w:r>
       <w:r>
         <w:rPr>
           <w:rFonts w:ascii="Cambria" w:hAnsi="Cambria"/>
+          <w:sz w:val="20"/>
         </w:rPr>
         <w:t xml:space="preserve">, </w:t>
       </w:r>
       <w:r>
         <w:rPr>
           <w:rFonts w:ascii="Cambria" w:hAnsi="Cambria"/>
+          <w:sz w:val="20"/>
         </w:rPr>
         <w:t xml:space="preserve">Computer Programming, </w:t>
       </w:r>
       <w:r>
         <w:rPr>
           <w:rFonts w:ascii="Cambria" w:hAnsi="Cambria"/>
+          <w:sz w:val="20"/>
         </w:rPr>
         <w:t>Database Technologies.</w:t>
       </w:r>
@@ -485,6 +584,7 @@
         <w:rPr>
           <w:rFonts w:ascii="Cambria" w:hAnsi="Cambria"/>
           <w:caps/>
+          <w:sz w:val="20"/>
         </w:rPr>
       </w:pPr>
     </w:p>
@@ -495,12 +595,14 @@
         <w:rPr>
           <w:rFonts w:ascii="Cambria" w:hAnsi="Cambria"/>
           <w:b/>
-        </w:rPr>
-      </w:pPr>
-      <w:r>
-        <w:rPr>
-          <w:rFonts w:ascii="Cambria" w:hAnsi="Cambria"/>
-          <w:b/>
+          <w:sz w:val="20"/>
+        </w:rPr>
+      </w:pPr>
+      <w:r>
+        <w:rPr>
+          <w:rFonts w:ascii="Cambria" w:hAnsi="Cambria"/>
+          <w:b/>
+          <w:sz w:val="20"/>
         </w:rPr>
         <w:t>TECHNICAL SKILLS</w:t>
       </w:r>
@@ -511,11 +613,13 @@
         <w:jc w:val="both"/>
         <w:rPr>
           <w:rFonts w:ascii="Cambria" w:hAnsi="Cambria"/>
-        </w:rPr>
-      </w:pPr>
-      <w:r>
-        <w:rPr>
-          <w:rFonts w:ascii="Cambria" w:hAnsi="Cambria"/>
+          <w:sz w:val="20"/>
+        </w:rPr>
+      </w:pPr>
+      <w:r>
+        <w:rPr>
+          <w:rFonts w:ascii="Cambria" w:hAnsi="Cambria"/>
+          <w:sz w:val="20"/>
         </w:rPr>
         <w:pict>
           <v:rect id="_x0000_i1026" style="width:468pt;height:1.5pt" o:hrstd="t" o:hrnoshade="t" o:hr="t" fillcolor="black" stroked="f"/>
@@ -528,73 +632,78 @@
         <w:jc w:val="both"/>
         <w:rPr>
           <w:rFonts w:ascii="Cambria" w:hAnsi="Cambria"/>
-        </w:rPr>
-      </w:pPr>
-      <w:r>
-        <w:rPr>
-          <w:rFonts w:ascii="Cambria" w:hAnsi="Cambria"/>
+          <w:sz w:val="20"/>
+        </w:rPr>
+      </w:pPr>
+      <w:r>
+        <w:rPr>
+          <w:rFonts w:ascii="Cambria" w:hAnsi="Cambria"/>
+          <w:sz w:val="20"/>
         </w:rPr>
         <w:t>Languages</w:t>
       </w:r>
       <w:r>
         <w:rPr>
           <w:rFonts w:ascii="Cambria" w:hAnsi="Cambria"/>
+          <w:sz w:val="20"/>
         </w:rPr>
         <w:t xml:space="preserve"> &amp; </w:t>
       </w:r>
       <w:r>
         <w:rPr>
           <w:rFonts w:ascii="Cambria" w:hAnsi="Cambria"/>
+          <w:sz w:val="20"/>
         </w:rPr>
         <w:t>Frameworks:</w:t>
       </w:r>
       <w:r>
         <w:rPr>
           <w:rFonts w:ascii="Cambria" w:hAnsi="Cambria"/>
+          <w:sz w:val="20"/>
         </w:rPr>
         <w:t xml:space="preserve"> </w:t>
       </w:r>
       <w:r>
         <w:rPr>
           <w:rFonts w:ascii="Cambria" w:hAnsi="Cambria"/>
+          <w:sz w:val="20"/>
         </w:rPr>
         <w:t>Java,</w:t>
       </w:r>
       <w:r>
         <w:rPr>
           <w:rFonts w:ascii="Cambria" w:hAnsi="Cambria"/>
+          <w:sz w:val="20"/>
         </w:rPr>
         <w:t xml:space="preserve"> Python,</w:t>
       </w:r>
       <w:r>
         <w:rPr>
           <w:rFonts w:ascii="Cambria" w:hAnsi="Cambria"/>
+          <w:sz w:val="20"/>
         </w:rPr>
         <w:t xml:space="preserve"> </w:t>
       </w:r>
       <w:r>
         <w:rPr>
           <w:rFonts w:ascii="Cambria" w:hAnsi="Cambria"/>
+          <w:sz w:val="20"/>
         </w:rPr>
         <w:t>PL/</w:t>
       </w:r>
       <w:r>
         <w:rPr>
           <w:rFonts w:ascii="Cambria" w:hAnsi="Cambria"/>
+          <w:sz w:val="20"/>
         </w:rPr>
         <w:t xml:space="preserve">SQL, </w:t>
       </w:r>
       <w:r>
         <w:rPr>
           <w:rFonts w:ascii="Cambria" w:hAnsi="Cambria"/>
-        </w:rPr>
-        <w:t xml:space="preserve">Spring, Hibernate, </w:t>
-      </w:r>
-      <w:r>
-        <w:rPr>
-          <w:rFonts w:ascii="Cambria" w:hAnsi="Cambria"/>
-        </w:rPr>
-        <w:t>Django</w:t>
+          <w:sz w:val="20"/>
+        </w:rPr>
+        <w:t>Spring, Hibernate, Django</w:t>
       </w:r>
     </w:p>
     <w:p>
@@ -603,58 +712,37 @@
         <w:jc w:val="both"/>
         <w:rPr>
           <w:rFonts w:ascii="Cambria" w:hAnsi="Cambria"/>
-        </w:rPr>
-      </w:pPr>
-      <w:r>
-        <w:rPr>
-          <w:rFonts w:ascii="Cambria" w:hAnsi="Cambria"/>
+          <w:sz w:val="20"/>
+        </w:rPr>
+      </w:pPr>
+      <w:r>
+        <w:rPr>
+          <w:rFonts w:ascii="Cambria" w:hAnsi="Cambria"/>
+          <w:sz w:val="20"/>
         </w:rPr>
         <w:t>Web Technologies</w:t>
       </w:r>
       <w:r>
         <w:rPr>
           <w:rFonts w:ascii="Cambria" w:hAnsi="Cambria"/>
+          <w:sz w:val="20"/>
         </w:rPr>
         <w:tab/>
-        <w:t xml:space="preserve">    </w:t>
-      </w:r>
-      <w:proofErr w:type="gramStart"/>
-      <w:r>
-        <w:rPr>
-          <w:rFonts w:ascii="Cambria" w:hAnsi="Cambria"/>
-        </w:rPr>
-        <w:t xml:space="preserve">  :</w:t>
-      </w:r>
-      <w:proofErr w:type="gramEnd"/>
-      <w:r>
-        <w:rPr>
-          <w:rFonts w:ascii="Cambria" w:hAnsi="Cambria"/>
-        </w:rPr>
         <w:t xml:space="preserve"> </w:t>
       </w:r>
       <w:r>
         <w:rPr>
           <w:rFonts w:ascii="Cambria" w:hAnsi="Cambria"/>
-        </w:rPr>
-        <w:t>JavaScript, HTML5,</w:t>
-      </w:r>
-      <w:r>
-        <w:rPr>
-          <w:rFonts w:ascii="Cambria" w:hAnsi="Cambria"/>
-        </w:rPr>
-        <w:t xml:space="preserve"> CSS3, </w:t>
-      </w:r>
-      <w:r>
-        <w:rPr>
-          <w:rFonts w:ascii="Cambria" w:hAnsi="Cambria"/>
-        </w:rPr>
-        <w:t>Twitter Bootstrap</w:t>
-      </w:r>
-      <w:r>
-        <w:rPr>
-          <w:rFonts w:ascii="Cambria" w:hAnsi="Cambria"/>
-        </w:rPr>
-        <w:t>, REST, SOAP</w:t>
+          <w:sz w:val="20"/>
+        </w:rPr>
+        <w:t>:</w:t>
+      </w:r>
+      <w:r>
+        <w:rPr>
+          <w:rFonts w:ascii="Cambria" w:hAnsi="Cambria"/>
+          <w:sz w:val="20"/>
+        </w:rPr>
+        <w:t xml:space="preserve"> JavaScript, HTML5, CSS3, Twitter Bootstrap, REST, SOAP</w:t>
       </w:r>
     </w:p>
     <w:p>
@@ -663,141 +751,104 @@
         <w:jc w:val="both"/>
         <w:rPr>
           <w:rFonts w:ascii="Cambria" w:hAnsi="Cambria"/>
-        </w:rPr>
-      </w:pPr>
-      <w:r>
-        <w:rPr>
-          <w:rFonts w:ascii="Cambria" w:hAnsi="Cambria"/>
+          <w:sz w:val="20"/>
+        </w:rPr>
+      </w:pPr>
+      <w:r>
+        <w:rPr>
+          <w:rFonts w:ascii="Cambria" w:hAnsi="Cambria"/>
+          <w:sz w:val="20"/>
         </w:rPr>
         <w:t>Databases</w:t>
       </w:r>
       <w:r>
         <w:rPr>
           <w:rFonts w:ascii="Cambria" w:hAnsi="Cambria"/>
-        </w:rPr>
-        <w:t xml:space="preserve"> &amp; </w:t>
-      </w:r>
-      <w:r>
-        <w:rPr>
-          <w:rFonts w:ascii="Cambria" w:hAnsi="Cambria"/>
-        </w:rPr>
-        <w:t>Tools</w:t>
-      </w:r>
-      <w:r>
-        <w:rPr>
-          <w:rFonts w:ascii="Cambria" w:hAnsi="Cambria"/>
+          <w:sz w:val="20"/>
+        </w:rPr>
+        <w:t xml:space="preserve"> &amp; Tools</w:t>
+      </w:r>
+      <w:r>
+        <w:rPr>
+          <w:rFonts w:ascii="Cambria" w:hAnsi="Cambria"/>
+          <w:sz w:val="20"/>
         </w:rPr>
         <w:tab/>
       </w:r>
       <w:r>
         <w:rPr>
           <w:rFonts w:ascii="Cambria" w:hAnsi="Cambria"/>
-        </w:rPr>
-        <w:t xml:space="preserve">    </w:t>
-      </w:r>
-      <w:proofErr w:type="gramStart"/>
-      <w:r>
-        <w:rPr>
-          <w:rFonts w:ascii="Cambria" w:hAnsi="Cambria"/>
-        </w:rPr>
-        <w:t xml:space="preserve">  </w:t>
-      </w:r>
-      <w:r>
-        <w:rPr>
-          <w:rFonts w:ascii="Cambria" w:hAnsi="Cambria"/>
-        </w:rPr>
-        <w:t>:</w:t>
-      </w:r>
-      <w:proofErr w:type="gramEnd"/>
-      <w:r>
-        <w:rPr>
-          <w:rFonts w:ascii="Cambria" w:hAnsi="Cambria"/>
+          <w:sz w:val="20"/>
         </w:rPr>
         <w:t xml:space="preserve"> </w:t>
       </w:r>
       <w:r>
         <w:rPr>
           <w:rFonts w:ascii="Cambria" w:hAnsi="Cambria"/>
-        </w:rPr>
-        <w:t>Eclipse,</w:t>
-      </w:r>
-      <w:r>
-        <w:rPr>
-          <w:rFonts w:ascii="Cambria" w:hAnsi="Cambria"/>
-        </w:rPr>
-        <w:t xml:space="preserve"> </w:t>
-      </w:r>
-      <w:r>
-        <w:rPr>
-          <w:rFonts w:ascii="Cambria" w:hAnsi="Cambria"/>
-        </w:rPr>
-        <w:t xml:space="preserve">Oracle </w:t>
-      </w:r>
-      <w:r>
-        <w:rPr>
-          <w:rFonts w:ascii="Cambria" w:hAnsi="Cambria"/>
-        </w:rPr>
-        <w:t>11g</w:t>
-      </w:r>
-      <w:r>
-        <w:rPr>
-          <w:rFonts w:ascii="Cambria" w:hAnsi="Cambria"/>
+          <w:sz w:val="20"/>
+        </w:rPr>
+        <w:t xml:space="preserve">: </w:t>
+      </w:r>
+      <w:r>
+        <w:rPr>
+          <w:rFonts w:ascii="Cambria" w:hAnsi="Cambria"/>
+          <w:sz w:val="20"/>
+        </w:rPr>
+        <w:t xml:space="preserve">Eclipse, </w:t>
+      </w:r>
+      <w:r>
+        <w:rPr>
+          <w:rFonts w:ascii="Cambria" w:hAnsi="Cambria"/>
+          <w:sz w:val="20"/>
+        </w:rPr>
+        <w:t>Hadoop, Oracle</w:t>
+      </w:r>
+      <w:r>
+        <w:rPr>
+          <w:rFonts w:ascii="Cambria" w:hAnsi="Cambria"/>
+          <w:sz w:val="20"/>
         </w:rPr>
         <w:t>, Sybase, MySQL</w:t>
       </w:r>
       <w:r>
         <w:rPr>
           <w:rFonts w:ascii="Cambria" w:hAnsi="Cambria"/>
-        </w:rPr>
-        <w:t xml:space="preserve">, </w:t>
-      </w:r>
-      <w:r>
-        <w:rPr>
-          <w:rFonts w:ascii="Cambria" w:hAnsi="Cambria"/>
-        </w:rPr>
-        <w:t>MATLAB</w:t>
-      </w:r>
-      <w:r>
-        <w:rPr>
-          <w:rFonts w:ascii="Cambria" w:hAnsi="Cambria"/>
-        </w:rPr>
-        <w:t>, S</w:t>
-      </w:r>
-      <w:r>
-        <w:rPr>
-          <w:rFonts w:ascii="Cambria" w:hAnsi="Cambria"/>
-        </w:rPr>
-        <w:t>VN</w:t>
-      </w:r>
-      <w:r>
-        <w:rPr>
-          <w:rFonts w:ascii="Cambria" w:hAnsi="Cambria"/>
+          <w:sz w:val="20"/>
+        </w:rPr>
+        <w:t>, MATLAB</w:t>
+      </w:r>
+      <w:r>
+        <w:rPr>
+          <w:rFonts w:ascii="Cambria" w:hAnsi="Cambria"/>
+          <w:sz w:val="20"/>
         </w:rPr>
         <w:t>, Git</w:t>
       </w:r>
       <w:r>
         <w:rPr>
           <w:rFonts w:ascii="Cambria" w:hAnsi="Cambria"/>
-        </w:rPr>
-        <w:t>, Maven</w:t>
-      </w:r>
-      <w:r>
-        <w:rPr>
-          <w:rFonts w:ascii="Cambria" w:hAnsi="Cambria"/>
-        </w:rPr>
-        <w:t xml:space="preserve">, </w:t>
-      </w:r>
-      <w:proofErr w:type="spellStart"/>
-      <w:r>
-        <w:rPr>
-          <w:rFonts w:ascii="Cambria" w:hAnsi="Cambria"/>
-        </w:rPr>
-        <w:t>Iaas</w:t>
-      </w:r>
-      <w:proofErr w:type="spellEnd"/>
-      <w:r>
-        <w:rPr>
-          <w:rFonts w:ascii="Cambria" w:hAnsi="Cambria"/>
+          <w:sz w:val="20"/>
+        </w:rPr>
+        <w:t>,</w:t>
+      </w:r>
+      <w:r>
+        <w:rPr>
+          <w:rFonts w:ascii="Cambria" w:hAnsi="Cambria"/>
+          <w:sz w:val="20"/>
+        </w:rPr>
+        <w:t xml:space="preserve"> SVN,</w:t>
+      </w:r>
+      <w:r>
+        <w:rPr>
+          <w:rFonts w:ascii="Cambria" w:hAnsi="Cambria"/>
+          <w:sz w:val="20"/>
+        </w:rPr>
+        <w:t xml:space="preserve"> Maven, IaaS</w:t>
+      </w:r>
+      <w:r>
+        <w:rPr>
+          <w:rFonts w:ascii="Cambria" w:hAnsi="Cambria"/>
+          <w:sz w:val="20"/>
         </w:rPr>
         <w:t xml:space="preserve"> using Eucalyptus</w:t>
       </w:r>
@@ -809,6 +860,7 @@
         <w:rPr>
           <w:rFonts w:ascii="Cambria" w:hAnsi="Cambria"/>
           <w:b/>
+          <w:sz w:val="20"/>
         </w:rPr>
       </w:pPr>
     </w:p>
@@ -819,507 +871,704 @@
         <w:rPr>
           <w:rFonts w:ascii="Cambria" w:hAnsi="Cambria"/>
           <w:b/>
-        </w:rPr>
-      </w:pPr>
-      <w:r>
-        <w:rPr>
-          <w:rFonts w:ascii="Cambria" w:hAnsi="Cambria"/>
-          <w:b/>
-        </w:rPr>
-        <w:t>PROJECTS</w:t>
+          <w:sz w:val="20"/>
+        </w:rPr>
+      </w:pPr>
+      <w:r>
+        <w:rPr>
+          <w:rFonts w:ascii="Cambria" w:hAnsi="Cambria"/>
+          <w:b/>
+          <w:sz w:val="20"/>
+        </w:rPr>
+        <w:t>WORK EXPERIENCE</w:t>
       </w:r>
     </w:p>
     <w:p>
       <w:pPr>
+        <w:spacing w:after="0" w:line="240" w:lineRule="auto"/>
+        <w:jc w:val="both"/>
+        <w:rPr>
+          <w:rFonts w:ascii="Cambria" w:hAnsi="Cambria"/>
+          <w:sz w:val="20"/>
+        </w:rPr>
+      </w:pPr>
+      <w:r>
+        <w:rPr>
+          <w:rFonts w:ascii="Cambria" w:hAnsi="Cambria"/>
+          <w:sz w:val="20"/>
+        </w:rPr>
+        <w:pict>
+          <v:rect id="_x0000_i1028" style="width:468pt;height:1.5pt" o:hrstd="t" o:hrnoshade="t" o:hr="t" fillcolor="black" stroked="f"/>
+        </w:pict>
+      </w:r>
+    </w:p>
+    <w:p>
+      <w:pPr>
         <w:spacing w:after="0"/>
         <w:jc w:val="both"/>
         <w:rPr>
           <w:rFonts w:ascii="Cambria" w:hAnsi="Cambria"/>
-        </w:rPr>
-      </w:pPr>
-      <w:r>
-        <w:rPr>
-          <w:rFonts w:ascii="Cambria" w:hAnsi="Cambria"/>
-        </w:rPr>
-        <w:pict>
-          <v:rect id="_x0000_i1027" style="width:468pt;height:1.5pt" o:hrstd="t" o:hrnoshade="t" o:hr="t" fillcolor="black" stroked="f"/>
-        </w:pict>
+          <w:sz w:val="20"/>
+        </w:rPr>
+      </w:pPr>
+      <w:r>
+        <w:rPr>
+          <w:rFonts w:ascii="Cambria" w:hAnsi="Cambria"/>
+          <w:b/>
+          <w:sz w:val="20"/>
+        </w:rPr>
+        <w:t>Software Developer, Hyperloop UC</w:t>
+      </w:r>
+      <w:r>
+        <w:rPr>
+          <w:rFonts w:ascii="Cambria" w:hAnsi="Cambria"/>
+          <w:b/>
+          <w:sz w:val="20"/>
+        </w:rPr>
+        <w:tab/>
+      </w:r>
+      <w:r>
+        <w:rPr>
+          <w:rFonts w:ascii="Cambria" w:hAnsi="Cambria"/>
+          <w:b/>
+          <w:sz w:val="20"/>
+        </w:rPr>
+        <w:tab/>
+      </w:r>
+      <w:r>
+        <w:rPr>
+          <w:rFonts w:ascii="Cambria" w:hAnsi="Cambria"/>
+          <w:b/>
+          <w:sz w:val="20"/>
+        </w:rPr>
+        <w:tab/>
+      </w:r>
+      <w:r>
+        <w:rPr>
+          <w:rFonts w:ascii="Cambria" w:hAnsi="Cambria"/>
+          <w:b/>
+          <w:sz w:val="20"/>
+        </w:rPr>
+        <w:tab/>
+      </w:r>
+      <w:r>
+        <w:rPr>
+          <w:rFonts w:ascii="Cambria" w:hAnsi="Cambria"/>
+          <w:b/>
+          <w:sz w:val="20"/>
+        </w:rPr>
+        <w:tab/>
+      </w:r>
+      <w:r>
+        <w:rPr>
+          <w:rFonts w:ascii="Cambria" w:hAnsi="Cambria"/>
+          <w:b/>
+          <w:sz w:val="20"/>
+        </w:rPr>
+        <w:tab/>
+      </w:r>
+      <w:r>
+        <w:rPr>
+          <w:rFonts w:ascii="Cambria" w:hAnsi="Cambria"/>
+          <w:b/>
+          <w:sz w:val="20"/>
+        </w:rPr>
+        <w:tab/>
+        <w:t>Dec. 2016 – May 2017</w:t>
       </w:r>
     </w:p>
     <w:p>
       <w:pPr>
-        <w:spacing w:after="0"/>
-        <w:jc w:val="both"/>
-        <w:rPr>
-          <w:rFonts w:ascii="Cambria" w:hAnsi="Cambria"/>
-        </w:rPr>
-      </w:pPr>
-      <w:r>
-        <w:rPr>
-          <w:rFonts w:ascii="Cambria" w:hAnsi="Cambria"/>
-          <w:b/>
-        </w:rPr>
-        <w:t>Hyperloop UC – SpaceX Hyperloop Pod Competition, United States</w:t>
-      </w:r>
-      <w:r>
-        <w:rPr>
-          <w:rFonts w:ascii="Cambria" w:hAnsi="Cambria"/>
-        </w:rPr>
-        <w:tab/>
-      </w:r>
-      <w:r>
-        <w:rPr>
-          <w:rFonts w:ascii="Cambria" w:hAnsi="Cambria"/>
-        </w:rPr>
-        <w:tab/>
-        <w:t>December 2016 – January 2017</w:t>
-      </w:r>
-    </w:p>
-    <w:p>
-      <w:pPr>
+        <w:pStyle w:val="ListParagraph"/>
         <w:numPr>
           <w:ilvl w:val="0"/>
-          <w:numId w:val="26"/>
+          <w:numId w:val="28"/>
         </w:numPr>
         <w:spacing w:after="0"/>
         <w:jc w:val="both"/>
         <w:rPr>
           <w:rFonts w:ascii="Cambria" w:hAnsi="Cambria"/>
-        </w:rPr>
-      </w:pPr>
-      <w:r>
-        <w:rPr>
-          <w:rFonts w:ascii="Cambria" w:hAnsi="Cambria"/>
-        </w:rPr>
-        <w:t>SpaceX specifications require</w:t>
-      </w:r>
-      <w:r>
-        <w:rPr>
-          <w:rFonts w:ascii="Cambria" w:hAnsi="Cambria"/>
-        </w:rPr>
-        <w:t xml:space="preserve"> c</w:t>
-      </w:r>
-      <w:r>
-        <w:rPr>
-          <w:rFonts w:ascii="Cambria" w:hAnsi="Cambria"/>
-        </w:rPr>
-        <w:t xml:space="preserve">ommunication with Raspberry Pi using UDP sockets </w:t>
-      </w:r>
-      <w:r>
-        <w:rPr>
-          <w:rFonts w:ascii="Cambria" w:hAnsi="Cambria"/>
-        </w:rPr>
-        <w:t xml:space="preserve">which is </w:t>
-      </w:r>
-      <w:r>
-        <w:rPr>
-          <w:rFonts w:ascii="Cambria" w:hAnsi="Cambria"/>
-        </w:rPr>
-        <w:t>implemented in J</w:t>
-      </w:r>
-      <w:r>
-        <w:rPr>
-          <w:rFonts w:ascii="Cambria" w:hAnsi="Cambria"/>
-        </w:rPr>
-        <w:t>ava and it displays</w:t>
-      </w:r>
-      <w:r>
-        <w:rPr>
-          <w:rFonts w:ascii="Cambria" w:hAnsi="Cambria"/>
-        </w:rPr>
-        <w:t xml:space="preserve"> real time data on graphs in </w:t>
-      </w:r>
-      <w:r>
-        <w:rPr>
-          <w:rFonts w:ascii="Cambria" w:hAnsi="Cambria"/>
-        </w:rPr>
-        <w:t xml:space="preserve">GUI using Swing and </w:t>
-      </w:r>
-      <w:proofErr w:type="spellStart"/>
-      <w:r>
-        <w:rPr>
-          <w:rFonts w:ascii="Cambria" w:hAnsi="Cambria"/>
-        </w:rPr>
-        <w:t>JFreeChart</w:t>
-      </w:r>
-      <w:proofErr w:type="spellEnd"/>
-      <w:r>
-        <w:rPr>
-          <w:rFonts w:ascii="Cambria" w:hAnsi="Cambria"/>
-        </w:rPr>
-        <w:t>.</w:t>
+          <w:sz w:val="20"/>
+        </w:rPr>
+      </w:pPr>
+      <w:r>
+        <w:rPr>
+          <w:rFonts w:ascii="Cambria" w:hAnsi="Cambria"/>
+          <w:sz w:val="20"/>
+        </w:rPr>
+        <w:t>C</w:t>
+      </w:r>
+      <w:r>
+        <w:rPr>
+          <w:rFonts w:ascii="Cambria" w:hAnsi="Cambria"/>
+          <w:sz w:val="20"/>
+        </w:rPr>
+        <w:t>reated an intuitive telemetry application, to communicate with the Hyperloop pod from a remote workstation, using Java for the back-en</w:t>
+      </w:r>
+      <w:r>
+        <w:rPr>
+          <w:rFonts w:ascii="Cambria" w:hAnsi="Cambria"/>
+          <w:sz w:val="20"/>
+        </w:rPr>
+        <w:t>d.</w:t>
       </w:r>
     </w:p>
     <w:p>
       <w:pPr>
+        <w:pStyle w:val="ListParagraph"/>
         <w:numPr>
           <w:ilvl w:val="0"/>
-          <w:numId w:val="26"/>
+          <w:numId w:val="28"/>
         </w:numPr>
         <w:spacing w:after="0"/>
         <w:jc w:val="both"/>
         <w:rPr>
           <w:rFonts w:ascii="Cambria" w:hAnsi="Cambria"/>
-        </w:rPr>
-      </w:pPr>
-      <w:r>
-        <w:rPr>
-          <w:rFonts w:ascii="Cambria" w:hAnsi="Cambria"/>
-        </w:rPr>
-        <w:t>Implemented logic for timeout at specific conditions and ability to reconnect the hardware in case of disconnect.</w:t>
+          <w:sz w:val="20"/>
+        </w:rPr>
+      </w:pPr>
+      <w:r>
+        <w:rPr>
+          <w:rFonts w:ascii="Cambria" w:hAnsi="Cambria"/>
+          <w:sz w:val="20"/>
+        </w:rPr>
+        <w:t>D</w:t>
+      </w:r>
+      <w:r>
+        <w:rPr>
+          <w:rFonts w:ascii="Cambria" w:hAnsi="Cambria"/>
+          <w:sz w:val="20"/>
+        </w:rPr>
+        <w:t>eveloped a full duplex communication interface to send emergency control signals and receive continuous statistics from the pod via a UDP connection</w:t>
+      </w:r>
+      <w:r>
+        <w:rPr>
+          <w:rFonts w:ascii="Cambria" w:hAnsi="Cambria"/>
+          <w:sz w:val="20"/>
+        </w:rPr>
+        <w:t>.</w:t>
       </w:r>
     </w:p>
     <w:p>
       <w:pPr>
+        <w:pStyle w:val="ListParagraph"/>
         <w:numPr>
           <w:ilvl w:val="0"/>
-          <w:numId w:val="26"/>
+          <w:numId w:val="28"/>
         </w:numPr>
         <w:spacing w:after="0"/>
         <w:jc w:val="both"/>
         <w:rPr>
           <w:rFonts w:ascii="Cambria" w:hAnsi="Cambria"/>
-        </w:rPr>
-      </w:pPr>
-      <w:r>
-        <w:rPr>
-          <w:rFonts w:ascii="Cambria" w:hAnsi="Cambria"/>
-        </w:rPr>
-        <w:t>Receiving 50 bytes of data</w:t>
-      </w:r>
-      <w:r>
-        <w:rPr>
-          <w:rFonts w:ascii="Cambria" w:hAnsi="Cambria"/>
-        </w:rPr>
-        <w:t xml:space="preserve"> in hexadecimal</w:t>
-      </w:r>
-      <w:r>
-        <w:rPr>
-          <w:rFonts w:ascii="Cambria" w:hAnsi="Cambria"/>
-        </w:rPr>
-        <w:t xml:space="preserve"> format</w:t>
-      </w:r>
-      <w:r>
-        <w:rPr>
-          <w:rFonts w:ascii="Cambria" w:hAnsi="Cambria"/>
-        </w:rPr>
-        <w:t xml:space="preserve"> which was decoded</w:t>
-      </w:r>
-      <w:r>
-        <w:rPr>
-          <w:rFonts w:ascii="Cambria" w:hAnsi="Cambria"/>
-        </w:rPr>
-        <w:t xml:space="preserve"> using typecasting and conjunction (&amp;) logic.</w:t>
+          <w:sz w:val="20"/>
+        </w:rPr>
+      </w:pPr>
+      <w:r>
+        <w:rPr>
+          <w:rFonts w:ascii="Cambria" w:hAnsi="Cambria"/>
+          <w:sz w:val="20"/>
+        </w:rPr>
+        <w:t>D</w:t>
+      </w:r>
+      <w:r>
+        <w:rPr>
+          <w:rFonts w:ascii="Cambria" w:hAnsi="Cambria"/>
+          <w:sz w:val="20"/>
+        </w:rPr>
+        <w:t>esigned and created a UI using JavaFX for displaying real-time health statistics of the po</w:t>
+      </w:r>
+      <w:r>
+        <w:rPr>
+          <w:rFonts w:ascii="Cambria" w:hAnsi="Cambria"/>
+          <w:sz w:val="20"/>
+        </w:rPr>
+        <w:t>d.</w:t>
       </w:r>
     </w:p>
     <w:p>
       <w:pPr>
+        <w:spacing w:after="0"/>
+        <w:jc w:val="both"/>
+        <w:rPr>
+          <w:rFonts w:ascii="Cambria" w:hAnsi="Cambria"/>
+          <w:b/>
+          <w:sz w:val="20"/>
+        </w:rPr>
+      </w:pPr>
+    </w:p>
+    <w:p>
+      <w:pPr>
+        <w:spacing w:after="0"/>
+        <w:jc w:val="both"/>
+        <w:rPr>
+          <w:rFonts w:ascii="Cambria" w:hAnsi="Cambria"/>
+          <w:b/>
+          <w:i/>
+          <w:iCs/>
+          <w:sz w:val="20"/>
+        </w:rPr>
+      </w:pPr>
+      <w:r>
+        <w:rPr>
+          <w:rFonts w:ascii="Cambria" w:hAnsi="Cambria"/>
+          <w:b/>
+          <w:i/>
+          <w:iCs/>
+          <w:sz w:val="20"/>
+        </w:rPr>
+        <w:t>Associate</w:t>
+      </w:r>
+      <w:r>
+        <w:rPr>
+          <w:rFonts w:ascii="Cambria" w:hAnsi="Cambria"/>
+          <w:b/>
+          <w:i/>
+          <w:iCs/>
+          <w:sz w:val="20"/>
+        </w:rPr>
+        <w:t xml:space="preserve"> </w:t>
+      </w:r>
+      <w:r>
+        <w:rPr>
+          <w:rFonts w:ascii="Cambria" w:hAnsi="Cambria"/>
+          <w:b/>
+          <w:i/>
+          <w:sz w:val="20"/>
+        </w:rPr>
+        <w:t>Application Developer</w:t>
+      </w:r>
+      <w:r>
+        <w:rPr>
+          <w:rFonts w:ascii="Cambria" w:hAnsi="Cambria"/>
+          <w:b/>
+          <w:i/>
+          <w:sz w:val="20"/>
+        </w:rPr>
+        <w:t xml:space="preserve">, </w:t>
+      </w:r>
+      <w:r>
+        <w:rPr>
+          <w:rFonts w:ascii="Cambria" w:hAnsi="Cambria"/>
+          <w:b/>
+          <w:sz w:val="20"/>
+        </w:rPr>
+        <w:t>JPMorgan Chase</w:t>
+      </w:r>
+      <w:r>
+        <w:rPr>
+          <w:rFonts w:ascii="Cambria" w:hAnsi="Cambria"/>
+          <w:b/>
+          <w:caps/>
+          <w:sz w:val="20"/>
+        </w:rPr>
+        <w:t xml:space="preserve">, </w:t>
+      </w:r>
+      <w:r>
+        <w:rPr>
+          <w:rFonts w:ascii="Cambria" w:hAnsi="Cambria"/>
+          <w:b/>
+          <w:sz w:val="20"/>
+        </w:rPr>
+        <w:t>Mumbai, India</w:t>
+      </w:r>
+      <w:r>
+        <w:rPr>
+          <w:rFonts w:ascii="Cambria" w:hAnsi="Cambria"/>
+          <w:b/>
+          <w:sz w:val="20"/>
+        </w:rPr>
+        <w:tab/>
+      </w:r>
+      <w:r>
+        <w:rPr>
+          <w:rFonts w:ascii="Cambria" w:hAnsi="Cambria"/>
+          <w:b/>
+          <w:sz w:val="20"/>
+        </w:rPr>
+        <w:tab/>
+      </w:r>
+      <w:r>
+        <w:rPr>
+          <w:rFonts w:ascii="Cambria" w:hAnsi="Cambria"/>
+          <w:b/>
+          <w:sz w:val="20"/>
+        </w:rPr>
+        <w:tab/>
+      </w:r>
+      <w:r>
+        <w:rPr>
+          <w:rFonts w:ascii="Cambria" w:hAnsi="Cambria"/>
+          <w:b/>
+          <w:sz w:val="20"/>
+        </w:rPr>
+        <w:t>May 2014 – Feb. 2016</w:t>
+      </w:r>
+    </w:p>
+    <w:p>
+      <w:pPr>
         <w:numPr>
           <w:ilvl w:val="0"/>
-          <w:numId w:val="26"/>
+          <w:numId w:val="21"/>
         </w:numPr>
         <w:spacing w:after="0"/>
         <w:jc w:val="both"/>
         <w:rPr>
           <w:rFonts w:ascii="Cambria" w:hAnsi="Cambria"/>
-        </w:rPr>
-      </w:pPr>
-      <w:r>
-        <w:rPr>
-          <w:rFonts w:ascii="Cambria" w:hAnsi="Cambria"/>
-        </w:rPr>
-        <w:t xml:space="preserve">Sending 34 bytes of data to SpaceX in signed and unsigned integer and byte datatypes using </w:t>
-      </w:r>
-      <w:proofErr w:type="spellStart"/>
-      <w:r>
-        <w:rPr>
-          <w:rFonts w:ascii="Cambria" w:hAnsi="Cambria"/>
-        </w:rPr>
-        <w:t>ByteBuffer</w:t>
-      </w:r>
-      <w:proofErr w:type="spellEnd"/>
-      <w:r>
-        <w:rPr>
-          <w:rFonts w:ascii="Cambria" w:hAnsi="Cambria"/>
-        </w:rPr>
-        <w:t xml:space="preserve"> class.</w:t>
+          <w:sz w:val="20"/>
+        </w:rPr>
+      </w:pPr>
+      <w:r>
+        <w:rPr>
+          <w:rFonts w:ascii="Cambria" w:hAnsi="Cambria"/>
+          <w:sz w:val="20"/>
+        </w:rPr>
+        <w:t xml:space="preserve">Risk </w:t>
+      </w:r>
+      <w:r>
+        <w:rPr>
+          <w:rFonts w:ascii="Cambria" w:hAnsi="Cambria"/>
+          <w:sz w:val="20"/>
+        </w:rPr>
+        <w:t>and PN</w:t>
+      </w:r>
+      <w:r>
+        <w:rPr>
+          <w:rFonts w:ascii="Cambria" w:hAnsi="Cambria"/>
+          <w:sz w:val="20"/>
+        </w:rPr>
+        <w:t>L reconciliation tool used for reporting by traders and middle office for different markets and</w:t>
+      </w:r>
+      <w:r>
+        <w:rPr>
+          <w:rFonts w:ascii="Cambria" w:hAnsi="Cambria"/>
+          <w:sz w:val="20"/>
+        </w:rPr>
+        <w:t xml:space="preserve"> regions.</w:t>
       </w:r>
     </w:p>
     <w:p>
       <w:pPr>
         <w:numPr>
           <w:ilvl w:val="0"/>
-          <w:numId w:val="26"/>
+          <w:numId w:val="21"/>
         </w:numPr>
         <w:spacing w:after="0"/>
         <w:jc w:val="both"/>
         <w:rPr>
           <w:rFonts w:ascii="Cambria" w:hAnsi="Cambria"/>
-        </w:rPr>
-      </w:pPr>
-      <w:r>
-        <w:rPr>
-          <w:rFonts w:ascii="Cambria" w:hAnsi="Cambria"/>
-        </w:rPr>
-        <w:t>Performed</w:t>
-      </w:r>
-      <w:r>
-        <w:rPr>
-          <w:rFonts w:ascii="Cambria" w:hAnsi="Cambria"/>
-        </w:rPr>
-        <w:t xml:space="preserve"> functions like logging, </w:t>
-      </w:r>
-      <w:proofErr w:type="gramStart"/>
-      <w:r>
-        <w:rPr>
-          <w:rFonts w:ascii="Cambria" w:hAnsi="Cambria"/>
-        </w:rPr>
-        <w:t>unit</w:t>
-      </w:r>
-      <w:proofErr w:type="gramEnd"/>
-      <w:r>
-        <w:rPr>
-          <w:rFonts w:ascii="Cambria" w:hAnsi="Cambria"/>
-        </w:rPr>
-        <w:t xml:space="preserve"> and integration testing, and</w:t>
-      </w:r>
-      <w:r>
-        <w:rPr>
-          <w:rFonts w:ascii="Cambria" w:hAnsi="Cambria"/>
-        </w:rPr>
-        <w:t xml:space="preserve"> use of</w:t>
-      </w:r>
-      <w:r>
-        <w:rPr>
-          <w:rFonts w:ascii="Cambria" w:hAnsi="Cambria"/>
-        </w:rPr>
-        <w:t xml:space="preserve"> multithreading</w:t>
-      </w:r>
-      <w:r>
-        <w:rPr>
-          <w:rFonts w:ascii="Cambria" w:hAnsi="Cambria"/>
-        </w:rPr>
-        <w:t xml:space="preserve"> in the code</w:t>
-      </w:r>
-      <w:r>
-        <w:rPr>
-          <w:rFonts w:ascii="Cambria" w:hAnsi="Cambria"/>
-        </w:rPr>
-        <w:t>.</w:t>
+          <w:sz w:val="20"/>
+        </w:rPr>
+      </w:pPr>
+      <w:r>
+        <w:rPr>
+          <w:rFonts w:ascii="Cambria" w:hAnsi="Cambria"/>
+          <w:sz w:val="20"/>
+        </w:rPr>
+        <w:t>A</w:t>
+      </w:r>
+      <w:r>
+        <w:rPr>
+          <w:rFonts w:ascii="Cambria" w:hAnsi="Cambria"/>
+          <w:sz w:val="20"/>
+        </w:rPr>
+        <w:t xml:space="preserve">gile methodology was implemented to track recurring bugs which were fixed based on priority and reduced manual report generation by developing automated </w:t>
+      </w:r>
+      <w:r>
+        <w:rPr>
+          <w:rFonts w:ascii="Cambria" w:hAnsi="Cambria"/>
+          <w:sz w:val="20"/>
+        </w:rPr>
+        <w:t>SQL</w:t>
+      </w:r>
+      <w:r>
+        <w:rPr>
+          <w:rFonts w:ascii="Cambria" w:hAnsi="Cambria"/>
+          <w:sz w:val="20"/>
+        </w:rPr>
+        <w:t xml:space="preserve"> scripts which took customized input</w:t>
+      </w:r>
+      <w:r>
+        <w:rPr>
+          <w:rFonts w:ascii="Cambria" w:hAnsi="Cambria"/>
+          <w:sz w:val="20"/>
+        </w:rPr>
+        <w:t>s.</w:t>
       </w:r>
     </w:p>
     <w:p>
       <w:pPr>
-        <w:spacing w:after="0"/>
-        <w:jc w:val="both"/>
-        <w:rPr>
-          <w:rFonts w:ascii="Cambria" w:hAnsi="Cambria"/>
-        </w:rPr>
-      </w:pPr>
-    </w:p>
-    <w:p>
-      <w:pPr>
-        <w:spacing w:after="0"/>
-        <w:jc w:val="both"/>
-        <w:rPr>
-          <w:rFonts w:ascii="Cambria" w:hAnsi="Cambria"/>
-        </w:rPr>
-      </w:pPr>
-      <w:r>
-        <w:rPr>
-          <w:rFonts w:ascii="Cambria" w:hAnsi="Cambria"/>
-          <w:b/>
-        </w:rPr>
-        <w:t>Analysis of NGOs’ Transactions from IRS.gov</w:t>
-      </w:r>
-      <w:r>
-        <w:rPr>
-          <w:rFonts w:ascii="Cambria" w:hAnsi="Cambria"/>
-          <w:b/>
-        </w:rPr>
-        <w:t>, United States</w:t>
-      </w:r>
-      <w:r>
-        <w:rPr>
-          <w:rFonts w:ascii="Cambria" w:hAnsi="Cambria"/>
-        </w:rPr>
-        <w:tab/>
-      </w:r>
-      <w:r>
-        <w:rPr>
-          <w:rFonts w:ascii="Cambria" w:hAnsi="Cambria"/>
-        </w:rPr>
-        <w:tab/>
-      </w:r>
-      <w:r>
-        <w:rPr>
-          <w:rFonts w:ascii="Cambria" w:hAnsi="Cambria"/>
-        </w:rPr>
-        <w:tab/>
-        <w:t>December 2016 – January 2017</w:t>
-      </w:r>
-    </w:p>
-    <w:p>
-      <w:pPr>
-        <w:pStyle w:val="ListParagraph"/>
         <w:numPr>
           <w:ilvl w:val="0"/>
-          <w:numId w:val="27"/>
+          <w:numId w:val="21"/>
         </w:numPr>
         <w:spacing w:after="0"/>
         <w:jc w:val="both"/>
         <w:rPr>
           <w:rFonts w:ascii="Cambria" w:hAnsi="Cambria"/>
-        </w:rPr>
-      </w:pPr>
-      <w:r>
-        <w:rPr>
-          <w:rFonts w:ascii="Cambria" w:hAnsi="Cambria"/>
-        </w:rPr>
-        <w:t>Parsed</w:t>
-      </w:r>
-      <w:r>
-        <w:rPr>
-          <w:rFonts w:ascii="Cambria" w:hAnsi="Cambria"/>
-        </w:rPr>
-        <w:t xml:space="preserve"> 300,000 xml files which </w:t>
-      </w:r>
-      <w:r>
-        <w:rPr>
-          <w:rFonts w:ascii="Cambria" w:hAnsi="Cambria"/>
-        </w:rPr>
-        <w:t>contain non-uniform element</w:t>
-      </w:r>
-      <w:r>
-        <w:rPr>
-          <w:rFonts w:ascii="Cambria" w:hAnsi="Cambria"/>
-        </w:rPr>
-        <w:t xml:space="preserve"> tags</w:t>
-      </w:r>
-      <w:r>
-        <w:rPr>
-          <w:rFonts w:ascii="Cambria" w:hAnsi="Cambria"/>
-        </w:rPr>
-        <w:t>,</w:t>
-      </w:r>
-      <w:r>
-        <w:rPr>
-          <w:rFonts w:ascii="Cambria" w:hAnsi="Cambria"/>
-        </w:rPr>
-        <w:t xml:space="preserve"> </w:t>
-      </w:r>
-      <w:r>
-        <w:rPr>
-          <w:rFonts w:ascii="Cambria" w:hAnsi="Cambria"/>
-        </w:rPr>
-        <w:t>extracted</w:t>
-      </w:r>
-      <w:r>
-        <w:rPr>
-          <w:rFonts w:ascii="Cambria" w:hAnsi="Cambria"/>
-        </w:rPr>
-        <w:t xml:space="preserve"> 25 </w:t>
-      </w:r>
-      <w:r>
-        <w:rPr>
-          <w:rFonts w:ascii="Cambria" w:hAnsi="Cambria"/>
-        </w:rPr>
-        <w:t xml:space="preserve">elements with the data and saved it in a csv file using Python and </w:t>
-      </w:r>
-      <w:proofErr w:type="spellStart"/>
-      <w:r>
-        <w:rPr>
-          <w:rFonts w:ascii="Cambria" w:hAnsi="Cambria"/>
-        </w:rPr>
-        <w:t>ElementTree</w:t>
-      </w:r>
-      <w:proofErr w:type="spellEnd"/>
-      <w:r>
-        <w:rPr>
-          <w:rFonts w:ascii="Cambria" w:hAnsi="Cambria"/>
-        </w:rPr>
-        <w:t xml:space="preserve"> library.</w:t>
+          <w:sz w:val="20"/>
+        </w:rPr>
+      </w:pPr>
+      <w:r>
+        <w:rPr>
+          <w:rFonts w:ascii="Cambria" w:hAnsi="Cambria"/>
+          <w:sz w:val="20"/>
+        </w:rPr>
+        <w:t>M</w:t>
+      </w:r>
+      <w:r>
+        <w:rPr>
+          <w:rFonts w:ascii="Cambria" w:hAnsi="Cambria"/>
+          <w:sz w:val="20"/>
+        </w:rPr>
+        <w:t>odified business logic in PL/SQL</w:t>
+      </w:r>
+      <w:r>
+        <w:rPr>
+          <w:rFonts w:ascii="Cambria" w:hAnsi="Cambria"/>
+          <w:sz w:val="20"/>
+        </w:rPr>
+        <w:t xml:space="preserve"> cutting down job execution time by 85% and created a scalable automation tool which made Start-Of-Day checks easier, transparent, and reduced the manual checks by 75%, creating great user experience, in .Net and C#</w:t>
+      </w:r>
+      <w:r>
+        <w:rPr>
+          <w:rFonts w:ascii="Cambria" w:hAnsi="Cambria"/>
+          <w:sz w:val="20"/>
+        </w:rPr>
+        <w:t>.</w:t>
       </w:r>
     </w:p>
     <w:p>
       <w:pPr>
-        <w:pStyle w:val="ListParagraph"/>
+        <w:spacing w:after="0" w:line="240" w:lineRule="auto"/>
+        <w:jc w:val="both"/>
+        <w:rPr>
+          <w:rFonts w:ascii="Cambria" w:hAnsi="Cambria"/>
+          <w:i/>
+          <w:sz w:val="20"/>
+        </w:rPr>
+      </w:pPr>
+    </w:p>
+    <w:p>
+      <w:pPr>
+        <w:spacing w:after="0"/>
+        <w:jc w:val="both"/>
+        <w:rPr>
+          <w:rFonts w:ascii="Cambria" w:hAnsi="Cambria"/>
+          <w:b/>
+          <w:sz w:val="20"/>
+        </w:rPr>
+      </w:pPr>
+      <w:r>
+        <w:rPr>
+          <w:rFonts w:ascii="Cambria" w:hAnsi="Cambria"/>
+          <w:b/>
+          <w:i/>
+          <w:sz w:val="20"/>
+        </w:rPr>
+        <w:t>Production Support</w:t>
+      </w:r>
+      <w:r>
+        <w:rPr>
+          <w:rFonts w:ascii="Cambria" w:hAnsi="Cambria"/>
+          <w:b/>
+          <w:i/>
+          <w:sz w:val="20"/>
+        </w:rPr>
+        <w:t xml:space="preserve"> Analyst</w:t>
+      </w:r>
+      <w:r>
+        <w:rPr>
+          <w:rFonts w:ascii="Cambria" w:hAnsi="Cambria"/>
+          <w:b/>
+          <w:i/>
+          <w:sz w:val="20"/>
+        </w:rPr>
+        <w:t xml:space="preserve">, </w:t>
+      </w:r>
+      <w:r>
+        <w:rPr>
+          <w:rFonts w:ascii="Cambria" w:hAnsi="Cambria"/>
+          <w:b/>
+          <w:sz w:val="20"/>
+        </w:rPr>
+        <w:t>JPMorgan Chase</w:t>
+      </w:r>
+      <w:r>
+        <w:rPr>
+          <w:rFonts w:ascii="Cambria" w:hAnsi="Cambria"/>
+          <w:b/>
+          <w:caps/>
+          <w:sz w:val="20"/>
+        </w:rPr>
+        <w:t xml:space="preserve">, </w:t>
+      </w:r>
+      <w:r>
+        <w:rPr>
+          <w:rFonts w:ascii="Cambria" w:hAnsi="Cambria"/>
+          <w:b/>
+          <w:sz w:val="20"/>
+        </w:rPr>
+        <w:t>Mumbai, India</w:t>
+      </w:r>
+      <w:r>
+        <w:rPr>
+          <w:rFonts w:ascii="Cambria" w:hAnsi="Cambria"/>
+          <w:b/>
+          <w:sz w:val="20"/>
+        </w:rPr>
+        <w:tab/>
+      </w:r>
+      <w:r>
+        <w:rPr>
+          <w:rFonts w:ascii="Cambria" w:hAnsi="Cambria"/>
+          <w:b/>
+          <w:sz w:val="20"/>
+        </w:rPr>
+        <w:tab/>
+      </w:r>
+      <w:r>
+        <w:rPr>
+          <w:rFonts w:ascii="Cambria" w:hAnsi="Cambria"/>
+          <w:b/>
+          <w:sz w:val="20"/>
+        </w:rPr>
+        <w:tab/>
+      </w:r>
+      <w:r>
+        <w:rPr>
+          <w:rFonts w:ascii="Cambria" w:hAnsi="Cambria"/>
+          <w:b/>
+          <w:sz w:val="20"/>
+        </w:rPr>
+        <w:tab/>
+      </w:r>
+      <w:r>
+        <w:rPr>
+          <w:rFonts w:ascii="Cambria" w:hAnsi="Cambria"/>
+          <w:b/>
+          <w:sz w:val="20"/>
+        </w:rPr>
+        <w:t>Jul. 2012 – Apr. 2014</w:t>
+      </w:r>
+    </w:p>
+    <w:p>
+      <w:pPr>
         <w:numPr>
           <w:ilvl w:val="0"/>
-          <w:numId w:val="27"/>
+          <w:numId w:val="21"/>
         </w:numPr>
         <w:spacing w:after="0"/>
         <w:jc w:val="both"/>
         <w:rPr>
           <w:rFonts w:ascii="Cambria" w:hAnsi="Cambria"/>
-        </w:rPr>
-      </w:pPr>
-      <w:r>
-        <w:rPr>
-          <w:rFonts w:ascii="Cambria" w:hAnsi="Cambria"/>
-        </w:rPr>
-        <w:t>Used dictionary to implement switch case for elements</w:t>
-      </w:r>
-      <w:r>
-        <w:rPr>
-          <w:rFonts w:ascii="Cambria" w:hAnsi="Cambria"/>
-        </w:rPr>
-        <w:t xml:space="preserve"> in different files</w:t>
-      </w:r>
-      <w:r>
-        <w:rPr>
-          <w:rFonts w:ascii="Cambria" w:hAnsi="Cambria"/>
-        </w:rPr>
-        <w:t xml:space="preserve"> with different tags but similar data.</w:t>
+          <w:sz w:val="20"/>
+        </w:rPr>
+      </w:pPr>
+      <w:r>
+        <w:rPr>
+          <w:rFonts w:ascii="Cambria" w:hAnsi="Cambria"/>
+          <w:sz w:val="20"/>
+        </w:rPr>
+        <w:t>D</w:t>
+      </w:r>
+      <w:r>
+        <w:rPr>
+          <w:rFonts w:ascii="Cambria" w:hAnsi="Cambria"/>
+          <w:sz w:val="20"/>
+        </w:rPr>
+        <w:t>ecommission of a tool saved huge amount on licenses, reduced inconsistencies, and training hour</w:t>
+      </w:r>
+      <w:r>
+        <w:rPr>
+          <w:rFonts w:ascii="Cambria" w:hAnsi="Cambria"/>
+          <w:sz w:val="20"/>
+        </w:rPr>
+        <w:t>s.</w:t>
       </w:r>
     </w:p>
     <w:p>
       <w:pPr>
-        <w:pStyle w:val="ListParagraph"/>
         <w:numPr>
           <w:ilvl w:val="0"/>
-          <w:numId w:val="27"/>
+          <w:numId w:val="21"/>
         </w:numPr>
         <w:spacing w:after="0"/>
         <w:jc w:val="both"/>
         <w:rPr>
           <w:rFonts w:ascii="Cambria" w:hAnsi="Cambria"/>
-        </w:rPr>
-      </w:pPr>
-      <w:r>
-        <w:rPr>
-          <w:rFonts w:ascii="Cambria" w:hAnsi="Cambria"/>
-        </w:rPr>
-        <w:t>Dynamic data elements were saved in a list in a</w:t>
-      </w:r>
-      <w:r>
-        <w:rPr>
-          <w:rFonts w:ascii="Cambria" w:hAnsi="Cambria"/>
-        </w:rPr>
-        <w:t xml:space="preserve"> column </w:t>
-      </w:r>
-      <w:r>
-        <w:rPr>
-          <w:rFonts w:ascii="Cambria" w:hAnsi="Cambria"/>
-        </w:rPr>
-        <w:t xml:space="preserve">and </w:t>
-      </w:r>
-      <w:r>
-        <w:rPr>
-          <w:rFonts w:ascii="Cambria" w:hAnsi="Cambria"/>
-        </w:rPr>
-        <w:t>separated in excel using comma as the delimiter.</w:t>
+          <w:sz w:val="20"/>
+        </w:rPr>
+      </w:pPr>
+      <w:r>
+        <w:rPr>
+          <w:rFonts w:ascii="Cambria" w:hAnsi="Cambria"/>
+          <w:sz w:val="20"/>
+        </w:rPr>
+        <w:t>O</w:t>
+      </w:r>
+      <w:r>
+        <w:rPr>
+          <w:rFonts w:ascii="Cambria" w:hAnsi="Cambria"/>
+          <w:sz w:val="20"/>
+        </w:rPr>
+        <w:t>ptimized monitoring tool by reducing 60% false alerts thereby reducing load and avoiding frequent disconnects, and saved 10 man-hours daily. Developed strategies for implementing rules to tackle load balancing problem</w:t>
+      </w:r>
+      <w:r>
+        <w:rPr>
+          <w:rFonts w:ascii="Cambria" w:hAnsi="Cambria"/>
+          <w:sz w:val="20"/>
+        </w:rPr>
+        <w:t>s</w:t>
+      </w:r>
+      <w:r>
+        <w:rPr>
+          <w:rFonts w:ascii="Cambria" w:hAnsi="Cambria"/>
+          <w:sz w:val="20"/>
+        </w:rPr>
+        <w:t>.</w:t>
       </w:r>
     </w:p>
     <w:p>
       <w:pPr>
+        <w:numPr>
+          <w:ilvl w:val="0"/>
+          <w:numId w:val="21"/>
+        </w:numPr>
         <w:spacing w:after="0"/>
         <w:jc w:val="both"/>
         <w:rPr>
           <w:rFonts w:ascii="Cambria" w:hAnsi="Cambria"/>
-          <w:b/>
-        </w:rPr>
-      </w:pPr>
+          <w:sz w:val="20"/>
+        </w:rPr>
+      </w:pPr>
+      <w:r>
+        <w:rPr>
+          <w:rFonts w:ascii="Cambria" w:hAnsi="Cambria"/>
+          <w:sz w:val="20"/>
+        </w:rPr>
+        <w:t>B</w:t>
+      </w:r>
+      <w:r>
+        <w:rPr>
+          <w:rFonts w:ascii="Cambria" w:hAnsi="Cambria"/>
+          <w:sz w:val="20"/>
+        </w:rPr>
+        <w:t>usiness expansion by 50% by on-boarding applications from other support teams. Automated critical processes and provided first-time-fixes (FTF) for 40% alerts thus reducing escalation</w:t>
+      </w:r>
+      <w:r>
+        <w:rPr>
+          <w:rFonts w:ascii="Cambria" w:hAnsi="Cambria"/>
+          <w:sz w:val="20"/>
+        </w:rPr>
+        <w:t>s</w:t>
+      </w:r>
+      <w:r>
+        <w:rPr>
+          <w:rFonts w:ascii="Cambria" w:hAnsi="Cambria"/>
+          <w:sz w:val="20"/>
+        </w:rPr>
+        <w:t>.</w:t>
+      </w:r>
     </w:p>
     <w:p>
       <w:pPr>
@@ -1327,13 +1576,74 @@
         <w:jc w:val="both"/>
         <w:rPr>
           <w:rFonts w:ascii="Cambria" w:hAnsi="Cambria"/>
-          <w:b/>
-        </w:rPr>
-      </w:pPr>
-      <w:r>
-        <w:rPr>
-          <w:rFonts w:ascii="Cambria" w:hAnsi="Cambria"/>
-          <w:b/>
+          <w:sz w:val="20"/>
+        </w:rPr>
+      </w:pPr>
+    </w:p>
+    <w:p>
+      <w:pPr>
+        <w:spacing w:after="0" w:line="240" w:lineRule="auto"/>
+        <w:jc w:val="both"/>
+        <w:rPr>
+          <w:rFonts w:ascii="Cambria" w:hAnsi="Cambria"/>
+          <w:b/>
+          <w:sz w:val="20"/>
+        </w:rPr>
+      </w:pPr>
+      <w:r>
+        <w:rPr>
+          <w:rFonts w:ascii="Cambria" w:hAnsi="Cambria"/>
+          <w:b/>
+          <w:sz w:val="20"/>
+        </w:rPr>
+        <w:t>PROJECTS</w:t>
+      </w:r>
+    </w:p>
+    <w:p>
+      <w:pPr>
+        <w:spacing w:after="0"/>
+        <w:jc w:val="both"/>
+        <w:rPr>
+          <w:rFonts w:ascii="Cambria" w:hAnsi="Cambria"/>
+          <w:sz w:val="20"/>
+        </w:rPr>
+      </w:pPr>
+      <w:r>
+        <w:rPr>
+          <w:rFonts w:ascii="Cambria" w:hAnsi="Cambria"/>
+          <w:sz w:val="20"/>
+        </w:rPr>
+        <w:pict>
+          <v:rect id="_x0000_i1031" style="width:468pt;height:1.5pt" o:hrstd="t" o:hrnoshade="t" o:hr="t" fillcolor="black" stroked="f"/>
+        </w:pict>
+      </w:r>
+    </w:p>
+    <w:p>
+      <w:pPr>
+        <w:spacing w:after="0"/>
+        <w:jc w:val="both"/>
+        <w:rPr>
+          <w:rFonts w:ascii="Cambria" w:hAnsi="Cambria"/>
+          <w:b/>
+          <w:sz w:val="20"/>
+        </w:rPr>
+      </w:pPr>
+    </w:p>
+    <w:p>
+      <w:pPr>
+        <w:spacing w:after="0"/>
+        <w:jc w:val="both"/>
+        <w:rPr>
+          <w:rFonts w:ascii="Cambria" w:hAnsi="Cambria"/>
+          <w:b/>
+          <w:sz w:val="20"/>
+        </w:rPr>
+      </w:pPr>
+      <w:r>
+        <w:rPr>
+          <w:rFonts w:ascii="Cambria" w:hAnsi="Cambria"/>
+          <w:b/>
+          <w:sz w:val="20"/>
         </w:rPr>
         <w:t>Virtual Computing Lab, Research Project, Mumbai, India</w:t>
       </w:r>
@@ -1341,6 +1651,7 @@
         <w:rPr>
           <w:rFonts w:ascii="Cambria" w:hAnsi="Cambria"/>
           <w:b/>
+          <w:sz w:val="20"/>
         </w:rPr>
         <w:tab/>
       </w:r>
@@ -1348,6 +1659,7 @@
         <w:rPr>
           <w:rFonts w:ascii="Cambria" w:hAnsi="Cambria"/>
           <w:b/>
+          <w:sz w:val="20"/>
         </w:rPr>
         <w:tab/>
       </w:r>
@@ -1355,6 +1667,7 @@
         <w:rPr>
           <w:rFonts w:ascii="Cambria" w:hAnsi="Cambria"/>
           <w:b/>
+          <w:sz w:val="20"/>
         </w:rPr>
         <w:tab/>
       </w:r>
@@ -1362,12 +1675,14 @@
         <w:rPr>
           <w:rFonts w:ascii="Cambria" w:hAnsi="Cambria"/>
           <w:b/>
+          <w:sz w:val="20"/>
         </w:rPr>
         <w:tab/>
       </w:r>
       <w:r>
         <w:rPr>
           <w:rFonts w:ascii="Cambria" w:hAnsi="Cambria"/>
+          <w:sz w:val="20"/>
         </w:rPr>
         <w:t>August 2010 – April 2012</w:t>
       </w:r>
@@ -1382,11 +1697,13 @@
         <w:jc w:val="both"/>
         <w:rPr>
           <w:rFonts w:ascii="Cambria" w:hAnsi="Cambria"/>
-        </w:rPr>
-      </w:pPr>
-      <w:r>
-        <w:rPr>
-          <w:rFonts w:ascii="Cambria" w:hAnsi="Cambria"/>
+          <w:sz w:val="20"/>
+        </w:rPr>
+      </w:pPr>
+      <w:r>
+        <w:rPr>
+          <w:rFonts w:ascii="Cambria" w:hAnsi="Cambria"/>
+          <w:sz w:val="20"/>
         </w:rPr>
         <w:t>Implemented Eucalyptus 2.0 with android-x86 image and tested them on Samsung phones as final year dissertation.</w:t>
       </w:r>
@@ -1401,41 +1718,15 @@
         <w:jc w:val="both"/>
         <w:rPr>
           <w:rFonts w:ascii="Cambria" w:hAnsi="Cambria"/>
-        </w:rPr>
-      </w:pPr>
-      <w:r>
-        <w:rPr>
-          <w:rFonts w:ascii="Cambria" w:hAnsi="Cambria"/>
-        </w:rPr>
-        <w:t xml:space="preserve">Performed kernel and </w:t>
-      </w:r>
-      <w:proofErr w:type="spellStart"/>
-      <w:r>
-        <w:rPr>
-          <w:rFonts w:ascii="Cambria" w:hAnsi="Cambria"/>
-        </w:rPr>
-        <w:t>ramdisk</w:t>
-      </w:r>
-      <w:proofErr w:type="spellEnd"/>
-      <w:r>
-        <w:rPr>
-          <w:rFonts w:ascii="Cambria" w:hAnsi="Cambria"/>
-        </w:rPr>
-        <w:t xml:space="preserve"> modifications </w:t>
-      </w:r>
-      <w:proofErr w:type="gramStart"/>
-      <w:r>
-        <w:rPr>
-          <w:rFonts w:ascii="Cambria" w:hAnsi="Cambria"/>
-        </w:rPr>
-        <w:t>in order to</w:t>
-      </w:r>
-      <w:proofErr w:type="gramEnd"/>
-      <w:r>
-        <w:rPr>
-          <w:rFonts w:ascii="Cambria" w:hAnsi="Cambria"/>
-        </w:rPr>
-        <w:t xml:space="preserve"> enhance features of Androidx86 Froyo and Honeycomb images.</w:t>
+          <w:sz w:val="20"/>
+        </w:rPr>
+      </w:pPr>
+      <w:r>
+        <w:rPr>
+          <w:rFonts w:ascii="Cambria" w:hAnsi="Cambria"/>
+          <w:sz w:val="20"/>
+        </w:rPr>
+        <w:t>Performed kernel and ramdisk modifications in order to enhance features of Androidx86 Froyo and Honeycomb images.</w:t>
       </w:r>
     </w:p>
     <w:p>
@@ -1448,60 +1739,54 @@
         <w:jc w:val="both"/>
         <w:rPr>
           <w:rFonts w:ascii="Cambria" w:hAnsi="Cambria"/>
-        </w:rPr>
-      </w:pPr>
-      <w:r>
-        <w:rPr>
-          <w:rFonts w:ascii="Cambria" w:hAnsi="Cambria"/>
-        </w:rPr>
-        <w:t xml:space="preserve">Worked on different setups of cloud to test </w:t>
-      </w:r>
-      <w:r>
-        <w:rPr>
-          <w:rFonts w:ascii="Cambria" w:hAnsi="Cambria"/>
-        </w:rPr>
-        <w:t xml:space="preserve">working and connectivity of the cloud components by running multiple instances for </w:t>
-      </w:r>
-      <w:r>
-        <w:rPr>
-          <w:rFonts w:ascii="Cambria" w:hAnsi="Cambria"/>
-        </w:rPr>
-        <w:t xml:space="preserve">computer science course </w:t>
-      </w:r>
-      <w:r>
-        <w:rPr>
-          <w:rFonts w:ascii="Cambria" w:hAnsi="Cambria"/>
-        </w:rPr>
-        <w:t>laboratory</w:t>
-      </w:r>
-      <w:r>
-        <w:rPr>
-          <w:rFonts w:ascii="Cambria" w:hAnsi="Cambria"/>
-        </w:rPr>
-        <w:t xml:space="preserve"> session</w:t>
-      </w:r>
-      <w:r>
-        <w:rPr>
-          <w:rFonts w:ascii="Cambria" w:hAnsi="Cambria"/>
-        </w:rPr>
-        <w:t>.</w:t>
+          <w:sz w:val="20"/>
+        </w:rPr>
+      </w:pPr>
+      <w:r>
+        <w:rPr>
+          <w:rFonts w:ascii="Cambria" w:hAnsi="Cambria"/>
+          <w:sz w:val="20"/>
+        </w:rPr>
+        <w:t>Worked on different setups of cloud to test working and connectivity of the cloud components by running multiple instances for computer science course laboratory session.</w:t>
       </w:r>
     </w:p>
     <w:p>
       <w:pPr>
+        <w:spacing w:after="0"/>
+        <w:jc w:val="both"/>
+        <w:rPr>
+          <w:rFonts w:ascii="Cambria" w:hAnsi="Cambria"/>
+          <w:sz w:val="20"/>
+        </w:rPr>
+      </w:pPr>
+    </w:p>
+    <w:p>
+      <w:pPr>
+        <w:spacing w:after="0"/>
+        <w:jc w:val="both"/>
+        <w:rPr>
+          <w:rFonts w:ascii="Cambria" w:hAnsi="Cambria"/>
+          <w:sz w:val="20"/>
+        </w:rPr>
+      </w:pPr>
+    </w:p>
+    <w:p>
+      <w:pPr>
         <w:spacing w:after="0" w:line="240" w:lineRule="auto"/>
         <w:jc w:val="both"/>
         <w:rPr>
           <w:rFonts w:ascii="Cambria" w:hAnsi="Cambria"/>
           <w:b/>
-        </w:rPr>
-      </w:pPr>
-      <w:r>
-        <w:rPr>
-          <w:rFonts w:ascii="Cambria" w:hAnsi="Cambria"/>
-          <w:b/>
-        </w:rPr>
-        <w:t>WORK EXPERIENCE</w:t>
+          <w:sz w:val="20"/>
+        </w:rPr>
+      </w:pPr>
+      <w:r>
+        <w:rPr>
+          <w:rFonts w:ascii="Cambria" w:hAnsi="Cambria"/>
+          <w:b/>
+          <w:sz w:val="20"/>
+        </w:rPr>
+        <w:t>AWARDS</w:t>
       </w:r>
     </w:p>
     <w:p>
@@ -1510,940 +1795,13 @@
         <w:jc w:val="both"/>
         <w:rPr>
           <w:rFonts w:ascii="Cambria" w:hAnsi="Cambria"/>
-        </w:rPr>
-      </w:pPr>
-      <w:r>
-        <w:rPr>
-          <w:rFonts w:ascii="Cambria" w:hAnsi="Cambria"/>
-        </w:rPr>
-        <w:pict>
-          <v:rect id="_x0000_i1028" style="width:468pt;height:1.5pt" o:hrstd="t" o:hrnoshade="t" o:hr="t" fillcolor="black" stroked="f"/>
-        </w:pict>
-      </w:r>
-    </w:p>
-    <w:p>
-      <w:pPr>
-        <w:spacing w:after="0"/>
-        <w:jc w:val="both"/>
-        <w:rPr>
-          <w:rFonts w:ascii="Cambria" w:hAnsi="Cambria"/>
-          <w:caps/>
-        </w:rPr>
-      </w:pPr>
-      <w:r>
-        <w:rPr>
-          <w:rFonts w:ascii="Cambria" w:hAnsi="Cambria"/>
-          <w:b/>
-        </w:rPr>
-        <w:lastRenderedPageBreak/>
-        <w:t>JPMorgan Chase &amp; Co.</w:t>
-      </w:r>
-      <w:r>
-        <w:rPr>
-          <w:rFonts w:ascii="Cambria" w:hAnsi="Cambria"/>
-          <w:b/>
-          <w:caps/>
-        </w:rPr>
-        <w:t xml:space="preserve">, </w:t>
-      </w:r>
-      <w:r>
-        <w:rPr>
-          <w:rFonts w:ascii="Cambria" w:hAnsi="Cambria"/>
-          <w:b/>
-        </w:rPr>
-        <w:t>Mumbai, India</w:t>
-      </w:r>
-      <w:r>
-        <w:rPr>
-          <w:rFonts w:ascii="Cambria" w:hAnsi="Cambria"/>
-          <w:caps/>
-        </w:rPr>
-        <w:tab/>
-      </w:r>
-      <w:r>
-        <w:rPr>
-          <w:rFonts w:ascii="Cambria" w:hAnsi="Cambria"/>
-          <w:caps/>
-        </w:rPr>
-        <w:tab/>
-      </w:r>
-      <w:r>
-        <w:rPr>
-          <w:rFonts w:ascii="Cambria" w:hAnsi="Cambria"/>
-          <w:caps/>
-        </w:rPr>
-        <w:tab/>
-      </w:r>
-      <w:r>
-        <w:rPr>
-          <w:rFonts w:ascii="Cambria" w:hAnsi="Cambria"/>
-          <w:caps/>
-        </w:rPr>
-        <w:tab/>
-      </w:r>
-      <w:r>
-        <w:rPr>
-          <w:rFonts w:ascii="Cambria" w:hAnsi="Cambria"/>
-          <w:caps/>
-        </w:rPr>
-        <w:tab/>
-      </w:r>
-      <w:r>
-        <w:rPr>
-          <w:rFonts w:ascii="Cambria" w:hAnsi="Cambria"/>
-          <w:caps/>
-        </w:rPr>
-        <w:tab/>
-      </w:r>
-      <w:r>
-        <w:rPr>
-          <w:rFonts w:ascii="Cambria" w:hAnsi="Cambria"/>
-        </w:rPr>
-        <w:t>Jul</w:t>
-      </w:r>
-      <w:r>
-        <w:rPr>
-          <w:rFonts w:ascii="Cambria" w:hAnsi="Cambria"/>
-        </w:rPr>
-        <w:t>y</w:t>
-      </w:r>
-      <w:r>
-        <w:rPr>
-          <w:rFonts w:ascii="Cambria" w:hAnsi="Cambria"/>
-        </w:rPr>
-        <w:t xml:space="preserve"> 2012 </w:t>
-      </w:r>
-      <w:r>
-        <w:rPr>
-          <w:rFonts w:ascii="Cambria" w:hAnsi="Cambria"/>
-        </w:rPr>
-        <w:t>–</w:t>
-      </w:r>
-      <w:r>
-        <w:rPr>
-          <w:rFonts w:ascii="Cambria" w:hAnsi="Cambria"/>
-        </w:rPr>
-        <w:t xml:space="preserve"> </w:t>
-      </w:r>
-      <w:r>
-        <w:rPr>
-          <w:rFonts w:ascii="Cambria" w:hAnsi="Cambria"/>
-        </w:rPr>
-        <w:t>February 2016</w:t>
-      </w:r>
-    </w:p>
-    <w:p>
-      <w:pPr>
-        <w:spacing w:after="0"/>
-        <w:jc w:val="both"/>
-        <w:rPr>
-          <w:rFonts w:ascii="Cambria" w:hAnsi="Cambria"/>
-          <w:i/>
-          <w:iCs/>
-        </w:rPr>
-      </w:pPr>
-      <w:r>
-        <w:rPr>
-          <w:rFonts w:ascii="Cambria" w:hAnsi="Cambria"/>
-          <w:i/>
-          <w:iCs/>
-        </w:rPr>
-        <w:t>Associate</w:t>
-      </w:r>
-    </w:p>
-    <w:p>
-      <w:pPr>
-        <w:spacing w:after="0" w:line="240" w:lineRule="auto"/>
-        <w:jc w:val="both"/>
-        <w:rPr>
-          <w:rFonts w:ascii="Cambria" w:hAnsi="Cambria"/>
-          <w:iCs/>
-        </w:rPr>
-      </w:pPr>
-    </w:p>
-    <w:p>
-      <w:pPr>
-        <w:spacing w:after="0"/>
-        <w:jc w:val="both"/>
-        <w:rPr>
-          <w:rFonts w:ascii="Cambria" w:hAnsi="Cambria"/>
-        </w:rPr>
-      </w:pPr>
-      <w:r>
-        <w:rPr>
-          <w:rFonts w:ascii="Cambria" w:hAnsi="Cambria"/>
-          <w:i/>
-        </w:rPr>
-        <w:t>Application Development</w:t>
-      </w:r>
-      <w:r>
-        <w:rPr>
-          <w:rFonts w:ascii="Cambria" w:hAnsi="Cambria"/>
-          <w:i/>
-        </w:rPr>
-        <w:tab/>
-      </w:r>
-      <w:r>
-        <w:rPr>
-          <w:rFonts w:ascii="Cambria" w:hAnsi="Cambria"/>
-          <w:i/>
-        </w:rPr>
-        <w:tab/>
-      </w:r>
-      <w:r>
-        <w:rPr>
-          <w:rFonts w:ascii="Cambria" w:hAnsi="Cambria"/>
-          <w:i/>
-        </w:rPr>
-        <w:tab/>
-      </w:r>
-      <w:r>
-        <w:rPr>
-          <w:rFonts w:ascii="Cambria" w:hAnsi="Cambria"/>
-          <w:i/>
-        </w:rPr>
-        <w:tab/>
-      </w:r>
-      <w:r>
-        <w:rPr>
-          <w:rFonts w:ascii="Cambria" w:hAnsi="Cambria"/>
-          <w:i/>
-        </w:rPr>
-        <w:tab/>
-      </w:r>
-      <w:r>
-        <w:rPr>
-          <w:rFonts w:ascii="Cambria" w:hAnsi="Cambria"/>
-          <w:i/>
-        </w:rPr>
-        <w:tab/>
-      </w:r>
-      <w:r>
-        <w:rPr>
-          <w:rFonts w:ascii="Cambria" w:hAnsi="Cambria"/>
-          <w:i/>
-        </w:rPr>
-        <w:tab/>
-      </w:r>
-      <w:r>
-        <w:rPr>
-          <w:rFonts w:ascii="Cambria" w:hAnsi="Cambria"/>
-          <w:i/>
-        </w:rPr>
-        <w:tab/>
-      </w:r>
-      <w:r>
-        <w:rPr>
-          <w:rFonts w:ascii="Cambria" w:hAnsi="Cambria"/>
-        </w:rPr>
-        <w:t>19 months</w:t>
-      </w:r>
-    </w:p>
-    <w:p>
-      <w:pPr>
-        <w:numPr>
-          <w:ilvl w:val="0"/>
-          <w:numId w:val="21"/>
-        </w:numPr>
-        <w:spacing w:after="0"/>
-        <w:jc w:val="both"/>
-        <w:rPr>
-          <w:rFonts w:ascii="Cambria" w:hAnsi="Cambria"/>
-        </w:rPr>
-      </w:pPr>
-      <w:r>
-        <w:rPr>
-          <w:rFonts w:ascii="Cambria" w:hAnsi="Cambria"/>
-        </w:rPr>
-        <w:t xml:space="preserve">Risk and </w:t>
-      </w:r>
-      <w:proofErr w:type="spellStart"/>
-      <w:r>
-        <w:rPr>
-          <w:rFonts w:ascii="Cambria" w:hAnsi="Cambria"/>
-        </w:rPr>
-        <w:t>PnL</w:t>
-      </w:r>
-      <w:proofErr w:type="spellEnd"/>
-      <w:r>
-        <w:rPr>
-          <w:rFonts w:ascii="Cambria" w:hAnsi="Cambria"/>
-        </w:rPr>
-        <w:t xml:space="preserve"> reconciliation tool used</w:t>
-      </w:r>
-      <w:r>
-        <w:rPr>
-          <w:rFonts w:ascii="Cambria" w:hAnsi="Cambria"/>
-        </w:rPr>
-        <w:t xml:space="preserve"> for reporting by traders and middle office</w:t>
-      </w:r>
-      <w:r>
-        <w:rPr>
-          <w:rFonts w:ascii="Cambria" w:hAnsi="Cambria"/>
-        </w:rPr>
-        <w:t xml:space="preserve"> for different markets and regions.</w:t>
-      </w:r>
-    </w:p>
-    <w:p>
-      <w:pPr>
-        <w:numPr>
-          <w:ilvl w:val="0"/>
-          <w:numId w:val="21"/>
-        </w:numPr>
-        <w:spacing w:after="0"/>
-        <w:jc w:val="both"/>
-        <w:rPr>
-          <w:rFonts w:ascii="Cambria" w:hAnsi="Cambria"/>
-        </w:rPr>
-      </w:pPr>
-      <w:r>
-        <w:rPr>
-          <w:rFonts w:ascii="Cambria" w:hAnsi="Cambria"/>
-        </w:rPr>
-        <w:t>Performed</w:t>
-      </w:r>
-      <w:r>
-        <w:rPr>
-          <w:rFonts w:ascii="Cambria" w:hAnsi="Cambria"/>
-        </w:rPr>
-        <w:t xml:space="preserve"> </w:t>
-      </w:r>
-      <w:r>
-        <w:rPr>
-          <w:rFonts w:ascii="Cambria" w:hAnsi="Cambria"/>
-        </w:rPr>
-        <w:t xml:space="preserve">SDLC </w:t>
-      </w:r>
-      <w:r>
-        <w:rPr>
-          <w:rFonts w:ascii="Cambria" w:hAnsi="Cambria"/>
-        </w:rPr>
-        <w:t xml:space="preserve">functions like </w:t>
-      </w:r>
-      <w:r>
-        <w:rPr>
-          <w:rFonts w:ascii="Cambria" w:hAnsi="Cambria"/>
-        </w:rPr>
-        <w:t xml:space="preserve">design, </w:t>
-      </w:r>
-      <w:r>
-        <w:rPr>
-          <w:rFonts w:ascii="Cambria" w:hAnsi="Cambria"/>
-        </w:rPr>
-        <w:t xml:space="preserve">build, </w:t>
-      </w:r>
-      <w:proofErr w:type="gramStart"/>
-      <w:r>
-        <w:rPr>
-          <w:rFonts w:ascii="Cambria" w:hAnsi="Cambria"/>
-        </w:rPr>
-        <w:t>test</w:t>
-      </w:r>
-      <w:proofErr w:type="gramEnd"/>
-      <w:r>
-        <w:rPr>
-          <w:rFonts w:ascii="Cambria" w:hAnsi="Cambria"/>
-        </w:rPr>
-        <w:t xml:space="preserve"> and</w:t>
-      </w:r>
-      <w:r>
-        <w:rPr>
-          <w:rFonts w:ascii="Cambria" w:hAnsi="Cambria"/>
-        </w:rPr>
-        <w:t xml:space="preserve"> </w:t>
-      </w:r>
-      <w:r>
-        <w:rPr>
-          <w:rFonts w:ascii="Cambria" w:hAnsi="Cambria"/>
-        </w:rPr>
-        <w:t>release</w:t>
-      </w:r>
-      <w:r>
-        <w:rPr>
-          <w:rFonts w:ascii="Cambria" w:hAnsi="Cambria"/>
-        </w:rPr>
-        <w:t xml:space="preserve"> in all Dev, UAT and Production environments</w:t>
-      </w:r>
-      <w:r>
-        <w:rPr>
-          <w:rFonts w:ascii="Cambria" w:hAnsi="Cambria"/>
-        </w:rPr>
-        <w:t>.</w:t>
-      </w:r>
-    </w:p>
-    <w:p>
-      <w:pPr>
-        <w:numPr>
-          <w:ilvl w:val="0"/>
-          <w:numId w:val="21"/>
-        </w:numPr>
-        <w:spacing w:after="0"/>
-        <w:jc w:val="both"/>
-        <w:rPr>
-          <w:rFonts w:ascii="Cambria" w:hAnsi="Cambria"/>
-        </w:rPr>
-      </w:pPr>
-      <w:r>
-        <w:rPr>
-          <w:rFonts w:ascii="Cambria" w:hAnsi="Cambria"/>
-        </w:rPr>
-        <w:t>Reduced manual report generation by developing</w:t>
-      </w:r>
-      <w:r>
-        <w:rPr>
-          <w:rFonts w:ascii="Cambria" w:hAnsi="Cambria"/>
-        </w:rPr>
-        <w:t xml:space="preserve"> </w:t>
-      </w:r>
-      <w:r>
-        <w:rPr>
-          <w:rFonts w:ascii="Cambria" w:hAnsi="Cambria"/>
-        </w:rPr>
-        <w:t>an automated program with complex attributes</w:t>
-      </w:r>
-      <w:r>
-        <w:rPr>
-          <w:rFonts w:ascii="Cambria" w:hAnsi="Cambria"/>
-        </w:rPr>
-        <w:t xml:space="preserve"> </w:t>
-      </w:r>
-      <w:r>
-        <w:rPr>
-          <w:rFonts w:ascii="Cambria" w:hAnsi="Cambria"/>
-        </w:rPr>
-        <w:t xml:space="preserve">using </w:t>
-      </w:r>
-      <w:r>
-        <w:rPr>
-          <w:rFonts w:ascii="Cambria" w:hAnsi="Cambria"/>
-        </w:rPr>
-        <w:t>xml</w:t>
-      </w:r>
-      <w:r>
-        <w:rPr>
-          <w:rFonts w:ascii="Cambria" w:hAnsi="Cambria"/>
-        </w:rPr>
-        <w:t>.</w:t>
-      </w:r>
-    </w:p>
-    <w:p>
-      <w:pPr>
-        <w:numPr>
-          <w:ilvl w:val="0"/>
-          <w:numId w:val="21"/>
-        </w:numPr>
-        <w:spacing w:after="0"/>
-        <w:jc w:val="both"/>
-        <w:rPr>
-          <w:rFonts w:ascii="Cambria" w:hAnsi="Cambria"/>
-        </w:rPr>
-      </w:pPr>
-      <w:r>
-        <w:rPr>
-          <w:rFonts w:ascii="Cambria" w:hAnsi="Cambria"/>
-        </w:rPr>
-        <w:t>Worked as a business a</w:t>
-      </w:r>
-      <w:r>
-        <w:rPr>
-          <w:rFonts w:ascii="Cambria" w:hAnsi="Cambria"/>
-        </w:rPr>
-        <w:t xml:space="preserve">nalyst in a migration project and gathered requirements </w:t>
-      </w:r>
-      <w:r>
-        <w:rPr>
-          <w:rFonts w:ascii="Cambria" w:hAnsi="Cambria"/>
-        </w:rPr>
-        <w:t xml:space="preserve">from </w:t>
-      </w:r>
-      <w:r>
-        <w:rPr>
-          <w:rFonts w:ascii="Cambria" w:hAnsi="Cambria"/>
-        </w:rPr>
-        <w:t>business users.</w:t>
-      </w:r>
-    </w:p>
-    <w:p>
-      <w:pPr>
-        <w:numPr>
-          <w:ilvl w:val="0"/>
-          <w:numId w:val="21"/>
-        </w:numPr>
-        <w:spacing w:after="0"/>
-        <w:jc w:val="both"/>
-        <w:rPr>
-          <w:rFonts w:ascii="Cambria" w:hAnsi="Cambria"/>
-        </w:rPr>
-      </w:pPr>
-      <w:r>
-        <w:rPr>
-          <w:rFonts w:ascii="Cambria" w:hAnsi="Cambria"/>
-        </w:rPr>
-        <w:t>M</w:t>
-      </w:r>
-      <w:r>
-        <w:rPr>
-          <w:rFonts w:ascii="Cambria" w:hAnsi="Cambria"/>
-        </w:rPr>
-        <w:t xml:space="preserve">odified business logic in </w:t>
-      </w:r>
-      <w:proofErr w:type="spellStart"/>
-      <w:r>
-        <w:rPr>
-          <w:rFonts w:ascii="Cambria" w:hAnsi="Cambria"/>
-        </w:rPr>
-        <w:t>pl</w:t>
-      </w:r>
-      <w:proofErr w:type="spellEnd"/>
-      <w:r>
-        <w:rPr>
-          <w:rFonts w:ascii="Cambria" w:hAnsi="Cambria"/>
-        </w:rPr>
-        <w:t>/</w:t>
-      </w:r>
-      <w:proofErr w:type="spellStart"/>
-      <w:r>
-        <w:rPr>
-          <w:rFonts w:ascii="Cambria" w:hAnsi="Cambria"/>
-        </w:rPr>
-        <w:t>sql</w:t>
-      </w:r>
-      <w:proofErr w:type="spellEnd"/>
-      <w:r>
-        <w:rPr>
-          <w:rFonts w:ascii="Cambria" w:hAnsi="Cambria"/>
-        </w:rPr>
-        <w:t xml:space="preserve"> </w:t>
-      </w:r>
-      <w:r>
-        <w:rPr>
-          <w:rFonts w:ascii="Cambria" w:hAnsi="Cambria"/>
-        </w:rPr>
-        <w:t xml:space="preserve">cutting down </w:t>
-      </w:r>
-      <w:r>
-        <w:rPr>
-          <w:rFonts w:ascii="Cambria" w:hAnsi="Cambria"/>
-        </w:rPr>
-        <w:t xml:space="preserve">job </w:t>
-      </w:r>
-      <w:r>
-        <w:rPr>
-          <w:rFonts w:ascii="Cambria" w:hAnsi="Cambria"/>
-        </w:rPr>
-        <w:t>execution time by 8</w:t>
-      </w:r>
-      <w:r>
-        <w:rPr>
-          <w:rFonts w:ascii="Cambria" w:hAnsi="Cambria"/>
-        </w:rPr>
-        <w:t>5%.</w:t>
-      </w:r>
-    </w:p>
-    <w:p>
-      <w:pPr>
-        <w:numPr>
-          <w:ilvl w:val="0"/>
-          <w:numId w:val="21"/>
-        </w:numPr>
-        <w:spacing w:after="0"/>
-        <w:jc w:val="both"/>
-        <w:rPr>
-          <w:rFonts w:ascii="Cambria" w:hAnsi="Cambria"/>
-        </w:rPr>
-      </w:pPr>
-      <w:r>
-        <w:rPr>
-          <w:rFonts w:ascii="Cambria" w:hAnsi="Cambria"/>
-        </w:rPr>
-        <w:t>Created</w:t>
-      </w:r>
-      <w:r>
-        <w:rPr>
-          <w:rFonts w:ascii="Cambria" w:hAnsi="Cambria"/>
-        </w:rPr>
-        <w:t xml:space="preserve"> a scalable </w:t>
-      </w:r>
-      <w:r>
-        <w:rPr>
-          <w:rFonts w:ascii="Cambria" w:hAnsi="Cambria"/>
-        </w:rPr>
-        <w:t xml:space="preserve">automation tool which made </w:t>
-      </w:r>
-      <w:r>
-        <w:rPr>
-          <w:rFonts w:ascii="Cambria" w:hAnsi="Cambria"/>
-        </w:rPr>
-        <w:t>Start-Of-Day checks</w:t>
-      </w:r>
-      <w:r>
-        <w:rPr>
-          <w:rFonts w:ascii="Cambria" w:hAnsi="Cambria"/>
-        </w:rPr>
-        <w:t xml:space="preserve"> easier,</w:t>
-      </w:r>
-      <w:r>
-        <w:rPr>
-          <w:rFonts w:ascii="Cambria" w:hAnsi="Cambria"/>
-        </w:rPr>
-        <w:t xml:space="preserve"> </w:t>
-      </w:r>
-      <w:proofErr w:type="gramStart"/>
-      <w:r>
-        <w:rPr>
-          <w:rFonts w:ascii="Cambria" w:hAnsi="Cambria"/>
-        </w:rPr>
-        <w:t>transparent</w:t>
-      </w:r>
-      <w:proofErr w:type="gramEnd"/>
-      <w:r>
-        <w:rPr>
-          <w:rFonts w:ascii="Cambria" w:hAnsi="Cambria"/>
-        </w:rPr>
-        <w:t xml:space="preserve"> and</w:t>
-      </w:r>
-      <w:r>
-        <w:rPr>
-          <w:rFonts w:ascii="Cambria" w:hAnsi="Cambria"/>
-        </w:rPr>
-        <w:t xml:space="preserve"> reduced the manual checks by 75%</w:t>
-      </w:r>
-      <w:r>
-        <w:rPr>
-          <w:rFonts w:ascii="Cambria" w:hAnsi="Cambria"/>
-        </w:rPr>
-        <w:t>, creating great user experience</w:t>
-      </w:r>
-      <w:r>
-        <w:rPr>
-          <w:rFonts w:ascii="Cambria" w:hAnsi="Cambria"/>
-        </w:rPr>
-        <w:t>,</w:t>
-      </w:r>
-      <w:r>
-        <w:rPr>
-          <w:rFonts w:ascii="Cambria" w:hAnsi="Cambria"/>
-        </w:rPr>
-        <w:t xml:space="preserve"> in .Net and C#</w:t>
-      </w:r>
-      <w:r>
-        <w:rPr>
-          <w:rFonts w:ascii="Cambria" w:hAnsi="Cambria"/>
-        </w:rPr>
-        <w:t>.</w:t>
-      </w:r>
-    </w:p>
-    <w:p>
-      <w:pPr>
-        <w:spacing w:after="0" w:line="240" w:lineRule="auto"/>
-        <w:jc w:val="both"/>
-        <w:rPr>
-          <w:rFonts w:ascii="Cambria" w:hAnsi="Cambria"/>
-          <w:i/>
-        </w:rPr>
-      </w:pPr>
-    </w:p>
-    <w:p>
-      <w:pPr>
-        <w:spacing w:after="0"/>
-        <w:jc w:val="both"/>
-        <w:rPr>
-          <w:rFonts w:ascii="Cambria" w:hAnsi="Cambria"/>
-        </w:rPr>
-      </w:pPr>
-      <w:r>
-        <w:rPr>
-          <w:rFonts w:ascii="Cambria" w:hAnsi="Cambria"/>
-          <w:i/>
-        </w:rPr>
-        <w:t>Production Support</w:t>
-      </w:r>
-      <w:r>
-        <w:rPr>
-          <w:rFonts w:ascii="Cambria" w:hAnsi="Cambria"/>
-          <w:i/>
-        </w:rPr>
-        <w:tab/>
-      </w:r>
-      <w:r>
-        <w:rPr>
-          <w:rFonts w:ascii="Cambria" w:hAnsi="Cambria"/>
-          <w:i/>
-        </w:rPr>
-        <w:tab/>
-      </w:r>
-      <w:r>
-        <w:rPr>
-          <w:rFonts w:ascii="Cambria" w:hAnsi="Cambria"/>
-          <w:i/>
-        </w:rPr>
-        <w:tab/>
-      </w:r>
-      <w:r>
-        <w:rPr>
-          <w:rFonts w:ascii="Cambria" w:hAnsi="Cambria"/>
-          <w:i/>
-        </w:rPr>
-        <w:tab/>
-      </w:r>
-      <w:r>
-        <w:rPr>
-          <w:rFonts w:ascii="Cambria" w:hAnsi="Cambria"/>
-          <w:i/>
-        </w:rPr>
-        <w:tab/>
-      </w:r>
-      <w:r>
-        <w:rPr>
-          <w:rFonts w:ascii="Cambria" w:hAnsi="Cambria"/>
-          <w:i/>
-        </w:rPr>
-        <w:tab/>
-      </w:r>
-      <w:r>
-        <w:rPr>
-          <w:rFonts w:ascii="Cambria" w:hAnsi="Cambria"/>
-          <w:i/>
-        </w:rPr>
-        <w:tab/>
-      </w:r>
-      <w:r>
-        <w:rPr>
-          <w:rFonts w:ascii="Cambria" w:hAnsi="Cambria"/>
-          <w:i/>
-        </w:rPr>
-        <w:tab/>
-      </w:r>
-      <w:r>
-        <w:rPr>
-          <w:rFonts w:ascii="Cambria" w:hAnsi="Cambria"/>
-          <w:i/>
-        </w:rPr>
-        <w:tab/>
-      </w:r>
-      <w:r>
-        <w:rPr>
-          <w:rFonts w:ascii="Cambria" w:hAnsi="Cambria"/>
-        </w:rPr>
-        <w:t>22 months</w:t>
-      </w:r>
-    </w:p>
-    <w:p>
-      <w:pPr>
-        <w:numPr>
-          <w:ilvl w:val="0"/>
-          <w:numId w:val="21"/>
-        </w:numPr>
-        <w:spacing w:after="0"/>
-        <w:jc w:val="both"/>
-        <w:rPr>
-          <w:rFonts w:ascii="Cambria" w:hAnsi="Cambria"/>
-        </w:rPr>
-      </w:pPr>
-      <w:r>
-        <w:rPr>
-          <w:rFonts w:ascii="Cambria" w:hAnsi="Cambria"/>
-        </w:rPr>
-        <w:t>Decommission of a tool</w:t>
-      </w:r>
-      <w:r>
-        <w:rPr>
-          <w:rFonts w:ascii="Cambria" w:hAnsi="Cambria"/>
-        </w:rPr>
-        <w:t xml:space="preserve"> saved huge amount on licen</w:t>
-      </w:r>
-      <w:r>
-        <w:rPr>
-          <w:rFonts w:ascii="Cambria" w:hAnsi="Cambria"/>
-        </w:rPr>
-        <w:t xml:space="preserve">ses, reduced </w:t>
-      </w:r>
-      <w:proofErr w:type="gramStart"/>
-      <w:r>
-        <w:rPr>
-          <w:rFonts w:ascii="Cambria" w:hAnsi="Cambria"/>
-        </w:rPr>
-        <w:t>inconsistencies</w:t>
-      </w:r>
-      <w:proofErr w:type="gramEnd"/>
-      <w:r>
-        <w:rPr>
-          <w:rFonts w:ascii="Cambria" w:hAnsi="Cambria"/>
-        </w:rPr>
-        <w:t xml:space="preserve"> and</w:t>
-      </w:r>
-      <w:r>
-        <w:rPr>
-          <w:rFonts w:ascii="Cambria" w:hAnsi="Cambria"/>
-        </w:rPr>
-        <w:t xml:space="preserve"> training hours.</w:t>
-      </w:r>
-    </w:p>
-    <w:p>
-      <w:pPr>
-        <w:numPr>
-          <w:ilvl w:val="0"/>
-          <w:numId w:val="21"/>
-        </w:numPr>
-        <w:spacing w:after="0"/>
-        <w:jc w:val="both"/>
-        <w:rPr>
-          <w:rFonts w:ascii="Cambria" w:hAnsi="Cambria"/>
-        </w:rPr>
-      </w:pPr>
-      <w:r>
-        <w:rPr>
-          <w:rFonts w:ascii="Cambria" w:hAnsi="Cambria"/>
-        </w:rPr>
-        <w:t>Optimized</w:t>
-      </w:r>
-      <w:r>
-        <w:rPr>
-          <w:rFonts w:ascii="Cambria" w:hAnsi="Cambria"/>
-        </w:rPr>
-        <w:t xml:space="preserve"> </w:t>
-      </w:r>
-      <w:r>
-        <w:rPr>
-          <w:rFonts w:ascii="Cambria" w:hAnsi="Cambria"/>
-        </w:rPr>
-        <w:t xml:space="preserve">monitoring tool </w:t>
-      </w:r>
-      <w:r>
-        <w:rPr>
-          <w:rFonts w:ascii="Cambria" w:hAnsi="Cambria"/>
-        </w:rPr>
-        <w:t xml:space="preserve">by reducing </w:t>
-      </w:r>
-      <w:r>
-        <w:rPr>
-          <w:rFonts w:ascii="Cambria" w:hAnsi="Cambria"/>
-        </w:rPr>
-        <w:t>60% false alerts</w:t>
-      </w:r>
-      <w:r>
-        <w:rPr>
-          <w:rFonts w:ascii="Cambria" w:hAnsi="Cambria"/>
-        </w:rPr>
-        <w:t xml:space="preserve"> th</w:t>
-      </w:r>
-      <w:r>
-        <w:rPr>
-          <w:rFonts w:ascii="Cambria" w:hAnsi="Cambria"/>
-        </w:rPr>
-        <w:t xml:space="preserve">ereby reducing load </w:t>
-      </w:r>
-      <w:r>
-        <w:rPr>
-          <w:rFonts w:ascii="Cambria" w:hAnsi="Cambria"/>
-        </w:rPr>
-        <w:t>and avoiding frequent disconnects,</w:t>
-      </w:r>
-      <w:r>
-        <w:rPr>
-          <w:rFonts w:ascii="Cambria" w:hAnsi="Cambria"/>
-        </w:rPr>
-        <w:t xml:space="preserve"> and saved 10 man-hours daily.</w:t>
-      </w:r>
-      <w:r>
-        <w:rPr>
-          <w:rFonts w:ascii="Cambria" w:hAnsi="Cambria"/>
-        </w:rPr>
-        <w:t xml:space="preserve"> Developed strategies for implementing rules to </w:t>
-      </w:r>
-      <w:r>
-        <w:rPr>
-          <w:rFonts w:ascii="Cambria" w:hAnsi="Cambria"/>
-        </w:rPr>
-        <w:t>tackle load balancing problems.</w:t>
-      </w:r>
-    </w:p>
-    <w:p>
-      <w:pPr>
-        <w:numPr>
-          <w:ilvl w:val="0"/>
-          <w:numId w:val="21"/>
-        </w:numPr>
-        <w:spacing w:after="0"/>
-        <w:jc w:val="both"/>
-        <w:rPr>
-          <w:rFonts w:ascii="Cambria" w:hAnsi="Cambria"/>
-        </w:rPr>
-      </w:pPr>
-      <w:r>
-        <w:rPr>
-          <w:rFonts w:ascii="Cambria" w:hAnsi="Cambria"/>
-        </w:rPr>
-        <w:t>Business expansion by 50% by on-boarding a</w:t>
-      </w:r>
-      <w:r>
-        <w:rPr>
-          <w:rFonts w:ascii="Cambria" w:hAnsi="Cambria"/>
-        </w:rPr>
-        <w:t>pplications from other support teams</w:t>
-      </w:r>
-      <w:r>
-        <w:rPr>
-          <w:rFonts w:ascii="Cambria" w:hAnsi="Cambria"/>
-        </w:rPr>
-        <w:t xml:space="preserve">. Automated critical processes and provided first-time-fixes (FTF) for 40% </w:t>
-      </w:r>
-      <w:r>
-        <w:rPr>
-          <w:rFonts w:ascii="Cambria" w:hAnsi="Cambria"/>
-        </w:rPr>
-        <w:t>alerts thus reducing escalation</w:t>
-      </w:r>
-      <w:r>
-        <w:rPr>
-          <w:rFonts w:ascii="Cambria" w:hAnsi="Cambria"/>
-        </w:rPr>
-        <w:t>s</w:t>
-      </w:r>
-      <w:r>
-        <w:rPr>
-          <w:rFonts w:ascii="Cambria" w:hAnsi="Cambria"/>
-        </w:rPr>
-        <w:t>.</w:t>
-      </w:r>
-    </w:p>
-    <w:p>
-      <w:pPr>
-        <w:spacing w:after="0"/>
-        <w:jc w:val="both"/>
-        <w:rPr>
-          <w:rFonts w:ascii="Cambria" w:hAnsi="Cambria"/>
-        </w:rPr>
-      </w:pPr>
-    </w:p>
-    <w:p>
-      <w:pPr>
-        <w:spacing w:after="0" w:line="240" w:lineRule="auto"/>
-        <w:jc w:val="both"/>
-        <w:rPr>
-          <w:rFonts w:ascii="Cambria" w:hAnsi="Cambria"/>
-          <w:b/>
-        </w:rPr>
-      </w:pPr>
-      <w:r>
-        <w:rPr>
-          <w:rFonts w:ascii="Cambria" w:hAnsi="Cambria"/>
-          <w:b/>
-        </w:rPr>
-        <w:t>AWARDS</w:t>
-      </w:r>
-    </w:p>
-    <w:p>
-      <w:pPr>
-        <w:spacing w:after="0" w:line="240" w:lineRule="auto"/>
-        <w:jc w:val="both"/>
-        <w:rPr>
-          <w:rFonts w:ascii="Cambria" w:hAnsi="Cambria"/>
-        </w:rPr>
-      </w:pPr>
-      <w:r>
-        <w:rPr>
-          <w:rFonts w:ascii="Cambria" w:hAnsi="Cambria"/>
+          <w:sz w:val="20"/>
+        </w:rPr>
+      </w:pPr>
+      <w:r>
+        <w:rPr>
+          <w:rFonts w:ascii="Cambria" w:hAnsi="Cambria"/>
+          <w:sz w:val="20"/>
         </w:rPr>
         <w:pict>
           <v:rect id="_x0000_i1029" style="width:468pt;height:1.5pt" o:hrstd="t" o:hrnoshade="t" o:hr="t" fillcolor="black" stroked="f"/>
@@ -2460,12 +1818,15 @@
         <w:jc w:val="both"/>
         <w:rPr>
           <w:rFonts w:ascii="Cambria" w:hAnsi="Cambria"/>
-        </w:rPr>
-      </w:pPr>
-      <w:r>
-        <w:rPr>
-          <w:rFonts w:ascii="Cambria" w:hAnsi="Cambria"/>
-        </w:rPr>
+          <w:sz w:val="20"/>
+        </w:rPr>
+      </w:pPr>
+      <w:r>
+        <w:rPr>
+          <w:rFonts w:ascii="Cambria" w:hAnsi="Cambria"/>
+          <w:sz w:val="20"/>
+        </w:rPr>
+        <w:lastRenderedPageBreak/>
         <w:t>Rewarded with an early promotion from Analyst to Associate due to exceptional performance.</w:t>
       </w:r>
     </w:p>
@@ -4467,6 +3828,119 @@
     </w:lvl>
   </w:abstractNum>
   <w:abstractNum w:abstractNumId="17" w15:restartNumberingAfterBreak="0">
+    <w:nsid w:val="47A247BE"/>
+    <w:multiLevelType w:val="hybridMultilevel"/>
+    <w:tmpl w:val="F59A9BB6"/>
+    <w:lvl w:ilvl="0" w:tplc="04090001">
+      <w:start w:val="1"/>
+      <w:numFmt w:val="bullet"/>
+      <w:lvlText w:val=""/>
+      <w:lvlJc w:val="left"/>
+      <w:pPr>
+        <w:ind w:left="720" w:hanging="360"/>
+      </w:pPr>
+      <w:rPr>
+        <w:rFonts w:ascii="Symbol" w:hAnsi="Symbol" w:hint="default"/>
+      </w:rPr>
+    </w:lvl>
+    <w:lvl w:ilvl="1" w:tplc="04090003" w:tentative="1">
+      <w:start w:val="1"/>
+      <w:numFmt w:val="bullet"/>
+      <w:lvlText w:val="o"/>
+      <w:lvlJc w:val="left"/>
+      <w:pPr>
+        <w:ind w:left="1440" w:hanging="360"/>
+      </w:pPr>
+      <w:rPr>
+        <w:rFonts w:ascii="Courier New" w:hAnsi="Courier New" w:cs="Courier New" w:hint="default"/>
+      </w:rPr>
+    </w:lvl>
+    <w:lvl w:ilvl="2" w:tplc="04090005" w:tentative="1">
+      <w:start w:val="1"/>
+      <w:numFmt w:val="bullet"/>
+      <w:lvlText w:val=""/>
+      <w:lvlJc w:val="left"/>
+      <w:pPr>
+        <w:ind w:left="2160" w:hanging="360"/>
+      </w:pPr>
+      <w:rPr>
+        <w:rFonts w:ascii="Wingdings" w:hAnsi="Wingdings" w:hint="default"/>
+      </w:rPr>
+    </w:lvl>
+    <w:lvl w:ilvl="3" w:tplc="04090001" w:tentative="1">
+      <w:start w:val="1"/>
+      <w:numFmt w:val="bullet"/>
+      <w:lvlText w:val=""/>
+      <w:lvlJc w:val="left"/>
+      <w:pPr>
+        <w:ind w:left="2880" w:hanging="360"/>
+      </w:pPr>
+      <w:rPr>
+        <w:rFonts w:ascii="Symbol" w:hAnsi="Symbol" w:hint="default"/>
+      </w:rPr>
+    </w:lvl>
+    <w:lvl w:ilvl="4" w:tplc="04090003" w:tentative="1">
+      <w:start w:val="1"/>
+      <w:numFmt w:val="bullet"/>
+      <w:lvlText w:val="o"/>
+      <w:lvlJc w:val="left"/>
+      <w:pPr>
+        <w:ind w:left="3600" w:hanging="360"/>
+      </w:pPr>
+      <w:rPr>
+        <w:rFonts w:ascii="Courier New" w:hAnsi="Courier New" w:cs="Courier New" w:hint="default"/>
+      </w:rPr>
+    </w:lvl>
+    <w:lvl w:ilvl="5" w:tplc="04090005" w:tentative="1">
+      <w:start w:val="1"/>
+      <w:numFmt w:val="bullet"/>
+      <w:lvlText w:val=""/>
+      <w:lvlJc w:val="left"/>
+      <w:pPr>
+        <w:ind w:left="4320" w:hanging="360"/>
+      </w:pPr>
+      <w:rPr>
+        <w:rFonts w:ascii="Wingdings" w:hAnsi="Wingdings" w:hint="default"/>
+      </w:rPr>
+    </w:lvl>
+    <w:lvl w:ilvl="6" w:tplc="04090001" w:tentative="1">
+      <w:start w:val="1"/>
+      <w:numFmt w:val="bullet"/>
+      <w:lvlText w:val=""/>
+      <w:lvlJc w:val="left"/>
+      <w:pPr>
+        <w:ind w:left="5040" w:hanging="360"/>
+      </w:pPr>
+      <w:rPr>
+        <w:rFonts w:ascii="Symbol" w:hAnsi="Symbol" w:hint="default"/>
+      </w:rPr>
+    </w:lvl>
+    <w:lvl w:ilvl="7" w:tplc="04090003" w:tentative="1">
+      <w:start w:val="1"/>
+      <w:numFmt w:val="bullet"/>
+      <w:lvlText w:val="o"/>
+      <w:lvlJc w:val="left"/>
+      <w:pPr>
+        <w:ind w:left="5760" w:hanging="360"/>
+      </w:pPr>
+      <w:rPr>
+        <w:rFonts w:ascii="Courier New" w:hAnsi="Courier New" w:cs="Courier New" w:hint="default"/>
+      </w:rPr>
+    </w:lvl>
+    <w:lvl w:ilvl="8" w:tplc="04090005" w:tentative="1">
+      <w:start w:val="1"/>
+      <w:numFmt w:val="bullet"/>
+      <w:lvlText w:val=""/>
+      <w:lvlJc w:val="left"/>
+      <w:pPr>
+        <w:ind w:left="6480" w:hanging="360"/>
+      </w:pPr>
+      <w:rPr>
+        <w:rFonts w:ascii="Wingdings" w:hAnsi="Wingdings" w:hint="default"/>
+      </w:rPr>
+    </w:lvl>
+  </w:abstractNum>
+  <w:abstractNum w:abstractNumId="18" w15:restartNumberingAfterBreak="0">
     <w:nsid w:val="51F44CDF"/>
     <w:multiLevelType w:val="hybridMultilevel"/>
     <w:tmpl w:val="A288BFA6"/>
@@ -4579,7 +4053,7 @@
       </w:rPr>
     </w:lvl>
   </w:abstractNum>
-  <w:abstractNum w:abstractNumId="18" w15:restartNumberingAfterBreak="0">
+  <w:abstractNum w:abstractNumId="19" w15:restartNumberingAfterBreak="0">
     <w:nsid w:val="53F06078"/>
     <w:multiLevelType w:val="hybridMultilevel"/>
     <w:tmpl w:val="81CE5EE4"/>
@@ -4595,7 +4069,7 @@
         <w:rFonts w:ascii="Symbol" w:hAnsi="Symbol" w:hint="default"/>
       </w:rPr>
     </w:lvl>
-    <w:lvl w:ilvl="1" w:tplc="04090003" w:tentative="1">
+    <w:lvl w:ilvl="1" w:tplc="04090003">
       <w:start w:val="1"/>
       <w:numFmt w:val="bullet"/>
       <w:lvlText w:val="o"/>
@@ -4692,7 +4166,7 @@
       </w:rPr>
     </w:lvl>
   </w:abstractNum>
-  <w:abstractNum w:abstractNumId="19" w15:restartNumberingAfterBreak="0">
+  <w:abstractNum w:abstractNumId="20" w15:restartNumberingAfterBreak="0">
     <w:nsid w:val="58395E0E"/>
     <w:multiLevelType w:val="hybridMultilevel"/>
     <w:tmpl w:val="307A230A"/>
@@ -4805,7 +4279,7 @@
       </w:rPr>
     </w:lvl>
   </w:abstractNum>
-  <w:abstractNum w:abstractNumId="20" w15:restartNumberingAfterBreak="0">
+  <w:abstractNum w:abstractNumId="21" w15:restartNumberingAfterBreak="0">
     <w:nsid w:val="5A9F3F6A"/>
     <w:multiLevelType w:val="hybridMultilevel"/>
     <w:tmpl w:val="2AE032A2"/>
@@ -4918,7 +4392,7 @@
       </w:rPr>
     </w:lvl>
   </w:abstractNum>
-  <w:abstractNum w:abstractNumId="21" w15:restartNumberingAfterBreak="0">
+  <w:abstractNum w:abstractNumId="22" w15:restartNumberingAfterBreak="0">
     <w:nsid w:val="63353016"/>
     <w:multiLevelType w:val="hybridMultilevel"/>
     <w:tmpl w:val="AE2A279A"/>
@@ -5032,7 +4506,7 @@
       </w:rPr>
     </w:lvl>
   </w:abstractNum>
-  <w:abstractNum w:abstractNumId="22" w15:restartNumberingAfterBreak="0">
+  <w:abstractNum w:abstractNumId="23" w15:restartNumberingAfterBreak="0">
     <w:nsid w:val="6E272B9D"/>
     <w:multiLevelType w:val="hybridMultilevel"/>
     <w:tmpl w:val="C0340BD0"/>
@@ -5145,7 +4619,7 @@
       </w:rPr>
     </w:lvl>
   </w:abstractNum>
-  <w:abstractNum w:abstractNumId="23" w15:restartNumberingAfterBreak="0">
+  <w:abstractNum w:abstractNumId="24" w15:restartNumberingAfterBreak="0">
     <w:nsid w:val="70443B25"/>
     <w:multiLevelType w:val="hybridMultilevel"/>
     <w:tmpl w:val="B290E5A6"/>
@@ -5234,7 +4708,7 @@
       </w:pPr>
     </w:lvl>
   </w:abstractNum>
-  <w:abstractNum w:abstractNumId="24" w15:restartNumberingAfterBreak="0">
+  <w:abstractNum w:abstractNumId="25" w15:restartNumberingAfterBreak="0">
     <w:nsid w:val="71133C85"/>
     <w:multiLevelType w:val="hybridMultilevel"/>
     <w:tmpl w:val="E2822400"/>
@@ -5347,7 +4821,7 @@
       </w:rPr>
     </w:lvl>
   </w:abstractNum>
-  <w:abstractNum w:abstractNumId="25" w15:restartNumberingAfterBreak="0">
+  <w:abstractNum w:abstractNumId="26" w15:restartNumberingAfterBreak="0">
     <w:nsid w:val="78C33566"/>
     <w:multiLevelType w:val="multilevel"/>
     <w:tmpl w:val="81C4E22A"/>
@@ -5496,7 +4970,7 @@
       </w:rPr>
     </w:lvl>
   </w:abstractNum>
-  <w:abstractNum w:abstractNumId="26" w15:restartNumberingAfterBreak="0">
+  <w:abstractNum w:abstractNumId="27" w15:restartNumberingAfterBreak="0">
     <w:nsid w:val="7F633A3E"/>
     <w:multiLevelType w:val="hybridMultilevel"/>
     <w:tmpl w:val="45D2EB5C"/>
@@ -5610,7 +5084,7 @@
     </w:lvl>
   </w:abstractNum>
   <w:num w:numId="1">
-    <w:abstractNumId w:val="19"/>
+    <w:abstractNumId w:val="20"/>
   </w:num>
   <w:num w:numId="2">
     <w:abstractNumId w:val="11"/>
@@ -5625,19 +5099,19 @@
     <w:abstractNumId w:val="1"/>
   </w:num>
   <w:num w:numId="6">
-    <w:abstractNumId w:val="22"/>
+    <w:abstractNumId w:val="23"/>
   </w:num>
   <w:num w:numId="7">
-    <w:abstractNumId w:val="26"/>
+    <w:abstractNumId w:val="27"/>
   </w:num>
   <w:num w:numId="8">
     <w:abstractNumId w:val="7"/>
   </w:num>
   <w:num w:numId="9">
-    <w:abstractNumId w:val="17"/>
+    <w:abstractNumId w:val="18"/>
   </w:num>
   <w:num w:numId="10">
-    <w:abstractNumId w:val="20"/>
+    <w:abstractNumId w:val="21"/>
   </w:num>
   <w:num w:numId="11">
     <w:abstractNumId w:val="5"/>
@@ -5655,7 +5129,7 @@
     <w:abstractNumId w:val="0"/>
   </w:num>
   <w:num w:numId="16">
-    <w:abstractNumId w:val="21"/>
+    <w:abstractNumId w:val="22"/>
   </w:num>
   <w:num w:numId="17">
     <w:abstractNumId w:val="3"/>
@@ -5670,13 +5144,13 @@
     <w:abstractNumId w:val="4"/>
   </w:num>
   <w:num w:numId="21">
-    <w:abstractNumId w:val="18"/>
+    <w:abstractNumId w:val="19"/>
   </w:num>
   <w:num w:numId="22">
-    <w:abstractNumId w:val="25"/>
+    <w:abstractNumId w:val="26"/>
   </w:num>
   <w:num w:numId="23">
-    <w:abstractNumId w:val="23"/>
+    <w:abstractNumId w:val="24"/>
   </w:num>
   <w:num w:numId="24">
     <w:abstractNumId w:val="14"/>
@@ -5688,7 +5162,10 @@
     <w:abstractNumId w:val="13"/>
   </w:num>
   <w:num w:numId="27">
-    <w:abstractNumId w:val="24"/>
+    <w:abstractNumId w:val="25"/>
+  </w:num>
+  <w:num w:numId="28">
+    <w:abstractNumId w:val="17"/>
   </w:num>
 </w:numbering>
 </file>
@@ -5850,7 +5327,10 @@
     <w:lsdException w:name="Table Subtle 2" w:semiHidden="1" w:unhideWhenUsed="1"/>
     <w:lsdException w:name="Table Web 1" w:semiHidden="1" w:unhideWhenUsed="1"/>
     <w:lsdException w:name="Table Web 2" w:semiHidden="1" w:unhideWhenUsed="1"/>
+    <w:lsdException w:name="Table Web 3" w:semiHidden="1" w:unhideWhenUsed="1"/>
+    <w:lsdException w:name="Table Theme" w:semiHidden="1" w:unhideWhenUsed="1"/>
     <w:lsdException w:name="No Spacing" w:qFormat="1"/>
+    <w:lsdException w:name="Light Shading"/>
     <w:lsdException w:name="Light List"/>
     <w:lsdException w:name="Light Grid"/>
     <w:lsdException w:name="Medium Shading 1"/>
@@ -6082,6 +5562,7 @@
   <w:style w:type="character" w:default="1" w:styleId="DefaultParagraphFont">
     <w:name w:val="Default Paragraph Font"/>
     <w:uiPriority w:val="1"/>
+    <w:semiHidden/>
     <w:unhideWhenUsed/>
   </w:style>
   <w:style w:type="table" w:default="1" w:styleId="TableNormal">
@@ -6591,7 +6072,7 @@
 </file>
 
 <file path=customXml/itemProps2.xml><?xml version="1.0" encoding="utf-8"?>
-<ds:datastoreItem xmlns:ds="http://schemas.openxmlformats.org/officeDocument/2006/customXml" ds:itemID="{7F43FC3F-71E9-4B1E-8ADD-A05BB18D0A6F}">
+<ds:datastoreItem xmlns:ds="http://schemas.openxmlformats.org/officeDocument/2006/customXml" ds:itemID="{6751AC7A-403C-4C94-A68B-39EF1FF92E61}">
   <ds:schemaRefs>
     <ds:schemaRef ds:uri="http://schemas.openxmlformats.org/officeDocument/2006/bibliography"/>
   </ds:schemaRefs>

</xml_diff>

<commit_message>
Modified the Project and Awards section. Changes made to text like size, indentation, appearance.
</commit_message>
<xml_diff>
--- a/Resume.docx
+++ b/Resume.docx
@@ -4,124 +4,139 @@
   <w:body>
     <w:p>
       <w:pPr>
-        <w:spacing w:after="0"/>
+        <w:pStyle w:val="NoSpacing"/>
         <w:jc w:val="center"/>
         <w:rPr>
-          <w:rFonts w:ascii="Cambria" w:hAnsi="Cambria"/>
-          <w:b/>
-          <w:sz w:val="28"/>
-        </w:rPr>
-      </w:pPr>
-      <w:r>
-        <w:rPr>
-          <w:rFonts w:ascii="Cambria" w:hAnsi="Cambria"/>
-          <w:b/>
-          <w:sz w:val="28"/>
-        </w:rPr>
-        <w:t>Rahul</w:t>
-      </w:r>
-      <w:r>
-        <w:rPr>
-          <w:rFonts w:ascii="Cambria" w:hAnsi="Cambria"/>
-          <w:b/>
-          <w:sz w:val="28"/>
-        </w:rPr>
-        <w:t xml:space="preserve"> S</w:t>
-      </w:r>
-      <w:r>
-        <w:rPr>
-          <w:rFonts w:ascii="Cambria" w:hAnsi="Cambria"/>
-          <w:b/>
-          <w:sz w:val="28"/>
-        </w:rPr>
-        <w:t>ureshkumar</w:t>
-      </w:r>
-      <w:r>
-        <w:rPr>
-          <w:rFonts w:ascii="Cambria" w:hAnsi="Cambria"/>
-          <w:b/>
-          <w:sz w:val="28"/>
-        </w:rPr>
-        <w:t xml:space="preserve"> J</w:t>
-      </w:r>
-      <w:r>
-        <w:rPr>
-          <w:rFonts w:ascii="Cambria" w:hAnsi="Cambria"/>
-          <w:b/>
-          <w:sz w:val="28"/>
-        </w:rPr>
-        <w:t>hunjhunwala</w:t>
-      </w:r>
+          <w:rFonts w:asciiTheme="majorHAnsi" w:hAnsiTheme="majorHAnsi"/>
+          <w:b/>
+          <w:sz w:val="24"/>
+          <w:szCs w:val="20"/>
+        </w:rPr>
+      </w:pPr>
       <w:bookmarkStart w:id="0" w:name="_GoBack"/>
       <w:bookmarkEnd w:id="0"/>
+      <w:r>
+        <w:rPr>
+          <w:rFonts w:asciiTheme="majorHAnsi" w:hAnsiTheme="majorHAnsi"/>
+          <w:b/>
+          <w:sz w:val="28"/>
+          <w:szCs w:val="20"/>
+        </w:rPr>
+        <w:t>Rahul</w:t>
+      </w:r>
+      <w:r>
+        <w:rPr>
+          <w:rFonts w:asciiTheme="majorHAnsi" w:hAnsiTheme="majorHAnsi"/>
+          <w:b/>
+          <w:sz w:val="28"/>
+          <w:szCs w:val="20"/>
+        </w:rPr>
+        <w:t xml:space="preserve"> S</w:t>
+      </w:r>
+      <w:r>
+        <w:rPr>
+          <w:rFonts w:asciiTheme="majorHAnsi" w:hAnsiTheme="majorHAnsi"/>
+          <w:b/>
+          <w:sz w:val="28"/>
+          <w:szCs w:val="20"/>
+        </w:rPr>
+        <w:t>ureshkumar</w:t>
+      </w:r>
+      <w:r>
+        <w:rPr>
+          <w:rFonts w:asciiTheme="majorHAnsi" w:hAnsiTheme="majorHAnsi"/>
+          <w:b/>
+          <w:sz w:val="28"/>
+          <w:szCs w:val="20"/>
+        </w:rPr>
+        <w:t xml:space="preserve"> J</w:t>
+      </w:r>
+      <w:r>
+        <w:rPr>
+          <w:rFonts w:asciiTheme="majorHAnsi" w:hAnsiTheme="majorHAnsi"/>
+          <w:b/>
+          <w:sz w:val="28"/>
+          <w:szCs w:val="20"/>
+        </w:rPr>
+        <w:t>hunjhunwala</w:t>
+      </w:r>
     </w:p>
     <w:p>
       <w:pPr>
-        <w:spacing w:after="0"/>
+        <w:pStyle w:val="NoSpacing"/>
         <w:jc w:val="center"/>
         <w:rPr>
-          <w:rFonts w:ascii="Cambria" w:hAnsi="Cambria"/>
-          <w:sz w:val="20"/>
-        </w:rPr>
-      </w:pPr>
-      <w:r>
-        <w:rPr>
-          <w:rFonts w:ascii="Cambria" w:hAnsi="Cambria"/>
-          <w:sz w:val="20"/>
+          <w:rFonts w:asciiTheme="majorHAnsi" w:hAnsiTheme="majorHAnsi"/>
+          <w:sz w:val="20"/>
+          <w:szCs w:val="20"/>
+        </w:rPr>
+      </w:pPr>
+      <w:r>
+        <w:rPr>
+          <w:rFonts w:asciiTheme="majorHAnsi" w:hAnsiTheme="majorHAnsi"/>
+          <w:sz w:val="20"/>
+          <w:szCs w:val="20"/>
         </w:rPr>
         <w:t>3305 Jefferson Avenue</w:t>
       </w:r>
       <w:r>
         <w:rPr>
-          <w:rFonts w:ascii="Cambria" w:hAnsi="Cambria"/>
-          <w:sz w:val="20"/>
+          <w:rFonts w:asciiTheme="majorHAnsi" w:hAnsiTheme="majorHAnsi"/>
+          <w:sz w:val="20"/>
+          <w:szCs w:val="20"/>
         </w:rPr>
         <w:t xml:space="preserve"> Apt #</w:t>
       </w:r>
       <w:r>
         <w:rPr>
-          <w:rFonts w:ascii="Cambria" w:hAnsi="Cambria"/>
-          <w:sz w:val="20"/>
+          <w:rFonts w:asciiTheme="majorHAnsi" w:hAnsiTheme="majorHAnsi"/>
+          <w:sz w:val="20"/>
+          <w:szCs w:val="20"/>
         </w:rPr>
         <w:t>12</w:t>
       </w:r>
       <w:r>
         <w:rPr>
-          <w:rFonts w:ascii="Cambria" w:hAnsi="Cambria"/>
-          <w:sz w:val="20"/>
+          <w:rFonts w:asciiTheme="majorHAnsi" w:hAnsiTheme="majorHAnsi"/>
+          <w:sz w:val="20"/>
+          <w:szCs w:val="20"/>
         </w:rPr>
         <w:t>, Cincinnati, Ohio 45220</w:t>
       </w:r>
       <w:r>
         <w:rPr>
-          <w:rFonts w:ascii="Cambria" w:hAnsi="Cambria"/>
-          <w:sz w:val="20"/>
+          <w:rFonts w:asciiTheme="majorHAnsi" w:hAnsiTheme="majorHAnsi"/>
+          <w:sz w:val="20"/>
+          <w:szCs w:val="20"/>
         </w:rPr>
         <w:t xml:space="preserve"> </w:t>
       </w:r>
       <w:r>
         <w:rPr>
-          <w:rFonts w:ascii="Cambria" w:hAnsi="Cambria"/>
-          <w:sz w:val="20"/>
+          <w:rFonts w:asciiTheme="majorHAnsi" w:hAnsiTheme="majorHAnsi"/>
+          <w:sz w:val="20"/>
+          <w:szCs w:val="20"/>
         </w:rPr>
         <w:t>| (513) 372-2338</w:t>
       </w:r>
     </w:p>
     <w:p>
       <w:pPr>
-        <w:spacing w:after="0"/>
+        <w:pStyle w:val="NoSpacing"/>
         <w:jc w:val="center"/>
         <w:rPr>
-          <w:rFonts w:ascii="Cambria" w:hAnsi="Cambria"/>
-          <w:sz w:val="20"/>
+          <w:rFonts w:asciiTheme="majorHAnsi" w:hAnsiTheme="majorHAnsi"/>
+          <w:sz w:val="20"/>
+          <w:szCs w:val="20"/>
         </w:rPr>
       </w:pPr>
       <w:hyperlink r:id="rId9" w:history="1">
         <w:r>
           <w:rPr>
             <w:rStyle w:val="Hyperlink"/>
-            <w:rFonts w:ascii="Cambria" w:hAnsi="Cambria"/>
+            <w:rFonts w:asciiTheme="majorHAnsi" w:hAnsiTheme="majorHAnsi"/>
             <w:sz w:val="20"/>
+            <w:szCs w:val="20"/>
           </w:rPr>
           <w:t>Gmail</w:t>
         </w:r>
@@ -129,15 +144,18 @@
       <w:r>
         <w:rPr>
           <w:rStyle w:val="Hyperlink"/>
-          <w:rFonts w:ascii="Cambria" w:hAnsi="Cambria"/>
-          <w:sz w:val="20"/>
+          <w:rFonts w:asciiTheme="majorHAnsi" w:hAnsiTheme="majorHAnsi"/>
+          <w:sz w:val="20"/>
+          <w:szCs w:val="20"/>
           <w:u w:val="none"/>
         </w:rPr>
         <w:t xml:space="preserve"> </w:t>
       </w:r>
       <w:r>
         <w:rPr>
-          <w:sz w:val="20"/>
+          <w:rFonts w:asciiTheme="majorHAnsi" w:hAnsiTheme="majorHAnsi"/>
+          <w:sz w:val="20"/>
+          <w:szCs w:val="20"/>
         </w:rPr>
         <w:t xml:space="preserve">| </w:t>
       </w:r>
@@ -145,8 +163,9 @@
         <w:r>
           <w:rPr>
             <w:rStyle w:val="Hyperlink"/>
-            <w:rFonts w:ascii="Cambria" w:hAnsi="Cambria"/>
+            <w:rFonts w:asciiTheme="majorHAnsi" w:hAnsiTheme="majorHAnsi"/>
             <w:sz w:val="20"/>
+            <w:szCs w:val="20"/>
           </w:rPr>
           <w:t>Linked</w:t>
         </w:r>
@@ -154,24 +173,27 @@
       <w:r>
         <w:rPr>
           <w:rStyle w:val="Hyperlink"/>
-          <w:rFonts w:ascii="Cambria" w:hAnsi="Cambria"/>
-          <w:sz w:val="20"/>
+          <w:rFonts w:asciiTheme="majorHAnsi" w:hAnsiTheme="majorHAnsi"/>
+          <w:sz w:val="20"/>
+          <w:szCs w:val="20"/>
         </w:rPr>
         <w:t>In</w:t>
       </w:r>
       <w:r>
         <w:rPr>
           <w:rStyle w:val="Hyperlink"/>
-          <w:rFonts w:ascii="Cambria" w:hAnsi="Cambria"/>
-          <w:sz w:val="20"/>
+          <w:rFonts w:asciiTheme="majorHAnsi" w:hAnsiTheme="majorHAnsi"/>
+          <w:sz w:val="20"/>
+          <w:szCs w:val="20"/>
           <w:u w:val="none"/>
         </w:rPr>
         <w:t xml:space="preserve"> </w:t>
       </w:r>
       <w:r>
         <w:rPr>
-          <w:rFonts w:ascii="Cambria" w:hAnsi="Cambria"/>
-          <w:sz w:val="20"/>
+          <w:rFonts w:asciiTheme="majorHAnsi" w:hAnsiTheme="majorHAnsi"/>
+          <w:sz w:val="20"/>
+          <w:szCs w:val="20"/>
         </w:rPr>
         <w:t xml:space="preserve">| </w:t>
       </w:r>
@@ -179,8 +201,9 @@
         <w:r>
           <w:rPr>
             <w:rStyle w:val="Hyperlink"/>
-            <w:rFonts w:ascii="Cambria" w:hAnsi="Cambria"/>
+            <w:rFonts w:asciiTheme="majorHAnsi" w:hAnsiTheme="majorHAnsi"/>
             <w:sz w:val="20"/>
+            <w:szCs w:val="20"/>
           </w:rPr>
           <w:t>GitHub</w:t>
         </w:r>
@@ -188,25 +211,28 @@
     </w:p>
     <w:p>
       <w:pPr>
-        <w:spacing w:after="0" w:line="240" w:lineRule="auto"/>
+        <w:pStyle w:val="NoSpacing"/>
         <w:jc w:val="both"/>
         <w:rPr>
-          <w:rFonts w:ascii="Cambria" w:hAnsi="Cambria"/>
-          <w:sz w:val="20"/>
-        </w:rPr>
-      </w:pPr>
-      <w:r>
-        <w:rPr>
-          <w:rFonts w:ascii="Cambria" w:hAnsi="Cambria"/>
-          <w:b/>
-          <w:sz w:val="20"/>
+          <w:rFonts w:asciiTheme="majorHAnsi" w:hAnsiTheme="majorHAnsi"/>
+          <w:sz w:val="20"/>
+          <w:szCs w:val="20"/>
+        </w:rPr>
+      </w:pPr>
+      <w:r>
+        <w:rPr>
+          <w:rFonts w:asciiTheme="majorHAnsi" w:hAnsiTheme="majorHAnsi"/>
+          <w:b/>
+          <w:sz w:val="20"/>
+          <w:szCs w:val="20"/>
         </w:rPr>
         <w:t>EDUCATION</w:t>
       </w:r>
       <w:r>
         <w:rPr>
-          <w:rFonts w:ascii="Cambria" w:hAnsi="Cambria"/>
-          <w:sz w:val="20"/>
+          <w:rFonts w:asciiTheme="majorHAnsi" w:hAnsiTheme="majorHAnsi"/>
+          <w:sz w:val="20"/>
+          <w:szCs w:val="20"/>
         </w:rPr>
         <w:pict>
           <v:rect id="_x0000_i1025" style="width:468pt;height:1.5pt" o:hrstd="t" o:hrnoshade="t" o:hr="t" fillcolor="black" stroked="f"/>
@@ -215,411 +241,378 @@
     </w:p>
     <w:p>
       <w:pPr>
-        <w:spacing w:after="0"/>
+        <w:pStyle w:val="NoSpacing"/>
         <w:jc w:val="both"/>
         <w:rPr>
-          <w:rFonts w:ascii="Cambria" w:hAnsi="Cambria"/>
-          <w:b/>
-          <w:sz w:val="20"/>
-        </w:rPr>
-      </w:pPr>
-      <w:r>
-        <w:rPr>
-          <w:rFonts w:ascii="Cambria" w:hAnsi="Cambria"/>
-          <w:b/>
-          <w:sz w:val="20"/>
+          <w:rFonts w:asciiTheme="majorHAnsi" w:hAnsiTheme="majorHAnsi"/>
+          <w:b/>
+          <w:sz w:val="20"/>
+          <w:szCs w:val="20"/>
+        </w:rPr>
+      </w:pPr>
+      <w:r>
+        <w:rPr>
+          <w:rFonts w:asciiTheme="majorHAnsi" w:hAnsiTheme="majorHAnsi"/>
+          <w:b/>
+          <w:sz w:val="20"/>
+          <w:szCs w:val="20"/>
         </w:rPr>
         <w:t xml:space="preserve">Master of </w:t>
       </w:r>
       <w:r>
         <w:rPr>
-          <w:rFonts w:ascii="Cambria" w:hAnsi="Cambria"/>
-          <w:b/>
-          <w:sz w:val="20"/>
+          <w:rFonts w:asciiTheme="majorHAnsi" w:hAnsiTheme="majorHAnsi"/>
+          <w:b/>
+          <w:sz w:val="20"/>
+          <w:szCs w:val="20"/>
         </w:rPr>
         <w:t>Engineering in Computer Science</w:t>
       </w:r>
       <w:r>
         <w:rPr>
-          <w:rFonts w:ascii="Cambria" w:hAnsi="Cambria"/>
-          <w:b/>
-          <w:sz w:val="20"/>
+          <w:rFonts w:asciiTheme="majorHAnsi" w:hAnsiTheme="majorHAnsi"/>
+          <w:b/>
+          <w:sz w:val="20"/>
+          <w:szCs w:val="20"/>
         </w:rPr>
         <w:tab/>
       </w:r>
       <w:r>
         <w:rPr>
-          <w:rFonts w:ascii="Cambria" w:hAnsi="Cambria"/>
-          <w:b/>
-          <w:sz w:val="20"/>
+          <w:rFonts w:asciiTheme="majorHAnsi" w:hAnsiTheme="majorHAnsi"/>
+          <w:b/>
+          <w:sz w:val="20"/>
+          <w:szCs w:val="20"/>
         </w:rPr>
         <w:tab/>
       </w:r>
       <w:r>
         <w:rPr>
-          <w:rFonts w:ascii="Cambria" w:hAnsi="Cambria"/>
-          <w:b/>
-          <w:sz w:val="20"/>
+          <w:rFonts w:asciiTheme="majorHAnsi" w:hAnsiTheme="majorHAnsi"/>
+          <w:b/>
+          <w:sz w:val="20"/>
+          <w:szCs w:val="20"/>
         </w:rPr>
         <w:tab/>
       </w:r>
       <w:r>
         <w:rPr>
-          <w:rFonts w:ascii="Cambria" w:hAnsi="Cambria"/>
-          <w:b/>
-          <w:sz w:val="20"/>
+          <w:rFonts w:asciiTheme="majorHAnsi" w:hAnsiTheme="majorHAnsi"/>
+          <w:b/>
+          <w:sz w:val="20"/>
+          <w:szCs w:val="20"/>
         </w:rPr>
         <w:tab/>
       </w:r>
       <w:r>
         <w:rPr>
-          <w:rFonts w:ascii="Cambria" w:hAnsi="Cambria"/>
-          <w:b/>
-          <w:sz w:val="20"/>
+          <w:rFonts w:asciiTheme="majorHAnsi" w:hAnsiTheme="majorHAnsi"/>
+          <w:b/>
+          <w:sz w:val="20"/>
+          <w:szCs w:val="20"/>
         </w:rPr>
         <w:tab/>
       </w:r>
       <w:r>
         <w:rPr>
-          <w:rFonts w:ascii="Cambria" w:hAnsi="Cambria"/>
-          <w:b/>
-          <w:sz w:val="20"/>
+          <w:rFonts w:asciiTheme="majorHAnsi" w:hAnsiTheme="majorHAnsi"/>
+          <w:b/>
+          <w:sz w:val="20"/>
+          <w:szCs w:val="20"/>
         </w:rPr>
         <w:tab/>
       </w:r>
       <w:r>
         <w:rPr>
-          <w:rFonts w:ascii="Cambria" w:hAnsi="Cambria"/>
-          <w:b/>
-          <w:sz w:val="20"/>
+          <w:rFonts w:asciiTheme="majorHAnsi" w:hAnsiTheme="majorHAnsi"/>
+          <w:b/>
+          <w:sz w:val="20"/>
+          <w:szCs w:val="20"/>
         </w:rPr>
         <w:t xml:space="preserve">Expected in </w:t>
       </w:r>
       <w:r>
         <w:rPr>
-          <w:rFonts w:ascii="Cambria" w:hAnsi="Cambria"/>
-          <w:b/>
-          <w:sz w:val="20"/>
+          <w:rFonts w:asciiTheme="majorHAnsi" w:hAnsiTheme="majorHAnsi"/>
+          <w:b/>
+          <w:sz w:val="20"/>
+          <w:szCs w:val="20"/>
         </w:rPr>
         <w:t>Dec.</w:t>
       </w:r>
       <w:r>
         <w:rPr>
-          <w:rFonts w:ascii="Cambria" w:hAnsi="Cambria"/>
-          <w:b/>
-          <w:sz w:val="20"/>
+          <w:rFonts w:asciiTheme="majorHAnsi" w:hAnsiTheme="majorHAnsi"/>
+          <w:b/>
+          <w:sz w:val="20"/>
+          <w:szCs w:val="20"/>
         </w:rPr>
         <w:t xml:space="preserve"> 2017</w:t>
       </w:r>
     </w:p>
     <w:p>
       <w:pPr>
-        <w:spacing w:after="0"/>
+        <w:pStyle w:val="NoSpacing"/>
         <w:jc w:val="both"/>
         <w:rPr>
-          <w:rFonts w:ascii="Cambria" w:hAnsi="Cambria"/>
+          <w:rFonts w:asciiTheme="majorHAnsi" w:hAnsiTheme="majorHAnsi"/>
           <w:i/>
           <w:sz w:val="20"/>
-        </w:rPr>
-      </w:pPr>
-      <w:r>
-        <w:rPr>
-          <w:rFonts w:ascii="Cambria" w:hAnsi="Cambria"/>
+          <w:szCs w:val="20"/>
+        </w:rPr>
+      </w:pPr>
+      <w:r>
+        <w:rPr>
+          <w:rFonts w:asciiTheme="majorHAnsi" w:hAnsiTheme="majorHAnsi"/>
           <w:i/>
           <w:sz w:val="20"/>
+          <w:szCs w:val="20"/>
         </w:rPr>
         <w:t>University</w:t>
       </w:r>
       <w:r>
         <w:rPr>
-          <w:rFonts w:ascii="Cambria" w:hAnsi="Cambria"/>
+          <w:rFonts w:asciiTheme="majorHAnsi" w:hAnsiTheme="majorHAnsi"/>
           <w:i/>
           <w:sz w:val="20"/>
+          <w:szCs w:val="20"/>
         </w:rPr>
         <w:t xml:space="preserve"> of Cincinnati, Cincinnati</w:t>
       </w:r>
     </w:p>
     <w:p>
       <w:pPr>
-        <w:spacing w:after="0"/>
+        <w:pStyle w:val="NoSpacing"/>
         <w:jc w:val="both"/>
         <w:rPr>
-          <w:rFonts w:ascii="Cambria" w:hAnsi="Cambria"/>
-          <w:sz w:val="20"/>
-        </w:rPr>
-      </w:pPr>
-      <w:r>
-        <w:rPr>
-          <w:rFonts w:ascii="Cambria" w:hAnsi="Cambria"/>
-          <w:sz w:val="20"/>
+          <w:rFonts w:asciiTheme="majorHAnsi" w:hAnsiTheme="majorHAnsi"/>
+          <w:sz w:val="20"/>
+          <w:szCs w:val="20"/>
+        </w:rPr>
+      </w:pPr>
+      <w:r>
+        <w:rPr>
+          <w:rFonts w:asciiTheme="majorHAnsi" w:hAnsiTheme="majorHAnsi"/>
+          <w:sz w:val="20"/>
+          <w:szCs w:val="20"/>
         </w:rPr>
         <w:t>Cou</w:t>
       </w:r>
       <w:r>
         <w:rPr>
-          <w:rFonts w:ascii="Cambria" w:hAnsi="Cambria"/>
-          <w:sz w:val="20"/>
+          <w:rFonts w:asciiTheme="majorHAnsi" w:hAnsiTheme="majorHAnsi"/>
+          <w:sz w:val="20"/>
+          <w:szCs w:val="20"/>
         </w:rPr>
         <w:t xml:space="preserve">rsework: </w:t>
       </w:r>
       <w:r>
         <w:rPr>
-          <w:rFonts w:ascii="Cambria" w:hAnsi="Cambria"/>
-          <w:sz w:val="20"/>
+          <w:rFonts w:asciiTheme="majorHAnsi" w:hAnsiTheme="majorHAnsi"/>
+          <w:sz w:val="20"/>
+          <w:szCs w:val="20"/>
         </w:rPr>
         <w:t xml:space="preserve">Advanced Algorithms, Artificial Intelligence, </w:t>
       </w:r>
       <w:r>
         <w:rPr>
-          <w:rFonts w:ascii="Cambria" w:hAnsi="Cambria"/>
-          <w:sz w:val="20"/>
+          <w:rFonts w:asciiTheme="majorHAnsi" w:hAnsiTheme="majorHAnsi"/>
+          <w:sz w:val="20"/>
+          <w:szCs w:val="20"/>
         </w:rPr>
         <w:t>Machine Learning</w:t>
       </w:r>
       <w:r>
         <w:rPr>
-          <w:rFonts w:ascii="Cambria" w:hAnsi="Cambria"/>
-          <w:sz w:val="20"/>
+          <w:rFonts w:asciiTheme="majorHAnsi" w:hAnsiTheme="majorHAnsi"/>
+          <w:sz w:val="20"/>
+          <w:szCs w:val="20"/>
         </w:rPr>
         <w:t>,</w:t>
       </w:r>
       <w:r>
         <w:rPr>
-          <w:rFonts w:ascii="Cambria" w:hAnsi="Cambria"/>
-          <w:sz w:val="20"/>
+          <w:rFonts w:asciiTheme="majorHAnsi" w:hAnsiTheme="majorHAnsi"/>
+          <w:sz w:val="20"/>
+          <w:szCs w:val="20"/>
         </w:rPr>
         <w:t xml:space="preserve"> </w:t>
       </w:r>
       <w:r>
         <w:rPr>
-          <w:rFonts w:ascii="Cambria" w:hAnsi="Cambria"/>
-          <w:sz w:val="20"/>
+          <w:rFonts w:asciiTheme="majorHAnsi" w:hAnsiTheme="majorHAnsi"/>
+          <w:sz w:val="20"/>
+          <w:szCs w:val="20"/>
         </w:rPr>
         <w:t>Database Management</w:t>
       </w:r>
     </w:p>
     <w:p>
       <w:pPr>
-        <w:spacing w:after="0"/>
+        <w:pStyle w:val="NoSpacing"/>
         <w:jc w:val="both"/>
         <w:rPr>
-          <w:rFonts w:ascii="Cambria" w:hAnsi="Cambria"/>
-          <w:sz w:val="20"/>
+          <w:rFonts w:asciiTheme="majorHAnsi" w:hAnsiTheme="majorHAnsi"/>
+          <w:caps/>
+          <w:sz w:val="20"/>
+          <w:szCs w:val="20"/>
         </w:rPr>
       </w:pPr>
     </w:p>
     <w:p>
       <w:pPr>
-        <w:spacing w:after="0"/>
+        <w:pStyle w:val="NoSpacing"/>
         <w:jc w:val="both"/>
         <w:rPr>
-          <w:rFonts w:ascii="Cambria" w:hAnsi="Cambria"/>
+          <w:rFonts w:asciiTheme="majorHAnsi" w:hAnsiTheme="majorHAnsi"/>
           <w:b/>
           <w:caps/>
           <w:sz w:val="20"/>
-        </w:rPr>
-      </w:pPr>
-      <w:r>
-        <w:rPr>
-          <w:rFonts w:ascii="Cambria" w:hAnsi="Cambria"/>
-          <w:b/>
-          <w:sz w:val="20"/>
+          <w:szCs w:val="20"/>
+        </w:rPr>
+      </w:pPr>
+      <w:r>
+        <w:rPr>
+          <w:rFonts w:asciiTheme="majorHAnsi" w:hAnsiTheme="majorHAnsi"/>
+          <w:b/>
+          <w:sz w:val="20"/>
+          <w:szCs w:val="20"/>
         </w:rPr>
         <w:t>Bachelor of Engineering</w:t>
       </w:r>
       <w:r>
         <w:rPr>
-          <w:rFonts w:ascii="Cambria" w:hAnsi="Cambria"/>
-          <w:b/>
-          <w:sz w:val="20"/>
+          <w:rFonts w:asciiTheme="majorHAnsi" w:hAnsiTheme="majorHAnsi"/>
+          <w:b/>
+          <w:sz w:val="20"/>
+          <w:szCs w:val="20"/>
         </w:rPr>
         <w:t xml:space="preserve"> in Information Technology</w:t>
       </w:r>
       <w:r>
         <w:rPr>
-          <w:rFonts w:ascii="Cambria" w:hAnsi="Cambria"/>
-          <w:b/>
-          <w:sz w:val="20"/>
+          <w:rFonts w:asciiTheme="majorHAnsi" w:hAnsiTheme="majorHAnsi"/>
+          <w:b/>
+          <w:sz w:val="20"/>
+          <w:szCs w:val="20"/>
         </w:rPr>
         <w:tab/>
       </w:r>
       <w:r>
         <w:rPr>
-          <w:rFonts w:ascii="Cambria" w:hAnsi="Cambria"/>
-          <w:b/>
-          <w:sz w:val="20"/>
+          <w:rFonts w:asciiTheme="majorHAnsi" w:hAnsiTheme="majorHAnsi"/>
+          <w:b/>
+          <w:sz w:val="20"/>
+          <w:szCs w:val="20"/>
         </w:rPr>
         <w:tab/>
       </w:r>
       <w:r>
         <w:rPr>
-          <w:rFonts w:ascii="Cambria" w:hAnsi="Cambria"/>
-          <w:b/>
-          <w:sz w:val="20"/>
+          <w:rFonts w:asciiTheme="majorHAnsi" w:hAnsiTheme="majorHAnsi"/>
+          <w:b/>
+          <w:sz w:val="20"/>
+          <w:szCs w:val="20"/>
         </w:rPr>
         <w:tab/>
       </w:r>
       <w:r>
         <w:rPr>
-          <w:rFonts w:ascii="Cambria" w:hAnsi="Cambria"/>
-          <w:b/>
-          <w:sz w:val="20"/>
+          <w:rFonts w:asciiTheme="majorHAnsi" w:hAnsiTheme="majorHAnsi"/>
+          <w:b/>
+          <w:sz w:val="20"/>
+          <w:szCs w:val="20"/>
         </w:rPr>
         <w:tab/>
       </w:r>
       <w:r>
         <w:rPr>
-          <w:rFonts w:ascii="Cambria" w:hAnsi="Cambria"/>
-          <w:b/>
-          <w:sz w:val="20"/>
+          <w:rFonts w:asciiTheme="majorHAnsi" w:hAnsiTheme="majorHAnsi"/>
+          <w:b/>
+          <w:sz w:val="20"/>
+          <w:szCs w:val="20"/>
         </w:rPr>
         <w:tab/>
       </w:r>
       <w:r>
         <w:rPr>
-          <w:rFonts w:ascii="Cambria" w:hAnsi="Cambria"/>
-          <w:b/>
-          <w:sz w:val="20"/>
+          <w:rFonts w:asciiTheme="majorHAnsi" w:hAnsiTheme="majorHAnsi"/>
+          <w:b/>
+          <w:sz w:val="20"/>
+          <w:szCs w:val="20"/>
         </w:rPr>
         <w:t>May 2012</w:t>
       </w:r>
     </w:p>
     <w:p>
       <w:pPr>
-        <w:spacing w:after="0"/>
+        <w:pStyle w:val="NoSpacing"/>
         <w:jc w:val="both"/>
         <w:rPr>
-          <w:rFonts w:ascii="Cambria" w:hAnsi="Cambria"/>
+          <w:rFonts w:asciiTheme="majorHAnsi" w:hAnsiTheme="majorHAnsi"/>
           <w:i/>
           <w:sz w:val="20"/>
-        </w:rPr>
-      </w:pPr>
-      <w:r>
-        <w:rPr>
-          <w:rFonts w:ascii="Cambria" w:hAnsi="Cambria"/>
+          <w:szCs w:val="20"/>
+        </w:rPr>
+      </w:pPr>
+      <w:r>
+        <w:rPr>
+          <w:rFonts w:asciiTheme="majorHAnsi" w:hAnsiTheme="majorHAnsi"/>
           <w:i/>
           <w:sz w:val="20"/>
+          <w:szCs w:val="20"/>
         </w:rPr>
         <w:t>Sardar Patel Institute of Technology, Mumbai University, Mumbai, India</w:t>
       </w:r>
     </w:p>
     <w:p>
       <w:pPr>
-        <w:spacing w:after="0"/>
+        <w:pStyle w:val="NoSpacing"/>
         <w:jc w:val="both"/>
         <w:rPr>
-          <w:rFonts w:ascii="Cambria" w:hAnsi="Cambria"/>
+          <w:rFonts w:asciiTheme="majorHAnsi" w:hAnsiTheme="majorHAnsi"/>
           <w:caps/>
           <w:sz w:val="20"/>
-        </w:rPr>
-      </w:pPr>
-      <w:r>
-        <w:rPr>
-          <w:rFonts w:ascii="Cambria" w:hAnsi="Cambria"/>
-          <w:sz w:val="20"/>
-        </w:rPr>
-        <w:t>C</w:t>
-      </w:r>
-      <w:r>
-        <w:rPr>
-          <w:rFonts w:ascii="Cambria" w:hAnsi="Cambria"/>
-          <w:sz w:val="20"/>
-        </w:rPr>
-        <w:t>ourse</w:t>
-      </w:r>
-      <w:r>
-        <w:rPr>
-          <w:rFonts w:ascii="Cambria" w:hAnsi="Cambria"/>
-          <w:sz w:val="20"/>
-        </w:rPr>
-        <w:t>work:</w:t>
-      </w:r>
-      <w:r>
-        <w:rPr>
-          <w:rFonts w:ascii="Cambria" w:hAnsi="Cambria"/>
-          <w:sz w:val="20"/>
-        </w:rPr>
-        <w:t xml:space="preserve"> </w:t>
-      </w:r>
-      <w:r>
-        <w:rPr>
-          <w:rFonts w:ascii="Cambria" w:hAnsi="Cambria"/>
-          <w:sz w:val="20"/>
-        </w:rPr>
-        <w:t>Data Structures and Algorithms, Operating S</w:t>
-      </w:r>
-      <w:r>
-        <w:rPr>
-          <w:rFonts w:ascii="Cambria" w:hAnsi="Cambria"/>
-          <w:sz w:val="20"/>
-        </w:rPr>
-        <w:t>ystems</w:t>
-      </w:r>
-      <w:r>
-        <w:rPr>
-          <w:rFonts w:ascii="Cambria" w:hAnsi="Cambria"/>
-          <w:sz w:val="20"/>
-        </w:rPr>
-        <w:t xml:space="preserve">, </w:t>
-      </w:r>
-      <w:r>
-        <w:rPr>
-          <w:rFonts w:ascii="Cambria" w:hAnsi="Cambria"/>
-          <w:sz w:val="20"/>
-        </w:rPr>
-        <w:t xml:space="preserve">Computer Programming, </w:t>
-      </w:r>
-      <w:r>
-        <w:rPr>
-          <w:rFonts w:ascii="Cambria" w:hAnsi="Cambria"/>
-          <w:sz w:val="20"/>
-        </w:rPr>
-        <w:t>Database Technologies.</w:t>
-      </w:r>
+          <w:szCs w:val="20"/>
+        </w:rPr>
+      </w:pPr>
     </w:p>
     <w:p>
       <w:pPr>
-        <w:spacing w:after="0"/>
+        <w:pStyle w:val="NoSpacing"/>
         <w:jc w:val="both"/>
         <w:rPr>
-          <w:rFonts w:ascii="Cambria" w:hAnsi="Cambria"/>
-          <w:caps/>
-          <w:sz w:val="20"/>
-        </w:rPr>
-      </w:pPr>
+          <w:rFonts w:asciiTheme="majorHAnsi" w:hAnsiTheme="majorHAnsi"/>
+          <w:b/>
+          <w:sz w:val="20"/>
+          <w:szCs w:val="20"/>
+        </w:rPr>
+      </w:pPr>
+      <w:r>
+        <w:rPr>
+          <w:rFonts w:asciiTheme="majorHAnsi" w:hAnsiTheme="majorHAnsi"/>
+          <w:b/>
+          <w:sz w:val="20"/>
+          <w:szCs w:val="20"/>
+        </w:rPr>
+        <w:t>TECHNICAL SKILLS</w:t>
+      </w:r>
     </w:p>
     <w:p>
       <w:pPr>
-        <w:spacing w:after="0" w:line="240" w:lineRule="auto"/>
+        <w:pStyle w:val="NoSpacing"/>
         <w:jc w:val="both"/>
         <w:rPr>
-          <w:rFonts w:ascii="Cambria" w:hAnsi="Cambria"/>
-          <w:b/>
-          <w:sz w:val="20"/>
-        </w:rPr>
-      </w:pPr>
-      <w:r>
-        <w:rPr>
-          <w:rFonts w:ascii="Cambria" w:hAnsi="Cambria"/>
-          <w:b/>
-          <w:sz w:val="20"/>
-        </w:rPr>
-        <w:t>TECHNICAL SKILLS</w:t>
-      </w:r>
-    </w:p>
-    <w:p>
-      <w:pPr>
-        <w:spacing w:after="0" w:line="240" w:lineRule="auto"/>
-        <w:jc w:val="both"/>
-        <w:rPr>
-          <w:rFonts w:ascii="Cambria" w:hAnsi="Cambria"/>
-          <w:sz w:val="20"/>
-        </w:rPr>
-      </w:pPr>
-      <w:r>
-        <w:rPr>
-          <w:rFonts w:ascii="Cambria" w:hAnsi="Cambria"/>
-          <w:sz w:val="20"/>
+          <w:rFonts w:asciiTheme="majorHAnsi" w:hAnsiTheme="majorHAnsi"/>
+          <w:sz w:val="20"/>
+          <w:szCs w:val="20"/>
+        </w:rPr>
+      </w:pPr>
+      <w:r>
+        <w:rPr>
+          <w:rFonts w:asciiTheme="majorHAnsi" w:hAnsiTheme="majorHAnsi"/>
+          <w:sz w:val="20"/>
+          <w:szCs w:val="20"/>
         </w:rPr>
         <w:pict>
           <v:rect id="_x0000_i1026" style="width:468pt;height:1.5pt" o:hrstd="t" o:hrnoshade="t" o:hr="t" fillcolor="black" stroked="f"/>
@@ -628,274 +621,1008 @@
     </w:p>
     <w:p>
       <w:pPr>
-        <w:spacing w:after="0"/>
+        <w:pStyle w:val="NoSpacing"/>
         <w:jc w:val="both"/>
         <w:rPr>
-          <w:rFonts w:ascii="Cambria" w:hAnsi="Cambria"/>
-          <w:sz w:val="20"/>
-        </w:rPr>
-      </w:pPr>
-      <w:r>
-        <w:rPr>
-          <w:rFonts w:ascii="Cambria" w:hAnsi="Cambria"/>
-          <w:sz w:val="20"/>
+          <w:rFonts w:asciiTheme="majorHAnsi" w:hAnsiTheme="majorHAnsi"/>
+          <w:sz w:val="20"/>
+          <w:szCs w:val="20"/>
+        </w:rPr>
+      </w:pPr>
+      <w:r>
+        <w:rPr>
+          <w:rFonts w:asciiTheme="majorHAnsi" w:hAnsiTheme="majorHAnsi"/>
+          <w:sz w:val="20"/>
+          <w:szCs w:val="20"/>
         </w:rPr>
         <w:t>Languages</w:t>
       </w:r>
       <w:r>
         <w:rPr>
-          <w:rFonts w:ascii="Cambria" w:hAnsi="Cambria"/>
-          <w:sz w:val="20"/>
+          <w:rFonts w:asciiTheme="majorHAnsi" w:hAnsiTheme="majorHAnsi"/>
+          <w:sz w:val="20"/>
+          <w:szCs w:val="20"/>
         </w:rPr>
         <w:t xml:space="preserve"> &amp; </w:t>
       </w:r>
       <w:r>
         <w:rPr>
-          <w:rFonts w:ascii="Cambria" w:hAnsi="Cambria"/>
-          <w:sz w:val="20"/>
+          <w:rFonts w:asciiTheme="majorHAnsi" w:hAnsiTheme="majorHAnsi"/>
+          <w:sz w:val="20"/>
+          <w:szCs w:val="20"/>
         </w:rPr>
         <w:t>Frameworks:</w:t>
       </w:r>
       <w:r>
         <w:rPr>
-          <w:rFonts w:ascii="Cambria" w:hAnsi="Cambria"/>
-          <w:sz w:val="20"/>
+          <w:rFonts w:asciiTheme="majorHAnsi" w:hAnsiTheme="majorHAnsi"/>
+          <w:sz w:val="20"/>
+          <w:szCs w:val="20"/>
         </w:rPr>
         <w:t xml:space="preserve"> </w:t>
       </w:r>
       <w:r>
         <w:rPr>
-          <w:rFonts w:ascii="Cambria" w:hAnsi="Cambria"/>
-          <w:sz w:val="20"/>
+          <w:rFonts w:asciiTheme="majorHAnsi" w:hAnsiTheme="majorHAnsi"/>
+          <w:sz w:val="20"/>
+          <w:szCs w:val="20"/>
         </w:rPr>
         <w:t>Java,</w:t>
       </w:r>
       <w:r>
         <w:rPr>
-          <w:rFonts w:ascii="Cambria" w:hAnsi="Cambria"/>
-          <w:sz w:val="20"/>
+          <w:rFonts w:asciiTheme="majorHAnsi" w:hAnsiTheme="majorHAnsi"/>
+          <w:sz w:val="20"/>
+          <w:szCs w:val="20"/>
         </w:rPr>
         <w:t xml:space="preserve"> Python,</w:t>
       </w:r>
       <w:r>
         <w:rPr>
-          <w:rFonts w:ascii="Cambria" w:hAnsi="Cambria"/>
-          <w:sz w:val="20"/>
+          <w:rFonts w:asciiTheme="majorHAnsi" w:hAnsiTheme="majorHAnsi"/>
+          <w:sz w:val="20"/>
+          <w:szCs w:val="20"/>
         </w:rPr>
         <w:t xml:space="preserve"> </w:t>
       </w:r>
       <w:r>
         <w:rPr>
-          <w:rFonts w:ascii="Cambria" w:hAnsi="Cambria"/>
-          <w:sz w:val="20"/>
+          <w:rFonts w:asciiTheme="majorHAnsi" w:hAnsiTheme="majorHAnsi"/>
+          <w:sz w:val="20"/>
+          <w:szCs w:val="20"/>
         </w:rPr>
         <w:t>PL/</w:t>
       </w:r>
       <w:r>
         <w:rPr>
-          <w:rFonts w:ascii="Cambria" w:hAnsi="Cambria"/>
-          <w:sz w:val="20"/>
+          <w:rFonts w:asciiTheme="majorHAnsi" w:hAnsiTheme="majorHAnsi"/>
+          <w:sz w:val="20"/>
+          <w:szCs w:val="20"/>
         </w:rPr>
         <w:t xml:space="preserve">SQL, </w:t>
       </w:r>
       <w:r>
         <w:rPr>
-          <w:rFonts w:ascii="Cambria" w:hAnsi="Cambria"/>
-          <w:sz w:val="20"/>
+          <w:rFonts w:asciiTheme="majorHAnsi" w:hAnsiTheme="majorHAnsi"/>
+          <w:sz w:val="20"/>
+          <w:szCs w:val="20"/>
         </w:rPr>
         <w:t>Spring, Hibernate, Django</w:t>
       </w:r>
     </w:p>
     <w:p>
       <w:pPr>
-        <w:spacing w:after="0"/>
+        <w:pStyle w:val="NoSpacing"/>
         <w:jc w:val="both"/>
         <w:rPr>
-          <w:rFonts w:ascii="Cambria" w:hAnsi="Cambria"/>
-          <w:sz w:val="20"/>
-        </w:rPr>
-      </w:pPr>
-      <w:r>
-        <w:rPr>
-          <w:rFonts w:ascii="Cambria" w:hAnsi="Cambria"/>
-          <w:sz w:val="20"/>
+          <w:rFonts w:asciiTheme="majorHAnsi" w:hAnsiTheme="majorHAnsi"/>
+          <w:sz w:val="20"/>
+          <w:szCs w:val="20"/>
+        </w:rPr>
+      </w:pPr>
+      <w:r>
+        <w:rPr>
+          <w:rFonts w:asciiTheme="majorHAnsi" w:hAnsiTheme="majorHAnsi"/>
+          <w:sz w:val="20"/>
+          <w:szCs w:val="20"/>
         </w:rPr>
         <w:t>Web Technologies</w:t>
       </w:r>
       <w:r>
         <w:rPr>
-          <w:rFonts w:ascii="Cambria" w:hAnsi="Cambria"/>
-          <w:sz w:val="20"/>
+          <w:rFonts w:asciiTheme="majorHAnsi" w:hAnsiTheme="majorHAnsi"/>
+          <w:sz w:val="20"/>
+          <w:szCs w:val="20"/>
         </w:rPr>
         <w:tab/>
         <w:t xml:space="preserve"> </w:t>
       </w:r>
       <w:r>
         <w:rPr>
-          <w:rFonts w:ascii="Cambria" w:hAnsi="Cambria"/>
-          <w:sz w:val="20"/>
+          <w:rFonts w:asciiTheme="majorHAnsi" w:hAnsiTheme="majorHAnsi"/>
+          <w:sz w:val="20"/>
+          <w:szCs w:val="20"/>
         </w:rPr>
         <w:t>:</w:t>
       </w:r>
       <w:r>
         <w:rPr>
-          <w:rFonts w:ascii="Cambria" w:hAnsi="Cambria"/>
-          <w:sz w:val="20"/>
+          <w:rFonts w:asciiTheme="majorHAnsi" w:hAnsiTheme="majorHAnsi"/>
+          <w:sz w:val="20"/>
+          <w:szCs w:val="20"/>
         </w:rPr>
         <w:t xml:space="preserve"> JavaScript, HTML5, CSS3, Twitter Bootstrap, REST, SOAP</w:t>
       </w:r>
     </w:p>
     <w:p>
       <w:pPr>
-        <w:spacing w:after="0"/>
+        <w:pStyle w:val="NoSpacing"/>
         <w:jc w:val="both"/>
         <w:rPr>
-          <w:rFonts w:ascii="Cambria" w:hAnsi="Cambria"/>
-          <w:sz w:val="20"/>
-        </w:rPr>
-      </w:pPr>
-      <w:r>
-        <w:rPr>
-          <w:rFonts w:ascii="Cambria" w:hAnsi="Cambria"/>
-          <w:sz w:val="20"/>
+          <w:rFonts w:asciiTheme="majorHAnsi" w:hAnsiTheme="majorHAnsi"/>
+          <w:sz w:val="20"/>
+          <w:szCs w:val="20"/>
+        </w:rPr>
+      </w:pPr>
+      <w:r>
+        <w:rPr>
+          <w:rFonts w:asciiTheme="majorHAnsi" w:hAnsiTheme="majorHAnsi"/>
+          <w:sz w:val="20"/>
+          <w:szCs w:val="20"/>
         </w:rPr>
         <w:t>Databases</w:t>
       </w:r>
       <w:r>
         <w:rPr>
-          <w:rFonts w:ascii="Cambria" w:hAnsi="Cambria"/>
-          <w:sz w:val="20"/>
+          <w:rFonts w:asciiTheme="majorHAnsi" w:hAnsiTheme="majorHAnsi"/>
+          <w:sz w:val="20"/>
+          <w:szCs w:val="20"/>
         </w:rPr>
         <w:t xml:space="preserve"> &amp; Tools</w:t>
       </w:r>
       <w:r>
         <w:rPr>
-          <w:rFonts w:ascii="Cambria" w:hAnsi="Cambria"/>
-          <w:sz w:val="20"/>
+          <w:rFonts w:asciiTheme="majorHAnsi" w:hAnsiTheme="majorHAnsi"/>
+          <w:sz w:val="20"/>
+          <w:szCs w:val="20"/>
         </w:rPr>
         <w:tab/>
       </w:r>
       <w:r>
         <w:rPr>
-          <w:rFonts w:ascii="Cambria" w:hAnsi="Cambria"/>
-          <w:sz w:val="20"/>
+          <w:rFonts w:asciiTheme="majorHAnsi" w:hAnsiTheme="majorHAnsi"/>
+          <w:sz w:val="20"/>
+          <w:szCs w:val="20"/>
         </w:rPr>
         <w:t xml:space="preserve"> </w:t>
       </w:r>
       <w:r>
         <w:rPr>
-          <w:rFonts w:ascii="Cambria" w:hAnsi="Cambria"/>
-          <w:sz w:val="20"/>
+          <w:rFonts w:asciiTheme="majorHAnsi" w:hAnsiTheme="majorHAnsi"/>
+          <w:sz w:val="20"/>
+          <w:szCs w:val="20"/>
         </w:rPr>
         <w:t xml:space="preserve">: </w:t>
       </w:r>
       <w:r>
         <w:rPr>
-          <w:rFonts w:ascii="Cambria" w:hAnsi="Cambria"/>
-          <w:sz w:val="20"/>
+          <w:rFonts w:asciiTheme="majorHAnsi" w:hAnsiTheme="majorHAnsi"/>
+          <w:sz w:val="20"/>
+          <w:szCs w:val="20"/>
         </w:rPr>
         <w:t xml:space="preserve">Eclipse, </w:t>
       </w:r>
       <w:r>
         <w:rPr>
-          <w:rFonts w:ascii="Cambria" w:hAnsi="Cambria"/>
-          <w:sz w:val="20"/>
+          <w:rFonts w:asciiTheme="majorHAnsi" w:hAnsiTheme="majorHAnsi"/>
+          <w:sz w:val="20"/>
+          <w:szCs w:val="20"/>
         </w:rPr>
         <w:t>Hadoop, Oracle</w:t>
       </w:r>
       <w:r>
         <w:rPr>
-          <w:rFonts w:ascii="Cambria" w:hAnsi="Cambria"/>
-          <w:sz w:val="20"/>
+          <w:rFonts w:asciiTheme="majorHAnsi" w:hAnsiTheme="majorHAnsi"/>
+          <w:sz w:val="20"/>
+          <w:szCs w:val="20"/>
         </w:rPr>
         <w:t>, Sybase, MySQL</w:t>
       </w:r>
       <w:r>
         <w:rPr>
-          <w:rFonts w:ascii="Cambria" w:hAnsi="Cambria"/>
-          <w:sz w:val="20"/>
+          <w:rFonts w:asciiTheme="majorHAnsi" w:hAnsiTheme="majorHAnsi"/>
+          <w:sz w:val="20"/>
+          <w:szCs w:val="20"/>
         </w:rPr>
         <w:t>, MATLAB</w:t>
       </w:r>
       <w:r>
         <w:rPr>
-          <w:rFonts w:ascii="Cambria" w:hAnsi="Cambria"/>
-          <w:sz w:val="20"/>
+          <w:rFonts w:asciiTheme="majorHAnsi" w:hAnsiTheme="majorHAnsi"/>
+          <w:sz w:val="20"/>
+          <w:szCs w:val="20"/>
         </w:rPr>
         <w:t>, Git</w:t>
       </w:r>
       <w:r>
         <w:rPr>
-          <w:rFonts w:ascii="Cambria" w:hAnsi="Cambria"/>
-          <w:sz w:val="20"/>
+          <w:rFonts w:asciiTheme="majorHAnsi" w:hAnsiTheme="majorHAnsi"/>
+          <w:sz w:val="20"/>
+          <w:szCs w:val="20"/>
         </w:rPr>
         <w:t>,</w:t>
       </w:r>
       <w:r>
         <w:rPr>
-          <w:rFonts w:ascii="Cambria" w:hAnsi="Cambria"/>
-          <w:sz w:val="20"/>
+          <w:rFonts w:asciiTheme="majorHAnsi" w:hAnsiTheme="majorHAnsi"/>
+          <w:sz w:val="20"/>
+          <w:szCs w:val="20"/>
         </w:rPr>
         <w:t xml:space="preserve"> SVN,</w:t>
       </w:r>
       <w:r>
         <w:rPr>
-          <w:rFonts w:ascii="Cambria" w:hAnsi="Cambria"/>
-          <w:sz w:val="20"/>
+          <w:rFonts w:asciiTheme="majorHAnsi" w:hAnsiTheme="majorHAnsi"/>
+          <w:sz w:val="20"/>
+          <w:szCs w:val="20"/>
         </w:rPr>
         <w:t xml:space="preserve"> Maven, IaaS</w:t>
       </w:r>
       <w:r>
         <w:rPr>
-          <w:rFonts w:ascii="Cambria" w:hAnsi="Cambria"/>
-          <w:sz w:val="20"/>
+          <w:rFonts w:asciiTheme="majorHAnsi" w:hAnsiTheme="majorHAnsi"/>
+          <w:sz w:val="20"/>
+          <w:szCs w:val="20"/>
         </w:rPr>
         <w:t xml:space="preserve"> using Eucalyptus</w:t>
       </w:r>
     </w:p>
     <w:p>
       <w:pPr>
-        <w:spacing w:after="0" w:line="240" w:lineRule="auto"/>
+        <w:pStyle w:val="NoSpacing"/>
         <w:jc w:val="both"/>
         <w:rPr>
-          <w:rFonts w:ascii="Cambria" w:hAnsi="Cambria"/>
-          <w:b/>
-          <w:sz w:val="20"/>
+          <w:rFonts w:asciiTheme="majorHAnsi" w:hAnsiTheme="majorHAnsi"/>
+          <w:sz w:val="20"/>
+          <w:szCs w:val="20"/>
         </w:rPr>
       </w:pPr>
     </w:p>
     <w:p>
       <w:pPr>
-        <w:spacing w:after="0" w:line="240" w:lineRule="auto"/>
+        <w:pStyle w:val="NoSpacing"/>
         <w:jc w:val="both"/>
         <w:rPr>
-          <w:rFonts w:ascii="Cambria" w:hAnsi="Cambria"/>
-          <w:b/>
-          <w:sz w:val="20"/>
-        </w:rPr>
-      </w:pPr>
-      <w:r>
-        <w:rPr>
-          <w:rFonts w:ascii="Cambria" w:hAnsi="Cambria"/>
-          <w:b/>
-          <w:sz w:val="20"/>
+          <w:rFonts w:asciiTheme="majorHAnsi" w:hAnsiTheme="majorHAnsi"/>
+          <w:b/>
+          <w:sz w:val="20"/>
+          <w:szCs w:val="20"/>
+        </w:rPr>
+      </w:pPr>
+      <w:r>
+        <w:rPr>
+          <w:rFonts w:asciiTheme="majorHAnsi" w:hAnsiTheme="majorHAnsi"/>
+          <w:b/>
+          <w:sz w:val="20"/>
+          <w:szCs w:val="20"/>
         </w:rPr>
         <w:t>WORK EXPERIENCE</w:t>
       </w:r>
     </w:p>
     <w:p>
       <w:pPr>
-        <w:spacing w:after="0" w:line="240" w:lineRule="auto"/>
+        <w:pStyle w:val="NoSpacing"/>
         <w:jc w:val="both"/>
         <w:rPr>
-          <w:rFonts w:ascii="Cambria" w:hAnsi="Cambria"/>
-          <w:sz w:val="20"/>
-        </w:rPr>
-      </w:pPr>
-      <w:r>
-        <w:rPr>
-          <w:rFonts w:ascii="Cambria" w:hAnsi="Cambria"/>
-          <w:sz w:val="20"/>
+          <w:rFonts w:asciiTheme="majorHAnsi" w:hAnsiTheme="majorHAnsi"/>
+          <w:sz w:val="20"/>
+          <w:szCs w:val="20"/>
+        </w:rPr>
+      </w:pPr>
+      <w:r>
+        <w:rPr>
+          <w:rFonts w:asciiTheme="majorHAnsi" w:hAnsiTheme="majorHAnsi"/>
+          <w:sz w:val="20"/>
+          <w:szCs w:val="20"/>
+        </w:rPr>
+        <w:pict>
+          <v:rect id="_x0000_i1027" style="width:468pt;height:1.5pt" o:hrstd="t" o:hrnoshade="t" o:hr="t" fillcolor="black" stroked="f"/>
+        </w:pict>
+      </w:r>
+    </w:p>
+    <w:p>
+      <w:pPr>
+        <w:pStyle w:val="NoSpacing"/>
+        <w:jc w:val="both"/>
+        <w:rPr>
+          <w:rFonts w:asciiTheme="majorHAnsi" w:hAnsiTheme="majorHAnsi"/>
+          <w:b/>
+          <w:sz w:val="20"/>
+          <w:szCs w:val="20"/>
+        </w:rPr>
+      </w:pPr>
+      <w:r>
+        <w:rPr>
+          <w:rFonts w:asciiTheme="majorHAnsi" w:hAnsiTheme="majorHAnsi"/>
+          <w:b/>
+          <w:sz w:val="20"/>
+          <w:szCs w:val="20"/>
+        </w:rPr>
+        <w:t>Software Developer, Hyperloop UC</w:t>
+      </w:r>
+      <w:r>
+        <w:rPr>
+          <w:rFonts w:asciiTheme="majorHAnsi" w:hAnsiTheme="majorHAnsi"/>
+          <w:b/>
+          <w:sz w:val="20"/>
+          <w:szCs w:val="20"/>
+        </w:rPr>
+        <w:tab/>
+      </w:r>
+      <w:r>
+        <w:rPr>
+          <w:rFonts w:asciiTheme="majorHAnsi" w:hAnsiTheme="majorHAnsi"/>
+          <w:b/>
+          <w:sz w:val="20"/>
+          <w:szCs w:val="20"/>
+        </w:rPr>
+        <w:tab/>
+      </w:r>
+      <w:r>
+        <w:rPr>
+          <w:rFonts w:asciiTheme="majorHAnsi" w:hAnsiTheme="majorHAnsi"/>
+          <w:b/>
+          <w:sz w:val="20"/>
+          <w:szCs w:val="20"/>
+        </w:rPr>
+        <w:tab/>
+      </w:r>
+      <w:r>
+        <w:rPr>
+          <w:rFonts w:asciiTheme="majorHAnsi" w:hAnsiTheme="majorHAnsi"/>
+          <w:b/>
+          <w:sz w:val="20"/>
+          <w:szCs w:val="20"/>
+        </w:rPr>
+        <w:tab/>
+      </w:r>
+      <w:r>
+        <w:rPr>
+          <w:rFonts w:asciiTheme="majorHAnsi" w:hAnsiTheme="majorHAnsi"/>
+          <w:b/>
+          <w:sz w:val="20"/>
+          <w:szCs w:val="20"/>
+        </w:rPr>
+        <w:tab/>
+      </w:r>
+      <w:r>
+        <w:rPr>
+          <w:rFonts w:asciiTheme="majorHAnsi" w:hAnsiTheme="majorHAnsi"/>
+          <w:b/>
+          <w:sz w:val="20"/>
+          <w:szCs w:val="20"/>
+        </w:rPr>
+        <w:tab/>
+      </w:r>
+      <w:r>
+        <w:rPr>
+          <w:rFonts w:asciiTheme="majorHAnsi" w:hAnsiTheme="majorHAnsi"/>
+          <w:b/>
+          <w:sz w:val="20"/>
+          <w:szCs w:val="20"/>
+        </w:rPr>
+        <w:tab/>
+        <w:t>Dec. 2016 – May 2017</w:t>
+      </w:r>
+    </w:p>
+    <w:p>
+      <w:pPr>
+        <w:pStyle w:val="NoSpacing"/>
+        <w:numPr>
+          <w:ilvl w:val="0"/>
+          <w:numId w:val="30"/>
+        </w:numPr>
+        <w:jc w:val="both"/>
+        <w:rPr>
+          <w:rFonts w:asciiTheme="majorHAnsi" w:hAnsiTheme="majorHAnsi"/>
+          <w:sz w:val="20"/>
+          <w:szCs w:val="20"/>
+        </w:rPr>
+      </w:pPr>
+      <w:r>
+        <w:rPr>
+          <w:rFonts w:asciiTheme="majorHAnsi" w:hAnsiTheme="majorHAnsi"/>
+          <w:sz w:val="20"/>
+          <w:szCs w:val="20"/>
+        </w:rPr>
+        <w:t>Created an intuitive telemetry application, to communicate with the Hyperloop pod from a remote workstation, using Java for the back-end.</w:t>
+      </w:r>
+    </w:p>
+    <w:p>
+      <w:pPr>
+        <w:pStyle w:val="NoSpacing"/>
+        <w:numPr>
+          <w:ilvl w:val="0"/>
+          <w:numId w:val="30"/>
+        </w:numPr>
+        <w:jc w:val="both"/>
+        <w:rPr>
+          <w:rFonts w:asciiTheme="majorHAnsi" w:hAnsiTheme="majorHAnsi"/>
+          <w:sz w:val="20"/>
+          <w:szCs w:val="20"/>
+        </w:rPr>
+      </w:pPr>
+      <w:r>
+        <w:rPr>
+          <w:rFonts w:asciiTheme="majorHAnsi" w:hAnsiTheme="majorHAnsi"/>
+          <w:sz w:val="20"/>
+          <w:szCs w:val="20"/>
+        </w:rPr>
+        <w:t>Developed a full duplex communication interface to send emergency control signals and receive continuous statistics from the pod via a UDP connection.</w:t>
+      </w:r>
+    </w:p>
+    <w:p>
+      <w:pPr>
+        <w:pStyle w:val="NoSpacing"/>
+        <w:numPr>
+          <w:ilvl w:val="0"/>
+          <w:numId w:val="30"/>
+        </w:numPr>
+        <w:jc w:val="both"/>
+        <w:rPr>
+          <w:rFonts w:asciiTheme="majorHAnsi" w:hAnsiTheme="majorHAnsi"/>
+          <w:sz w:val="20"/>
+          <w:szCs w:val="20"/>
+        </w:rPr>
+      </w:pPr>
+      <w:r>
+        <w:rPr>
+          <w:rFonts w:asciiTheme="majorHAnsi" w:hAnsiTheme="majorHAnsi"/>
+          <w:sz w:val="20"/>
+          <w:szCs w:val="20"/>
+        </w:rPr>
+        <w:t>Designed and created a UI using JavaFX for displaying real-time health statistics of the pod.</w:t>
+      </w:r>
+    </w:p>
+    <w:p>
+      <w:pPr>
+        <w:pStyle w:val="NoSpacing"/>
+        <w:jc w:val="both"/>
+        <w:rPr>
+          <w:rFonts w:asciiTheme="majorHAnsi" w:hAnsiTheme="majorHAnsi"/>
+          <w:sz w:val="20"/>
+          <w:szCs w:val="20"/>
+        </w:rPr>
+      </w:pPr>
+    </w:p>
+    <w:p>
+      <w:pPr>
+        <w:pStyle w:val="NoSpacing"/>
+        <w:jc w:val="both"/>
+        <w:rPr>
+          <w:rFonts w:asciiTheme="majorHAnsi" w:hAnsiTheme="majorHAnsi"/>
+          <w:b/>
+          <w:iCs/>
+          <w:sz w:val="20"/>
+          <w:szCs w:val="20"/>
+        </w:rPr>
+      </w:pPr>
+      <w:r>
+        <w:rPr>
+          <w:rFonts w:asciiTheme="majorHAnsi" w:hAnsiTheme="majorHAnsi"/>
+          <w:b/>
+          <w:iCs/>
+          <w:sz w:val="20"/>
+          <w:szCs w:val="20"/>
+        </w:rPr>
+        <w:t>Associate</w:t>
+      </w:r>
+      <w:r>
+        <w:rPr>
+          <w:rFonts w:asciiTheme="majorHAnsi" w:hAnsiTheme="majorHAnsi"/>
+          <w:b/>
+          <w:iCs/>
+          <w:sz w:val="20"/>
+          <w:szCs w:val="20"/>
+        </w:rPr>
+        <w:t xml:space="preserve"> </w:t>
+      </w:r>
+      <w:r>
+        <w:rPr>
+          <w:rFonts w:asciiTheme="majorHAnsi" w:hAnsiTheme="majorHAnsi"/>
+          <w:b/>
+          <w:sz w:val="20"/>
+          <w:szCs w:val="20"/>
+        </w:rPr>
+        <w:t>Application Developer</w:t>
+      </w:r>
+      <w:r>
+        <w:rPr>
+          <w:rFonts w:asciiTheme="majorHAnsi" w:hAnsiTheme="majorHAnsi"/>
+          <w:b/>
+          <w:sz w:val="20"/>
+          <w:szCs w:val="20"/>
+        </w:rPr>
+        <w:t xml:space="preserve">, </w:t>
+      </w:r>
+      <w:r>
+        <w:rPr>
+          <w:rFonts w:asciiTheme="majorHAnsi" w:hAnsiTheme="majorHAnsi"/>
+          <w:b/>
+          <w:sz w:val="20"/>
+          <w:szCs w:val="20"/>
+        </w:rPr>
+        <w:t>JPMorgan Chase</w:t>
+      </w:r>
+      <w:r>
+        <w:rPr>
+          <w:rFonts w:asciiTheme="majorHAnsi" w:hAnsiTheme="majorHAnsi"/>
+          <w:b/>
+          <w:caps/>
+          <w:sz w:val="20"/>
+          <w:szCs w:val="20"/>
+        </w:rPr>
+        <w:t xml:space="preserve">, </w:t>
+      </w:r>
+      <w:r>
+        <w:rPr>
+          <w:rFonts w:asciiTheme="majorHAnsi" w:hAnsiTheme="majorHAnsi"/>
+          <w:b/>
+          <w:sz w:val="20"/>
+          <w:szCs w:val="20"/>
+        </w:rPr>
+        <w:t>Mumbai, India</w:t>
+      </w:r>
+      <w:r>
+        <w:rPr>
+          <w:rFonts w:asciiTheme="majorHAnsi" w:hAnsiTheme="majorHAnsi"/>
+          <w:b/>
+          <w:sz w:val="20"/>
+          <w:szCs w:val="20"/>
+        </w:rPr>
+        <w:tab/>
+      </w:r>
+      <w:r>
+        <w:rPr>
+          <w:rFonts w:asciiTheme="majorHAnsi" w:hAnsiTheme="majorHAnsi"/>
+          <w:b/>
+          <w:sz w:val="20"/>
+          <w:szCs w:val="20"/>
+        </w:rPr>
+        <w:tab/>
+      </w:r>
+      <w:r>
+        <w:rPr>
+          <w:rFonts w:asciiTheme="majorHAnsi" w:hAnsiTheme="majorHAnsi"/>
+          <w:b/>
+          <w:sz w:val="20"/>
+          <w:szCs w:val="20"/>
+        </w:rPr>
+        <w:tab/>
+      </w:r>
+      <w:r>
+        <w:rPr>
+          <w:rFonts w:asciiTheme="majorHAnsi" w:hAnsiTheme="majorHAnsi"/>
+          <w:b/>
+          <w:sz w:val="20"/>
+          <w:szCs w:val="20"/>
+        </w:rPr>
+        <w:t>May 2014 – Feb. 2016</w:t>
+      </w:r>
+    </w:p>
+    <w:p>
+      <w:pPr>
+        <w:pStyle w:val="NoSpacing"/>
+        <w:numPr>
+          <w:ilvl w:val="0"/>
+          <w:numId w:val="31"/>
+        </w:numPr>
+        <w:jc w:val="both"/>
+        <w:rPr>
+          <w:rFonts w:asciiTheme="majorHAnsi" w:hAnsiTheme="majorHAnsi"/>
+          <w:sz w:val="20"/>
+          <w:szCs w:val="20"/>
+        </w:rPr>
+      </w:pPr>
+      <w:r>
+        <w:rPr>
+          <w:rFonts w:asciiTheme="majorHAnsi" w:hAnsiTheme="majorHAnsi"/>
+          <w:sz w:val="20"/>
+          <w:szCs w:val="20"/>
+        </w:rPr>
+        <w:t xml:space="preserve">Risk </w:t>
+      </w:r>
+      <w:r>
+        <w:rPr>
+          <w:rFonts w:asciiTheme="majorHAnsi" w:hAnsiTheme="majorHAnsi"/>
+          <w:sz w:val="20"/>
+          <w:szCs w:val="20"/>
+        </w:rPr>
+        <w:t>and PN</w:t>
+      </w:r>
+      <w:r>
+        <w:rPr>
+          <w:rFonts w:asciiTheme="majorHAnsi" w:hAnsiTheme="majorHAnsi"/>
+          <w:sz w:val="20"/>
+          <w:szCs w:val="20"/>
+        </w:rPr>
+        <w:t>L reconciliation tool used for reporting by traders and middle office for different markets and regions.</w:t>
+      </w:r>
+    </w:p>
+    <w:p>
+      <w:pPr>
+        <w:pStyle w:val="NoSpacing"/>
+        <w:numPr>
+          <w:ilvl w:val="0"/>
+          <w:numId w:val="31"/>
+        </w:numPr>
+        <w:jc w:val="both"/>
+        <w:rPr>
+          <w:rFonts w:asciiTheme="majorHAnsi" w:hAnsiTheme="majorHAnsi"/>
+          <w:sz w:val="20"/>
+          <w:szCs w:val="20"/>
+        </w:rPr>
+      </w:pPr>
+      <w:r>
+        <w:rPr>
+          <w:rFonts w:asciiTheme="majorHAnsi" w:hAnsiTheme="majorHAnsi"/>
+          <w:sz w:val="20"/>
+          <w:szCs w:val="20"/>
+        </w:rPr>
+        <w:t xml:space="preserve">Agile methodology was implemented to track recurring bugs which were fixed based on priority and reduced manual report generation by developing automated </w:t>
+      </w:r>
+      <w:r>
+        <w:rPr>
+          <w:rFonts w:asciiTheme="majorHAnsi" w:hAnsiTheme="majorHAnsi"/>
+          <w:sz w:val="20"/>
+          <w:szCs w:val="20"/>
+        </w:rPr>
+        <w:t>SQL</w:t>
+      </w:r>
+      <w:r>
+        <w:rPr>
+          <w:rFonts w:asciiTheme="majorHAnsi" w:hAnsiTheme="majorHAnsi"/>
+          <w:sz w:val="20"/>
+          <w:szCs w:val="20"/>
+        </w:rPr>
+        <w:t xml:space="preserve"> scripts which took customized inputs.</w:t>
+      </w:r>
+    </w:p>
+    <w:p>
+      <w:pPr>
+        <w:pStyle w:val="NoSpacing"/>
+        <w:numPr>
+          <w:ilvl w:val="0"/>
+          <w:numId w:val="31"/>
+        </w:numPr>
+        <w:jc w:val="both"/>
+        <w:rPr>
+          <w:rFonts w:asciiTheme="majorHAnsi" w:hAnsiTheme="majorHAnsi"/>
+          <w:sz w:val="20"/>
+          <w:szCs w:val="20"/>
+        </w:rPr>
+      </w:pPr>
+      <w:r>
+        <w:rPr>
+          <w:rFonts w:asciiTheme="majorHAnsi" w:hAnsiTheme="majorHAnsi"/>
+          <w:sz w:val="20"/>
+          <w:szCs w:val="20"/>
+        </w:rPr>
+        <w:t>M</w:t>
+      </w:r>
+      <w:r>
+        <w:rPr>
+          <w:rFonts w:asciiTheme="majorHAnsi" w:hAnsiTheme="majorHAnsi"/>
+          <w:sz w:val="20"/>
+          <w:szCs w:val="20"/>
+        </w:rPr>
+        <w:t>odified business logic in PL/SQL</w:t>
+      </w:r>
+      <w:r>
+        <w:rPr>
+          <w:rFonts w:asciiTheme="majorHAnsi" w:hAnsiTheme="majorHAnsi"/>
+          <w:sz w:val="20"/>
+          <w:szCs w:val="20"/>
+        </w:rPr>
+        <w:t xml:space="preserve"> cutting down job execution time by 85% and created a scalable automation tool which made Start-Of-Day checks easier, transparent, and reduced the manual checks by 75%, creating great user experience, in .Net and C#.</w:t>
+      </w:r>
+    </w:p>
+    <w:p>
+      <w:pPr>
+        <w:pStyle w:val="NoSpacing"/>
+        <w:jc w:val="both"/>
+        <w:rPr>
+          <w:rFonts w:asciiTheme="majorHAnsi" w:hAnsiTheme="majorHAnsi"/>
+          <w:i/>
+          <w:sz w:val="20"/>
+          <w:szCs w:val="20"/>
+        </w:rPr>
+      </w:pPr>
+    </w:p>
+    <w:p>
+      <w:pPr>
+        <w:pStyle w:val="NoSpacing"/>
+        <w:jc w:val="both"/>
+        <w:rPr>
+          <w:rFonts w:asciiTheme="majorHAnsi" w:hAnsiTheme="majorHAnsi"/>
+          <w:b/>
+          <w:sz w:val="20"/>
+          <w:szCs w:val="20"/>
+        </w:rPr>
+      </w:pPr>
+      <w:r>
+        <w:rPr>
+          <w:rFonts w:asciiTheme="majorHAnsi" w:hAnsiTheme="majorHAnsi"/>
+          <w:b/>
+          <w:sz w:val="20"/>
+          <w:szCs w:val="20"/>
+        </w:rPr>
+        <w:t>Production Support</w:t>
+      </w:r>
+      <w:r>
+        <w:rPr>
+          <w:rFonts w:asciiTheme="majorHAnsi" w:hAnsiTheme="majorHAnsi"/>
+          <w:b/>
+          <w:sz w:val="20"/>
+          <w:szCs w:val="20"/>
+        </w:rPr>
+        <w:t xml:space="preserve"> Analyst</w:t>
+      </w:r>
+      <w:r>
+        <w:rPr>
+          <w:rFonts w:asciiTheme="majorHAnsi" w:hAnsiTheme="majorHAnsi"/>
+          <w:b/>
+          <w:sz w:val="20"/>
+          <w:szCs w:val="20"/>
+        </w:rPr>
+        <w:t xml:space="preserve">, </w:t>
+      </w:r>
+      <w:r>
+        <w:rPr>
+          <w:rFonts w:asciiTheme="majorHAnsi" w:hAnsiTheme="majorHAnsi"/>
+          <w:b/>
+          <w:sz w:val="20"/>
+          <w:szCs w:val="20"/>
+        </w:rPr>
+        <w:t>JPMorgan Chase</w:t>
+      </w:r>
+      <w:r>
+        <w:rPr>
+          <w:rFonts w:asciiTheme="majorHAnsi" w:hAnsiTheme="majorHAnsi"/>
+          <w:b/>
+          <w:caps/>
+          <w:sz w:val="20"/>
+          <w:szCs w:val="20"/>
+        </w:rPr>
+        <w:t xml:space="preserve">, </w:t>
+      </w:r>
+      <w:r>
+        <w:rPr>
+          <w:rFonts w:asciiTheme="majorHAnsi" w:hAnsiTheme="majorHAnsi"/>
+          <w:b/>
+          <w:sz w:val="20"/>
+          <w:szCs w:val="20"/>
+        </w:rPr>
+        <w:t>Mumbai, India</w:t>
+      </w:r>
+      <w:r>
+        <w:rPr>
+          <w:rFonts w:asciiTheme="majorHAnsi" w:hAnsiTheme="majorHAnsi"/>
+          <w:b/>
+          <w:sz w:val="20"/>
+          <w:szCs w:val="20"/>
+        </w:rPr>
+        <w:tab/>
+      </w:r>
+      <w:r>
+        <w:rPr>
+          <w:rFonts w:asciiTheme="majorHAnsi" w:hAnsiTheme="majorHAnsi"/>
+          <w:b/>
+          <w:sz w:val="20"/>
+          <w:szCs w:val="20"/>
+        </w:rPr>
+        <w:tab/>
+      </w:r>
+      <w:r>
+        <w:rPr>
+          <w:rFonts w:asciiTheme="majorHAnsi" w:hAnsiTheme="majorHAnsi"/>
+          <w:b/>
+          <w:sz w:val="20"/>
+          <w:szCs w:val="20"/>
+        </w:rPr>
+        <w:tab/>
+      </w:r>
+      <w:r>
+        <w:rPr>
+          <w:rFonts w:asciiTheme="majorHAnsi" w:hAnsiTheme="majorHAnsi"/>
+          <w:b/>
+          <w:sz w:val="20"/>
+          <w:szCs w:val="20"/>
+        </w:rPr>
+        <w:tab/>
+      </w:r>
+      <w:r>
+        <w:rPr>
+          <w:rFonts w:asciiTheme="majorHAnsi" w:hAnsiTheme="majorHAnsi"/>
+          <w:b/>
+          <w:sz w:val="20"/>
+          <w:szCs w:val="20"/>
+        </w:rPr>
+        <w:t>Jul. 2012 – Apr. 2014</w:t>
+      </w:r>
+    </w:p>
+    <w:p>
+      <w:pPr>
+        <w:pStyle w:val="NoSpacing"/>
+        <w:numPr>
+          <w:ilvl w:val="0"/>
+          <w:numId w:val="32"/>
+        </w:numPr>
+        <w:jc w:val="both"/>
+        <w:rPr>
+          <w:rFonts w:asciiTheme="majorHAnsi" w:hAnsiTheme="majorHAnsi"/>
+          <w:sz w:val="20"/>
+          <w:szCs w:val="20"/>
+        </w:rPr>
+      </w:pPr>
+      <w:r>
+        <w:rPr>
+          <w:rFonts w:asciiTheme="majorHAnsi" w:hAnsiTheme="majorHAnsi"/>
+          <w:sz w:val="20"/>
+          <w:szCs w:val="20"/>
+        </w:rPr>
+        <w:t>D</w:t>
+      </w:r>
+      <w:r>
+        <w:rPr>
+          <w:rFonts w:asciiTheme="majorHAnsi" w:hAnsiTheme="majorHAnsi"/>
+          <w:sz w:val="20"/>
+          <w:szCs w:val="20"/>
+        </w:rPr>
+        <w:t>ecommission of a tool saved huge amount on licenses, reduced inconsistencies, and training hour</w:t>
+      </w:r>
+      <w:r>
+        <w:rPr>
+          <w:rFonts w:asciiTheme="majorHAnsi" w:hAnsiTheme="majorHAnsi"/>
+          <w:sz w:val="20"/>
+          <w:szCs w:val="20"/>
+        </w:rPr>
+        <w:t>s.</w:t>
+      </w:r>
+    </w:p>
+    <w:p>
+      <w:pPr>
+        <w:pStyle w:val="NoSpacing"/>
+        <w:numPr>
+          <w:ilvl w:val="0"/>
+          <w:numId w:val="32"/>
+        </w:numPr>
+        <w:jc w:val="both"/>
+        <w:rPr>
+          <w:rFonts w:asciiTheme="majorHAnsi" w:hAnsiTheme="majorHAnsi"/>
+          <w:sz w:val="20"/>
+          <w:szCs w:val="20"/>
+        </w:rPr>
+      </w:pPr>
+      <w:r>
+        <w:rPr>
+          <w:rFonts w:asciiTheme="majorHAnsi" w:hAnsiTheme="majorHAnsi"/>
+          <w:sz w:val="20"/>
+          <w:szCs w:val="20"/>
+        </w:rPr>
+        <w:t>O</w:t>
+      </w:r>
+      <w:r>
+        <w:rPr>
+          <w:rFonts w:asciiTheme="majorHAnsi" w:hAnsiTheme="majorHAnsi"/>
+          <w:sz w:val="20"/>
+          <w:szCs w:val="20"/>
+        </w:rPr>
+        <w:t>ptimized monitoring tool by reducing 60% false alerts thereby reducing load and avoiding frequent disconnects, and saved 10 man-hours daily. Developed strategies for implementing rules to tackle load balancing problems</w:t>
+      </w:r>
+      <w:r>
+        <w:rPr>
+          <w:rFonts w:asciiTheme="majorHAnsi" w:hAnsiTheme="majorHAnsi"/>
+          <w:sz w:val="20"/>
+          <w:szCs w:val="20"/>
+        </w:rPr>
+        <w:t>.</w:t>
+      </w:r>
+    </w:p>
+    <w:p>
+      <w:pPr>
+        <w:pStyle w:val="NoSpacing"/>
+        <w:numPr>
+          <w:ilvl w:val="0"/>
+          <w:numId w:val="32"/>
+        </w:numPr>
+        <w:jc w:val="both"/>
+        <w:rPr>
+          <w:rFonts w:asciiTheme="majorHAnsi" w:hAnsiTheme="majorHAnsi"/>
+          <w:sz w:val="20"/>
+          <w:szCs w:val="20"/>
+        </w:rPr>
+      </w:pPr>
+      <w:r>
+        <w:rPr>
+          <w:rFonts w:asciiTheme="majorHAnsi" w:hAnsiTheme="majorHAnsi"/>
+          <w:sz w:val="20"/>
+          <w:szCs w:val="20"/>
+        </w:rPr>
+        <w:t>B</w:t>
+      </w:r>
+      <w:r>
+        <w:rPr>
+          <w:rFonts w:asciiTheme="majorHAnsi" w:hAnsiTheme="majorHAnsi"/>
+          <w:sz w:val="20"/>
+          <w:szCs w:val="20"/>
+        </w:rPr>
+        <w:t>usiness expansion by 50% by on-boarding applications from other support teams. Automated critical processes and provided first-time-fixes (FTF) for 40% alerts thus reducing escalation</w:t>
+      </w:r>
+      <w:r>
+        <w:rPr>
+          <w:rFonts w:asciiTheme="majorHAnsi" w:hAnsiTheme="majorHAnsi"/>
+          <w:sz w:val="20"/>
+          <w:szCs w:val="20"/>
+        </w:rPr>
+        <w:t>s</w:t>
+      </w:r>
+      <w:r>
+        <w:rPr>
+          <w:rFonts w:asciiTheme="majorHAnsi" w:hAnsiTheme="majorHAnsi"/>
+          <w:sz w:val="20"/>
+          <w:szCs w:val="20"/>
+        </w:rPr>
+        <w:t>.</w:t>
+      </w:r>
+    </w:p>
+    <w:p>
+      <w:pPr>
+        <w:pStyle w:val="NoSpacing"/>
+        <w:jc w:val="both"/>
+        <w:rPr>
+          <w:rFonts w:asciiTheme="majorHAnsi" w:hAnsiTheme="majorHAnsi"/>
+          <w:sz w:val="20"/>
+          <w:szCs w:val="20"/>
+        </w:rPr>
+      </w:pPr>
+    </w:p>
+    <w:p>
+      <w:pPr>
+        <w:pStyle w:val="NoSpacing"/>
+        <w:jc w:val="both"/>
+        <w:rPr>
+          <w:rFonts w:asciiTheme="majorHAnsi" w:hAnsiTheme="majorHAnsi"/>
+          <w:b/>
+          <w:sz w:val="20"/>
+          <w:szCs w:val="20"/>
+        </w:rPr>
+      </w:pPr>
+      <w:r>
+        <w:rPr>
+          <w:rFonts w:asciiTheme="majorHAnsi" w:hAnsiTheme="majorHAnsi"/>
+          <w:b/>
+          <w:sz w:val="20"/>
+          <w:szCs w:val="20"/>
+        </w:rPr>
+        <w:t>PROJECTS</w:t>
+      </w:r>
+    </w:p>
+    <w:p>
+      <w:pPr>
+        <w:pStyle w:val="NoSpacing"/>
+        <w:jc w:val="both"/>
+        <w:rPr>
+          <w:rFonts w:asciiTheme="majorHAnsi" w:hAnsiTheme="majorHAnsi"/>
+          <w:sz w:val="20"/>
+          <w:szCs w:val="20"/>
+        </w:rPr>
+      </w:pPr>
+      <w:r>
+        <w:rPr>
+          <w:rFonts w:asciiTheme="majorHAnsi" w:hAnsiTheme="majorHAnsi"/>
+          <w:sz w:val="20"/>
+          <w:szCs w:val="20"/>
         </w:rPr>
         <w:pict>
           <v:rect id="_x0000_i1028" style="width:468pt;height:1.5pt" o:hrstd="t" o:hrnoshade="t" o:hr="t" fillcolor="black" stroked="f"/>
@@ -904,904 +1631,498 @@
     </w:p>
     <w:p>
       <w:pPr>
-        <w:spacing w:after="0"/>
+        <w:pStyle w:val="NoSpacing"/>
         <w:jc w:val="both"/>
         <w:rPr>
-          <w:rFonts w:ascii="Cambria" w:hAnsi="Cambria"/>
-          <w:sz w:val="20"/>
-        </w:rPr>
-      </w:pPr>
-      <w:r>
-        <w:rPr>
-          <w:rFonts w:ascii="Cambria" w:hAnsi="Cambria"/>
-          <w:b/>
-          <w:sz w:val="20"/>
-        </w:rPr>
-        <w:t>Software Developer, Hyperloop UC</w:t>
-      </w:r>
-      <w:r>
-        <w:rPr>
-          <w:rFonts w:ascii="Cambria" w:hAnsi="Cambria"/>
-          <w:b/>
-          <w:sz w:val="20"/>
+          <w:rFonts w:asciiTheme="majorHAnsi" w:hAnsiTheme="majorHAnsi"/>
+          <w:b/>
+          <w:sz w:val="20"/>
+          <w:szCs w:val="20"/>
+        </w:rPr>
+      </w:pPr>
+      <w:r>
+        <w:rPr>
+          <w:rFonts w:asciiTheme="majorHAnsi" w:hAnsiTheme="majorHAnsi"/>
+          <w:b/>
+          <w:sz w:val="20"/>
+          <w:szCs w:val="20"/>
+        </w:rPr>
+        <w:t>Security Contest, Network Security, UC</w:t>
+      </w:r>
+      <w:r>
+        <w:rPr>
+          <w:rFonts w:asciiTheme="majorHAnsi" w:hAnsiTheme="majorHAnsi"/>
+          <w:b/>
+          <w:sz w:val="20"/>
+          <w:szCs w:val="20"/>
         </w:rPr>
         <w:tab/>
       </w:r>
       <w:r>
         <w:rPr>
-          <w:rFonts w:ascii="Cambria" w:hAnsi="Cambria"/>
-          <w:b/>
-          <w:sz w:val="20"/>
+          <w:rFonts w:asciiTheme="majorHAnsi" w:hAnsiTheme="majorHAnsi"/>
+          <w:b/>
+          <w:sz w:val="20"/>
+          <w:szCs w:val="20"/>
         </w:rPr>
         <w:tab/>
       </w:r>
       <w:r>
         <w:rPr>
-          <w:rFonts w:ascii="Cambria" w:hAnsi="Cambria"/>
-          <w:b/>
-          <w:sz w:val="20"/>
+          <w:rFonts w:asciiTheme="majorHAnsi" w:hAnsiTheme="majorHAnsi"/>
+          <w:b/>
+          <w:sz w:val="20"/>
+          <w:szCs w:val="20"/>
         </w:rPr>
         <w:tab/>
       </w:r>
       <w:r>
         <w:rPr>
-          <w:rFonts w:ascii="Cambria" w:hAnsi="Cambria"/>
-          <w:b/>
-          <w:sz w:val="20"/>
+          <w:rFonts w:asciiTheme="majorHAnsi" w:hAnsiTheme="majorHAnsi"/>
+          <w:b/>
+          <w:sz w:val="20"/>
+          <w:szCs w:val="20"/>
         </w:rPr>
         <w:tab/>
       </w:r>
       <w:r>
         <w:rPr>
-          <w:rFonts w:ascii="Cambria" w:hAnsi="Cambria"/>
-          <w:b/>
-          <w:sz w:val="20"/>
+          <w:rFonts w:asciiTheme="majorHAnsi" w:hAnsiTheme="majorHAnsi"/>
+          <w:b/>
+          <w:sz w:val="20"/>
+          <w:szCs w:val="20"/>
         </w:rPr>
         <w:tab/>
       </w:r>
       <w:r>
         <w:rPr>
-          <w:rFonts w:ascii="Cambria" w:hAnsi="Cambria"/>
-          <w:b/>
-          <w:sz w:val="20"/>
+          <w:rFonts w:asciiTheme="majorHAnsi" w:hAnsiTheme="majorHAnsi"/>
+          <w:b/>
+          <w:sz w:val="20"/>
+          <w:szCs w:val="20"/>
         </w:rPr>
         <w:tab/>
       </w:r>
       <w:r>
         <w:rPr>
-          <w:rFonts w:ascii="Cambria" w:hAnsi="Cambria"/>
-          <w:b/>
-          <w:sz w:val="20"/>
+          <w:rFonts w:asciiTheme="majorHAnsi" w:hAnsiTheme="majorHAnsi"/>
+          <w:b/>
+          <w:sz w:val="20"/>
+          <w:szCs w:val="20"/>
         </w:rPr>
         <w:tab/>
-        <w:t>Dec. 2016 – May 2017</w:t>
+        <w:t>Jan. 2017 – Apr. 2017</w:t>
       </w:r>
     </w:p>
     <w:p>
       <w:pPr>
-        <w:pStyle w:val="ListParagraph"/>
+        <w:pStyle w:val="NoSpacing"/>
         <w:numPr>
           <w:ilvl w:val="0"/>
-          <w:numId w:val="28"/>
+          <w:numId w:val="33"/>
         </w:numPr>
-        <w:spacing w:after="0"/>
         <w:jc w:val="both"/>
         <w:rPr>
-          <w:rFonts w:ascii="Cambria" w:hAnsi="Cambria"/>
-          <w:sz w:val="20"/>
-        </w:rPr>
-      </w:pPr>
-      <w:r>
-        <w:rPr>
-          <w:rFonts w:ascii="Cambria" w:hAnsi="Cambria"/>
-          <w:sz w:val="20"/>
-        </w:rPr>
-        <w:t>C</w:t>
-      </w:r>
-      <w:r>
-        <w:rPr>
-          <w:rFonts w:ascii="Cambria" w:hAnsi="Cambria"/>
-          <w:sz w:val="20"/>
-        </w:rPr>
-        <w:t>reated an intuitive telemetry application, to communicate with the Hyperloop pod from a remote workstation, using Java for the back-en</w:t>
-      </w:r>
-      <w:r>
-        <w:rPr>
-          <w:rFonts w:ascii="Cambria" w:hAnsi="Cambria"/>
-          <w:sz w:val="20"/>
-        </w:rPr>
-        <w:t>d.</w:t>
+          <w:rFonts w:asciiTheme="majorHAnsi" w:hAnsiTheme="majorHAnsi"/>
+          <w:sz w:val="20"/>
+          <w:szCs w:val="20"/>
+        </w:rPr>
+      </w:pPr>
+      <w:r>
+        <w:rPr>
+          <w:rFonts w:asciiTheme="majorHAnsi" w:hAnsiTheme="majorHAnsi"/>
+          <w:sz w:val="20"/>
+          <w:szCs w:val="20"/>
+        </w:rPr>
+        <w:t>D</w:t>
+      </w:r>
+      <w:r>
+        <w:rPr>
+          <w:rFonts w:asciiTheme="majorHAnsi" w:hAnsiTheme="majorHAnsi"/>
+          <w:sz w:val="20"/>
+          <w:szCs w:val="20"/>
+        </w:rPr>
+        <w:t>eveloped code in Java for sockets programming, Diffie-Hellman for key exchange, and authenticate certificate by RSA</w:t>
+      </w:r>
+      <w:r>
+        <w:rPr>
+          <w:rFonts w:asciiTheme="majorHAnsi" w:hAnsiTheme="majorHAnsi"/>
+          <w:sz w:val="20"/>
+          <w:szCs w:val="20"/>
+        </w:rPr>
+        <w:t>.</w:t>
       </w:r>
     </w:p>
     <w:p>
       <w:pPr>
-        <w:pStyle w:val="ListParagraph"/>
+        <w:pStyle w:val="NoSpacing"/>
         <w:numPr>
           <w:ilvl w:val="0"/>
-          <w:numId w:val="28"/>
+          <w:numId w:val="33"/>
         </w:numPr>
-        <w:spacing w:after="0"/>
         <w:jc w:val="both"/>
         <w:rPr>
-          <w:rFonts w:ascii="Cambria" w:hAnsi="Cambria"/>
-          <w:sz w:val="20"/>
-        </w:rPr>
-      </w:pPr>
-      <w:r>
-        <w:rPr>
-          <w:rFonts w:ascii="Cambria" w:hAnsi="Cambria"/>
-          <w:sz w:val="20"/>
-        </w:rPr>
-        <w:t>D</w:t>
-      </w:r>
-      <w:r>
-        <w:rPr>
-          <w:rFonts w:ascii="Cambria" w:hAnsi="Cambria"/>
-          <w:sz w:val="20"/>
-        </w:rPr>
-        <w:t>eveloped a full duplex communication interface to send emergency control signals and receive continuous statistics from the pod via a UDP connection</w:t>
-      </w:r>
-      <w:r>
-        <w:rPr>
-          <w:rFonts w:ascii="Cambria" w:hAnsi="Cambria"/>
-          <w:sz w:val="20"/>
+          <w:rFonts w:asciiTheme="majorHAnsi" w:hAnsiTheme="majorHAnsi"/>
+          <w:sz w:val="20"/>
+          <w:szCs w:val="20"/>
+        </w:rPr>
+      </w:pPr>
+      <w:r>
+        <w:rPr>
+          <w:rFonts w:asciiTheme="majorHAnsi" w:hAnsiTheme="majorHAnsi"/>
+          <w:sz w:val="20"/>
+          <w:szCs w:val="20"/>
+        </w:rPr>
+        <w:t>I</w:t>
+      </w:r>
+      <w:r>
+        <w:rPr>
+          <w:rFonts w:asciiTheme="majorHAnsi" w:hAnsiTheme="majorHAnsi"/>
+          <w:sz w:val="20"/>
+          <w:szCs w:val="20"/>
+        </w:rPr>
+        <w:t>n the contest, participants had to steal points from their opponents and save their own points from getting stolen. Internal transferring of points adds 1 percent of the transaction to the receiver</w:t>
+      </w:r>
+      <w:r>
+        <w:rPr>
+          <w:rFonts w:asciiTheme="majorHAnsi" w:hAnsiTheme="majorHAnsi"/>
+          <w:sz w:val="20"/>
+          <w:szCs w:val="20"/>
         </w:rPr>
         <w:t>.</w:t>
       </w:r>
     </w:p>
     <w:p>
       <w:pPr>
-        <w:pStyle w:val="ListParagraph"/>
+        <w:pStyle w:val="NoSpacing"/>
         <w:numPr>
           <w:ilvl w:val="0"/>
-          <w:numId w:val="28"/>
+          <w:numId w:val="33"/>
         </w:numPr>
-        <w:spacing w:after="0"/>
         <w:jc w:val="both"/>
         <w:rPr>
-          <w:rFonts w:ascii="Cambria" w:hAnsi="Cambria"/>
-          <w:sz w:val="20"/>
-        </w:rPr>
-      </w:pPr>
-      <w:r>
-        <w:rPr>
-          <w:rFonts w:ascii="Cambria" w:hAnsi="Cambria"/>
-          <w:sz w:val="20"/>
-        </w:rPr>
-        <w:t>D</w:t>
-      </w:r>
-      <w:r>
-        <w:rPr>
-          <w:rFonts w:ascii="Cambria" w:hAnsi="Cambria"/>
-          <w:sz w:val="20"/>
-        </w:rPr>
-        <w:t>esigned and created a UI using JavaFX for displaying real-time health statistics of the po</w:t>
-      </w:r>
-      <w:r>
-        <w:rPr>
-          <w:rFonts w:ascii="Cambria" w:hAnsi="Cambria"/>
-          <w:sz w:val="20"/>
-        </w:rPr>
-        <w:t>d.</w:t>
+          <w:rFonts w:asciiTheme="majorHAnsi" w:hAnsiTheme="majorHAnsi"/>
+          <w:sz w:val="20"/>
+          <w:szCs w:val="20"/>
+        </w:rPr>
+      </w:pPr>
+      <w:r>
+        <w:rPr>
+          <w:rFonts w:asciiTheme="majorHAnsi" w:hAnsiTheme="majorHAnsi"/>
+          <w:sz w:val="20"/>
+          <w:szCs w:val="20"/>
+        </w:rPr>
+        <w:t>P</w:t>
+      </w:r>
+      <w:r>
+        <w:rPr>
+          <w:rFonts w:asciiTheme="majorHAnsi" w:hAnsiTheme="majorHAnsi"/>
+          <w:sz w:val="20"/>
+          <w:szCs w:val="20"/>
+        </w:rPr>
+        <w:t>rogrammed code for password change after every transfer so that captured keys were useless for the next round</w:t>
+      </w:r>
+      <w:r>
+        <w:rPr>
+          <w:rFonts w:asciiTheme="majorHAnsi" w:hAnsiTheme="majorHAnsi"/>
+          <w:sz w:val="20"/>
+          <w:szCs w:val="20"/>
+        </w:rPr>
+        <w:t>.</w:t>
       </w:r>
     </w:p>
     <w:p>
       <w:pPr>
-        <w:spacing w:after="0"/>
+        <w:pStyle w:val="NoSpacing"/>
         <w:jc w:val="both"/>
         <w:rPr>
-          <w:rFonts w:ascii="Cambria" w:hAnsi="Cambria"/>
-          <w:b/>
-          <w:sz w:val="20"/>
+          <w:rFonts w:asciiTheme="majorHAnsi" w:hAnsiTheme="majorHAnsi"/>
+          <w:sz w:val="20"/>
+          <w:szCs w:val="20"/>
         </w:rPr>
       </w:pPr>
     </w:p>
     <w:p>
       <w:pPr>
-        <w:spacing w:after="0"/>
+        <w:pStyle w:val="NoSpacing"/>
         <w:jc w:val="both"/>
         <w:rPr>
-          <w:rFonts w:ascii="Cambria" w:hAnsi="Cambria"/>
-          <w:b/>
-          <w:i/>
-          <w:iCs/>
-          <w:sz w:val="20"/>
-        </w:rPr>
-      </w:pPr>
-      <w:r>
-        <w:rPr>
-          <w:rFonts w:ascii="Cambria" w:hAnsi="Cambria"/>
-          <w:b/>
-          <w:i/>
-          <w:iCs/>
-          <w:sz w:val="20"/>
-        </w:rPr>
-        <w:t>Associate</w:t>
-      </w:r>
-      <w:r>
-        <w:rPr>
-          <w:rFonts w:ascii="Cambria" w:hAnsi="Cambria"/>
-          <w:b/>
-          <w:i/>
-          <w:iCs/>
-          <w:sz w:val="20"/>
-        </w:rPr>
-        <w:t xml:space="preserve"> </w:t>
-      </w:r>
-      <w:r>
-        <w:rPr>
-          <w:rFonts w:ascii="Cambria" w:hAnsi="Cambria"/>
-          <w:b/>
-          <w:i/>
-          <w:sz w:val="20"/>
-        </w:rPr>
-        <w:t>Application Developer</w:t>
-      </w:r>
-      <w:r>
-        <w:rPr>
-          <w:rFonts w:ascii="Cambria" w:hAnsi="Cambria"/>
-          <w:b/>
-          <w:i/>
-          <w:sz w:val="20"/>
-        </w:rPr>
-        <w:t xml:space="preserve">, </w:t>
-      </w:r>
-      <w:r>
-        <w:rPr>
-          <w:rFonts w:ascii="Cambria" w:hAnsi="Cambria"/>
-          <w:b/>
-          <w:sz w:val="20"/>
-        </w:rPr>
-        <w:t>JPMorgan Chase</w:t>
-      </w:r>
-      <w:r>
-        <w:rPr>
-          <w:rFonts w:ascii="Cambria" w:hAnsi="Cambria"/>
-          <w:b/>
-          <w:caps/>
-          <w:sz w:val="20"/>
-        </w:rPr>
-        <w:t xml:space="preserve">, </w:t>
-      </w:r>
-      <w:r>
-        <w:rPr>
-          <w:rFonts w:ascii="Cambria" w:hAnsi="Cambria"/>
-          <w:b/>
-          <w:sz w:val="20"/>
-        </w:rPr>
-        <w:t>Mumbai, India</w:t>
-      </w:r>
-      <w:r>
-        <w:rPr>
-          <w:rFonts w:ascii="Cambria" w:hAnsi="Cambria"/>
-          <w:b/>
-          <w:sz w:val="20"/>
+          <w:rFonts w:asciiTheme="majorHAnsi" w:hAnsiTheme="majorHAnsi"/>
+          <w:b/>
+          <w:sz w:val="20"/>
+          <w:szCs w:val="20"/>
+        </w:rPr>
+      </w:pPr>
+      <w:r>
+        <w:rPr>
+          <w:rFonts w:asciiTheme="majorHAnsi" w:hAnsiTheme="majorHAnsi"/>
+          <w:b/>
+          <w:sz w:val="20"/>
+          <w:szCs w:val="20"/>
+        </w:rPr>
+        <w:t>Virtual Computing Lab, Research Project, Mumbai, India</w:t>
+      </w:r>
+      <w:r>
+        <w:rPr>
+          <w:rFonts w:asciiTheme="majorHAnsi" w:hAnsiTheme="majorHAnsi"/>
+          <w:b/>
+          <w:sz w:val="20"/>
+          <w:szCs w:val="20"/>
         </w:rPr>
         <w:tab/>
       </w:r>
       <w:r>
         <w:rPr>
-          <w:rFonts w:ascii="Cambria" w:hAnsi="Cambria"/>
-          <w:b/>
-          <w:sz w:val="20"/>
+          <w:rFonts w:asciiTheme="majorHAnsi" w:hAnsiTheme="majorHAnsi"/>
+          <w:b/>
+          <w:sz w:val="20"/>
+          <w:szCs w:val="20"/>
         </w:rPr>
         <w:tab/>
       </w:r>
       <w:r>
         <w:rPr>
-          <w:rFonts w:ascii="Cambria" w:hAnsi="Cambria"/>
-          <w:b/>
-          <w:sz w:val="20"/>
+          <w:rFonts w:asciiTheme="majorHAnsi" w:hAnsiTheme="majorHAnsi"/>
+          <w:b/>
+          <w:sz w:val="20"/>
+          <w:szCs w:val="20"/>
         </w:rPr>
         <w:tab/>
       </w:r>
       <w:r>
         <w:rPr>
-          <w:rFonts w:ascii="Cambria" w:hAnsi="Cambria"/>
-          <w:b/>
-          <w:sz w:val="20"/>
-        </w:rPr>
-        <w:t>May 2014 – Feb. 2016</w:t>
+          <w:rFonts w:asciiTheme="majorHAnsi" w:hAnsiTheme="majorHAnsi"/>
+          <w:b/>
+          <w:sz w:val="20"/>
+          <w:szCs w:val="20"/>
+        </w:rPr>
+        <w:tab/>
+      </w:r>
+      <w:r>
+        <w:rPr>
+          <w:rFonts w:asciiTheme="majorHAnsi" w:hAnsiTheme="majorHAnsi"/>
+          <w:b/>
+          <w:sz w:val="20"/>
+          <w:szCs w:val="20"/>
+        </w:rPr>
+        <w:t>Aug. 2010 – Apr.</w:t>
+      </w:r>
+      <w:r>
+        <w:rPr>
+          <w:rFonts w:asciiTheme="majorHAnsi" w:hAnsiTheme="majorHAnsi"/>
+          <w:b/>
+          <w:sz w:val="20"/>
+          <w:szCs w:val="20"/>
+        </w:rPr>
+        <w:t xml:space="preserve"> 2012</w:t>
       </w:r>
     </w:p>
     <w:p>
       <w:pPr>
+        <w:pStyle w:val="NoSpacing"/>
         <w:numPr>
           <w:ilvl w:val="0"/>
-          <w:numId w:val="21"/>
+          <w:numId w:val="34"/>
         </w:numPr>
-        <w:spacing w:after="0"/>
         <w:jc w:val="both"/>
         <w:rPr>
-          <w:rFonts w:ascii="Cambria" w:hAnsi="Cambria"/>
-          <w:sz w:val="20"/>
-        </w:rPr>
-      </w:pPr>
-      <w:r>
-        <w:rPr>
-          <w:rFonts w:ascii="Cambria" w:hAnsi="Cambria"/>
-          <w:sz w:val="20"/>
-        </w:rPr>
-        <w:t xml:space="preserve">Risk </w:t>
-      </w:r>
-      <w:r>
-        <w:rPr>
-          <w:rFonts w:ascii="Cambria" w:hAnsi="Cambria"/>
-          <w:sz w:val="20"/>
-        </w:rPr>
-        <w:t>and PN</w:t>
-      </w:r>
-      <w:r>
-        <w:rPr>
-          <w:rFonts w:ascii="Cambria" w:hAnsi="Cambria"/>
-          <w:sz w:val="20"/>
-        </w:rPr>
-        <w:t>L reconciliation tool used for reporting by traders and middle office for different markets and</w:t>
-      </w:r>
-      <w:r>
-        <w:rPr>
-          <w:rFonts w:ascii="Cambria" w:hAnsi="Cambria"/>
-          <w:sz w:val="20"/>
-        </w:rPr>
-        <w:t xml:space="preserve"> regions.</w:t>
+          <w:rFonts w:asciiTheme="majorHAnsi" w:hAnsiTheme="majorHAnsi"/>
+          <w:sz w:val="20"/>
+          <w:szCs w:val="20"/>
+        </w:rPr>
+      </w:pPr>
+      <w:r>
+        <w:rPr>
+          <w:rFonts w:asciiTheme="majorHAnsi" w:hAnsiTheme="majorHAnsi"/>
+          <w:sz w:val="20"/>
+          <w:szCs w:val="20"/>
+        </w:rPr>
+        <w:t>I</w:t>
+      </w:r>
+      <w:r>
+        <w:rPr>
+          <w:rFonts w:asciiTheme="majorHAnsi" w:hAnsiTheme="majorHAnsi"/>
+          <w:sz w:val="20"/>
+          <w:szCs w:val="20"/>
+        </w:rPr>
+        <w:t>mplemented VCL in Eucalyptus 2.0 and Ubuntu Enterprise Cloud using Ubuntu 9.04, 9.10 and10.04 server</w:t>
+      </w:r>
+      <w:r>
+        <w:rPr>
+          <w:rFonts w:asciiTheme="majorHAnsi" w:hAnsiTheme="majorHAnsi"/>
+          <w:sz w:val="20"/>
+          <w:szCs w:val="20"/>
+        </w:rPr>
+        <w:t>s</w:t>
+      </w:r>
+      <w:r>
+        <w:rPr>
+          <w:rFonts w:asciiTheme="majorHAnsi" w:hAnsiTheme="majorHAnsi"/>
+          <w:sz w:val="20"/>
+          <w:szCs w:val="20"/>
+        </w:rPr>
+        <w:t>.</w:t>
       </w:r>
     </w:p>
     <w:p>
       <w:pPr>
+        <w:pStyle w:val="NoSpacing"/>
         <w:numPr>
           <w:ilvl w:val="0"/>
-          <w:numId w:val="21"/>
+          <w:numId w:val="34"/>
         </w:numPr>
-        <w:spacing w:after="0"/>
         <w:jc w:val="both"/>
         <w:rPr>
-          <w:rFonts w:ascii="Cambria" w:hAnsi="Cambria"/>
-          <w:sz w:val="20"/>
-        </w:rPr>
-      </w:pPr>
-      <w:r>
-        <w:rPr>
-          <w:rFonts w:ascii="Cambria" w:hAnsi="Cambria"/>
-          <w:sz w:val="20"/>
-        </w:rPr>
-        <w:t>A</w:t>
-      </w:r>
-      <w:r>
-        <w:rPr>
-          <w:rFonts w:ascii="Cambria" w:hAnsi="Cambria"/>
-          <w:sz w:val="20"/>
-        </w:rPr>
-        <w:t xml:space="preserve">gile methodology was implemented to track recurring bugs which were fixed based on priority and reduced manual report generation by developing automated </w:t>
-      </w:r>
-      <w:r>
-        <w:rPr>
-          <w:rFonts w:ascii="Cambria" w:hAnsi="Cambria"/>
-          <w:sz w:val="20"/>
-        </w:rPr>
-        <w:t>SQL</w:t>
-      </w:r>
-      <w:r>
-        <w:rPr>
-          <w:rFonts w:ascii="Cambria" w:hAnsi="Cambria"/>
-          <w:sz w:val="20"/>
-        </w:rPr>
-        <w:t xml:space="preserve"> scripts which took customized input</w:t>
-      </w:r>
-      <w:r>
-        <w:rPr>
-          <w:rFonts w:ascii="Cambria" w:hAnsi="Cambria"/>
-          <w:sz w:val="20"/>
-        </w:rPr>
-        <w:t>s.</w:t>
+          <w:rFonts w:asciiTheme="majorHAnsi" w:hAnsiTheme="majorHAnsi"/>
+          <w:sz w:val="20"/>
+          <w:szCs w:val="20"/>
+        </w:rPr>
+      </w:pPr>
+      <w:r>
+        <w:rPr>
+          <w:rFonts w:asciiTheme="majorHAnsi" w:hAnsiTheme="majorHAnsi"/>
+          <w:sz w:val="20"/>
+          <w:szCs w:val="20"/>
+        </w:rPr>
+        <w:t>T</w:t>
+      </w:r>
+      <w:r>
+        <w:rPr>
+          <w:rFonts w:asciiTheme="majorHAnsi" w:hAnsiTheme="majorHAnsi"/>
+          <w:sz w:val="20"/>
+          <w:szCs w:val="20"/>
+        </w:rPr>
+        <w:t>esting of instances, services, security, connectivity, and cloud setup environments was conducted almost every da</w:t>
+      </w:r>
+      <w:r>
+        <w:rPr>
+          <w:rFonts w:asciiTheme="majorHAnsi" w:hAnsiTheme="majorHAnsi"/>
+          <w:sz w:val="20"/>
+          <w:szCs w:val="20"/>
+        </w:rPr>
+        <w:t>y</w:t>
+      </w:r>
+      <w:r>
+        <w:rPr>
+          <w:rFonts w:asciiTheme="majorHAnsi" w:hAnsiTheme="majorHAnsi"/>
+          <w:sz w:val="20"/>
+          <w:szCs w:val="20"/>
+        </w:rPr>
+        <w:t>.</w:t>
       </w:r>
     </w:p>
     <w:p>
       <w:pPr>
+        <w:pStyle w:val="NoSpacing"/>
         <w:numPr>
           <w:ilvl w:val="0"/>
-          <w:numId w:val="21"/>
+          <w:numId w:val="34"/>
         </w:numPr>
-        <w:spacing w:after="0"/>
         <w:jc w:val="both"/>
         <w:rPr>
-          <w:rFonts w:ascii="Cambria" w:hAnsi="Cambria"/>
-          <w:sz w:val="20"/>
-        </w:rPr>
-      </w:pPr>
-      <w:r>
-        <w:rPr>
-          <w:rFonts w:ascii="Cambria" w:hAnsi="Cambria"/>
-          <w:sz w:val="20"/>
-        </w:rPr>
-        <w:t>M</w:t>
-      </w:r>
-      <w:r>
-        <w:rPr>
-          <w:rFonts w:ascii="Cambria" w:hAnsi="Cambria"/>
-          <w:sz w:val="20"/>
-        </w:rPr>
-        <w:t>odified business logic in PL/SQL</w:t>
-      </w:r>
-      <w:r>
-        <w:rPr>
-          <w:rFonts w:ascii="Cambria" w:hAnsi="Cambria"/>
-          <w:sz w:val="20"/>
-        </w:rPr>
-        <w:t xml:space="preserve"> cutting down job execution time by 85% and created a scalable automation tool which made Start-Of-Day checks easier, transparent, and reduced the manual checks by 75%, creating great user experience, in .Net and C#</w:t>
-      </w:r>
-      <w:r>
-        <w:rPr>
-          <w:rFonts w:ascii="Cambria" w:hAnsi="Cambria"/>
-          <w:sz w:val="20"/>
+          <w:rFonts w:asciiTheme="majorHAnsi" w:hAnsiTheme="majorHAnsi"/>
+          <w:sz w:val="20"/>
+          <w:szCs w:val="20"/>
+        </w:rPr>
+      </w:pPr>
+      <w:r>
+        <w:rPr>
+          <w:rFonts w:asciiTheme="majorHAnsi" w:hAnsiTheme="majorHAnsi"/>
+          <w:sz w:val="20"/>
+          <w:szCs w:val="20"/>
+        </w:rPr>
+        <w:t>C</w:t>
+      </w:r>
+      <w:r>
+        <w:rPr>
+          <w:rFonts w:asciiTheme="majorHAnsi" w:hAnsiTheme="majorHAnsi"/>
+          <w:sz w:val="20"/>
+          <w:szCs w:val="20"/>
+        </w:rPr>
+        <w:t>reated various images and performed kernel/ramdisk modifications to add features and tested live during practical sessions. It saved software licensing by 75% and curtailed expenses by purchasing terminals instead of desktop</w:t>
+      </w:r>
+      <w:r>
+        <w:rPr>
+          <w:rFonts w:asciiTheme="majorHAnsi" w:hAnsiTheme="majorHAnsi"/>
+          <w:sz w:val="20"/>
+          <w:szCs w:val="20"/>
+        </w:rPr>
+        <w:t>s</w:t>
+      </w:r>
+      <w:r>
+        <w:rPr>
+          <w:rFonts w:asciiTheme="majorHAnsi" w:hAnsiTheme="majorHAnsi"/>
+          <w:sz w:val="20"/>
+          <w:szCs w:val="20"/>
         </w:rPr>
         <w:t>.</w:t>
       </w:r>
     </w:p>
     <w:p>
       <w:pPr>
-        <w:spacing w:after="0" w:line="240" w:lineRule="auto"/>
+        <w:pStyle w:val="NoSpacing"/>
         <w:jc w:val="both"/>
         <w:rPr>
-          <w:rFonts w:ascii="Cambria" w:hAnsi="Cambria"/>
-          <w:i/>
-          <w:sz w:val="20"/>
+          <w:rFonts w:asciiTheme="majorHAnsi" w:hAnsiTheme="majorHAnsi"/>
+          <w:sz w:val="20"/>
+          <w:szCs w:val="20"/>
         </w:rPr>
       </w:pPr>
     </w:p>
     <w:p>
       <w:pPr>
-        <w:spacing w:after="0"/>
+        <w:pStyle w:val="NoSpacing"/>
         <w:jc w:val="both"/>
         <w:rPr>
-          <w:rFonts w:ascii="Cambria" w:hAnsi="Cambria"/>
-          <w:b/>
-          <w:sz w:val="20"/>
-        </w:rPr>
-      </w:pPr>
-      <w:r>
-        <w:rPr>
-          <w:rFonts w:ascii="Cambria" w:hAnsi="Cambria"/>
-          <w:b/>
-          <w:i/>
-          <w:sz w:val="20"/>
-        </w:rPr>
-        <w:t>Production Support</w:t>
-      </w:r>
-      <w:r>
-        <w:rPr>
-          <w:rFonts w:ascii="Cambria" w:hAnsi="Cambria"/>
-          <w:b/>
-          <w:i/>
-          <w:sz w:val="20"/>
-        </w:rPr>
-        <w:t xml:space="preserve"> Analyst</w:t>
-      </w:r>
-      <w:r>
-        <w:rPr>
-          <w:rFonts w:ascii="Cambria" w:hAnsi="Cambria"/>
-          <w:b/>
-          <w:i/>
-          <w:sz w:val="20"/>
-        </w:rPr>
-        <w:t xml:space="preserve">, </w:t>
-      </w:r>
-      <w:r>
-        <w:rPr>
-          <w:rFonts w:ascii="Cambria" w:hAnsi="Cambria"/>
-          <w:b/>
-          <w:sz w:val="20"/>
-        </w:rPr>
-        <w:t>JPMorgan Chase</w:t>
-      </w:r>
-      <w:r>
-        <w:rPr>
-          <w:rFonts w:ascii="Cambria" w:hAnsi="Cambria"/>
-          <w:b/>
-          <w:caps/>
-          <w:sz w:val="20"/>
-        </w:rPr>
-        <w:t xml:space="preserve">, </w:t>
-      </w:r>
-      <w:r>
-        <w:rPr>
-          <w:rFonts w:ascii="Cambria" w:hAnsi="Cambria"/>
-          <w:b/>
-          <w:sz w:val="20"/>
-        </w:rPr>
-        <w:t>Mumbai, India</w:t>
-      </w:r>
-      <w:r>
-        <w:rPr>
-          <w:rFonts w:ascii="Cambria" w:hAnsi="Cambria"/>
-          <w:b/>
-          <w:sz w:val="20"/>
-        </w:rPr>
-        <w:tab/>
-      </w:r>
-      <w:r>
-        <w:rPr>
-          <w:rFonts w:ascii="Cambria" w:hAnsi="Cambria"/>
-          <w:b/>
-          <w:sz w:val="20"/>
-        </w:rPr>
-        <w:tab/>
-      </w:r>
-      <w:r>
-        <w:rPr>
-          <w:rFonts w:ascii="Cambria" w:hAnsi="Cambria"/>
-          <w:b/>
-          <w:sz w:val="20"/>
-        </w:rPr>
-        <w:tab/>
-      </w:r>
-      <w:r>
-        <w:rPr>
-          <w:rFonts w:ascii="Cambria" w:hAnsi="Cambria"/>
-          <w:b/>
-          <w:sz w:val="20"/>
-        </w:rPr>
-        <w:tab/>
-      </w:r>
-      <w:r>
-        <w:rPr>
-          <w:rFonts w:ascii="Cambria" w:hAnsi="Cambria"/>
-          <w:b/>
-          <w:sz w:val="20"/>
-        </w:rPr>
-        <w:t>Jul. 2012 – Apr. 2014</w:t>
+          <w:rFonts w:asciiTheme="majorHAnsi" w:hAnsiTheme="majorHAnsi"/>
+          <w:b/>
+          <w:sz w:val="20"/>
+          <w:szCs w:val="20"/>
+        </w:rPr>
+      </w:pPr>
+      <w:r>
+        <w:rPr>
+          <w:rFonts w:asciiTheme="majorHAnsi" w:hAnsiTheme="majorHAnsi"/>
+          <w:b/>
+          <w:sz w:val="20"/>
+          <w:szCs w:val="20"/>
+        </w:rPr>
+        <w:t>AWARDS</w:t>
+      </w:r>
+      <w:r>
+        <w:rPr>
+          <w:rFonts w:asciiTheme="majorHAnsi" w:hAnsiTheme="majorHAnsi"/>
+          <w:b/>
+          <w:sz w:val="20"/>
+          <w:szCs w:val="20"/>
+        </w:rPr>
+        <w:t xml:space="preserve"> AND ORGANIZATION</w:t>
+      </w:r>
+      <w:r>
+        <w:rPr>
+          <w:rFonts w:asciiTheme="majorHAnsi" w:hAnsiTheme="majorHAnsi"/>
+          <w:b/>
+          <w:sz w:val="20"/>
+          <w:szCs w:val="20"/>
+        </w:rPr>
+        <w:t>S</w:t>
       </w:r>
     </w:p>
     <w:p>
       <w:pPr>
-        <w:numPr>
-          <w:ilvl w:val="0"/>
-          <w:numId w:val="21"/>
-        </w:numPr>
-        <w:spacing w:after="0"/>
+        <w:pStyle w:val="NoSpacing"/>
         <w:jc w:val="both"/>
         <w:rPr>
-          <w:rFonts w:ascii="Cambria" w:hAnsi="Cambria"/>
-          <w:sz w:val="20"/>
-        </w:rPr>
-      </w:pPr>
-      <w:r>
-        <w:rPr>
-          <w:rFonts w:ascii="Cambria" w:hAnsi="Cambria"/>
-          <w:sz w:val="20"/>
-        </w:rPr>
-        <w:t>D</w:t>
-      </w:r>
-      <w:r>
-        <w:rPr>
-          <w:rFonts w:ascii="Cambria" w:hAnsi="Cambria"/>
-          <w:sz w:val="20"/>
-        </w:rPr>
-        <w:t>ecommission of a tool saved huge amount on licenses, reduced inconsistencies, and training hour</w:t>
-      </w:r>
-      <w:r>
-        <w:rPr>
-          <w:rFonts w:ascii="Cambria" w:hAnsi="Cambria"/>
-          <w:sz w:val="20"/>
-        </w:rPr>
-        <w:t>s.</w:t>
-      </w:r>
-    </w:p>
-    <w:p>
-      <w:pPr>
-        <w:numPr>
-          <w:ilvl w:val="0"/>
-          <w:numId w:val="21"/>
-        </w:numPr>
-        <w:spacing w:after="0"/>
-        <w:jc w:val="both"/>
-        <w:rPr>
-          <w:rFonts w:ascii="Cambria" w:hAnsi="Cambria"/>
-          <w:sz w:val="20"/>
-        </w:rPr>
-      </w:pPr>
-      <w:r>
-        <w:rPr>
-          <w:rFonts w:ascii="Cambria" w:hAnsi="Cambria"/>
-          <w:sz w:val="20"/>
-        </w:rPr>
-        <w:t>O</w:t>
-      </w:r>
-      <w:r>
-        <w:rPr>
-          <w:rFonts w:ascii="Cambria" w:hAnsi="Cambria"/>
-          <w:sz w:val="20"/>
-        </w:rPr>
-        <w:t>ptimized monitoring tool by reducing 60% false alerts thereby reducing load and avoiding frequent disconnects, and saved 10 man-hours daily. Developed strategies for implementing rules to tackle load balancing problem</w:t>
-      </w:r>
-      <w:r>
-        <w:rPr>
-          <w:rFonts w:ascii="Cambria" w:hAnsi="Cambria"/>
-          <w:sz w:val="20"/>
-        </w:rPr>
-        <w:t>s</w:t>
-      </w:r>
-      <w:r>
-        <w:rPr>
-          <w:rFonts w:ascii="Cambria" w:hAnsi="Cambria"/>
-          <w:sz w:val="20"/>
-        </w:rPr>
-        <w:t>.</w:t>
-      </w:r>
-    </w:p>
-    <w:p>
-      <w:pPr>
-        <w:numPr>
-          <w:ilvl w:val="0"/>
-          <w:numId w:val="21"/>
-        </w:numPr>
-        <w:spacing w:after="0"/>
-        <w:jc w:val="both"/>
-        <w:rPr>
-          <w:rFonts w:ascii="Cambria" w:hAnsi="Cambria"/>
-          <w:sz w:val="20"/>
-        </w:rPr>
-      </w:pPr>
-      <w:r>
-        <w:rPr>
-          <w:rFonts w:ascii="Cambria" w:hAnsi="Cambria"/>
-          <w:sz w:val="20"/>
-        </w:rPr>
-        <w:t>B</w:t>
-      </w:r>
-      <w:r>
-        <w:rPr>
-          <w:rFonts w:ascii="Cambria" w:hAnsi="Cambria"/>
-          <w:sz w:val="20"/>
-        </w:rPr>
-        <w:t>usiness expansion by 50% by on-boarding applications from other support teams. Automated critical processes and provided first-time-fixes (FTF) for 40% alerts thus reducing escalation</w:t>
-      </w:r>
-      <w:r>
-        <w:rPr>
-          <w:rFonts w:ascii="Cambria" w:hAnsi="Cambria"/>
-          <w:sz w:val="20"/>
-        </w:rPr>
-        <w:t>s</w:t>
-      </w:r>
-      <w:r>
-        <w:rPr>
-          <w:rFonts w:ascii="Cambria" w:hAnsi="Cambria"/>
-          <w:sz w:val="20"/>
-        </w:rPr>
-        <w:t>.</w:t>
-      </w:r>
-    </w:p>
-    <w:p>
-      <w:pPr>
-        <w:spacing w:after="0"/>
-        <w:jc w:val="both"/>
-        <w:rPr>
-          <w:rFonts w:ascii="Cambria" w:hAnsi="Cambria"/>
-          <w:sz w:val="20"/>
-        </w:rPr>
-      </w:pPr>
-    </w:p>
-    <w:p>
-      <w:pPr>
-        <w:spacing w:after="0" w:line="240" w:lineRule="auto"/>
-        <w:jc w:val="both"/>
-        <w:rPr>
-          <w:rFonts w:ascii="Cambria" w:hAnsi="Cambria"/>
-          <w:b/>
-          <w:sz w:val="20"/>
-        </w:rPr>
-      </w:pPr>
-      <w:r>
-        <w:rPr>
-          <w:rFonts w:ascii="Cambria" w:hAnsi="Cambria"/>
-          <w:b/>
-          <w:sz w:val="20"/>
-        </w:rPr>
-        <w:t>PROJECTS</w:t>
-      </w:r>
-    </w:p>
-    <w:p>
-      <w:pPr>
-        <w:spacing w:after="0"/>
-        <w:jc w:val="both"/>
-        <w:rPr>
-          <w:rFonts w:ascii="Cambria" w:hAnsi="Cambria"/>
-          <w:sz w:val="20"/>
-        </w:rPr>
-      </w:pPr>
-      <w:r>
-        <w:rPr>
-          <w:rFonts w:ascii="Cambria" w:hAnsi="Cambria"/>
-          <w:sz w:val="20"/>
-        </w:rPr>
-        <w:pict>
-          <v:rect id="_x0000_i1031" style="width:468pt;height:1.5pt" o:hrstd="t" o:hrnoshade="t" o:hr="t" fillcolor="black" stroked="f"/>
-        </w:pict>
-      </w:r>
-    </w:p>
-    <w:p>
-      <w:pPr>
-        <w:spacing w:after="0"/>
-        <w:jc w:val="both"/>
-        <w:rPr>
-          <w:rFonts w:ascii="Cambria" w:hAnsi="Cambria"/>
-          <w:b/>
-          <w:sz w:val="20"/>
-        </w:rPr>
-      </w:pPr>
-    </w:p>
-    <w:p>
-      <w:pPr>
-        <w:spacing w:after="0"/>
-        <w:jc w:val="both"/>
-        <w:rPr>
-          <w:rFonts w:ascii="Cambria" w:hAnsi="Cambria"/>
-          <w:b/>
-          <w:sz w:val="20"/>
-        </w:rPr>
-      </w:pPr>
-      <w:r>
-        <w:rPr>
-          <w:rFonts w:ascii="Cambria" w:hAnsi="Cambria"/>
-          <w:b/>
-          <w:sz w:val="20"/>
-        </w:rPr>
-        <w:t>Virtual Computing Lab, Research Project, Mumbai, India</w:t>
-      </w:r>
-      <w:r>
-        <w:rPr>
-          <w:rFonts w:ascii="Cambria" w:hAnsi="Cambria"/>
-          <w:b/>
-          <w:sz w:val="20"/>
-        </w:rPr>
-        <w:tab/>
-      </w:r>
-      <w:r>
-        <w:rPr>
-          <w:rFonts w:ascii="Cambria" w:hAnsi="Cambria"/>
-          <w:b/>
-          <w:sz w:val="20"/>
-        </w:rPr>
-        <w:tab/>
-      </w:r>
-      <w:r>
-        <w:rPr>
-          <w:rFonts w:ascii="Cambria" w:hAnsi="Cambria"/>
-          <w:b/>
-          <w:sz w:val="20"/>
-        </w:rPr>
-        <w:tab/>
-      </w:r>
-      <w:r>
-        <w:rPr>
-          <w:rFonts w:ascii="Cambria" w:hAnsi="Cambria"/>
-          <w:b/>
-          <w:sz w:val="20"/>
-        </w:rPr>
-        <w:tab/>
-      </w:r>
-      <w:r>
-        <w:rPr>
-          <w:rFonts w:ascii="Cambria" w:hAnsi="Cambria"/>
-          <w:sz w:val="20"/>
-        </w:rPr>
-        <w:t>August 2010 – April 2012</w:t>
-      </w:r>
-    </w:p>
-    <w:p>
-      <w:pPr>
-        <w:numPr>
-          <w:ilvl w:val="0"/>
-          <w:numId w:val="25"/>
-        </w:numPr>
-        <w:spacing w:after="0"/>
-        <w:jc w:val="both"/>
-        <w:rPr>
-          <w:rFonts w:ascii="Cambria" w:hAnsi="Cambria"/>
-          <w:sz w:val="20"/>
-        </w:rPr>
-      </w:pPr>
-      <w:r>
-        <w:rPr>
-          <w:rFonts w:ascii="Cambria" w:hAnsi="Cambria"/>
-          <w:sz w:val="20"/>
-        </w:rPr>
-        <w:t>Implemented Eucalyptus 2.0 with android-x86 image and tested them on Samsung phones as final year dissertation.</w:t>
-      </w:r>
-    </w:p>
-    <w:p>
-      <w:pPr>
-        <w:numPr>
-          <w:ilvl w:val="0"/>
-          <w:numId w:val="25"/>
-        </w:numPr>
-        <w:spacing w:after="0"/>
-        <w:jc w:val="both"/>
-        <w:rPr>
-          <w:rFonts w:ascii="Cambria" w:hAnsi="Cambria"/>
-          <w:sz w:val="20"/>
-        </w:rPr>
-      </w:pPr>
-      <w:r>
-        <w:rPr>
-          <w:rFonts w:ascii="Cambria" w:hAnsi="Cambria"/>
-          <w:sz w:val="20"/>
-        </w:rPr>
-        <w:t>Performed kernel and ramdisk modifications in order to enhance features of Androidx86 Froyo and Honeycomb images.</w:t>
-      </w:r>
-    </w:p>
-    <w:p>
-      <w:pPr>
-        <w:numPr>
-          <w:ilvl w:val="0"/>
-          <w:numId w:val="25"/>
-        </w:numPr>
-        <w:spacing w:after="0"/>
-        <w:jc w:val="both"/>
-        <w:rPr>
-          <w:rFonts w:ascii="Cambria" w:hAnsi="Cambria"/>
-          <w:sz w:val="20"/>
-        </w:rPr>
-      </w:pPr>
-      <w:r>
-        <w:rPr>
-          <w:rFonts w:ascii="Cambria" w:hAnsi="Cambria"/>
-          <w:sz w:val="20"/>
-        </w:rPr>
-        <w:t>Worked on different setups of cloud to test working and connectivity of the cloud components by running multiple instances for computer science course laboratory session.</w:t>
-      </w:r>
-    </w:p>
-    <w:p>
-      <w:pPr>
-        <w:spacing w:after="0"/>
-        <w:jc w:val="both"/>
-        <w:rPr>
-          <w:rFonts w:ascii="Cambria" w:hAnsi="Cambria"/>
-          <w:sz w:val="20"/>
-        </w:rPr>
-      </w:pPr>
-    </w:p>
-    <w:p>
-      <w:pPr>
-        <w:spacing w:after="0"/>
-        <w:jc w:val="both"/>
-        <w:rPr>
-          <w:rFonts w:ascii="Cambria" w:hAnsi="Cambria"/>
-          <w:sz w:val="20"/>
-        </w:rPr>
-      </w:pPr>
-    </w:p>
-    <w:p>
-      <w:pPr>
-        <w:spacing w:after="0" w:line="240" w:lineRule="auto"/>
-        <w:jc w:val="both"/>
-        <w:rPr>
-          <w:rFonts w:ascii="Cambria" w:hAnsi="Cambria"/>
-          <w:b/>
-          <w:sz w:val="20"/>
-        </w:rPr>
-      </w:pPr>
-      <w:r>
-        <w:rPr>
-          <w:rFonts w:ascii="Cambria" w:hAnsi="Cambria"/>
-          <w:b/>
-          <w:sz w:val="20"/>
-        </w:rPr>
-        <w:t>AWARDS</w:t>
-      </w:r>
-    </w:p>
-    <w:p>
-      <w:pPr>
-        <w:spacing w:after="0" w:line="240" w:lineRule="auto"/>
-        <w:jc w:val="both"/>
-        <w:rPr>
-          <w:rFonts w:ascii="Cambria" w:hAnsi="Cambria"/>
-          <w:sz w:val="20"/>
-        </w:rPr>
-      </w:pPr>
-      <w:r>
-        <w:rPr>
-          <w:rFonts w:ascii="Cambria" w:hAnsi="Cambria"/>
-          <w:sz w:val="20"/>
+          <w:rFonts w:asciiTheme="majorHAnsi" w:hAnsiTheme="majorHAnsi"/>
+          <w:sz w:val="20"/>
+          <w:szCs w:val="20"/>
+        </w:rPr>
+      </w:pPr>
+      <w:r>
+        <w:rPr>
+          <w:rFonts w:asciiTheme="majorHAnsi" w:hAnsiTheme="majorHAnsi"/>
+          <w:sz w:val="20"/>
+          <w:szCs w:val="20"/>
         </w:rPr>
         <w:pict>
           <v:rect id="_x0000_i1029" style="width:468pt;height:1.5pt" o:hrstd="t" o:hrnoshade="t" o:hr="t" fillcolor="black" stroked="f"/>
@@ -1810,29 +2131,124 @@
     </w:p>
     <w:p>
       <w:pPr>
+        <w:pStyle w:val="NoSpacing"/>
         <w:numPr>
           <w:ilvl w:val="0"/>
-          <w:numId w:val="17"/>
+          <w:numId w:val="35"/>
         </w:numPr>
-        <w:spacing w:after="0"/>
         <w:jc w:val="both"/>
         <w:rPr>
-          <w:rFonts w:ascii="Cambria" w:hAnsi="Cambria"/>
-          <w:sz w:val="20"/>
-        </w:rPr>
-      </w:pPr>
-      <w:r>
-        <w:rPr>
-          <w:rFonts w:ascii="Cambria" w:hAnsi="Cambria"/>
-          <w:sz w:val="20"/>
-        </w:rPr>
-        <w:lastRenderedPageBreak/>
+          <w:rFonts w:asciiTheme="majorHAnsi" w:hAnsiTheme="majorHAnsi"/>
+          <w:sz w:val="20"/>
+          <w:szCs w:val="20"/>
+        </w:rPr>
+      </w:pPr>
+      <w:r>
+        <w:rPr>
+          <w:rFonts w:asciiTheme="majorHAnsi" w:hAnsiTheme="majorHAnsi"/>
+          <w:sz w:val="20"/>
+          <w:szCs w:val="20"/>
+        </w:rPr>
         <w:t>Rewarded with an early promotion from Analyst to Associate due to exceptional performance.</w:t>
+      </w:r>
+    </w:p>
+    <w:p>
+      <w:pPr>
+        <w:pStyle w:val="NoSpacing"/>
+        <w:numPr>
+          <w:ilvl w:val="0"/>
+          <w:numId w:val="35"/>
+        </w:numPr>
+        <w:jc w:val="both"/>
+        <w:rPr>
+          <w:rFonts w:asciiTheme="majorHAnsi" w:hAnsiTheme="majorHAnsi"/>
+          <w:sz w:val="20"/>
+          <w:szCs w:val="20"/>
+        </w:rPr>
+      </w:pPr>
+      <w:r>
+        <w:rPr>
+          <w:rFonts w:asciiTheme="majorHAnsi" w:hAnsiTheme="majorHAnsi"/>
+          <w:sz w:val="20"/>
+          <w:szCs w:val="20"/>
+        </w:rPr>
+        <w:t xml:space="preserve">Participated in the American Marketing Association </w:t>
+      </w:r>
+      <w:r>
+        <w:rPr>
+          <w:rFonts w:asciiTheme="majorHAnsi" w:hAnsiTheme="majorHAnsi"/>
+          <w:sz w:val="20"/>
+          <w:szCs w:val="20"/>
+        </w:rPr>
+        <w:t>Annual</w:t>
+      </w:r>
+      <w:r>
+        <w:rPr>
+          <w:rFonts w:asciiTheme="majorHAnsi" w:hAnsiTheme="majorHAnsi"/>
+          <w:sz w:val="20"/>
+          <w:szCs w:val="20"/>
+        </w:rPr>
+        <w:t xml:space="preserve"> Conference </w:t>
+      </w:r>
+      <w:r>
+        <w:rPr>
+          <w:rFonts w:asciiTheme="majorHAnsi" w:hAnsiTheme="majorHAnsi"/>
+          <w:sz w:val="20"/>
+          <w:szCs w:val="20"/>
+        </w:rPr>
+        <w:t xml:space="preserve">of </w:t>
+      </w:r>
+      <w:r>
+        <w:rPr>
+          <w:rFonts w:asciiTheme="majorHAnsi" w:hAnsiTheme="majorHAnsi"/>
+          <w:sz w:val="20"/>
+          <w:szCs w:val="20"/>
+        </w:rPr>
+        <w:t>2017</w:t>
+      </w:r>
+      <w:r>
+        <w:rPr>
+          <w:rFonts w:asciiTheme="majorHAnsi" w:hAnsiTheme="majorHAnsi"/>
+          <w:sz w:val="20"/>
+          <w:szCs w:val="20"/>
+        </w:rPr>
+        <w:t xml:space="preserve"> </w:t>
+      </w:r>
+      <w:r>
+        <w:rPr>
+          <w:rFonts w:asciiTheme="majorHAnsi" w:hAnsiTheme="majorHAnsi"/>
+          <w:sz w:val="20"/>
+          <w:szCs w:val="20"/>
+        </w:rPr>
+        <w:t>held in New Orleans.</w:t>
+      </w:r>
+    </w:p>
+    <w:p>
+      <w:pPr>
+        <w:pStyle w:val="NoSpacing"/>
+        <w:numPr>
+          <w:ilvl w:val="0"/>
+          <w:numId w:val="35"/>
+        </w:numPr>
+        <w:jc w:val="both"/>
+        <w:rPr>
+          <w:rFonts w:asciiTheme="majorHAnsi" w:hAnsiTheme="majorHAnsi"/>
+          <w:sz w:val="20"/>
+          <w:szCs w:val="20"/>
+        </w:rPr>
+      </w:pPr>
+      <w:r>
+        <w:rPr>
+          <w:rFonts w:asciiTheme="majorHAnsi" w:hAnsiTheme="majorHAnsi"/>
+          <w:sz w:val="20"/>
+          <w:szCs w:val="20"/>
+        </w:rPr>
+        <w:t>Received University Graduate Scholarship at UC, which waived 35% of my tuition fees.</w:t>
       </w:r>
     </w:p>
     <w:sectPr>
       <w:pgSz w:w="11906" w:h="16838" w:code="9"/>
-      <w:pgMar w:top="720" w:right="720" w:bottom="720" w:left="720" w:header="720" w:footer="720" w:gutter="0"/>
+      <w:pgMar w:top="1008" w:right="720" w:bottom="1008" w:left="720" w:header="720" w:footer="720" w:gutter="0"/>
       <w:cols w:space="720"/>
       <w:titlePg/>
       <w:docGrid w:linePitch="360"/>
@@ -2804,6 +3220,119 @@
     </w:lvl>
   </w:abstractNum>
   <w:abstractNum w:abstractNumId="8" w15:restartNumberingAfterBreak="0">
+    <w:nsid w:val="26653378"/>
+    <w:multiLevelType w:val="hybridMultilevel"/>
+    <w:tmpl w:val="92428694"/>
+    <w:lvl w:ilvl="0" w:tplc="04090001">
+      <w:start w:val="1"/>
+      <w:numFmt w:val="bullet"/>
+      <w:lvlText w:val=""/>
+      <w:lvlJc w:val="left"/>
+      <w:pPr>
+        <w:ind w:left="360" w:hanging="360"/>
+      </w:pPr>
+      <w:rPr>
+        <w:rFonts w:ascii="Symbol" w:hAnsi="Symbol" w:hint="default"/>
+      </w:rPr>
+    </w:lvl>
+    <w:lvl w:ilvl="1" w:tplc="04090003" w:tentative="1">
+      <w:start w:val="1"/>
+      <w:numFmt w:val="bullet"/>
+      <w:lvlText w:val="o"/>
+      <w:lvlJc w:val="left"/>
+      <w:pPr>
+        <w:ind w:left="1080" w:hanging="360"/>
+      </w:pPr>
+      <w:rPr>
+        <w:rFonts w:ascii="Courier New" w:hAnsi="Courier New" w:cs="Courier New" w:hint="default"/>
+      </w:rPr>
+    </w:lvl>
+    <w:lvl w:ilvl="2" w:tplc="04090005" w:tentative="1">
+      <w:start w:val="1"/>
+      <w:numFmt w:val="bullet"/>
+      <w:lvlText w:val=""/>
+      <w:lvlJc w:val="left"/>
+      <w:pPr>
+        <w:ind w:left="1800" w:hanging="360"/>
+      </w:pPr>
+      <w:rPr>
+        <w:rFonts w:ascii="Wingdings" w:hAnsi="Wingdings" w:hint="default"/>
+      </w:rPr>
+    </w:lvl>
+    <w:lvl w:ilvl="3" w:tplc="04090001" w:tentative="1">
+      <w:start w:val="1"/>
+      <w:numFmt w:val="bullet"/>
+      <w:lvlText w:val=""/>
+      <w:lvlJc w:val="left"/>
+      <w:pPr>
+        <w:ind w:left="2520" w:hanging="360"/>
+      </w:pPr>
+      <w:rPr>
+        <w:rFonts w:ascii="Symbol" w:hAnsi="Symbol" w:hint="default"/>
+      </w:rPr>
+    </w:lvl>
+    <w:lvl w:ilvl="4" w:tplc="04090003" w:tentative="1">
+      <w:start w:val="1"/>
+      <w:numFmt w:val="bullet"/>
+      <w:lvlText w:val="o"/>
+      <w:lvlJc w:val="left"/>
+      <w:pPr>
+        <w:ind w:left="3240" w:hanging="360"/>
+      </w:pPr>
+      <w:rPr>
+        <w:rFonts w:ascii="Courier New" w:hAnsi="Courier New" w:cs="Courier New" w:hint="default"/>
+      </w:rPr>
+    </w:lvl>
+    <w:lvl w:ilvl="5" w:tplc="04090005" w:tentative="1">
+      <w:start w:val="1"/>
+      <w:numFmt w:val="bullet"/>
+      <w:lvlText w:val=""/>
+      <w:lvlJc w:val="left"/>
+      <w:pPr>
+        <w:ind w:left="3960" w:hanging="360"/>
+      </w:pPr>
+      <w:rPr>
+        <w:rFonts w:ascii="Wingdings" w:hAnsi="Wingdings" w:hint="default"/>
+      </w:rPr>
+    </w:lvl>
+    <w:lvl w:ilvl="6" w:tplc="04090001" w:tentative="1">
+      <w:start w:val="1"/>
+      <w:numFmt w:val="bullet"/>
+      <w:lvlText w:val=""/>
+      <w:lvlJc w:val="left"/>
+      <w:pPr>
+        <w:ind w:left="4680" w:hanging="360"/>
+      </w:pPr>
+      <w:rPr>
+        <w:rFonts w:ascii="Symbol" w:hAnsi="Symbol" w:hint="default"/>
+      </w:rPr>
+    </w:lvl>
+    <w:lvl w:ilvl="7" w:tplc="04090003" w:tentative="1">
+      <w:start w:val="1"/>
+      <w:numFmt w:val="bullet"/>
+      <w:lvlText w:val="o"/>
+      <w:lvlJc w:val="left"/>
+      <w:pPr>
+        <w:ind w:left="5400" w:hanging="360"/>
+      </w:pPr>
+      <w:rPr>
+        <w:rFonts w:ascii="Courier New" w:hAnsi="Courier New" w:cs="Courier New" w:hint="default"/>
+      </w:rPr>
+    </w:lvl>
+    <w:lvl w:ilvl="8" w:tplc="04090005" w:tentative="1">
+      <w:start w:val="1"/>
+      <w:numFmt w:val="bullet"/>
+      <w:lvlText w:val=""/>
+      <w:lvlJc w:val="left"/>
+      <w:pPr>
+        <w:ind w:left="6120" w:hanging="360"/>
+      </w:pPr>
+      <w:rPr>
+        <w:rFonts w:ascii="Wingdings" w:hAnsi="Wingdings" w:hint="default"/>
+      </w:rPr>
+    </w:lvl>
+  </w:abstractNum>
+  <w:abstractNum w:abstractNumId="9" w15:restartNumberingAfterBreak="0">
     <w:nsid w:val="278F5D0B"/>
     <w:multiLevelType w:val="hybridMultilevel"/>
     <w:tmpl w:val="66D0C39A"/>
@@ -2916,7 +3445,7 @@
       </w:rPr>
     </w:lvl>
   </w:abstractNum>
-  <w:abstractNum w:abstractNumId="9" w15:restartNumberingAfterBreak="0">
+  <w:abstractNum w:abstractNumId="10" w15:restartNumberingAfterBreak="0">
     <w:nsid w:val="298A50A7"/>
     <w:multiLevelType w:val="hybridMultilevel"/>
     <w:tmpl w:val="A1026CC4"/>
@@ -3029,7 +3558,7 @@
       </w:rPr>
     </w:lvl>
   </w:abstractNum>
-  <w:abstractNum w:abstractNumId="10" w15:restartNumberingAfterBreak="0">
+  <w:abstractNum w:abstractNumId="11" w15:restartNumberingAfterBreak="0">
     <w:nsid w:val="2DFC4BF5"/>
     <w:multiLevelType w:val="hybridMultilevel"/>
     <w:tmpl w:val="66402D3C"/>
@@ -3170,7 +3699,233 @@
       </w:rPr>
     </w:lvl>
   </w:abstractNum>
-  <w:abstractNum w:abstractNumId="11" w15:restartNumberingAfterBreak="0">
+  <w:abstractNum w:abstractNumId="12" w15:restartNumberingAfterBreak="0">
+    <w:nsid w:val="3660507F"/>
+    <w:multiLevelType w:val="hybridMultilevel"/>
+    <w:tmpl w:val="B6A8C340"/>
+    <w:lvl w:ilvl="0" w:tplc="04090001">
+      <w:start w:val="1"/>
+      <w:numFmt w:val="bullet"/>
+      <w:lvlText w:val=""/>
+      <w:lvlJc w:val="left"/>
+      <w:pPr>
+        <w:ind w:left="360" w:hanging="360"/>
+      </w:pPr>
+      <w:rPr>
+        <w:rFonts w:ascii="Symbol" w:hAnsi="Symbol" w:hint="default"/>
+      </w:rPr>
+    </w:lvl>
+    <w:lvl w:ilvl="1" w:tplc="04090003" w:tentative="1">
+      <w:start w:val="1"/>
+      <w:numFmt w:val="bullet"/>
+      <w:lvlText w:val="o"/>
+      <w:lvlJc w:val="left"/>
+      <w:pPr>
+        <w:ind w:left="1080" w:hanging="360"/>
+      </w:pPr>
+      <w:rPr>
+        <w:rFonts w:ascii="Courier New" w:hAnsi="Courier New" w:cs="Courier New" w:hint="default"/>
+      </w:rPr>
+    </w:lvl>
+    <w:lvl w:ilvl="2" w:tplc="04090005" w:tentative="1">
+      <w:start w:val="1"/>
+      <w:numFmt w:val="bullet"/>
+      <w:lvlText w:val=""/>
+      <w:lvlJc w:val="left"/>
+      <w:pPr>
+        <w:ind w:left="1800" w:hanging="360"/>
+      </w:pPr>
+      <w:rPr>
+        <w:rFonts w:ascii="Wingdings" w:hAnsi="Wingdings" w:hint="default"/>
+      </w:rPr>
+    </w:lvl>
+    <w:lvl w:ilvl="3" w:tplc="04090001" w:tentative="1">
+      <w:start w:val="1"/>
+      <w:numFmt w:val="bullet"/>
+      <w:lvlText w:val=""/>
+      <w:lvlJc w:val="left"/>
+      <w:pPr>
+        <w:ind w:left="2520" w:hanging="360"/>
+      </w:pPr>
+      <w:rPr>
+        <w:rFonts w:ascii="Symbol" w:hAnsi="Symbol" w:hint="default"/>
+      </w:rPr>
+    </w:lvl>
+    <w:lvl w:ilvl="4" w:tplc="04090003" w:tentative="1">
+      <w:start w:val="1"/>
+      <w:numFmt w:val="bullet"/>
+      <w:lvlText w:val="o"/>
+      <w:lvlJc w:val="left"/>
+      <w:pPr>
+        <w:ind w:left="3240" w:hanging="360"/>
+      </w:pPr>
+      <w:rPr>
+        <w:rFonts w:ascii="Courier New" w:hAnsi="Courier New" w:cs="Courier New" w:hint="default"/>
+      </w:rPr>
+    </w:lvl>
+    <w:lvl w:ilvl="5" w:tplc="04090005" w:tentative="1">
+      <w:start w:val="1"/>
+      <w:numFmt w:val="bullet"/>
+      <w:lvlText w:val=""/>
+      <w:lvlJc w:val="left"/>
+      <w:pPr>
+        <w:ind w:left="3960" w:hanging="360"/>
+      </w:pPr>
+      <w:rPr>
+        <w:rFonts w:ascii="Wingdings" w:hAnsi="Wingdings" w:hint="default"/>
+      </w:rPr>
+    </w:lvl>
+    <w:lvl w:ilvl="6" w:tplc="04090001" w:tentative="1">
+      <w:start w:val="1"/>
+      <w:numFmt w:val="bullet"/>
+      <w:lvlText w:val=""/>
+      <w:lvlJc w:val="left"/>
+      <w:pPr>
+        <w:ind w:left="4680" w:hanging="360"/>
+      </w:pPr>
+      <w:rPr>
+        <w:rFonts w:ascii="Symbol" w:hAnsi="Symbol" w:hint="default"/>
+      </w:rPr>
+    </w:lvl>
+    <w:lvl w:ilvl="7" w:tplc="04090003" w:tentative="1">
+      <w:start w:val="1"/>
+      <w:numFmt w:val="bullet"/>
+      <w:lvlText w:val="o"/>
+      <w:lvlJc w:val="left"/>
+      <w:pPr>
+        <w:ind w:left="5400" w:hanging="360"/>
+      </w:pPr>
+      <w:rPr>
+        <w:rFonts w:ascii="Courier New" w:hAnsi="Courier New" w:cs="Courier New" w:hint="default"/>
+      </w:rPr>
+    </w:lvl>
+    <w:lvl w:ilvl="8" w:tplc="04090005" w:tentative="1">
+      <w:start w:val="1"/>
+      <w:numFmt w:val="bullet"/>
+      <w:lvlText w:val=""/>
+      <w:lvlJc w:val="left"/>
+      <w:pPr>
+        <w:ind w:left="6120" w:hanging="360"/>
+      </w:pPr>
+      <w:rPr>
+        <w:rFonts w:ascii="Wingdings" w:hAnsi="Wingdings" w:hint="default"/>
+      </w:rPr>
+    </w:lvl>
+  </w:abstractNum>
+  <w:abstractNum w:abstractNumId="13" w15:restartNumberingAfterBreak="0">
+    <w:nsid w:val="38CA4DE8"/>
+    <w:multiLevelType w:val="hybridMultilevel"/>
+    <w:tmpl w:val="0FA47074"/>
+    <w:lvl w:ilvl="0" w:tplc="04090001">
+      <w:start w:val="1"/>
+      <w:numFmt w:val="bullet"/>
+      <w:lvlText w:val=""/>
+      <w:lvlJc w:val="left"/>
+      <w:pPr>
+        <w:ind w:left="360" w:hanging="360"/>
+      </w:pPr>
+      <w:rPr>
+        <w:rFonts w:ascii="Symbol" w:hAnsi="Symbol" w:hint="default"/>
+      </w:rPr>
+    </w:lvl>
+    <w:lvl w:ilvl="1" w:tplc="04090003" w:tentative="1">
+      <w:start w:val="1"/>
+      <w:numFmt w:val="bullet"/>
+      <w:lvlText w:val="o"/>
+      <w:lvlJc w:val="left"/>
+      <w:pPr>
+        <w:ind w:left="1080" w:hanging="360"/>
+      </w:pPr>
+      <w:rPr>
+        <w:rFonts w:ascii="Courier New" w:hAnsi="Courier New" w:cs="Courier New" w:hint="default"/>
+      </w:rPr>
+    </w:lvl>
+    <w:lvl w:ilvl="2" w:tplc="04090005" w:tentative="1">
+      <w:start w:val="1"/>
+      <w:numFmt w:val="bullet"/>
+      <w:lvlText w:val=""/>
+      <w:lvlJc w:val="left"/>
+      <w:pPr>
+        <w:ind w:left="1800" w:hanging="360"/>
+      </w:pPr>
+      <w:rPr>
+        <w:rFonts w:ascii="Wingdings" w:hAnsi="Wingdings" w:hint="default"/>
+      </w:rPr>
+    </w:lvl>
+    <w:lvl w:ilvl="3" w:tplc="04090001" w:tentative="1">
+      <w:start w:val="1"/>
+      <w:numFmt w:val="bullet"/>
+      <w:lvlText w:val=""/>
+      <w:lvlJc w:val="left"/>
+      <w:pPr>
+        <w:ind w:left="2520" w:hanging="360"/>
+      </w:pPr>
+      <w:rPr>
+        <w:rFonts w:ascii="Symbol" w:hAnsi="Symbol" w:hint="default"/>
+      </w:rPr>
+    </w:lvl>
+    <w:lvl w:ilvl="4" w:tplc="04090003" w:tentative="1">
+      <w:start w:val="1"/>
+      <w:numFmt w:val="bullet"/>
+      <w:lvlText w:val="o"/>
+      <w:lvlJc w:val="left"/>
+      <w:pPr>
+        <w:ind w:left="3240" w:hanging="360"/>
+      </w:pPr>
+      <w:rPr>
+        <w:rFonts w:ascii="Courier New" w:hAnsi="Courier New" w:cs="Courier New" w:hint="default"/>
+      </w:rPr>
+    </w:lvl>
+    <w:lvl w:ilvl="5" w:tplc="04090005" w:tentative="1">
+      <w:start w:val="1"/>
+      <w:numFmt w:val="bullet"/>
+      <w:lvlText w:val=""/>
+      <w:lvlJc w:val="left"/>
+      <w:pPr>
+        <w:ind w:left="3960" w:hanging="360"/>
+      </w:pPr>
+      <w:rPr>
+        <w:rFonts w:ascii="Wingdings" w:hAnsi="Wingdings" w:hint="default"/>
+      </w:rPr>
+    </w:lvl>
+    <w:lvl w:ilvl="6" w:tplc="04090001" w:tentative="1">
+      <w:start w:val="1"/>
+      <w:numFmt w:val="bullet"/>
+      <w:lvlText w:val=""/>
+      <w:lvlJc w:val="left"/>
+      <w:pPr>
+        <w:ind w:left="4680" w:hanging="360"/>
+      </w:pPr>
+      <w:rPr>
+        <w:rFonts w:ascii="Symbol" w:hAnsi="Symbol" w:hint="default"/>
+      </w:rPr>
+    </w:lvl>
+    <w:lvl w:ilvl="7" w:tplc="04090003" w:tentative="1">
+      <w:start w:val="1"/>
+      <w:numFmt w:val="bullet"/>
+      <w:lvlText w:val="o"/>
+      <w:lvlJc w:val="left"/>
+      <w:pPr>
+        <w:ind w:left="5400" w:hanging="360"/>
+      </w:pPr>
+      <w:rPr>
+        <w:rFonts w:ascii="Courier New" w:hAnsi="Courier New" w:cs="Courier New" w:hint="default"/>
+      </w:rPr>
+    </w:lvl>
+    <w:lvl w:ilvl="8" w:tplc="04090005" w:tentative="1">
+      <w:start w:val="1"/>
+      <w:numFmt w:val="bullet"/>
+      <w:lvlText w:val=""/>
+      <w:lvlJc w:val="left"/>
+      <w:pPr>
+        <w:ind w:left="6120" w:hanging="360"/>
+      </w:pPr>
+      <w:rPr>
+        <w:rFonts w:ascii="Wingdings" w:hAnsi="Wingdings" w:hint="default"/>
+      </w:rPr>
+    </w:lvl>
+  </w:abstractNum>
+  <w:abstractNum w:abstractNumId="14" w15:restartNumberingAfterBreak="0">
     <w:nsid w:val="3A6F61AD"/>
     <w:multiLevelType w:val="hybridMultilevel"/>
     <w:tmpl w:val="F6CA692A"/>
@@ -3283,7 +4038,7 @@
       </w:rPr>
     </w:lvl>
   </w:abstractNum>
-  <w:abstractNum w:abstractNumId="12" w15:restartNumberingAfterBreak="0">
+  <w:abstractNum w:abstractNumId="15" w15:restartNumberingAfterBreak="0">
     <w:nsid w:val="3E601F2F"/>
     <w:multiLevelType w:val="hybridMultilevel"/>
     <w:tmpl w:val="C83E754C"/>
@@ -3398,7 +4153,7 @@
       </w:rPr>
     </w:lvl>
   </w:abstractNum>
-  <w:abstractNum w:abstractNumId="13" w15:restartNumberingAfterBreak="0">
+  <w:abstractNum w:abstractNumId="16" w15:restartNumberingAfterBreak="0">
     <w:nsid w:val="405C421A"/>
     <w:multiLevelType w:val="hybridMultilevel"/>
     <w:tmpl w:val="4B160458"/>
@@ -3511,7 +4266,7 @@
       </w:rPr>
     </w:lvl>
   </w:abstractNum>
-  <w:abstractNum w:abstractNumId="14" w15:restartNumberingAfterBreak="0">
+  <w:abstractNum w:abstractNumId="17" w15:restartNumberingAfterBreak="0">
     <w:nsid w:val="42F74860"/>
     <w:multiLevelType w:val="hybridMultilevel"/>
     <w:tmpl w:val="9916508C"/>
@@ -3624,7 +4379,7 @@
       </w:rPr>
     </w:lvl>
   </w:abstractNum>
-  <w:abstractNum w:abstractNumId="15" w15:restartNumberingAfterBreak="0">
+  <w:abstractNum w:abstractNumId="18" w15:restartNumberingAfterBreak="0">
     <w:nsid w:val="436653E2"/>
     <w:multiLevelType w:val="hybridMultilevel"/>
     <w:tmpl w:val="A24E32D6"/>
@@ -3713,7 +4468,7 @@
       </w:pPr>
     </w:lvl>
   </w:abstractNum>
-  <w:abstractNum w:abstractNumId="16" w15:restartNumberingAfterBreak="0">
+  <w:abstractNum w:abstractNumId="19" w15:restartNumberingAfterBreak="0">
     <w:nsid w:val="44AD6272"/>
     <w:multiLevelType w:val="hybridMultilevel"/>
     <w:tmpl w:val="12F46A4C"/>
@@ -3827,7 +4582,120 @@
       </w:rPr>
     </w:lvl>
   </w:abstractNum>
-  <w:abstractNum w:abstractNumId="17" w15:restartNumberingAfterBreak="0">
+  <w:abstractNum w:abstractNumId="20" w15:restartNumberingAfterBreak="0">
+    <w:nsid w:val="46FD0CF0"/>
+    <w:multiLevelType w:val="hybridMultilevel"/>
+    <w:tmpl w:val="0D42F180"/>
+    <w:lvl w:ilvl="0" w:tplc="04090001">
+      <w:start w:val="1"/>
+      <w:numFmt w:val="bullet"/>
+      <w:lvlText w:val=""/>
+      <w:lvlJc w:val="left"/>
+      <w:pPr>
+        <w:ind w:left="360" w:hanging="360"/>
+      </w:pPr>
+      <w:rPr>
+        <w:rFonts w:ascii="Symbol" w:hAnsi="Symbol" w:hint="default"/>
+      </w:rPr>
+    </w:lvl>
+    <w:lvl w:ilvl="1" w:tplc="04090003" w:tentative="1">
+      <w:start w:val="1"/>
+      <w:numFmt w:val="bullet"/>
+      <w:lvlText w:val="o"/>
+      <w:lvlJc w:val="left"/>
+      <w:pPr>
+        <w:ind w:left="1080" w:hanging="360"/>
+      </w:pPr>
+      <w:rPr>
+        <w:rFonts w:ascii="Courier New" w:hAnsi="Courier New" w:cs="Courier New" w:hint="default"/>
+      </w:rPr>
+    </w:lvl>
+    <w:lvl w:ilvl="2" w:tplc="04090005" w:tentative="1">
+      <w:start w:val="1"/>
+      <w:numFmt w:val="bullet"/>
+      <w:lvlText w:val=""/>
+      <w:lvlJc w:val="left"/>
+      <w:pPr>
+        <w:ind w:left="1800" w:hanging="360"/>
+      </w:pPr>
+      <w:rPr>
+        <w:rFonts w:ascii="Wingdings" w:hAnsi="Wingdings" w:hint="default"/>
+      </w:rPr>
+    </w:lvl>
+    <w:lvl w:ilvl="3" w:tplc="04090001" w:tentative="1">
+      <w:start w:val="1"/>
+      <w:numFmt w:val="bullet"/>
+      <w:lvlText w:val=""/>
+      <w:lvlJc w:val="left"/>
+      <w:pPr>
+        <w:ind w:left="2520" w:hanging="360"/>
+      </w:pPr>
+      <w:rPr>
+        <w:rFonts w:ascii="Symbol" w:hAnsi="Symbol" w:hint="default"/>
+      </w:rPr>
+    </w:lvl>
+    <w:lvl w:ilvl="4" w:tplc="04090003" w:tentative="1">
+      <w:start w:val="1"/>
+      <w:numFmt w:val="bullet"/>
+      <w:lvlText w:val="o"/>
+      <w:lvlJc w:val="left"/>
+      <w:pPr>
+        <w:ind w:left="3240" w:hanging="360"/>
+      </w:pPr>
+      <w:rPr>
+        <w:rFonts w:ascii="Courier New" w:hAnsi="Courier New" w:cs="Courier New" w:hint="default"/>
+      </w:rPr>
+    </w:lvl>
+    <w:lvl w:ilvl="5" w:tplc="04090005" w:tentative="1">
+      <w:start w:val="1"/>
+      <w:numFmt w:val="bullet"/>
+      <w:lvlText w:val=""/>
+      <w:lvlJc w:val="left"/>
+      <w:pPr>
+        <w:ind w:left="3960" w:hanging="360"/>
+      </w:pPr>
+      <w:rPr>
+        <w:rFonts w:ascii="Wingdings" w:hAnsi="Wingdings" w:hint="default"/>
+      </w:rPr>
+    </w:lvl>
+    <w:lvl w:ilvl="6" w:tplc="04090001" w:tentative="1">
+      <w:start w:val="1"/>
+      <w:numFmt w:val="bullet"/>
+      <w:lvlText w:val=""/>
+      <w:lvlJc w:val="left"/>
+      <w:pPr>
+        <w:ind w:left="4680" w:hanging="360"/>
+      </w:pPr>
+      <w:rPr>
+        <w:rFonts w:ascii="Symbol" w:hAnsi="Symbol" w:hint="default"/>
+      </w:rPr>
+    </w:lvl>
+    <w:lvl w:ilvl="7" w:tplc="04090003" w:tentative="1">
+      <w:start w:val="1"/>
+      <w:numFmt w:val="bullet"/>
+      <w:lvlText w:val="o"/>
+      <w:lvlJc w:val="left"/>
+      <w:pPr>
+        <w:ind w:left="5400" w:hanging="360"/>
+      </w:pPr>
+      <w:rPr>
+        <w:rFonts w:ascii="Courier New" w:hAnsi="Courier New" w:cs="Courier New" w:hint="default"/>
+      </w:rPr>
+    </w:lvl>
+    <w:lvl w:ilvl="8" w:tplc="04090005" w:tentative="1">
+      <w:start w:val="1"/>
+      <w:numFmt w:val="bullet"/>
+      <w:lvlText w:val=""/>
+      <w:lvlJc w:val="left"/>
+      <w:pPr>
+        <w:ind w:left="6120" w:hanging="360"/>
+      </w:pPr>
+      <w:rPr>
+        <w:rFonts w:ascii="Wingdings" w:hAnsi="Wingdings" w:hint="default"/>
+      </w:rPr>
+    </w:lvl>
+  </w:abstractNum>
+  <w:abstractNum w:abstractNumId="21" w15:restartNumberingAfterBreak="0">
     <w:nsid w:val="47A247BE"/>
     <w:multiLevelType w:val="hybridMultilevel"/>
     <w:tmpl w:val="F59A9BB6"/>
@@ -3940,7 +4808,120 @@
       </w:rPr>
     </w:lvl>
   </w:abstractNum>
-  <w:abstractNum w:abstractNumId="18" w15:restartNumberingAfterBreak="0">
+  <w:abstractNum w:abstractNumId="22" w15:restartNumberingAfterBreak="0">
+    <w:nsid w:val="50311CEF"/>
+    <w:multiLevelType w:val="hybridMultilevel"/>
+    <w:tmpl w:val="6582A9E2"/>
+    <w:lvl w:ilvl="0" w:tplc="04090001">
+      <w:start w:val="1"/>
+      <w:numFmt w:val="bullet"/>
+      <w:lvlText w:val=""/>
+      <w:lvlJc w:val="left"/>
+      <w:pPr>
+        <w:ind w:left="360" w:hanging="360"/>
+      </w:pPr>
+      <w:rPr>
+        <w:rFonts w:ascii="Symbol" w:hAnsi="Symbol" w:hint="default"/>
+      </w:rPr>
+    </w:lvl>
+    <w:lvl w:ilvl="1" w:tplc="04090003" w:tentative="1">
+      <w:start w:val="1"/>
+      <w:numFmt w:val="bullet"/>
+      <w:lvlText w:val="o"/>
+      <w:lvlJc w:val="left"/>
+      <w:pPr>
+        <w:ind w:left="1080" w:hanging="360"/>
+      </w:pPr>
+      <w:rPr>
+        <w:rFonts w:ascii="Courier New" w:hAnsi="Courier New" w:cs="Courier New" w:hint="default"/>
+      </w:rPr>
+    </w:lvl>
+    <w:lvl w:ilvl="2" w:tplc="04090005" w:tentative="1">
+      <w:start w:val="1"/>
+      <w:numFmt w:val="bullet"/>
+      <w:lvlText w:val=""/>
+      <w:lvlJc w:val="left"/>
+      <w:pPr>
+        <w:ind w:left="1800" w:hanging="360"/>
+      </w:pPr>
+      <w:rPr>
+        <w:rFonts w:ascii="Wingdings" w:hAnsi="Wingdings" w:hint="default"/>
+      </w:rPr>
+    </w:lvl>
+    <w:lvl w:ilvl="3" w:tplc="04090001" w:tentative="1">
+      <w:start w:val="1"/>
+      <w:numFmt w:val="bullet"/>
+      <w:lvlText w:val=""/>
+      <w:lvlJc w:val="left"/>
+      <w:pPr>
+        <w:ind w:left="2520" w:hanging="360"/>
+      </w:pPr>
+      <w:rPr>
+        <w:rFonts w:ascii="Symbol" w:hAnsi="Symbol" w:hint="default"/>
+      </w:rPr>
+    </w:lvl>
+    <w:lvl w:ilvl="4" w:tplc="04090003" w:tentative="1">
+      <w:start w:val="1"/>
+      <w:numFmt w:val="bullet"/>
+      <w:lvlText w:val="o"/>
+      <w:lvlJc w:val="left"/>
+      <w:pPr>
+        <w:ind w:left="3240" w:hanging="360"/>
+      </w:pPr>
+      <w:rPr>
+        <w:rFonts w:ascii="Courier New" w:hAnsi="Courier New" w:cs="Courier New" w:hint="default"/>
+      </w:rPr>
+    </w:lvl>
+    <w:lvl w:ilvl="5" w:tplc="04090005" w:tentative="1">
+      <w:start w:val="1"/>
+      <w:numFmt w:val="bullet"/>
+      <w:lvlText w:val=""/>
+      <w:lvlJc w:val="left"/>
+      <w:pPr>
+        <w:ind w:left="3960" w:hanging="360"/>
+      </w:pPr>
+      <w:rPr>
+        <w:rFonts w:ascii="Wingdings" w:hAnsi="Wingdings" w:hint="default"/>
+      </w:rPr>
+    </w:lvl>
+    <w:lvl w:ilvl="6" w:tplc="04090001" w:tentative="1">
+      <w:start w:val="1"/>
+      <w:numFmt w:val="bullet"/>
+      <w:lvlText w:val=""/>
+      <w:lvlJc w:val="left"/>
+      <w:pPr>
+        <w:ind w:left="4680" w:hanging="360"/>
+      </w:pPr>
+      <w:rPr>
+        <w:rFonts w:ascii="Symbol" w:hAnsi="Symbol" w:hint="default"/>
+      </w:rPr>
+    </w:lvl>
+    <w:lvl w:ilvl="7" w:tplc="04090003" w:tentative="1">
+      <w:start w:val="1"/>
+      <w:numFmt w:val="bullet"/>
+      <w:lvlText w:val="o"/>
+      <w:lvlJc w:val="left"/>
+      <w:pPr>
+        <w:ind w:left="5400" w:hanging="360"/>
+      </w:pPr>
+      <w:rPr>
+        <w:rFonts w:ascii="Courier New" w:hAnsi="Courier New" w:cs="Courier New" w:hint="default"/>
+      </w:rPr>
+    </w:lvl>
+    <w:lvl w:ilvl="8" w:tplc="04090005" w:tentative="1">
+      <w:start w:val="1"/>
+      <w:numFmt w:val="bullet"/>
+      <w:lvlText w:val=""/>
+      <w:lvlJc w:val="left"/>
+      <w:pPr>
+        <w:ind w:left="6120" w:hanging="360"/>
+      </w:pPr>
+      <w:rPr>
+        <w:rFonts w:ascii="Wingdings" w:hAnsi="Wingdings" w:hint="default"/>
+      </w:rPr>
+    </w:lvl>
+  </w:abstractNum>
+  <w:abstractNum w:abstractNumId="23" w15:restartNumberingAfterBreak="0">
     <w:nsid w:val="51F44CDF"/>
     <w:multiLevelType w:val="hybridMultilevel"/>
     <w:tmpl w:val="A288BFA6"/>
@@ -4053,7 +5034,7 @@
       </w:rPr>
     </w:lvl>
   </w:abstractNum>
-  <w:abstractNum w:abstractNumId="19" w15:restartNumberingAfterBreak="0">
+  <w:abstractNum w:abstractNumId="24" w15:restartNumberingAfterBreak="0">
     <w:nsid w:val="53F06078"/>
     <w:multiLevelType w:val="hybridMultilevel"/>
     <w:tmpl w:val="81CE5EE4"/>
@@ -4166,7 +5147,7 @@
       </w:rPr>
     </w:lvl>
   </w:abstractNum>
-  <w:abstractNum w:abstractNumId="20" w15:restartNumberingAfterBreak="0">
+  <w:abstractNum w:abstractNumId="25" w15:restartNumberingAfterBreak="0">
     <w:nsid w:val="58395E0E"/>
     <w:multiLevelType w:val="hybridMultilevel"/>
     <w:tmpl w:val="307A230A"/>
@@ -4279,7 +5260,7 @@
       </w:rPr>
     </w:lvl>
   </w:abstractNum>
-  <w:abstractNum w:abstractNumId="21" w15:restartNumberingAfterBreak="0">
+  <w:abstractNum w:abstractNumId="26" w15:restartNumberingAfterBreak="0">
     <w:nsid w:val="5A9F3F6A"/>
     <w:multiLevelType w:val="hybridMultilevel"/>
     <w:tmpl w:val="2AE032A2"/>
@@ -4392,7 +5373,7 @@
       </w:rPr>
     </w:lvl>
   </w:abstractNum>
-  <w:abstractNum w:abstractNumId="22" w15:restartNumberingAfterBreak="0">
+  <w:abstractNum w:abstractNumId="27" w15:restartNumberingAfterBreak="0">
     <w:nsid w:val="63353016"/>
     <w:multiLevelType w:val="hybridMultilevel"/>
     <w:tmpl w:val="AE2A279A"/>
@@ -4506,7 +5487,120 @@
       </w:rPr>
     </w:lvl>
   </w:abstractNum>
-  <w:abstractNum w:abstractNumId="23" w15:restartNumberingAfterBreak="0">
+  <w:abstractNum w:abstractNumId="28" w15:restartNumberingAfterBreak="0">
+    <w:nsid w:val="6C7B0449"/>
+    <w:multiLevelType w:val="hybridMultilevel"/>
+    <w:tmpl w:val="41D05E94"/>
+    <w:lvl w:ilvl="0" w:tplc="04090001">
+      <w:start w:val="1"/>
+      <w:numFmt w:val="bullet"/>
+      <w:lvlText w:val=""/>
+      <w:lvlJc w:val="left"/>
+      <w:pPr>
+        <w:ind w:left="720" w:hanging="360"/>
+      </w:pPr>
+      <w:rPr>
+        <w:rFonts w:ascii="Symbol" w:hAnsi="Symbol" w:hint="default"/>
+      </w:rPr>
+    </w:lvl>
+    <w:lvl w:ilvl="1" w:tplc="04090003" w:tentative="1">
+      <w:start w:val="1"/>
+      <w:numFmt w:val="bullet"/>
+      <w:lvlText w:val="o"/>
+      <w:lvlJc w:val="left"/>
+      <w:pPr>
+        <w:ind w:left="1440" w:hanging="360"/>
+      </w:pPr>
+      <w:rPr>
+        <w:rFonts w:ascii="Courier New" w:hAnsi="Courier New" w:cs="Courier New" w:hint="default"/>
+      </w:rPr>
+    </w:lvl>
+    <w:lvl w:ilvl="2" w:tplc="04090005" w:tentative="1">
+      <w:start w:val="1"/>
+      <w:numFmt w:val="bullet"/>
+      <w:lvlText w:val=""/>
+      <w:lvlJc w:val="left"/>
+      <w:pPr>
+        <w:ind w:left="2160" w:hanging="360"/>
+      </w:pPr>
+      <w:rPr>
+        <w:rFonts w:ascii="Wingdings" w:hAnsi="Wingdings" w:hint="default"/>
+      </w:rPr>
+    </w:lvl>
+    <w:lvl w:ilvl="3" w:tplc="04090001" w:tentative="1">
+      <w:start w:val="1"/>
+      <w:numFmt w:val="bullet"/>
+      <w:lvlText w:val=""/>
+      <w:lvlJc w:val="left"/>
+      <w:pPr>
+        <w:ind w:left="2880" w:hanging="360"/>
+      </w:pPr>
+      <w:rPr>
+        <w:rFonts w:ascii="Symbol" w:hAnsi="Symbol" w:hint="default"/>
+      </w:rPr>
+    </w:lvl>
+    <w:lvl w:ilvl="4" w:tplc="04090003" w:tentative="1">
+      <w:start w:val="1"/>
+      <w:numFmt w:val="bullet"/>
+      <w:lvlText w:val="o"/>
+      <w:lvlJc w:val="left"/>
+      <w:pPr>
+        <w:ind w:left="3600" w:hanging="360"/>
+      </w:pPr>
+      <w:rPr>
+        <w:rFonts w:ascii="Courier New" w:hAnsi="Courier New" w:cs="Courier New" w:hint="default"/>
+      </w:rPr>
+    </w:lvl>
+    <w:lvl w:ilvl="5" w:tplc="04090005" w:tentative="1">
+      <w:start w:val="1"/>
+      <w:numFmt w:val="bullet"/>
+      <w:lvlText w:val=""/>
+      <w:lvlJc w:val="left"/>
+      <w:pPr>
+        <w:ind w:left="4320" w:hanging="360"/>
+      </w:pPr>
+      <w:rPr>
+        <w:rFonts w:ascii="Wingdings" w:hAnsi="Wingdings" w:hint="default"/>
+      </w:rPr>
+    </w:lvl>
+    <w:lvl w:ilvl="6" w:tplc="04090001" w:tentative="1">
+      <w:start w:val="1"/>
+      <w:numFmt w:val="bullet"/>
+      <w:lvlText w:val=""/>
+      <w:lvlJc w:val="left"/>
+      <w:pPr>
+        <w:ind w:left="5040" w:hanging="360"/>
+      </w:pPr>
+      <w:rPr>
+        <w:rFonts w:ascii="Symbol" w:hAnsi="Symbol" w:hint="default"/>
+      </w:rPr>
+    </w:lvl>
+    <w:lvl w:ilvl="7" w:tplc="04090003" w:tentative="1">
+      <w:start w:val="1"/>
+      <w:numFmt w:val="bullet"/>
+      <w:lvlText w:val="o"/>
+      <w:lvlJc w:val="left"/>
+      <w:pPr>
+        <w:ind w:left="5760" w:hanging="360"/>
+      </w:pPr>
+      <w:rPr>
+        <w:rFonts w:ascii="Courier New" w:hAnsi="Courier New" w:cs="Courier New" w:hint="default"/>
+      </w:rPr>
+    </w:lvl>
+    <w:lvl w:ilvl="8" w:tplc="04090005" w:tentative="1">
+      <w:start w:val="1"/>
+      <w:numFmt w:val="bullet"/>
+      <w:lvlText w:val=""/>
+      <w:lvlJc w:val="left"/>
+      <w:pPr>
+        <w:ind w:left="6480" w:hanging="360"/>
+      </w:pPr>
+      <w:rPr>
+        <w:rFonts w:ascii="Wingdings" w:hAnsi="Wingdings" w:hint="default"/>
+      </w:rPr>
+    </w:lvl>
+  </w:abstractNum>
+  <w:abstractNum w:abstractNumId="29" w15:restartNumberingAfterBreak="0">
     <w:nsid w:val="6E272B9D"/>
     <w:multiLevelType w:val="hybridMultilevel"/>
     <w:tmpl w:val="C0340BD0"/>
@@ -4619,7 +5713,7 @@
       </w:rPr>
     </w:lvl>
   </w:abstractNum>
-  <w:abstractNum w:abstractNumId="24" w15:restartNumberingAfterBreak="0">
+  <w:abstractNum w:abstractNumId="30" w15:restartNumberingAfterBreak="0">
     <w:nsid w:val="70443B25"/>
     <w:multiLevelType w:val="hybridMultilevel"/>
     <w:tmpl w:val="B290E5A6"/>
@@ -4708,7 +5802,7 @@
       </w:pPr>
     </w:lvl>
   </w:abstractNum>
-  <w:abstractNum w:abstractNumId="25" w15:restartNumberingAfterBreak="0">
+  <w:abstractNum w:abstractNumId="31" w15:restartNumberingAfterBreak="0">
     <w:nsid w:val="71133C85"/>
     <w:multiLevelType w:val="hybridMultilevel"/>
     <w:tmpl w:val="E2822400"/>
@@ -4821,7 +5915,120 @@
       </w:rPr>
     </w:lvl>
   </w:abstractNum>
-  <w:abstractNum w:abstractNumId="26" w15:restartNumberingAfterBreak="0">
+  <w:abstractNum w:abstractNumId="32" w15:restartNumberingAfterBreak="0">
+    <w:nsid w:val="75905D54"/>
+    <w:multiLevelType w:val="hybridMultilevel"/>
+    <w:tmpl w:val="757ED5BE"/>
+    <w:lvl w:ilvl="0" w:tplc="04090001">
+      <w:start w:val="1"/>
+      <w:numFmt w:val="bullet"/>
+      <w:lvlText w:val=""/>
+      <w:lvlJc w:val="left"/>
+      <w:pPr>
+        <w:ind w:left="360" w:hanging="360"/>
+      </w:pPr>
+      <w:rPr>
+        <w:rFonts w:ascii="Symbol" w:hAnsi="Symbol" w:hint="default"/>
+      </w:rPr>
+    </w:lvl>
+    <w:lvl w:ilvl="1" w:tplc="04090003" w:tentative="1">
+      <w:start w:val="1"/>
+      <w:numFmt w:val="bullet"/>
+      <w:lvlText w:val="o"/>
+      <w:lvlJc w:val="left"/>
+      <w:pPr>
+        <w:ind w:left="1080" w:hanging="360"/>
+      </w:pPr>
+      <w:rPr>
+        <w:rFonts w:ascii="Courier New" w:hAnsi="Courier New" w:cs="Courier New" w:hint="default"/>
+      </w:rPr>
+    </w:lvl>
+    <w:lvl w:ilvl="2" w:tplc="04090005" w:tentative="1">
+      <w:start w:val="1"/>
+      <w:numFmt w:val="bullet"/>
+      <w:lvlText w:val=""/>
+      <w:lvlJc w:val="left"/>
+      <w:pPr>
+        <w:ind w:left="1800" w:hanging="360"/>
+      </w:pPr>
+      <w:rPr>
+        <w:rFonts w:ascii="Wingdings" w:hAnsi="Wingdings" w:hint="default"/>
+      </w:rPr>
+    </w:lvl>
+    <w:lvl w:ilvl="3" w:tplc="04090001" w:tentative="1">
+      <w:start w:val="1"/>
+      <w:numFmt w:val="bullet"/>
+      <w:lvlText w:val=""/>
+      <w:lvlJc w:val="left"/>
+      <w:pPr>
+        <w:ind w:left="2520" w:hanging="360"/>
+      </w:pPr>
+      <w:rPr>
+        <w:rFonts w:ascii="Symbol" w:hAnsi="Symbol" w:hint="default"/>
+      </w:rPr>
+    </w:lvl>
+    <w:lvl w:ilvl="4" w:tplc="04090003" w:tentative="1">
+      <w:start w:val="1"/>
+      <w:numFmt w:val="bullet"/>
+      <w:lvlText w:val="o"/>
+      <w:lvlJc w:val="left"/>
+      <w:pPr>
+        <w:ind w:left="3240" w:hanging="360"/>
+      </w:pPr>
+      <w:rPr>
+        <w:rFonts w:ascii="Courier New" w:hAnsi="Courier New" w:cs="Courier New" w:hint="default"/>
+      </w:rPr>
+    </w:lvl>
+    <w:lvl w:ilvl="5" w:tplc="04090005" w:tentative="1">
+      <w:start w:val="1"/>
+      <w:numFmt w:val="bullet"/>
+      <w:lvlText w:val=""/>
+      <w:lvlJc w:val="left"/>
+      <w:pPr>
+        <w:ind w:left="3960" w:hanging="360"/>
+      </w:pPr>
+      <w:rPr>
+        <w:rFonts w:ascii="Wingdings" w:hAnsi="Wingdings" w:hint="default"/>
+      </w:rPr>
+    </w:lvl>
+    <w:lvl w:ilvl="6" w:tplc="04090001" w:tentative="1">
+      <w:start w:val="1"/>
+      <w:numFmt w:val="bullet"/>
+      <w:lvlText w:val=""/>
+      <w:lvlJc w:val="left"/>
+      <w:pPr>
+        <w:ind w:left="4680" w:hanging="360"/>
+      </w:pPr>
+      <w:rPr>
+        <w:rFonts w:ascii="Symbol" w:hAnsi="Symbol" w:hint="default"/>
+      </w:rPr>
+    </w:lvl>
+    <w:lvl w:ilvl="7" w:tplc="04090003" w:tentative="1">
+      <w:start w:val="1"/>
+      <w:numFmt w:val="bullet"/>
+      <w:lvlText w:val="o"/>
+      <w:lvlJc w:val="left"/>
+      <w:pPr>
+        <w:ind w:left="5400" w:hanging="360"/>
+      </w:pPr>
+      <w:rPr>
+        <w:rFonts w:ascii="Courier New" w:hAnsi="Courier New" w:cs="Courier New" w:hint="default"/>
+      </w:rPr>
+    </w:lvl>
+    <w:lvl w:ilvl="8" w:tplc="04090005" w:tentative="1">
+      <w:start w:val="1"/>
+      <w:numFmt w:val="bullet"/>
+      <w:lvlText w:val=""/>
+      <w:lvlJc w:val="left"/>
+      <w:pPr>
+        <w:ind w:left="6120" w:hanging="360"/>
+      </w:pPr>
+      <w:rPr>
+        <w:rFonts w:ascii="Wingdings" w:hAnsi="Wingdings" w:hint="default"/>
+      </w:rPr>
+    </w:lvl>
+  </w:abstractNum>
+  <w:abstractNum w:abstractNumId="33" w15:restartNumberingAfterBreak="0">
     <w:nsid w:val="78C33566"/>
     <w:multiLevelType w:val="multilevel"/>
     <w:tmpl w:val="81C4E22A"/>
@@ -4970,7 +6177,7 @@
       </w:rPr>
     </w:lvl>
   </w:abstractNum>
-  <w:abstractNum w:abstractNumId="27" w15:restartNumberingAfterBreak="0">
+  <w:abstractNum w:abstractNumId="34" w15:restartNumberingAfterBreak="0">
     <w:nsid w:val="7F633A3E"/>
     <w:multiLevelType w:val="hybridMultilevel"/>
     <w:tmpl w:val="45D2EB5C"/>
@@ -5084,58 +6291,58 @@
     </w:lvl>
   </w:abstractNum>
   <w:num w:numId="1">
-    <w:abstractNumId w:val="20"/>
+    <w:abstractNumId w:val="25"/>
   </w:num>
   <w:num w:numId="2">
-    <w:abstractNumId w:val="11"/>
+    <w:abstractNumId w:val="14"/>
   </w:num>
   <w:num w:numId="3">
-    <w:abstractNumId w:val="12"/>
+    <w:abstractNumId w:val="15"/>
   </w:num>
   <w:num w:numId="4">
-    <w:abstractNumId w:val="10"/>
+    <w:abstractNumId w:val="11"/>
   </w:num>
   <w:num w:numId="5">
     <w:abstractNumId w:val="1"/>
   </w:num>
   <w:num w:numId="6">
-    <w:abstractNumId w:val="23"/>
+    <w:abstractNumId w:val="29"/>
   </w:num>
   <w:num w:numId="7">
-    <w:abstractNumId w:val="27"/>
+    <w:abstractNumId w:val="34"/>
   </w:num>
   <w:num w:numId="8">
     <w:abstractNumId w:val="7"/>
   </w:num>
   <w:num w:numId="9">
-    <w:abstractNumId w:val="18"/>
+    <w:abstractNumId w:val="23"/>
   </w:num>
   <w:num w:numId="10">
-    <w:abstractNumId w:val="21"/>
+    <w:abstractNumId w:val="26"/>
   </w:num>
   <w:num w:numId="11">
     <w:abstractNumId w:val="5"/>
   </w:num>
   <w:num w:numId="12">
-    <w:abstractNumId w:val="16"/>
+    <w:abstractNumId w:val="19"/>
   </w:num>
   <w:num w:numId="13">
     <w:abstractNumId w:val="2"/>
   </w:num>
   <w:num w:numId="14">
-    <w:abstractNumId w:val="9"/>
+    <w:abstractNumId w:val="10"/>
   </w:num>
   <w:num w:numId="15">
     <w:abstractNumId w:val="0"/>
   </w:num>
   <w:num w:numId="16">
-    <w:abstractNumId w:val="22"/>
+    <w:abstractNumId w:val="27"/>
   </w:num>
   <w:num w:numId="17">
     <w:abstractNumId w:val="3"/>
   </w:num>
   <w:num w:numId="18">
-    <w:abstractNumId w:val="15"/>
+    <w:abstractNumId w:val="18"/>
   </w:num>
   <w:num w:numId="19">
     <w:abstractNumId w:val="6"/>
@@ -5144,28 +6351,49 @@
     <w:abstractNumId w:val="4"/>
   </w:num>
   <w:num w:numId="21">
-    <w:abstractNumId w:val="19"/>
+    <w:abstractNumId w:val="24"/>
   </w:num>
   <w:num w:numId="22">
-    <w:abstractNumId w:val="26"/>
+    <w:abstractNumId w:val="33"/>
   </w:num>
   <w:num w:numId="23">
-    <w:abstractNumId w:val="24"/>
+    <w:abstractNumId w:val="30"/>
   </w:num>
   <w:num w:numId="24">
-    <w:abstractNumId w:val="14"/>
+    <w:abstractNumId w:val="17"/>
   </w:num>
   <w:num w:numId="25">
+    <w:abstractNumId w:val="9"/>
+  </w:num>
+  <w:num w:numId="26">
+    <w:abstractNumId w:val="16"/>
+  </w:num>
+  <w:num w:numId="27">
+    <w:abstractNumId w:val="31"/>
+  </w:num>
+  <w:num w:numId="28">
+    <w:abstractNumId w:val="21"/>
+  </w:num>
+  <w:num w:numId="29">
+    <w:abstractNumId w:val="28"/>
+  </w:num>
+  <w:num w:numId="30">
+    <w:abstractNumId w:val="13"/>
+  </w:num>
+  <w:num w:numId="31">
+    <w:abstractNumId w:val="12"/>
+  </w:num>
+  <w:num w:numId="32">
+    <w:abstractNumId w:val="32"/>
+  </w:num>
+  <w:num w:numId="33">
+    <w:abstractNumId w:val="20"/>
+  </w:num>
+  <w:num w:numId="34">
     <w:abstractNumId w:val="8"/>
   </w:num>
-  <w:num w:numId="26">
-    <w:abstractNumId w:val="13"/>
-  </w:num>
-  <w:num w:numId="27">
-    <w:abstractNumId w:val="25"/>
-  </w:num>
-  <w:num w:numId="28">
-    <w:abstractNumId w:val="17"/>
+  <w:num w:numId="35">
+    <w:abstractNumId w:val="22"/>
   </w:num>
 </w:numbering>
 </file>
@@ -6072,7 +7300,7 @@
 </file>
 
 <file path=customXml/itemProps2.xml><?xml version="1.0" encoding="utf-8"?>
-<ds:datastoreItem xmlns:ds="http://schemas.openxmlformats.org/officeDocument/2006/customXml" ds:itemID="{6751AC7A-403C-4C94-A68B-39EF1FF92E61}">
+<ds:datastoreItem xmlns:ds="http://schemas.openxmlformats.org/officeDocument/2006/customXml" ds:itemID="{A5C9037F-9177-4767-B002-22D3E5722F35}">
   <ds:schemaRefs>
     <ds:schemaRef ds:uri="http://schemas.openxmlformats.org/officeDocument/2006/bibliography"/>
   </ds:schemaRefs>

</xml_diff>